<commit_message>
Changement de Use Case
</commit_message>
<xml_diff>
--- a/Cahier des charges/Cahier Des Charges.docx
+++ b/Cahier des charges/Cahier Des Charges.docx
@@ -1,6 +1,6 @@
 
 <file path=word/document.xml><?xml version="1.0" encoding="utf-8"?>
-<w:document xmlns:wpc="http://schemas.microsoft.com/office/word/2010/wordprocessingCanvas" xmlns:mc="http://schemas.openxmlformats.org/markup-compatibility/2006" xmlns:o="urn:schemas-microsoft-com:office:office" xmlns:r="http://schemas.openxmlformats.org/officeDocument/2006/relationships" xmlns:m="http://schemas.openxmlformats.org/officeDocument/2006/math" xmlns:v="urn:schemas-microsoft-com:vml" xmlns:wp14="http://schemas.microsoft.com/office/word/2010/wordprocessingDrawing" xmlns:wp="http://schemas.openxmlformats.org/drawingml/2006/wordprocessingDrawing" xmlns:w10="urn:schemas-microsoft-com:office:word" xmlns:w="http://schemas.openxmlformats.org/wordprocessingml/2006/main" xmlns:w14="http://schemas.microsoft.com/office/word/2010/wordml" xmlns:wpg="http://schemas.microsoft.com/office/word/2010/wordprocessingGroup" xmlns:wpi="http://schemas.microsoft.com/office/word/2010/wordprocessingInk" xmlns:wne="http://schemas.microsoft.com/office/word/2006/wordml" xmlns:wps="http://schemas.microsoft.com/office/word/2010/wordprocessingShape" mc:Ignorable="w14 wp14">
+<w:document xmlns:wpc="http://schemas.microsoft.com/office/word/2010/wordprocessingCanvas" xmlns:mc="http://schemas.openxmlformats.org/markup-compatibility/2006" xmlns:o="urn:schemas-microsoft-com:office:office" xmlns:r="http://schemas.openxmlformats.org/officeDocument/2006/relationships" xmlns:m="http://schemas.openxmlformats.org/officeDocument/2006/math" xmlns:v="urn:schemas-microsoft-com:vml" xmlns:wp14="http://schemas.microsoft.com/office/word/2010/wordprocessingDrawing" xmlns:wp="http://schemas.openxmlformats.org/drawingml/2006/wordprocessingDrawing" xmlns:w10="urn:schemas-microsoft-com:office:word" xmlns:w="http://schemas.openxmlformats.org/wordprocessingml/2006/main" xmlns:w14="http://schemas.microsoft.com/office/word/2010/wordml" xmlns:w15="http://schemas.microsoft.com/office/word/2012/wordml" xmlns:wpg="http://schemas.microsoft.com/office/word/2010/wordprocessingGroup" xmlns:wpi="http://schemas.microsoft.com/office/word/2010/wordprocessingInk" xmlns:wne="http://schemas.microsoft.com/office/word/2006/wordml" xmlns:wps="http://schemas.microsoft.com/office/word/2010/wordprocessingShape" mc:Ignorable="w14 w15 wp14">
   <w:body>
     <w:sdt>
       <w:sdtPr>
@@ -494,7 +494,7 @@
                         </pic:cNvPicPr>
                       </pic:nvPicPr>
                       <pic:blipFill>
-                        <a:blip r:embed="rId10">
+                        <a:blip r:embed="rId9">
                           <a:extLst>
                             <a:ext uri="{28A0092B-C50C-407E-A947-70E740481C1C}">
                               <a14:useLocalDpi xmlns:a14="http://schemas.microsoft.com/office/drawing/2010/main" val="0"/>
@@ -560,7 +560,7 @@
                         <pic:cNvPicPr/>
                       </pic:nvPicPr>
                       <pic:blipFill>
-                        <a:blip r:embed="rId11">
+                        <a:blip r:embed="rId10">
                           <a:extLst>
                             <a:ext uri="{28A0092B-C50C-407E-A947-70E740481C1C}">
                               <a14:useLocalDpi xmlns:a14="http://schemas.microsoft.com/office/drawing/2010/main" val="0"/>
@@ -1594,43 +1594,7 @@
           <w:color w:val="000000"/>
           <w:lang w:eastAsia="fr-FR"/>
         </w:rPr>
-        <w:t>Le laboratoire SYMME (</w:t>
-      </w:r>
-      <w:proofErr w:type="spellStart"/>
-      <w:r>
-        <w:rPr>
-          <w:rFonts w:ascii="Arial" w:eastAsia="Times New Roman" w:hAnsi="Arial" w:cs="Arial"/>
-          <w:color w:val="000000"/>
-          <w:lang w:eastAsia="fr-FR"/>
-        </w:rPr>
-        <w:t>SYstèmes</w:t>
-      </w:r>
-      <w:proofErr w:type="spellEnd"/>
-      <w:r>
-        <w:rPr>
-          <w:rFonts w:ascii="Arial" w:eastAsia="Times New Roman" w:hAnsi="Arial" w:cs="Arial"/>
-          <w:color w:val="000000"/>
-          <w:lang w:eastAsia="fr-FR"/>
-        </w:rPr>
-        <w:t xml:space="preserve"> et Matériaux pour la </w:t>
-      </w:r>
-      <w:proofErr w:type="spellStart"/>
-      <w:r>
-        <w:rPr>
-          <w:rFonts w:ascii="Arial" w:eastAsia="Times New Roman" w:hAnsi="Arial" w:cs="Arial"/>
-          <w:color w:val="000000"/>
-          <w:lang w:eastAsia="fr-FR"/>
-        </w:rPr>
-        <w:t>MEcatronique</w:t>
-      </w:r>
-      <w:proofErr w:type="spellEnd"/>
-      <w:r>
-        <w:rPr>
-          <w:rFonts w:ascii="Arial" w:eastAsia="Times New Roman" w:hAnsi="Arial" w:cs="Arial"/>
-          <w:color w:val="000000"/>
-          <w:lang w:eastAsia="fr-FR"/>
-        </w:rPr>
-        <w:t>) est un laboratoire de l'Université de Savoie, dont les activités sont tournées vers</w:t>
+        <w:t>Le laboratoire SYMME (SYstèmes et Matériaux pour la MEcatronique) est un laboratoire de l'Université de Savoie, dont les activités sont tournées vers</w:t>
       </w:r>
       <w:r>
         <w:rPr>
@@ -1854,23 +1818,7 @@
         <w:t xml:space="preserve"> </w:t>
       </w:r>
       <w:r>
-        <w:t>(</w:t>
-      </w:r>
-      <w:proofErr w:type="spellStart"/>
-      <w:r>
-        <w:t>SYstèmes</w:t>
-      </w:r>
-      <w:proofErr w:type="spellEnd"/>
-      <w:r>
-        <w:t xml:space="preserve"> et Matériaux pour la </w:t>
-      </w:r>
-      <w:proofErr w:type="spellStart"/>
-      <w:r>
-        <w:t>MEcatronique</w:t>
-      </w:r>
-      <w:proofErr w:type="spellEnd"/>
-      <w:r>
-        <w:t>)</w:t>
+        <w:t>(SYstèmes et Matériaux pour la MEcatronique)</w:t>
       </w:r>
     </w:p>
     <w:p>
@@ -1991,8 +1939,6 @@
         </w:rPr>
         <w:t>NC</w:t>
       </w:r>
-      <w:bookmarkStart w:id="3" w:name="_GoBack"/>
-      <w:bookmarkEnd w:id="3"/>
     </w:p>
     <w:p>
       <w:pPr>
@@ -2381,7 +2327,7 @@
           <w:szCs w:val="52"/>
         </w:rPr>
       </w:pPr>
-      <w:bookmarkStart w:id="4" w:name="_Toc372285925"/>
+      <w:bookmarkStart w:id="3" w:name="_Toc372285925"/>
       <w:r>
         <w:rPr>
           <w:sz w:val="52"/>
@@ -2390,7 +2336,7 @@
         <w:lastRenderedPageBreak/>
         <w:t>Présentation générale du projet</w:t>
       </w:r>
-      <w:bookmarkEnd w:id="4"/>
+      <w:bookmarkEnd w:id="3"/>
       <w:r>
         <w:rPr>
           <w:sz w:val="52"/>
@@ -2555,7 +2501,6 @@
         </w:rPr>
         <w:t xml:space="preserve">Qu’est-ce qu’un </w:t>
       </w:r>
-      <w:proofErr w:type="spellStart"/>
       <w:r>
         <w:rPr>
           <w:rFonts w:ascii="Calibri" w:hAnsi="Calibri" w:cs="Calibri"/>
@@ -2565,7 +2510,6 @@
         </w:rPr>
         <w:t>shader</w:t>
       </w:r>
-      <w:proofErr w:type="spellEnd"/>
       <w:r>
         <w:rPr>
           <w:rFonts w:ascii="Calibri" w:hAnsi="Calibri" w:cs="Calibri"/>
@@ -2733,23 +2677,7 @@
     <w:p/>
     <w:p>
       <w:r>
-        <w:t xml:space="preserve">Maurice Pillet et Simon </w:t>
-      </w:r>
-      <w:proofErr w:type="spellStart"/>
-      <w:r>
-        <w:t>Desage</w:t>
-      </w:r>
-      <w:proofErr w:type="spellEnd"/>
-      <w:r>
-        <w:t xml:space="preserve"> seront les principaux utilisateurs du logiciel, et M. </w:t>
-      </w:r>
-      <w:proofErr w:type="spellStart"/>
-      <w:r>
-        <w:t>Desage</w:t>
-      </w:r>
-      <w:proofErr w:type="spellEnd"/>
-      <w:r>
-        <w:t xml:space="preserve"> s’appuiera sur notre Etat de l’Art.</w:t>
+        <w:t>Maurice Pillet et Simon Desage seront les principaux utilisateurs du logiciel, et M. Desage s’appuiera sur notre Etat de l’Art.</w:t>
       </w:r>
     </w:p>
     <w:p/>
@@ -2775,23 +2703,7 @@
         <w:spacing w:line="276" w:lineRule="auto"/>
       </w:pPr>
       <w:r>
-        <w:t xml:space="preserve">Le but de l’état de l’art est pour M. </w:t>
-      </w:r>
-      <w:proofErr w:type="spellStart"/>
-      <w:r>
-        <w:t>Desage</w:t>
-      </w:r>
-      <w:proofErr w:type="spellEnd"/>
-      <w:r>
-        <w:t xml:space="preserve"> de s’appuyer sur celui-ci pour la méthode de rendu OpenGL, l’application, elle, a pour but d’être réutiliser à </w:t>
-      </w:r>
-      <w:proofErr w:type="gramStart"/>
-      <w:r>
-        <w:t>l’avenir ,</w:t>
-      </w:r>
-      <w:proofErr w:type="gramEnd"/>
-      <w:r>
-        <w:t xml:space="preserve"> pour permettre le rendu d’une image.</w:t>
+        <w:t>Le but de l’état de l’art est pour M. Desage de s’appuyer sur celui-ci pour la méthode de rendu OpenGL, l’application, elle, a pour but d’être réutiliser à l’avenir , pour permettre le rendu d’une image.</w:t>
       </w:r>
       <w:r>
         <w:br w:type="page"/>
@@ -2810,7 +2722,7 @@
           <w:szCs w:val="52"/>
         </w:rPr>
       </w:pPr>
-      <w:bookmarkStart w:id="5" w:name="_Toc372285926"/>
+      <w:bookmarkStart w:id="4" w:name="_Toc372285926"/>
       <w:r>
         <w:rPr>
           <w:sz w:val="52"/>
@@ -2819,7 +2731,7 @@
         <w:lastRenderedPageBreak/>
         <w:t>Organisation du projet</w:t>
       </w:r>
-      <w:bookmarkEnd w:id="5"/>
+      <w:bookmarkEnd w:id="4"/>
       <w:r>
         <w:rPr>
           <w:sz w:val="52"/>
@@ -3283,7 +3195,7 @@
           <w:szCs w:val="52"/>
         </w:rPr>
       </w:pPr>
-      <w:bookmarkStart w:id="6" w:name="_Toc372285927"/>
+      <w:bookmarkStart w:id="5" w:name="_Toc372285927"/>
       <w:r>
         <w:rPr>
           <w:sz w:val="52"/>
@@ -3292,7 +3204,7 @@
         <w:lastRenderedPageBreak/>
         <w:t>Etude de l’existant</w:t>
       </w:r>
-      <w:bookmarkEnd w:id="6"/>
+      <w:bookmarkEnd w:id="5"/>
     </w:p>
     <w:p>
       <w:pPr>
@@ -3304,13 +3216,8 @@
         <w:spacing w:line="276" w:lineRule="auto"/>
       </w:pPr>
       <w:r>
-        <w:t xml:space="preserve">Attente d’information de la part de M. </w:t>
-      </w:r>
-      <w:proofErr w:type="spellStart"/>
-      <w:r>
-        <w:t>Desage</w:t>
-      </w:r>
-      <w:proofErr w:type="spellEnd"/>
+        <w:t>Attente d’information de la part de M. Desage</w:t>
+      </w:r>
       <w:r>
         <w:br w:type="page"/>
       </w:r>
@@ -3330,7 +3237,7 @@
           <w:lang w:eastAsia="fr-FR"/>
         </w:rPr>
       </w:pPr>
-      <w:bookmarkStart w:id="7" w:name="_Toc372285928"/>
+      <w:bookmarkStart w:id="6" w:name="_Toc372285928"/>
       <w:r>
         <w:rPr>
           <w:sz w:val="52"/>
@@ -3339,7 +3246,7 @@
         <w:lastRenderedPageBreak/>
         <w:t>Les besoins fonctionnels</w:t>
       </w:r>
-      <w:bookmarkEnd w:id="7"/>
+      <w:bookmarkEnd w:id="6"/>
     </w:p>
     <w:p/>
     <w:p/>
@@ -3355,12 +3262,12 @@
           <wp:anchor distT="0" distB="0" distL="114300" distR="114300" simplePos="0" relativeHeight="251660288" behindDoc="0" locked="0" layoutInCell="1" allowOverlap="1" wp14:anchorId="34C3EA00" wp14:editId="5AF4D4DF">
             <wp:simplePos x="0" y="0"/>
             <wp:positionH relativeFrom="column">
-              <wp:posOffset>-331470</wp:posOffset>
+              <wp:posOffset>-250884</wp:posOffset>
             </wp:positionH>
             <wp:positionV relativeFrom="paragraph">
-              <wp:posOffset>81915</wp:posOffset>
+              <wp:posOffset>78740</wp:posOffset>
             </wp:positionV>
-            <wp:extent cx="6423025" cy="5354955"/>
+            <wp:extent cx="6268203" cy="5354955"/>
             <wp:effectExtent l="0" t="0" r="0" b="0"/>
             <wp:wrapNone/>
             <wp:docPr id="19" name="Image 19"/>
@@ -3377,7 +3284,7 @@
                     </pic:cNvPicPr>
                   </pic:nvPicPr>
                   <pic:blipFill>
-                    <a:blip r:embed="rId12">
+                    <a:blip r:embed="rId11">
                       <a:extLst>
                         <a:ext uri="{28A0092B-C50C-407E-A947-70E740481C1C}">
                           <a14:useLocalDpi xmlns:a14="http://schemas.microsoft.com/office/drawing/2010/main" val="0"/>
@@ -3391,7 +3298,7 @@
                   <pic:spPr bwMode="auto">
                     <a:xfrm>
                       <a:off x="0" y="0"/>
-                      <a:ext cx="6423025" cy="5354955"/>
+                      <a:ext cx="6268203" cy="5354955"/>
                     </a:xfrm>
                     <a:prstGeom prst="rect">
                       <a:avLst/>
@@ -3426,7 +3333,10 @@
     <w:p/>
     <w:p/>
     <w:p/>
-    <w:p/>
+    <w:p>
+      <w:bookmarkStart w:id="7" w:name="_GoBack"/>
+      <w:bookmarkEnd w:id="7"/>
+    </w:p>
     <w:p/>
     <w:p/>
     <w:p/>
@@ -4046,15 +3956,7 @@
         <w:t>Post conditions :</w:t>
       </w:r>
       <w:r>
-        <w:t xml:space="preserve"> Image </w:t>
-      </w:r>
-      <w:proofErr w:type="gramStart"/>
-      <w:r>
-        <w:t>enregistrer</w:t>
-      </w:r>
-      <w:proofErr w:type="gramEnd"/>
-      <w:r>
-        <w:t xml:space="preserve"> sur l’ordinateur.</w:t>
+        <w:t xml:space="preserve"> Image enregistrer sur l’ordinateur.</w:t>
       </w:r>
     </w:p>
     <w:p/>
@@ -4244,15 +4146,7 @@
         <w:jc w:val="both"/>
       </w:pPr>
       <w:r>
-        <w:t xml:space="preserve">Le projet est à vocation pédagogique (projet </w:t>
-      </w:r>
-      <w:proofErr w:type="spellStart"/>
-      <w:r>
-        <w:t>tutoré</w:t>
-      </w:r>
-      <w:proofErr w:type="spellEnd"/>
-      <w:r>
-        <w:t xml:space="preserve"> dans le</w:t>
+        <w:t>Le projet est à vocation pédagogique (projet tutoré dans le</w:t>
       </w:r>
       <w:r>
         <w:t xml:space="preserve"> cadre de la 2ème année de DUT)</w:t>
@@ -4411,15 +4305,7 @@
         <w:t xml:space="preserve">Utilisation de l'API OpenGL pour le rendu ainsi </w:t>
       </w:r>
       <w:r>
-        <w:t xml:space="preserve">que du </w:t>
-      </w:r>
-      <w:proofErr w:type="spellStart"/>
-      <w:r>
-        <w:t>framework</w:t>
-      </w:r>
-      <w:proofErr w:type="spellEnd"/>
-      <w:r>
-        <w:t xml:space="preserve"> QT pour créer l’interface</w:t>
+        <w:t>que du framework QT pour créer l’interface</w:t>
       </w:r>
     </w:p>
     <w:p>
@@ -4502,13 +4388,8 @@
         <w:jc w:val="both"/>
       </w:pPr>
       <w:r>
-        <w:t xml:space="preserve">Langages : C++, GLSL, </w:t>
-      </w:r>
-      <w:proofErr w:type="spellStart"/>
-      <w:r>
-        <w:t>LaTeX</w:t>
-      </w:r>
-      <w:proofErr w:type="spellEnd"/>
+        <w:t>Langages : C++, GLSL, LaTeX</w:t>
+      </w:r>
       <w:r>
         <w:t xml:space="preserve"> pour l’Etat de l’Art</w:t>
       </w:r>
@@ -4524,13 +4405,8 @@
         <w:jc w:val="both"/>
       </w:pPr>
       <w:r>
-        <w:t xml:space="preserve">Bibliothèques : OpenGL, QT, </w:t>
-      </w:r>
-      <w:proofErr w:type="spellStart"/>
-      <w:r>
-        <w:t>OpenCV</w:t>
-      </w:r>
-      <w:proofErr w:type="spellEnd"/>
+        <w:t>Bibliothèques : OpenGL, QT, OpenCV</w:t>
+      </w:r>
     </w:p>
     <w:p>
       <w:pPr>
@@ -4543,13 +4419,8 @@
         <w:jc w:val="both"/>
       </w:pPr>
       <w:r>
-        <w:t xml:space="preserve">Utilisation de </w:t>
-      </w:r>
-      <w:proofErr w:type="spellStart"/>
-      <w:r>
-        <w:t>Shader</w:t>
-      </w:r>
-      <w:proofErr w:type="spellEnd"/>
+        <w:t>Utilisation de Shader</w:t>
+      </w:r>
     </w:p>
     <w:p>
       <w:pPr>
@@ -4612,13 +4483,8 @@
       <w:r>
         <w:t xml:space="preserve">L’application sera </w:t>
       </w:r>
-      <w:proofErr w:type="gramStart"/>
-      <w:r>
-        <w:t>livré</w:t>
-      </w:r>
-      <w:proofErr w:type="gramEnd"/>
-      <w:r>
-        <w:t xml:space="preserve"> </w:t>
+      <w:r>
+        <w:t xml:space="preserve">livré </w:t>
       </w:r>
       <w:r>
         <w:t>par lot.</w:t>
@@ -4717,15 +4583,7 @@
         <w:spacing w:after="200" w:line="276" w:lineRule="auto"/>
       </w:pPr>
       <w:r>
-        <w:t xml:space="preserve">Les </w:t>
-      </w:r>
-      <w:proofErr w:type="spellStart"/>
-      <w:r>
-        <w:t>Shaders</w:t>
-      </w:r>
-      <w:proofErr w:type="spellEnd"/>
-      <w:r>
-        <w:t>,</w:t>
+        <w:t>Les Shaders,</w:t>
       </w:r>
     </w:p>
     <w:p>
@@ -4738,15 +4596,7 @@
         <w:spacing w:after="200" w:line="276" w:lineRule="auto"/>
       </w:pPr>
       <w:r>
-        <w:t xml:space="preserve">Les différents outils de rendu 3D (OpenGL, </w:t>
-      </w:r>
-      <w:proofErr w:type="spellStart"/>
-      <w:r>
-        <w:t>MatLab</w:t>
-      </w:r>
-      <w:proofErr w:type="spellEnd"/>
-      <w:r>
-        <w:t>).</w:t>
+        <w:t>Les différents outils de rendu 3D (OpenGL, MatLab).</w:t>
       </w:r>
     </w:p>
     <w:p>
@@ -4918,7 +4768,7 @@
                     </pic:cNvPicPr>
                   </pic:nvPicPr>
                   <pic:blipFill>
-                    <a:blip r:embed="rId13">
+                    <a:blip r:embed="rId12">
                       <a:extLst>
                         <a:ext uri="{28A0092B-C50C-407E-A947-70E740481C1C}">
                           <a14:useLocalDpi xmlns:a14="http://schemas.microsoft.com/office/drawing/2010/main" val="0"/>
@@ -5226,19 +5076,11 @@
       </w:pPr>
     </w:p>
     <w:p>
-      <w:proofErr w:type="spellStart"/>
-      <w:r>
-        <w:rPr>
-          <w:b/>
-        </w:rPr>
-        <w:t>Shader</w:t>
-      </w:r>
-      <w:proofErr w:type="spellEnd"/>
-      <w:r>
-        <w:rPr>
-          <w:b/>
-        </w:rPr>
-        <w:t> :</w:t>
+      <w:r>
+        <w:rPr>
+          <w:b/>
+        </w:rPr>
+        <w:t>Shader :</w:t>
       </w:r>
       <w:r>
         <w:rPr>
@@ -5283,92 +5125,43 @@
         <w:t xml:space="preserve"> </w:t>
       </w:r>
       <w:r>
-        <w:t xml:space="preserve">(OpenGL </w:t>
-      </w:r>
-      <w:proofErr w:type="spellStart"/>
-      <w:r>
-        <w:t>Shading</w:t>
-      </w:r>
-      <w:proofErr w:type="spellEnd"/>
-      <w:r>
+        <w:t>(OpenGL Shading Language) langage de programmation utilisé pour la définition des shaders avec l’API OpenGL.</w:t>
+      </w:r>
+    </w:p>
+    <w:p>
+      <w:pPr>
+        <w:rPr>
+          <w:b/>
+        </w:rPr>
+      </w:pPr>
+    </w:p>
+    <w:p>
+      <w:pPr>
+        <w:rPr>
+          <w:iCs/>
+        </w:rPr>
+      </w:pPr>
+      <w:r>
+        <w:rPr>
+          <w:b/>
+        </w:rPr>
+        <w:t>GPU :</w:t>
+      </w:r>
+      <w:r>
+        <w:rPr>
+          <w:b/>
+        </w:rPr>
         <w:t xml:space="preserve"> </w:t>
       </w:r>
-      <w:proofErr w:type="spellStart"/>
-      <w:r>
-        <w:t>Language</w:t>
-      </w:r>
-      <w:proofErr w:type="spellEnd"/>
-      <w:r>
-        <w:t xml:space="preserve">) langage de programmation utilisé pour la définition des </w:t>
-      </w:r>
-      <w:proofErr w:type="spellStart"/>
-      <w:r>
-        <w:t>shaders</w:t>
-      </w:r>
-      <w:proofErr w:type="spellEnd"/>
-      <w:r>
-        <w:t xml:space="preserve"> avec l’API OpenGL.</w:t>
-      </w:r>
-    </w:p>
-    <w:p>
-      <w:pPr>
-        <w:rPr>
-          <w:b/>
-        </w:rPr>
-      </w:pPr>
-    </w:p>
-    <w:p>
-      <w:pPr>
-        <w:rPr>
-          <w:iCs/>
-        </w:rPr>
-      </w:pPr>
-      <w:r>
-        <w:rPr>
-          <w:b/>
-        </w:rPr>
-        <w:t>GPU :</w:t>
-      </w:r>
-      <w:r>
-        <w:rPr>
-          <w:b/>
-        </w:rPr>
-        <w:t xml:space="preserve"> </w:t>
-      </w:r>
       <w:r>
         <w:t>(</w:t>
       </w:r>
-      <w:proofErr w:type="spellStart"/>
       <w:r>
         <w:rPr>
           <w:rStyle w:val="lang-en"/>
           <w:iCs/>
         </w:rPr>
-        <w:t>Graphics</w:t>
-      </w:r>
-      <w:proofErr w:type="spellEnd"/>
-      <w:r>
-        <w:rPr>
-          <w:rStyle w:val="lang-en"/>
-          <w:iCs/>
-        </w:rPr>
-        <w:t xml:space="preserve"> </w:t>
-      </w:r>
-      <w:proofErr w:type="spellStart"/>
-      <w:r>
-        <w:rPr>
-          <w:rStyle w:val="lang-en"/>
-          <w:iCs/>
-        </w:rPr>
-        <w:t>Processing</w:t>
-      </w:r>
-      <w:proofErr w:type="spellEnd"/>
-      <w:r>
-        <w:rPr>
-          <w:rStyle w:val="lang-en"/>
-          <w:iCs/>
-        </w:rPr>
-        <w:t xml:space="preserve"> Unit)  </w:t>
+        <w:t xml:space="preserve">Graphics Processing Unit)  </w:t>
       </w:r>
       <w:r>
         <w:t xml:space="preserve">est un </w:t>
@@ -5388,8 +5181,8 @@
     </w:p>
     <w:p/>
     <w:sectPr>
-      <w:headerReference w:type="default" r:id="rId14"/>
-      <w:footerReference w:type="default" r:id="rId15"/>
+      <w:headerReference w:type="default" r:id="rId13"/>
+      <w:footerReference w:type="default" r:id="rId14"/>
       <w:pgSz w:w="11906" w:h="16838"/>
       <w:pgMar w:top="1417" w:right="1417" w:bottom="1417" w:left="1417" w:header="708" w:footer="708" w:gutter="0"/>
       <w:pgNumType w:start="0"/>
@@ -5402,7 +5195,7 @@
 </file>
 
 <file path=word/endnotes.xml><?xml version="1.0" encoding="utf-8"?>
-<w:endnotes xmlns:wpc="http://schemas.microsoft.com/office/word/2010/wordprocessingCanvas" xmlns:mc="http://schemas.openxmlformats.org/markup-compatibility/2006" xmlns:o="urn:schemas-microsoft-com:office:office" xmlns:r="http://schemas.openxmlformats.org/officeDocument/2006/relationships" xmlns:m="http://schemas.openxmlformats.org/officeDocument/2006/math" xmlns:v="urn:schemas-microsoft-com:vml" xmlns:wp14="http://schemas.microsoft.com/office/word/2010/wordprocessingDrawing" xmlns:wp="http://schemas.openxmlformats.org/drawingml/2006/wordprocessingDrawing" xmlns:w10="urn:schemas-microsoft-com:office:word" xmlns:w="http://schemas.openxmlformats.org/wordprocessingml/2006/main" xmlns:w14="http://schemas.microsoft.com/office/word/2010/wordml" xmlns:wpg="http://schemas.microsoft.com/office/word/2010/wordprocessingGroup" xmlns:wpi="http://schemas.microsoft.com/office/word/2010/wordprocessingInk" xmlns:wne="http://schemas.microsoft.com/office/word/2006/wordml" xmlns:wps="http://schemas.microsoft.com/office/word/2010/wordprocessingShape" mc:Ignorable="w14 wp14">
+<w:endnotes xmlns:wpc="http://schemas.microsoft.com/office/word/2010/wordprocessingCanvas" xmlns:mc="http://schemas.openxmlformats.org/markup-compatibility/2006" xmlns:o="urn:schemas-microsoft-com:office:office" xmlns:r="http://schemas.openxmlformats.org/officeDocument/2006/relationships" xmlns:m="http://schemas.openxmlformats.org/officeDocument/2006/math" xmlns:v="urn:schemas-microsoft-com:vml" xmlns:wp14="http://schemas.microsoft.com/office/word/2010/wordprocessingDrawing" xmlns:wp="http://schemas.openxmlformats.org/drawingml/2006/wordprocessingDrawing" xmlns:w10="urn:schemas-microsoft-com:office:word" xmlns:w="http://schemas.openxmlformats.org/wordprocessingml/2006/main" xmlns:w14="http://schemas.microsoft.com/office/word/2010/wordml" xmlns:w15="http://schemas.microsoft.com/office/word/2012/wordml" xmlns:wpg="http://schemas.microsoft.com/office/word/2010/wordprocessingGroup" xmlns:wpi="http://schemas.microsoft.com/office/word/2010/wordprocessingInk" xmlns:wne="http://schemas.microsoft.com/office/word/2006/wordml" xmlns:wps="http://schemas.microsoft.com/office/word/2010/wordprocessingShape" mc:Ignorable="w14 w15 wp14">
   <w:endnote w:type="separator" w:id="-1">
     <w:p>
       <w:r>
@@ -5421,7 +5214,7 @@
 </file>
 
 <file path=word/footer1.xml><?xml version="1.0" encoding="utf-8"?>
-<w:ftr xmlns:wpc="http://schemas.microsoft.com/office/word/2010/wordprocessingCanvas" xmlns:mc="http://schemas.openxmlformats.org/markup-compatibility/2006" xmlns:o="urn:schemas-microsoft-com:office:office" xmlns:r="http://schemas.openxmlformats.org/officeDocument/2006/relationships" xmlns:m="http://schemas.openxmlformats.org/officeDocument/2006/math" xmlns:v="urn:schemas-microsoft-com:vml" xmlns:wp14="http://schemas.microsoft.com/office/word/2010/wordprocessingDrawing" xmlns:wp="http://schemas.openxmlformats.org/drawingml/2006/wordprocessingDrawing" xmlns:w10="urn:schemas-microsoft-com:office:word" xmlns:w="http://schemas.openxmlformats.org/wordprocessingml/2006/main" xmlns:w14="http://schemas.microsoft.com/office/word/2010/wordml" xmlns:wpg="http://schemas.microsoft.com/office/word/2010/wordprocessingGroup" xmlns:wpi="http://schemas.microsoft.com/office/word/2010/wordprocessingInk" xmlns:wne="http://schemas.microsoft.com/office/word/2006/wordml" xmlns:wps="http://schemas.microsoft.com/office/word/2010/wordprocessingShape" mc:Ignorable="w14 wp14">
+<w:ftr xmlns:wpc="http://schemas.microsoft.com/office/word/2010/wordprocessingCanvas" xmlns:mc="http://schemas.openxmlformats.org/markup-compatibility/2006" xmlns:o="urn:schemas-microsoft-com:office:office" xmlns:r="http://schemas.openxmlformats.org/officeDocument/2006/relationships" xmlns:m="http://schemas.openxmlformats.org/officeDocument/2006/math" xmlns:v="urn:schemas-microsoft-com:vml" xmlns:wp14="http://schemas.microsoft.com/office/word/2010/wordprocessingDrawing" xmlns:wp="http://schemas.openxmlformats.org/drawingml/2006/wordprocessingDrawing" xmlns:w10="urn:schemas-microsoft-com:office:word" xmlns:w="http://schemas.openxmlformats.org/wordprocessingml/2006/main" xmlns:w14="http://schemas.microsoft.com/office/word/2010/wordml" xmlns:w15="http://schemas.microsoft.com/office/word/2012/wordml" xmlns:wpg="http://schemas.microsoft.com/office/word/2010/wordprocessingGroup" xmlns:wpi="http://schemas.microsoft.com/office/word/2010/wordprocessingInk" xmlns:wne="http://schemas.microsoft.com/office/word/2006/wordml" xmlns:wps="http://schemas.microsoft.com/office/word/2010/wordprocessingShape" mc:Ignorable="w14 w15 wp14">
   <w:p>
     <w:r>
       <w:t>BERTHET CHENAL DUPARC LETOURNEUR YOCCOZ</w:t>
@@ -5457,7 +5250,7 @@
       <w:rPr>
         <w:noProof/>
       </w:rPr>
-      <w:t>5</w:t>
+      <w:t>8</w:t>
     </w:r>
     <w:r>
       <w:fldChar w:fldCharType="end"/>
@@ -5472,7 +5265,7 @@
 </file>
 
 <file path=word/footnotes.xml><?xml version="1.0" encoding="utf-8"?>
-<w:footnotes xmlns:wpc="http://schemas.microsoft.com/office/word/2010/wordprocessingCanvas" xmlns:mc="http://schemas.openxmlformats.org/markup-compatibility/2006" xmlns:o="urn:schemas-microsoft-com:office:office" xmlns:r="http://schemas.openxmlformats.org/officeDocument/2006/relationships" xmlns:m="http://schemas.openxmlformats.org/officeDocument/2006/math" xmlns:v="urn:schemas-microsoft-com:vml" xmlns:wp14="http://schemas.microsoft.com/office/word/2010/wordprocessingDrawing" xmlns:wp="http://schemas.openxmlformats.org/drawingml/2006/wordprocessingDrawing" xmlns:w10="urn:schemas-microsoft-com:office:word" xmlns:w="http://schemas.openxmlformats.org/wordprocessingml/2006/main" xmlns:w14="http://schemas.microsoft.com/office/word/2010/wordml" xmlns:wpg="http://schemas.microsoft.com/office/word/2010/wordprocessingGroup" xmlns:wpi="http://schemas.microsoft.com/office/word/2010/wordprocessingInk" xmlns:wne="http://schemas.microsoft.com/office/word/2006/wordml" xmlns:wps="http://schemas.microsoft.com/office/word/2010/wordprocessingShape" mc:Ignorable="w14 wp14">
+<w:footnotes xmlns:wpc="http://schemas.microsoft.com/office/word/2010/wordprocessingCanvas" xmlns:mc="http://schemas.openxmlformats.org/markup-compatibility/2006" xmlns:o="urn:schemas-microsoft-com:office:office" xmlns:r="http://schemas.openxmlformats.org/officeDocument/2006/relationships" xmlns:m="http://schemas.openxmlformats.org/officeDocument/2006/math" xmlns:v="urn:schemas-microsoft-com:vml" xmlns:wp14="http://schemas.microsoft.com/office/word/2010/wordprocessingDrawing" xmlns:wp="http://schemas.openxmlformats.org/drawingml/2006/wordprocessingDrawing" xmlns:w10="urn:schemas-microsoft-com:office:word" xmlns:w="http://schemas.openxmlformats.org/wordprocessingml/2006/main" xmlns:w14="http://schemas.microsoft.com/office/word/2010/wordml" xmlns:w15="http://schemas.microsoft.com/office/word/2012/wordml" xmlns:wpg="http://schemas.microsoft.com/office/word/2010/wordprocessingGroup" xmlns:wpi="http://schemas.microsoft.com/office/word/2010/wordprocessingInk" xmlns:wne="http://schemas.microsoft.com/office/word/2006/wordml" xmlns:wps="http://schemas.microsoft.com/office/word/2010/wordprocessingShape" mc:Ignorable="w14 w15 wp14">
   <w:footnote w:type="separator" w:id="-1">
     <w:p>
       <w:r>
@@ -5491,7 +5284,7 @@
 </file>
 
 <file path=word/header1.xml><?xml version="1.0" encoding="utf-8"?>
-<w:hdr xmlns:wpc="http://schemas.microsoft.com/office/word/2010/wordprocessingCanvas" xmlns:mc="http://schemas.openxmlformats.org/markup-compatibility/2006" xmlns:o="urn:schemas-microsoft-com:office:office" xmlns:r="http://schemas.openxmlformats.org/officeDocument/2006/relationships" xmlns:m="http://schemas.openxmlformats.org/officeDocument/2006/math" xmlns:v="urn:schemas-microsoft-com:vml" xmlns:wp14="http://schemas.microsoft.com/office/word/2010/wordprocessingDrawing" xmlns:wp="http://schemas.openxmlformats.org/drawingml/2006/wordprocessingDrawing" xmlns:w10="urn:schemas-microsoft-com:office:word" xmlns:w="http://schemas.openxmlformats.org/wordprocessingml/2006/main" xmlns:w14="http://schemas.microsoft.com/office/word/2010/wordml" xmlns:wpg="http://schemas.microsoft.com/office/word/2010/wordprocessingGroup" xmlns:wpi="http://schemas.microsoft.com/office/word/2010/wordprocessingInk" xmlns:wne="http://schemas.microsoft.com/office/word/2006/wordml" xmlns:wps="http://schemas.microsoft.com/office/word/2010/wordprocessingShape" mc:Ignorable="w14 wp14">
+<w:hdr xmlns:wpc="http://schemas.microsoft.com/office/word/2010/wordprocessingCanvas" xmlns:mc="http://schemas.openxmlformats.org/markup-compatibility/2006" xmlns:o="urn:schemas-microsoft-com:office:office" xmlns:r="http://schemas.openxmlformats.org/officeDocument/2006/relationships" xmlns:m="http://schemas.openxmlformats.org/officeDocument/2006/math" xmlns:v="urn:schemas-microsoft-com:vml" xmlns:wp14="http://schemas.microsoft.com/office/word/2010/wordprocessingDrawing" xmlns:wp="http://schemas.openxmlformats.org/drawingml/2006/wordprocessingDrawing" xmlns:w10="urn:schemas-microsoft-com:office:word" xmlns:w="http://schemas.openxmlformats.org/wordprocessingml/2006/main" xmlns:w14="http://schemas.microsoft.com/office/word/2010/wordml" xmlns:w15="http://schemas.microsoft.com/office/word/2012/wordml" xmlns:wpg="http://schemas.microsoft.com/office/word/2010/wordprocessingGroup" xmlns:wpi="http://schemas.microsoft.com/office/word/2010/wordprocessingInk" xmlns:wne="http://schemas.microsoft.com/office/word/2006/wordml" xmlns:wps="http://schemas.microsoft.com/office/word/2010/wordprocessingShape" mc:Ignorable="w14 w15 wp14">
   <w:p>
     <w:pPr>
       <w:pStyle w:val="En-tte"/>
@@ -5630,7 +5423,7 @@
 </file>
 
 <file path=word/numbering.xml><?xml version="1.0" encoding="utf-8"?>
-<w:numbering xmlns:wpc="http://schemas.microsoft.com/office/word/2010/wordprocessingCanvas" xmlns:mc="http://schemas.openxmlformats.org/markup-compatibility/2006" xmlns:o="urn:schemas-microsoft-com:office:office" xmlns:r="http://schemas.openxmlformats.org/officeDocument/2006/relationships" xmlns:m="http://schemas.openxmlformats.org/officeDocument/2006/math" xmlns:v="urn:schemas-microsoft-com:vml" xmlns:wp14="http://schemas.microsoft.com/office/word/2010/wordprocessingDrawing" xmlns:wp="http://schemas.openxmlformats.org/drawingml/2006/wordprocessingDrawing" xmlns:w10="urn:schemas-microsoft-com:office:word" xmlns:w="http://schemas.openxmlformats.org/wordprocessingml/2006/main" xmlns:w14="http://schemas.microsoft.com/office/word/2010/wordml" xmlns:wpg="http://schemas.microsoft.com/office/word/2010/wordprocessingGroup" xmlns:wpi="http://schemas.microsoft.com/office/word/2010/wordprocessingInk" xmlns:wne="http://schemas.microsoft.com/office/word/2006/wordml" xmlns:wps="http://schemas.microsoft.com/office/word/2010/wordprocessingShape" mc:Ignorable="w14 wp14">
+<w:numbering xmlns:wpc="http://schemas.microsoft.com/office/word/2010/wordprocessingCanvas" xmlns:mc="http://schemas.openxmlformats.org/markup-compatibility/2006" xmlns:o="urn:schemas-microsoft-com:office:office" xmlns:r="http://schemas.openxmlformats.org/officeDocument/2006/relationships" xmlns:m="http://schemas.openxmlformats.org/officeDocument/2006/math" xmlns:v="urn:schemas-microsoft-com:vml" xmlns:wp14="http://schemas.microsoft.com/office/word/2010/wordprocessingDrawing" xmlns:wp="http://schemas.openxmlformats.org/drawingml/2006/wordprocessingDrawing" xmlns:w10="urn:schemas-microsoft-com:office:word" xmlns:w="http://schemas.openxmlformats.org/wordprocessingml/2006/main" xmlns:w14="http://schemas.microsoft.com/office/word/2010/wordml" xmlns:w15="http://schemas.microsoft.com/office/word/2012/wordml" xmlns:wpg="http://schemas.microsoft.com/office/word/2010/wordprocessingGroup" xmlns:wpi="http://schemas.microsoft.com/office/word/2010/wordprocessingInk" xmlns:wne="http://schemas.microsoft.com/office/word/2006/wordml" xmlns:wps="http://schemas.microsoft.com/office/word/2010/wordprocessingShape" mc:Ignorable="w14 w15 wp14">
   <w:abstractNum w:abstractNumId="0">
     <w:nsid w:val="023B448E"/>
     <w:multiLevelType w:val="hybridMultilevel"/>
@@ -7180,7 +6973,7 @@
 </file>
 
 <file path=word/styles.xml><?xml version="1.0" encoding="utf-8"?>
-<w:styles xmlns:mc="http://schemas.openxmlformats.org/markup-compatibility/2006" xmlns:r="http://schemas.openxmlformats.org/officeDocument/2006/relationships" xmlns:w="http://schemas.openxmlformats.org/wordprocessingml/2006/main" xmlns:w14="http://schemas.microsoft.com/office/word/2010/wordml" mc:Ignorable="w14">
+<w:styles xmlns:mc="http://schemas.openxmlformats.org/markup-compatibility/2006" xmlns:r="http://schemas.openxmlformats.org/officeDocument/2006/relationships" xmlns:w="http://schemas.openxmlformats.org/wordprocessingml/2006/main" xmlns:w14="http://schemas.microsoft.com/office/word/2010/wordml" xmlns:w15="http://schemas.microsoft.com/office/word/2012/wordml" mc:Ignorable="w14 w15">
   <w:docDefaults>
     <w:rPrDefault>
       <w:rPr>
@@ -7196,1024 +6989,378 @@
       </w:pPr>
     </w:pPrDefault>
   </w:docDefaults>
-  <w:latentStyles w:defLockedState="0" w:defUIPriority="99" w:defSemiHidden="1" w:defUnhideWhenUsed="1" w:defQFormat="0" w:count="267">
-    <w:lsdException w:name="Normal" w:semiHidden="0" w:uiPriority="0" w:unhideWhenUsed="0" w:qFormat="1"/>
-    <w:lsdException w:name="heading 1" w:semiHidden="0" w:uiPriority="9" w:unhideWhenUsed="0" w:qFormat="1"/>
-    <w:lsdException w:name="heading 2" w:uiPriority="9" w:qFormat="1"/>
-    <w:lsdException w:name="heading 3" w:uiPriority="9" w:qFormat="1"/>
-    <w:lsdException w:name="heading 4" w:uiPriority="9" w:qFormat="1"/>
-    <w:lsdException w:name="heading 5" w:uiPriority="9" w:qFormat="1"/>
-    <w:lsdException w:name="heading 6" w:uiPriority="9" w:qFormat="1"/>
-    <w:lsdException w:name="heading 7" w:uiPriority="9" w:qFormat="1"/>
-    <w:lsdException w:name="heading 8" w:uiPriority="9" w:qFormat="1"/>
-    <w:lsdException w:name="heading 9" w:uiPriority="9" w:qFormat="1"/>
-    <w:lsdException w:name="toc 1" w:uiPriority="39" w:qFormat="1"/>
-    <w:lsdException w:name="toc 2" w:uiPriority="39" w:qFormat="1"/>
-    <w:lsdException w:name="toc 3" w:uiPriority="39" w:qFormat="1"/>
-    <w:lsdException w:name="toc 4" w:uiPriority="39"/>
-    <w:lsdException w:name="toc 5" w:uiPriority="39"/>
-    <w:lsdException w:name="toc 6" w:uiPriority="39"/>
-    <w:lsdException w:name="toc 7" w:uiPriority="39"/>
-    <w:lsdException w:name="toc 8" w:uiPriority="39"/>
-    <w:lsdException w:name="toc 9" w:uiPriority="39"/>
-    <w:lsdException w:name="caption" w:uiPriority="35" w:qFormat="1"/>
-    <w:lsdException w:name="Title" w:semiHidden="0" w:uiPriority="10" w:unhideWhenUsed="0" w:qFormat="1"/>
-    <w:lsdException w:name="Default Paragraph Font" w:uiPriority="1"/>
-    <w:lsdException w:name="Subtitle" w:semiHidden="0" w:uiPriority="11" w:unhideWhenUsed="0" w:qFormat="1"/>
-    <w:lsdException w:name="Strong" w:semiHidden="0" w:uiPriority="22" w:unhideWhenUsed="0" w:qFormat="1"/>
-    <w:lsdException w:name="Emphasis" w:semiHidden="0" w:uiPriority="20" w:unhideWhenUsed="0" w:qFormat="1"/>
-    <w:lsdException w:name="Table Grid" w:semiHidden="0" w:uiPriority="59" w:unhideWhenUsed="0"/>
-    <w:lsdException w:name="Placeholder Text" w:unhideWhenUsed="0"/>
-    <w:lsdException w:name="No Spacing" w:semiHidden="0" w:uiPriority="1" w:unhideWhenUsed="0" w:qFormat="1"/>
-    <w:lsdException w:name="Light Shading" w:semiHidden="0" w:uiPriority="60" w:unhideWhenUsed="0"/>
-    <w:lsdException w:name="Light List" w:semiHidden="0" w:uiPriority="61" w:unhideWhenUsed="0"/>
-    <w:lsdException w:name="Light Grid" w:semiHidden="0" w:uiPriority="62" w:unhideWhenUsed="0"/>
-    <w:lsdException w:name="Medium Shading 1" w:semiHidden="0" w:uiPriority="63" w:unhideWhenUsed="0"/>
-    <w:lsdException w:name="Medium Shading 2" w:semiHidden="0" w:uiPriority="64" w:unhideWhenUsed="0"/>
-    <w:lsdException w:name="Medium List 1" w:semiHidden="0" w:uiPriority="65" w:unhideWhenUsed="0"/>
-    <w:lsdException w:name="Medium List 2" w:semiHidden="0" w:uiPriority="66" w:unhideWhenUsed="0"/>
-    <w:lsdException w:name="Medium Grid 1" w:semiHidden="0" w:uiPriority="67" w:unhideWhenUsed="0"/>
-    <w:lsdException w:name="Medium Grid 2" w:semiHidden="0" w:uiPriority="68" w:unhideWhenUsed="0"/>
-    <w:lsdException w:name="Medium Grid 3" w:semiHidden="0" w:uiPriority="69" w:unhideWhenUsed="0"/>
-    <w:lsdException w:name="Dark List" w:semiHidden="0" w:uiPriority="70" w:unhideWhenUsed="0"/>
-    <w:lsdException w:name="Colorful Shading" w:semiHidden="0" w:uiPriority="71" w:unhideWhenUsed="0"/>
-    <w:lsdException w:name="Colorful List" w:semiHidden="0" w:uiPriority="72" w:unhideWhenUsed="0"/>
-    <w:lsdException w:name="Colorful Grid" w:semiHidden="0" w:uiPriority="73" w:unhideWhenUsed="0"/>
-    <w:lsdException w:name="Light Shading Accent 1" w:semiHidden="0" w:uiPriority="60" w:unhideWhenUsed="0"/>
-    <w:lsdException w:name="Light List Accent 1" w:semiHidden="0" w:uiPriority="61" w:unhideWhenUsed="0"/>
-    <w:lsdException w:name="Light Grid Accent 1" w:semiHidden="0" w:uiPriority="62" w:unhideWhenUsed="0"/>
-    <w:lsdException w:name="Medium Shading 1 Accent 1" w:semiHidden="0" w:uiPriority="63" w:unhideWhenUsed="0"/>
-    <w:lsdException w:name="Medium Shading 2 Accent 1" w:semiHidden="0" w:uiPriority="64" w:unhideWhenUsed="0"/>
-    <w:lsdException w:name="Medium List 1 Accent 1" w:semiHidden="0" w:uiPriority="65" w:unhideWhenUsed="0"/>
-    <w:lsdException w:name="Revision" w:unhideWhenUsed="0"/>
-    <w:lsdException w:name="List Paragraph" w:semiHidden="0" w:uiPriority="34" w:unhideWhenUsed="0" w:qFormat="1"/>
-    <w:lsdException w:name="Quote" w:semiHidden="0" w:uiPriority="29" w:unhideWhenUsed="0" w:qFormat="1"/>
-    <w:lsdException w:name="Intense Quote" w:semiHidden="0" w:uiPriority="30" w:unhideWhenUsed="0" w:qFormat="1"/>
-    <w:lsdException w:name="Medium List 2 Accent 1" w:semiHidden="0" w:uiPriority="66" w:unhideWhenUsed="0"/>
-    <w:lsdException w:name="Medium Grid 1 Accent 1" w:semiHidden="0" w:uiPriority="67" w:unhideWhenUsed="0"/>
-    <w:lsdException w:name="Medium Grid 2 Accent 1" w:semiHidden="0" w:uiPriority="68" w:unhideWhenUsed="0"/>
-    <w:lsdException w:name="Medium Grid 3 Accent 1" w:semiHidden="0" w:uiPriority="69" w:unhideWhenUsed="0"/>
-    <w:lsdException w:name="Dark List Accent 1" w:semiHidden="0" w:uiPriority="70" w:unhideWhenUsed="0"/>
-    <w:lsdException w:name="Colorful Shading Accent 1" w:semiHidden="0" w:uiPriority="71" w:unhideWhenUsed="0"/>
-    <w:lsdException w:name="Colorful List Accent 1" w:semiHidden="0" w:uiPriority="72" w:unhideWhenUsed="0"/>
-    <w:lsdException w:name="Colorful Grid Accent 1" w:semiHidden="0" w:uiPriority="73" w:unhideWhenUsed="0"/>
-    <w:lsdException w:name="Light Shading Accent 2" w:semiHidden="0" w:uiPriority="60" w:unhideWhenUsed="0"/>
-    <w:lsdException w:name="Light List Accent 2" w:semiHidden="0" w:uiPriority="61" w:unhideWhenUsed="0"/>
-    <w:lsdException w:name="Light Grid Accent 2" w:semiHidden="0" w:uiPriority="62" w:unhideWhenUsed="0"/>
-    <w:lsdException w:name="Medium Shading 1 Accent 2" w:semiHidden="0" w:uiPriority="63" w:unhideWhenUsed="0"/>
-    <w:lsdException w:name="Medium Shading 2 Accent 2" w:semiHidden="0" w:uiPriority="64" w:unhideWhenUsed="0"/>
-    <w:lsdException w:name="Medium List 1 Accent 2" w:semiHidden="0" w:uiPriority="65" w:unhideWhenUsed="0"/>
-    <w:lsdException w:name="Medium List 2 Accent 2" w:semiHidden="0" w:uiPriority="66" w:unhideWhenUsed="0"/>
-    <w:lsdException w:name="Medium Grid 1 Accent 2" w:semiHidden="0" w:uiPriority="67" w:unhideWhenUsed="0"/>
-    <w:lsdException w:name="Medium Grid 2 Accent 2" w:semiHidden="0" w:uiPriority="68" w:unhideWhenUsed="0"/>
-    <w:lsdException w:name="Medium Grid 3 Accent 2" w:semiHidden="0" w:uiPriority="69" w:unhideWhenUsed="0"/>
-    <w:lsdException w:name="Dark List Accent 2" w:semiHidden="0" w:uiPriority="70" w:unhideWhenUsed="0"/>
-    <w:lsdException w:name="Colorful Shading Accent 2" w:semiHidden="0" w:uiPriority="71" w:unhideWhenUsed="0"/>
-    <w:lsdException w:name="Colorful List Accent 2" w:semiHidden="0" w:uiPriority="72" w:unhideWhenUsed="0"/>
-    <w:lsdException w:name="Colorful Grid Accent 2" w:semiHidden="0" w:uiPriority="73" w:unhideWhenUsed="0"/>
-    <w:lsdException w:name="Light Shading Accent 3" w:semiHidden="0" w:uiPriority="60" w:unhideWhenUsed="0"/>
-    <w:lsdException w:name="Light List Accent 3" w:semiHidden="0" w:uiPriority="61" w:unhideWhenUsed="0"/>
-    <w:lsdException w:name="Light Grid Accent 3" w:semiHidden="0" w:uiPriority="62" w:unhideWhenUsed="0"/>
-    <w:lsdException w:name="Medium Shading 1 Accent 3" w:semiHidden="0" w:uiPriority="63" w:unhideWhenUsed="0"/>
-    <w:lsdException w:name="Medium Shading 2 Accent 3" w:semiHidden="0" w:uiPriority="64" w:unhideWhenUsed="0"/>
-    <w:lsdException w:name="Medium List 1 Accent 3" w:semiHidden="0" w:uiPriority="65" w:unhideWhenUsed="0"/>
-    <w:lsdException w:name="Medium List 2 Accent 3" w:semiHidden="0" w:uiPriority="66" w:unhideWhenUsed="0"/>
-    <w:lsdException w:name="Medium Grid 1 Accent 3" w:semiHidden="0" w:uiPriority="67" w:unhideWhenUsed="0"/>
-    <w:lsdException w:name="Medium Grid 2 Accent 3" w:semiHidden="0" w:uiPriority="68" w:unhideWhenUsed="0"/>
-    <w:lsdException w:name="Medium Grid 3 Accent 3" w:semiHidden="0" w:uiPriority="69" w:unhideWhenUsed="0"/>
-    <w:lsdException w:name="Dark List Accent 3" w:semiHidden="0" w:uiPriority="70" w:unhideWhenUsed="0"/>
-    <w:lsdException w:name="Colorful Shading Accent 3" w:semiHidden="0" w:uiPriority="71" w:unhideWhenUsed="0"/>
-    <w:lsdException w:name="Colorful List Accent 3" w:semiHidden="0" w:uiPriority="72" w:unhideWhenUsed="0"/>
-    <w:lsdException w:name="Colorful Grid Accent 3" w:semiHidden="0" w:uiPriority="73" w:unhideWhenUsed="0"/>
-    <w:lsdException w:name="Light Shading Accent 4" w:semiHidden="0" w:uiPriority="60" w:unhideWhenUsed="0"/>
-    <w:lsdException w:name="Light List Accent 4" w:semiHidden="0" w:uiPriority="61" w:unhideWhenUsed="0"/>
-    <w:lsdException w:name="Light Grid Accent 4" w:semiHidden="0" w:uiPriority="62" w:unhideWhenUsed="0"/>
-    <w:lsdException w:name="Medium Shading 1 Accent 4" w:semiHidden="0" w:uiPriority="63" w:unhideWhenUsed="0"/>
-    <w:lsdException w:name="Medium Shading 2 Accent 4" w:semiHidden="0" w:uiPriority="64" w:unhideWhenUsed="0"/>
-    <w:lsdException w:name="Medium List 1 Accent 4" w:semiHidden="0" w:uiPriority="65" w:unhideWhenUsed="0"/>
-    <w:lsdException w:name="Medium List 2 Accent 4" w:semiHidden="0" w:uiPriority="66" w:unhideWhenUsed="0"/>
-    <w:lsdException w:name="Medium Grid 1 Accent 4" w:semiHidden="0" w:uiPriority="67" w:unhideWhenUsed="0"/>
-    <w:lsdException w:name="Medium Grid 2 Accent 4" w:semiHidden="0" w:uiPriority="68" w:unhideWhenUsed="0"/>
-    <w:lsdException w:name="Medium Grid 3 Accent 4" w:semiHidden="0" w:uiPriority="69" w:unhideWhenUsed="0"/>
-    <w:lsdException w:name="Dark List Accent 4" w:semiHidden="0" w:uiPriority="70" w:unhideWhenUsed="0"/>
-    <w:lsdException w:name="Colorful Shading Accent 4" w:semiHidden="0" w:uiPriority="71" w:unhideWhenUsed="0"/>
-    <w:lsdException w:name="Colorful List Accent 4" w:semiHidden="0" w:uiPriority="72" w:unhideWhenUsed="0"/>
-    <w:lsdException w:name="Colorful Grid Accent 4" w:semiHidden="0" w:uiPriority="73" w:unhideWhenUsed="0"/>
-    <w:lsdException w:name="Light Shading Accent 5" w:semiHidden="0" w:uiPriority="60" w:unhideWhenUsed="0"/>
-    <w:lsdException w:name="Light List Accent 5" w:semiHidden="0" w:uiPriority="61" w:unhideWhenUsed="0"/>
-    <w:lsdException w:name="Light Grid Accent 5" w:semiHidden="0" w:uiPriority="62" w:unhideWhenUsed="0"/>
-    <w:lsdException w:name="Medium Shading 1 Accent 5" w:semiHidden="0" w:uiPriority="63" w:unhideWhenUsed="0"/>
-    <w:lsdException w:name="Medium Shading 2 Accent 5" w:semiHidden="0" w:uiPriority="64" w:unhideWhenUsed="0"/>
-    <w:lsdException w:name="Medium List 1 Accent 5" w:semiHidden="0" w:uiPriority="65" w:unhideWhenUsed="0"/>
-    <w:lsdException w:name="Medium List 2 Accent 5" w:semiHidden="0" w:uiPriority="66" w:unhideWhenUsed="0"/>
-    <w:lsdException w:name="Medium Grid 1 Accent 5" w:semiHidden="0" w:uiPriority="67" w:unhideWhenUsed="0"/>
-    <w:lsdException w:name="Medium Grid 2 Accent 5" w:semiHidden="0" w:uiPriority="68" w:unhideWhenUsed="0"/>
-    <w:lsdException w:name="Medium Grid 3 Accent 5" w:semiHidden="0" w:uiPriority="69" w:unhideWhenUsed="0"/>
-    <w:lsdException w:name="Dark List Accent 5" w:semiHidden="0" w:uiPriority="70" w:unhideWhenUsed="0"/>
-    <w:lsdException w:name="Colorful Shading Accent 5" w:semiHidden="0" w:uiPriority="71" w:unhideWhenUsed="0"/>
-    <w:lsdException w:name="Colorful List Accent 5" w:semiHidden="0" w:uiPriority="72" w:unhideWhenUsed="0"/>
-    <w:lsdException w:name="Colorful Grid Accent 5" w:semiHidden="0" w:uiPriority="73" w:unhideWhenUsed="0"/>
-    <w:lsdException w:name="Light Shading Accent 6" w:semiHidden="0" w:uiPriority="60" w:unhideWhenUsed="0"/>
-    <w:lsdException w:name="Light List Accent 6" w:semiHidden="0" w:uiPriority="61" w:unhideWhenUsed="0"/>
-    <w:lsdException w:name="Light Grid Accent 6" w:semiHidden="0" w:uiPriority="62" w:unhideWhenUsed="0"/>
-    <w:lsdException w:name="Medium Shading 1 Accent 6" w:semiHidden="0" w:uiPriority="63" w:unhideWhenUsed="0"/>
-    <w:lsdException w:name="Medium Shading 2 Accent 6" w:semiHidden="0" w:uiPriority="64" w:unhideWhenUsed="0"/>
-    <w:lsdException w:name="Medium List 1 Accent 6" w:semiHidden="0" w:uiPriority="65" w:unhideWhenUsed="0"/>
-    <w:lsdException w:name="Medium List 2 Accent 6" w:semiHidden="0" w:uiPriority="66" w:unhideWhenUsed="0"/>
-    <w:lsdException w:name="Medium Grid 1 Accent 6" w:semiHidden="0" w:uiPriority="67" w:unhideWhenUsed="0"/>
-    <w:lsdException w:name="Medium Grid 2 Accent 6" w:semiHidden="0" w:uiPriority="68" w:unhideWhenUsed="0"/>
-    <w:lsdException w:name="Medium Grid 3 Accent 6" w:semiHidden="0" w:uiPriority="69" w:unhideWhenUsed="0"/>
-    <w:lsdException w:name="Dark List Accent 6" w:semiHidden="0" w:uiPriority="70" w:unhideWhenUsed="0"/>
-    <w:lsdException w:name="Colorful Shading Accent 6" w:semiHidden="0" w:uiPriority="71" w:unhideWhenUsed="0"/>
-    <w:lsdException w:name="Colorful List Accent 6" w:semiHidden="0" w:uiPriority="72" w:unhideWhenUsed="0"/>
-    <w:lsdException w:name="Colorful Grid Accent 6" w:semiHidden="0" w:uiPriority="73" w:unhideWhenUsed="0"/>
-    <w:lsdException w:name="Subtle Emphasis" w:semiHidden="0" w:uiPriority="19" w:unhideWhenUsed="0" w:qFormat="1"/>
-    <w:lsdException w:name="Intense Emphasis" w:semiHidden="0" w:uiPriority="21" w:unhideWhenUsed="0" w:qFormat="1"/>
-    <w:lsdException w:name="Subtle Reference" w:semiHidden="0" w:uiPriority="31" w:unhideWhenUsed="0" w:qFormat="1"/>
-    <w:lsdException w:name="Intense Reference" w:semiHidden="0" w:uiPriority="32" w:unhideWhenUsed="0" w:qFormat="1"/>
-    <w:lsdException w:name="Book Title" w:semiHidden="0" w:uiPriority="33" w:unhideWhenUsed="0" w:qFormat="1"/>
-    <w:lsdException w:name="Bibliography" w:uiPriority="37"/>
-    <w:lsdException w:name="TOC Heading" w:uiPriority="39" w:qFormat="1"/>
-  </w:latentStyles>
-  <w:style w:type="paragraph" w:default="1" w:styleId="Normal">
-    <w:name w:val="Normal"/>
-    <w:qFormat/>
-    <w:pPr>
-      <w:spacing w:line="240" w:lineRule="auto"/>
-    </w:pPr>
-  </w:style>
-  <w:style w:type="paragraph" w:styleId="Titre1">
-    <w:name w:val="heading 1"/>
-    <w:basedOn w:val="Normal"/>
-    <w:next w:val="Normal"/>
-    <w:link w:val="Titre1Car"/>
-    <w:uiPriority w:val="9"/>
-    <w:qFormat/>
-    <w:rsid w:val="00EB2F53"/>
-    <w:pPr>
-      <w:keepNext/>
-      <w:keepLines/>
-      <w:spacing w:before="480"/>
-      <w:outlineLvl w:val="0"/>
-    </w:pPr>
-    <w:rPr>
-      <w:rFonts w:asciiTheme="majorHAnsi" w:eastAsiaTheme="majorEastAsia" w:hAnsiTheme="majorHAnsi" w:cstheme="majorBidi"/>
-      <w:b/>
-      <w:bCs/>
-      <w:color w:val="365F91" w:themeColor="accent1" w:themeShade="BF"/>
-      <w:sz w:val="28"/>
-      <w:szCs w:val="28"/>
-    </w:rPr>
-  </w:style>
-  <w:style w:type="paragraph" w:styleId="Titre2">
-    <w:name w:val="heading 2"/>
-    <w:basedOn w:val="Normal"/>
-    <w:next w:val="Normal"/>
-    <w:link w:val="Titre2Car"/>
-    <w:uiPriority w:val="9"/>
-    <w:unhideWhenUsed/>
-    <w:qFormat/>
-    <w:rsid w:val="00D84B2E"/>
-    <w:pPr>
-      <w:keepNext/>
-      <w:keepLines/>
-      <w:spacing w:before="200"/>
-      <w:outlineLvl w:val="1"/>
-    </w:pPr>
-    <w:rPr>
-      <w:rFonts w:asciiTheme="majorHAnsi" w:eastAsiaTheme="majorEastAsia" w:hAnsiTheme="majorHAnsi" w:cstheme="majorBidi"/>
-      <w:b/>
-      <w:bCs/>
-      <w:color w:val="4F81BD" w:themeColor="accent1"/>
-      <w:sz w:val="26"/>
-      <w:szCs w:val="26"/>
-    </w:rPr>
-  </w:style>
-  <w:style w:type="paragraph" w:styleId="Titre3">
-    <w:name w:val="heading 3"/>
-    <w:basedOn w:val="Normal"/>
-    <w:next w:val="Normal"/>
-    <w:link w:val="Titre3Car"/>
-    <w:uiPriority w:val="9"/>
-    <w:unhideWhenUsed/>
-    <w:qFormat/>
-    <w:rsid w:val="00D84B2E"/>
-    <w:pPr>
-      <w:keepNext/>
-      <w:keepLines/>
-      <w:spacing w:before="200"/>
-      <w:outlineLvl w:val="2"/>
-    </w:pPr>
-    <w:rPr>
-      <w:rFonts w:asciiTheme="majorHAnsi" w:eastAsiaTheme="majorEastAsia" w:hAnsiTheme="majorHAnsi" w:cstheme="majorBidi"/>
-      <w:b/>
-      <w:bCs/>
-      <w:color w:val="4F81BD" w:themeColor="accent1"/>
-    </w:rPr>
-  </w:style>
-  <w:style w:type="paragraph" w:styleId="Titre4">
-    <w:name w:val="heading 4"/>
-    <w:basedOn w:val="Normal"/>
-    <w:next w:val="Normal"/>
-    <w:link w:val="Titre4Car"/>
-    <w:uiPriority w:val="9"/>
-    <w:unhideWhenUsed/>
-    <w:qFormat/>
-    <w:rsid w:val="00D84B2E"/>
-    <w:pPr>
-      <w:keepNext/>
-      <w:keepLines/>
-      <w:spacing w:before="200"/>
-      <w:outlineLvl w:val="3"/>
-    </w:pPr>
-    <w:rPr>
-      <w:rFonts w:asciiTheme="majorHAnsi" w:eastAsiaTheme="majorEastAsia" w:hAnsiTheme="majorHAnsi" w:cstheme="majorBidi"/>
-      <w:b/>
-      <w:bCs/>
-      <w:i/>
-      <w:iCs/>
-      <w:color w:val="4F81BD" w:themeColor="accent1"/>
-    </w:rPr>
-  </w:style>
-  <w:style w:type="paragraph" w:styleId="Titre5">
-    <w:name w:val="heading 5"/>
-    <w:basedOn w:val="Normal"/>
-    <w:next w:val="Normal"/>
-    <w:link w:val="Titre5Car"/>
-    <w:uiPriority w:val="9"/>
-    <w:unhideWhenUsed/>
-    <w:qFormat/>
-    <w:rsid w:val="00E06C6E"/>
-    <w:pPr>
-      <w:keepNext/>
-      <w:keepLines/>
-      <w:spacing w:before="200"/>
-      <w:outlineLvl w:val="4"/>
-    </w:pPr>
-    <w:rPr>
-      <w:rFonts w:asciiTheme="majorHAnsi" w:eastAsiaTheme="majorEastAsia" w:hAnsiTheme="majorHAnsi" w:cstheme="majorBidi"/>
-      <w:color w:val="243F60" w:themeColor="accent1" w:themeShade="7F"/>
-    </w:rPr>
-  </w:style>
-  <w:style w:type="character" w:default="1" w:styleId="Policepardfaut">
-    <w:name w:val="Default Paragraph Font"/>
-    <w:uiPriority w:val="1"/>
-    <w:semiHidden/>
-    <w:unhideWhenUsed/>
-  </w:style>
-  <w:style w:type="table" w:default="1" w:styleId="TableauNormal">
-    <w:name w:val="Normal Table"/>
-    <w:uiPriority w:val="99"/>
-    <w:semiHidden/>
-    <w:unhideWhenUsed/>
-    <w:tblPr>
-      <w:tblInd w:w="0" w:type="dxa"/>
-      <w:tblCellMar>
-        <w:top w:w="0" w:type="dxa"/>
-        <w:left w:w="108" w:type="dxa"/>
-        <w:bottom w:w="0" w:type="dxa"/>
-        <w:right w:w="108" w:type="dxa"/>
-      </w:tblCellMar>
-    </w:tblPr>
-  </w:style>
-  <w:style w:type="numbering" w:default="1" w:styleId="Aucuneliste">
-    <w:name w:val="No List"/>
-    <w:uiPriority w:val="99"/>
-    <w:semiHidden/>
-    <w:unhideWhenUsed/>
-  </w:style>
-  <w:style w:type="paragraph" w:styleId="Textedebulles">
-    <w:name w:val="Balloon Text"/>
-    <w:basedOn w:val="Normal"/>
-    <w:link w:val="TextedebullesCar"/>
-    <w:uiPriority w:val="99"/>
-    <w:semiHidden/>
-    <w:unhideWhenUsed/>
-    <w:rsid w:val="00704C07"/>
-    <w:rPr>
-      <w:rFonts w:ascii="Tahoma" w:hAnsi="Tahoma" w:cs="Tahoma"/>
-      <w:sz w:val="16"/>
-      <w:szCs w:val="16"/>
-    </w:rPr>
-  </w:style>
-  <w:style w:type="character" w:customStyle="1" w:styleId="TextedebullesCar">
-    <w:name w:val="Texte de bulles Car"/>
-    <w:basedOn w:val="Policepardfaut"/>
-    <w:link w:val="Textedebulles"/>
-    <w:uiPriority w:val="99"/>
-    <w:semiHidden/>
-    <w:rsid w:val="00704C07"/>
-    <w:rPr>
-      <w:rFonts w:ascii="Tahoma" w:hAnsi="Tahoma" w:cs="Tahoma"/>
-      <w:sz w:val="16"/>
-      <w:szCs w:val="16"/>
-    </w:rPr>
-  </w:style>
-  <w:style w:type="paragraph" w:styleId="En-tte">
-    <w:name w:val="header"/>
-    <w:basedOn w:val="Normal"/>
-    <w:link w:val="En-tteCar"/>
-    <w:uiPriority w:val="99"/>
-    <w:unhideWhenUsed/>
-    <w:rsid w:val="00704C07"/>
-    <w:pPr>
-      <w:tabs>
-        <w:tab w:val="center" w:pos="4536"/>
-        <w:tab w:val="right" w:pos="9072"/>
-      </w:tabs>
-    </w:pPr>
-  </w:style>
-  <w:style w:type="character" w:customStyle="1" w:styleId="En-tteCar">
-    <w:name w:val="En-tête Car"/>
-    <w:basedOn w:val="Policepardfaut"/>
-    <w:link w:val="En-tte"/>
-    <w:uiPriority w:val="99"/>
-    <w:rsid w:val="00704C07"/>
-  </w:style>
-  <w:style w:type="paragraph" w:styleId="Pieddepage">
-    <w:name w:val="footer"/>
-    <w:basedOn w:val="Normal"/>
-    <w:link w:val="PieddepageCar"/>
-    <w:uiPriority w:val="99"/>
-    <w:unhideWhenUsed/>
-    <w:rsid w:val="00704C07"/>
-    <w:pPr>
-      <w:tabs>
-        <w:tab w:val="center" w:pos="4536"/>
-        <w:tab w:val="right" w:pos="9072"/>
-      </w:tabs>
-    </w:pPr>
-  </w:style>
-  <w:style w:type="character" w:customStyle="1" w:styleId="PieddepageCar">
-    <w:name w:val="Pied de page Car"/>
-    <w:basedOn w:val="Policepardfaut"/>
-    <w:link w:val="Pieddepage"/>
-    <w:uiPriority w:val="99"/>
-    <w:rsid w:val="00704C07"/>
-  </w:style>
-  <w:style w:type="paragraph" w:styleId="Sansinterligne">
-    <w:name w:val="No Spacing"/>
-    <w:link w:val="SansinterligneCar"/>
-    <w:uiPriority w:val="1"/>
-    <w:qFormat/>
-    <w:rsid w:val="00704C07"/>
-    <w:pPr>
-      <w:spacing w:line="240" w:lineRule="auto"/>
-    </w:pPr>
-    <w:rPr>
-      <w:rFonts w:eastAsiaTheme="minorEastAsia"/>
-      <w:lang w:eastAsia="fr-FR"/>
-    </w:rPr>
-  </w:style>
-  <w:style w:type="character" w:customStyle="1" w:styleId="SansinterligneCar">
-    <w:name w:val="Sans interligne Car"/>
-    <w:basedOn w:val="Policepardfaut"/>
-    <w:link w:val="Sansinterligne"/>
-    <w:uiPriority w:val="1"/>
-    <w:rsid w:val="00704C07"/>
-    <w:rPr>
-      <w:rFonts w:eastAsiaTheme="minorEastAsia"/>
-      <w:lang w:eastAsia="fr-FR"/>
-    </w:rPr>
-  </w:style>
-  <w:style w:type="table" w:styleId="Grilledutableau">
-    <w:name w:val="Table Grid"/>
-    <w:basedOn w:val="TableauNormal"/>
-    <w:uiPriority w:val="59"/>
-    <w:rsid w:val="000A0829"/>
-    <w:pPr>
-      <w:spacing w:line="240" w:lineRule="auto"/>
-    </w:pPr>
-    <w:tblPr>
-      <w:tblInd w:w="0" w:type="dxa"/>
-      <w:tblBorders>
-        <w:top w:val="single" w:sz="4" w:space="0" w:color="auto"/>
-        <w:left w:val="single" w:sz="4" w:space="0" w:color="auto"/>
-        <w:bottom w:val="single" w:sz="4" w:space="0" w:color="auto"/>
-        <w:right w:val="single" w:sz="4" w:space="0" w:color="auto"/>
-        <w:insideH w:val="single" w:sz="4" w:space="0" w:color="auto"/>
-        <w:insideV w:val="single" w:sz="4" w:space="0" w:color="auto"/>
-      </w:tblBorders>
-      <w:tblCellMar>
-        <w:top w:w="0" w:type="dxa"/>
-        <w:left w:w="108" w:type="dxa"/>
-        <w:bottom w:w="0" w:type="dxa"/>
-        <w:right w:w="108" w:type="dxa"/>
-      </w:tblCellMar>
-    </w:tblPr>
-  </w:style>
-  <w:style w:type="paragraph" w:styleId="Titre">
-    <w:name w:val="Title"/>
-    <w:basedOn w:val="Normal"/>
-    <w:next w:val="Normal"/>
-    <w:link w:val="TitreCar"/>
-    <w:uiPriority w:val="10"/>
-    <w:qFormat/>
-    <w:rsid w:val="000A0829"/>
-    <w:pPr>
-      <w:pBdr>
-        <w:bottom w:val="single" w:sz="8" w:space="4" w:color="4F81BD" w:themeColor="accent1"/>
-      </w:pBdr>
-      <w:spacing w:after="300"/>
-      <w:contextualSpacing/>
-    </w:pPr>
-    <w:rPr>
-      <w:rFonts w:asciiTheme="majorHAnsi" w:eastAsiaTheme="majorEastAsia" w:hAnsiTheme="majorHAnsi" w:cstheme="majorBidi"/>
-      <w:color w:val="17365D" w:themeColor="text2" w:themeShade="BF"/>
-      <w:spacing w:val="5"/>
-      <w:kern w:val="28"/>
-      <w:sz w:val="52"/>
-      <w:szCs w:val="52"/>
-    </w:rPr>
-  </w:style>
-  <w:style w:type="character" w:customStyle="1" w:styleId="TitreCar">
-    <w:name w:val="Titre Car"/>
-    <w:basedOn w:val="Policepardfaut"/>
-    <w:link w:val="Titre"/>
-    <w:uiPriority w:val="10"/>
-    <w:rsid w:val="000A0829"/>
-    <w:rPr>
-      <w:rFonts w:asciiTheme="majorHAnsi" w:eastAsiaTheme="majorEastAsia" w:hAnsiTheme="majorHAnsi" w:cstheme="majorBidi"/>
-      <w:color w:val="17365D" w:themeColor="text2" w:themeShade="BF"/>
-      <w:spacing w:val="5"/>
-      <w:kern w:val="28"/>
-      <w:sz w:val="52"/>
-      <w:szCs w:val="52"/>
-    </w:rPr>
-  </w:style>
-  <w:style w:type="character" w:customStyle="1" w:styleId="st">
-    <w:name w:val="st"/>
-    <w:basedOn w:val="Policepardfaut"/>
-    <w:rsid w:val="00636279"/>
-  </w:style>
-  <w:style w:type="character" w:styleId="Accentuation">
-    <w:name w:val="Emphasis"/>
-    <w:basedOn w:val="Policepardfaut"/>
-    <w:uiPriority w:val="20"/>
-    <w:qFormat/>
-    <w:rsid w:val="00636279"/>
-    <w:rPr>
-      <w:i/>
-      <w:iCs/>
-    </w:rPr>
-  </w:style>
-  <w:style w:type="character" w:styleId="Numrodeligne">
-    <w:name w:val="line number"/>
-    <w:basedOn w:val="Policepardfaut"/>
-    <w:uiPriority w:val="99"/>
-    <w:semiHidden/>
-    <w:unhideWhenUsed/>
-    <w:rsid w:val="00636279"/>
-  </w:style>
-  <w:style w:type="paragraph" w:styleId="Paragraphedeliste">
-    <w:name w:val="List Paragraph"/>
-    <w:basedOn w:val="Normal"/>
-    <w:uiPriority w:val="34"/>
-    <w:qFormat/>
-    <w:rsid w:val="00636279"/>
-    <w:pPr>
-      <w:ind w:left="720"/>
-      <w:contextualSpacing/>
-    </w:pPr>
-  </w:style>
-  <w:style w:type="character" w:customStyle="1" w:styleId="Titre1Car">
-    <w:name w:val="Titre 1 Car"/>
-    <w:basedOn w:val="Policepardfaut"/>
-    <w:link w:val="Titre1"/>
-    <w:uiPriority w:val="9"/>
-    <w:rsid w:val="00EB2F53"/>
-    <w:rPr>
-      <w:rFonts w:asciiTheme="majorHAnsi" w:eastAsiaTheme="majorEastAsia" w:hAnsiTheme="majorHAnsi" w:cstheme="majorBidi"/>
-      <w:b/>
-      <w:bCs/>
-      <w:color w:val="365F91" w:themeColor="accent1" w:themeShade="BF"/>
-      <w:sz w:val="28"/>
-      <w:szCs w:val="28"/>
-    </w:rPr>
-  </w:style>
-  <w:style w:type="paragraph" w:styleId="En-ttedetabledesmatires">
-    <w:name w:val="TOC Heading"/>
-    <w:basedOn w:val="Titre1"/>
-    <w:next w:val="Normal"/>
-    <w:uiPriority w:val="39"/>
-    <w:unhideWhenUsed/>
-    <w:qFormat/>
-    <w:rsid w:val="00EB2F53"/>
-    <w:pPr>
-      <w:spacing w:line="276" w:lineRule="auto"/>
-      <w:outlineLvl w:val="9"/>
-    </w:pPr>
-    <w:rPr>
-      <w:lang w:eastAsia="fr-FR"/>
-    </w:rPr>
-  </w:style>
-  <w:style w:type="paragraph" w:styleId="Index1">
-    <w:name w:val="index 1"/>
-    <w:basedOn w:val="Normal"/>
-    <w:next w:val="Normal"/>
-    <w:autoRedefine/>
-    <w:uiPriority w:val="99"/>
-    <w:unhideWhenUsed/>
-    <w:rsid w:val="00D84B2E"/>
-    <w:pPr>
-      <w:ind w:left="220" w:hanging="220"/>
-    </w:pPr>
-    <w:rPr>
-      <w:sz w:val="20"/>
-      <w:szCs w:val="20"/>
-    </w:rPr>
-  </w:style>
-  <w:style w:type="paragraph" w:styleId="Index2">
-    <w:name w:val="index 2"/>
-    <w:basedOn w:val="Normal"/>
-    <w:next w:val="Normal"/>
-    <w:autoRedefine/>
-    <w:uiPriority w:val="99"/>
-    <w:unhideWhenUsed/>
-    <w:rsid w:val="00D84B2E"/>
-    <w:pPr>
-      <w:ind w:left="440" w:hanging="220"/>
-    </w:pPr>
-    <w:rPr>
-      <w:sz w:val="20"/>
-      <w:szCs w:val="20"/>
-    </w:rPr>
-  </w:style>
-  <w:style w:type="paragraph" w:styleId="Index3">
-    <w:name w:val="index 3"/>
-    <w:basedOn w:val="Normal"/>
-    <w:next w:val="Normal"/>
-    <w:autoRedefine/>
-    <w:uiPriority w:val="99"/>
-    <w:unhideWhenUsed/>
-    <w:rsid w:val="00D84B2E"/>
-    <w:pPr>
-      <w:ind w:left="660" w:hanging="220"/>
-    </w:pPr>
-    <w:rPr>
-      <w:sz w:val="20"/>
-      <w:szCs w:val="20"/>
-    </w:rPr>
-  </w:style>
-  <w:style w:type="paragraph" w:styleId="Index4">
-    <w:name w:val="index 4"/>
-    <w:basedOn w:val="Normal"/>
-    <w:next w:val="Normal"/>
-    <w:autoRedefine/>
-    <w:uiPriority w:val="99"/>
-    <w:unhideWhenUsed/>
-    <w:rsid w:val="00D84B2E"/>
-    <w:pPr>
-      <w:ind w:left="880" w:hanging="220"/>
-    </w:pPr>
-    <w:rPr>
-      <w:sz w:val="20"/>
-      <w:szCs w:val="20"/>
-    </w:rPr>
-  </w:style>
-  <w:style w:type="paragraph" w:styleId="Index5">
-    <w:name w:val="index 5"/>
-    <w:basedOn w:val="Normal"/>
-    <w:next w:val="Normal"/>
-    <w:autoRedefine/>
-    <w:uiPriority w:val="99"/>
-    <w:unhideWhenUsed/>
-    <w:rsid w:val="00D84B2E"/>
-    <w:pPr>
-      <w:ind w:left="1100" w:hanging="220"/>
-    </w:pPr>
-    <w:rPr>
-      <w:sz w:val="20"/>
-      <w:szCs w:val="20"/>
-    </w:rPr>
-  </w:style>
-  <w:style w:type="paragraph" w:styleId="Index6">
-    <w:name w:val="index 6"/>
-    <w:basedOn w:val="Normal"/>
-    <w:next w:val="Normal"/>
-    <w:autoRedefine/>
-    <w:uiPriority w:val="99"/>
-    <w:unhideWhenUsed/>
-    <w:rsid w:val="00D84B2E"/>
-    <w:pPr>
-      <w:ind w:left="1320" w:hanging="220"/>
-    </w:pPr>
-    <w:rPr>
-      <w:sz w:val="20"/>
-      <w:szCs w:val="20"/>
-    </w:rPr>
-  </w:style>
-  <w:style w:type="paragraph" w:styleId="Index7">
-    <w:name w:val="index 7"/>
-    <w:basedOn w:val="Normal"/>
-    <w:next w:val="Normal"/>
-    <w:autoRedefine/>
-    <w:uiPriority w:val="99"/>
-    <w:unhideWhenUsed/>
-    <w:rsid w:val="00D84B2E"/>
-    <w:pPr>
-      <w:ind w:left="1540" w:hanging="220"/>
-    </w:pPr>
-    <w:rPr>
-      <w:sz w:val="20"/>
-      <w:szCs w:val="20"/>
-    </w:rPr>
-  </w:style>
-  <w:style w:type="paragraph" w:styleId="Index8">
-    <w:name w:val="index 8"/>
-    <w:basedOn w:val="Normal"/>
-    <w:next w:val="Normal"/>
-    <w:autoRedefine/>
-    <w:uiPriority w:val="99"/>
-    <w:unhideWhenUsed/>
-    <w:rsid w:val="00D84B2E"/>
-    <w:pPr>
-      <w:ind w:left="1760" w:hanging="220"/>
-    </w:pPr>
-    <w:rPr>
-      <w:sz w:val="20"/>
-      <w:szCs w:val="20"/>
-    </w:rPr>
-  </w:style>
-  <w:style w:type="paragraph" w:styleId="Index9">
-    <w:name w:val="index 9"/>
-    <w:basedOn w:val="Normal"/>
-    <w:next w:val="Normal"/>
-    <w:autoRedefine/>
-    <w:uiPriority w:val="99"/>
-    <w:unhideWhenUsed/>
-    <w:rsid w:val="00D84B2E"/>
-    <w:pPr>
-      <w:ind w:left="1980" w:hanging="220"/>
-    </w:pPr>
-    <w:rPr>
-      <w:sz w:val="20"/>
-      <w:szCs w:val="20"/>
-    </w:rPr>
-  </w:style>
-  <w:style w:type="paragraph" w:styleId="Titreindex">
-    <w:name w:val="index heading"/>
-    <w:basedOn w:val="Normal"/>
-    <w:next w:val="Index1"/>
-    <w:uiPriority w:val="99"/>
-    <w:unhideWhenUsed/>
-    <w:rsid w:val="00D84B2E"/>
-    <w:pPr>
-      <w:spacing w:before="120" w:after="120"/>
-    </w:pPr>
-    <w:rPr>
-      <w:b/>
-      <w:bCs/>
-      <w:i/>
-      <w:iCs/>
-      <w:sz w:val="20"/>
-      <w:szCs w:val="20"/>
-    </w:rPr>
-  </w:style>
-  <w:style w:type="paragraph" w:styleId="TM2">
-    <w:name w:val="toc 2"/>
-    <w:basedOn w:val="Normal"/>
-    <w:next w:val="Normal"/>
-    <w:autoRedefine/>
-    <w:uiPriority w:val="39"/>
-    <w:semiHidden/>
-    <w:unhideWhenUsed/>
-    <w:qFormat/>
-    <w:rsid w:val="00D84B2E"/>
-    <w:pPr>
-      <w:spacing w:after="100" w:line="276" w:lineRule="auto"/>
-      <w:ind w:left="220"/>
-    </w:pPr>
-    <w:rPr>
-      <w:rFonts w:eastAsiaTheme="minorEastAsia"/>
-      <w:lang w:eastAsia="fr-FR"/>
-    </w:rPr>
-  </w:style>
-  <w:style w:type="paragraph" w:styleId="TM1">
-    <w:name w:val="toc 1"/>
-    <w:basedOn w:val="Normal"/>
-    <w:next w:val="Normal"/>
-    <w:autoRedefine/>
-    <w:uiPriority w:val="39"/>
-    <w:unhideWhenUsed/>
-    <w:qFormat/>
-    <w:rsid w:val="003F6FA5"/>
-    <w:pPr>
-      <w:tabs>
-        <w:tab w:val="left" w:pos="440"/>
-        <w:tab w:val="right" w:leader="dot" w:pos="9062"/>
-      </w:tabs>
-      <w:spacing w:after="100" w:line="276" w:lineRule="auto"/>
-      <w:jc w:val="center"/>
-    </w:pPr>
-    <w:rPr>
-      <w:rFonts w:eastAsiaTheme="minorEastAsia"/>
-      <w:lang w:eastAsia="fr-FR"/>
-    </w:rPr>
-  </w:style>
-  <w:style w:type="paragraph" w:styleId="TM3">
-    <w:name w:val="toc 3"/>
-    <w:basedOn w:val="Normal"/>
-    <w:next w:val="Normal"/>
-    <w:autoRedefine/>
-    <w:uiPriority w:val="39"/>
-    <w:semiHidden/>
-    <w:unhideWhenUsed/>
-    <w:qFormat/>
-    <w:rsid w:val="00D84B2E"/>
-    <w:pPr>
-      <w:spacing w:after="100" w:line="276" w:lineRule="auto"/>
-      <w:ind w:left="440"/>
-    </w:pPr>
-    <w:rPr>
-      <w:rFonts w:eastAsiaTheme="minorEastAsia"/>
-      <w:lang w:eastAsia="fr-FR"/>
-    </w:rPr>
-  </w:style>
-  <w:style w:type="paragraph" w:styleId="Sous-titre">
-    <w:name w:val="Subtitle"/>
-    <w:basedOn w:val="Normal"/>
-    <w:next w:val="Normal"/>
-    <w:link w:val="Sous-titreCar"/>
-    <w:uiPriority w:val="11"/>
-    <w:qFormat/>
-    <w:rsid w:val="00D84B2E"/>
-    <w:pPr>
-      <w:numPr>
-        <w:ilvl w:val="1"/>
-      </w:numPr>
-    </w:pPr>
-    <w:rPr>
-      <w:rFonts w:asciiTheme="majorHAnsi" w:eastAsiaTheme="majorEastAsia" w:hAnsiTheme="majorHAnsi" w:cstheme="majorBidi"/>
-      <w:i/>
-      <w:iCs/>
-      <w:color w:val="4F81BD" w:themeColor="accent1"/>
-      <w:spacing w:val="15"/>
-      <w:sz w:val="24"/>
-      <w:szCs w:val="24"/>
-    </w:rPr>
-  </w:style>
-  <w:style w:type="character" w:customStyle="1" w:styleId="Sous-titreCar">
-    <w:name w:val="Sous-titre Car"/>
-    <w:basedOn w:val="Policepardfaut"/>
-    <w:link w:val="Sous-titre"/>
-    <w:uiPriority w:val="11"/>
-    <w:rsid w:val="00D84B2E"/>
-    <w:rPr>
-      <w:rFonts w:asciiTheme="majorHAnsi" w:eastAsiaTheme="majorEastAsia" w:hAnsiTheme="majorHAnsi" w:cstheme="majorBidi"/>
-      <w:i/>
-      <w:iCs/>
-      <w:color w:val="4F81BD" w:themeColor="accent1"/>
-      <w:spacing w:val="15"/>
-      <w:sz w:val="24"/>
-      <w:szCs w:val="24"/>
-    </w:rPr>
-  </w:style>
-  <w:style w:type="character" w:customStyle="1" w:styleId="Titre2Car">
-    <w:name w:val="Titre 2 Car"/>
-    <w:basedOn w:val="Policepardfaut"/>
-    <w:link w:val="Titre2"/>
-    <w:uiPriority w:val="9"/>
-    <w:rsid w:val="00D84B2E"/>
-    <w:rPr>
-      <w:rFonts w:asciiTheme="majorHAnsi" w:eastAsiaTheme="majorEastAsia" w:hAnsiTheme="majorHAnsi" w:cstheme="majorBidi"/>
-      <w:b/>
-      <w:bCs/>
-      <w:color w:val="4F81BD" w:themeColor="accent1"/>
-      <w:sz w:val="26"/>
-      <w:szCs w:val="26"/>
-    </w:rPr>
-  </w:style>
-  <w:style w:type="character" w:customStyle="1" w:styleId="Titre3Car">
-    <w:name w:val="Titre 3 Car"/>
-    <w:basedOn w:val="Policepardfaut"/>
-    <w:link w:val="Titre3"/>
-    <w:uiPriority w:val="9"/>
-    <w:rsid w:val="00D84B2E"/>
-    <w:rPr>
-      <w:rFonts w:asciiTheme="majorHAnsi" w:eastAsiaTheme="majorEastAsia" w:hAnsiTheme="majorHAnsi" w:cstheme="majorBidi"/>
-      <w:b/>
-      <w:bCs/>
-      <w:color w:val="4F81BD" w:themeColor="accent1"/>
-    </w:rPr>
-  </w:style>
-  <w:style w:type="character" w:customStyle="1" w:styleId="Titre4Car">
-    <w:name w:val="Titre 4 Car"/>
-    <w:basedOn w:val="Policepardfaut"/>
-    <w:link w:val="Titre4"/>
-    <w:uiPriority w:val="9"/>
-    <w:rsid w:val="00D84B2E"/>
-    <w:rPr>
-      <w:rFonts w:asciiTheme="majorHAnsi" w:eastAsiaTheme="majorEastAsia" w:hAnsiTheme="majorHAnsi" w:cstheme="majorBidi"/>
-      <w:b/>
-      <w:bCs/>
-      <w:i/>
-      <w:iCs/>
-      <w:color w:val="4F81BD" w:themeColor="accent1"/>
-    </w:rPr>
-  </w:style>
-  <w:style w:type="character" w:customStyle="1" w:styleId="Titre5Car">
-    <w:name w:val="Titre 5 Car"/>
-    <w:basedOn w:val="Policepardfaut"/>
-    <w:link w:val="Titre5"/>
-    <w:uiPriority w:val="9"/>
-    <w:rsid w:val="00E06C6E"/>
-    <w:rPr>
-      <w:rFonts w:asciiTheme="majorHAnsi" w:eastAsiaTheme="majorEastAsia" w:hAnsiTheme="majorHAnsi" w:cstheme="majorBidi"/>
-      <w:color w:val="243F60" w:themeColor="accent1" w:themeShade="7F"/>
-    </w:rPr>
-  </w:style>
-  <w:style w:type="character" w:styleId="Lienhypertexte">
-    <w:name w:val="Hyperlink"/>
-    <w:basedOn w:val="Policepardfaut"/>
-    <w:uiPriority w:val="99"/>
-    <w:unhideWhenUsed/>
-    <w:rsid w:val="00281627"/>
-    <w:rPr>
-      <w:color w:val="0000FF" w:themeColor="hyperlink"/>
-      <w:u w:val="single"/>
-    </w:rPr>
-  </w:style>
-  <w:style w:type="character" w:customStyle="1" w:styleId="lang-en">
-    <w:name w:val="lang-en"/>
-    <w:basedOn w:val="Policepardfaut"/>
-    <w:rsid w:val="003B14E4"/>
-  </w:style>
-  <w:style w:type="paragraph" w:styleId="NormalWeb">
-    <w:name w:val="Normal (Web)"/>
-    <w:basedOn w:val="Normal"/>
-    <w:uiPriority w:val="99"/>
-    <w:semiHidden/>
-    <w:unhideWhenUsed/>
-    <w:rsid w:val="00A96AEC"/>
-    <w:pPr>
-      <w:spacing w:before="100" w:beforeAutospacing="1" w:after="100" w:afterAutospacing="1"/>
-    </w:pPr>
-    <w:rPr>
-      <w:rFonts w:ascii="Times New Roman" w:eastAsia="Times New Roman" w:hAnsi="Times New Roman" w:cs="Times New Roman"/>
-      <w:sz w:val="24"/>
-      <w:szCs w:val="24"/>
-      <w:lang w:eastAsia="fr-FR"/>
-    </w:rPr>
-  </w:style>
-</w:styles>
-</file>
-
-<file path=word/stylesWithEffects.xml><?xml version="1.0" encoding="utf-8"?>
-<w:styles xmlns:wpc="http://schemas.microsoft.com/office/word/2010/wordprocessingCanvas" xmlns:mc="http://schemas.openxmlformats.org/markup-compatibility/2006" xmlns:o="urn:schemas-microsoft-com:office:office" xmlns:r="http://schemas.openxmlformats.org/officeDocument/2006/relationships" xmlns:m="http://schemas.openxmlformats.org/officeDocument/2006/math" xmlns:v="urn:schemas-microsoft-com:vml" xmlns:wp14="http://schemas.microsoft.com/office/word/2010/wordprocessingDrawing" xmlns:wp="http://schemas.openxmlformats.org/drawingml/2006/wordprocessingDrawing" xmlns:w10="urn:schemas-microsoft-com:office:word" xmlns:w="http://schemas.openxmlformats.org/wordprocessingml/2006/main" xmlns:w14="http://schemas.microsoft.com/office/word/2010/wordml" xmlns:wpg="http://schemas.microsoft.com/office/word/2010/wordprocessingGroup" xmlns:wpi="http://schemas.microsoft.com/office/word/2010/wordprocessingInk" xmlns:wne="http://schemas.microsoft.com/office/word/2006/wordml" xmlns:wps="http://schemas.microsoft.com/office/word/2010/wordprocessingShape" mc:Ignorable="w14 wp14">
-  <w:docDefaults>
-    <w:rPrDefault>
-      <w:rPr>
-        <w:rFonts w:asciiTheme="minorHAnsi" w:eastAsiaTheme="minorHAnsi" w:hAnsiTheme="minorHAnsi" w:cstheme="minorBidi"/>
-        <w:sz w:val="22"/>
-        <w:szCs w:val="22"/>
-        <w:lang w:val="fr-FR" w:eastAsia="en-US" w:bidi="ar-SA"/>
-      </w:rPr>
-    </w:rPrDefault>
-    <w:pPrDefault>
-      <w:pPr>
-        <w:spacing w:line="276" w:lineRule="auto"/>
-      </w:pPr>
-    </w:pPrDefault>
-  </w:docDefaults>
-  <w:latentStyles w:defLockedState="0" w:defUIPriority="99" w:defSemiHidden="1" w:defUnhideWhenUsed="1" w:defQFormat="0" w:count="267">
-    <w:lsdException w:name="Normal" w:semiHidden="0" w:uiPriority="0" w:unhideWhenUsed="0" w:qFormat="1"/>
-    <w:lsdException w:name="heading 1" w:semiHidden="0" w:uiPriority="9" w:unhideWhenUsed="0" w:qFormat="1"/>
-    <w:lsdException w:name="heading 2" w:uiPriority="9" w:qFormat="1"/>
-    <w:lsdException w:name="heading 3" w:uiPriority="9" w:qFormat="1"/>
-    <w:lsdException w:name="heading 4" w:uiPriority="9" w:qFormat="1"/>
-    <w:lsdException w:name="heading 5" w:uiPriority="9" w:qFormat="1"/>
-    <w:lsdException w:name="heading 6" w:uiPriority="9" w:qFormat="1"/>
-    <w:lsdException w:name="heading 7" w:uiPriority="9" w:qFormat="1"/>
-    <w:lsdException w:name="heading 8" w:uiPriority="9" w:qFormat="1"/>
-    <w:lsdException w:name="heading 9" w:uiPriority="9" w:qFormat="1"/>
-    <w:lsdException w:name="toc 1" w:uiPriority="39" w:qFormat="1"/>
-    <w:lsdException w:name="toc 2" w:uiPriority="39" w:qFormat="1"/>
-    <w:lsdException w:name="toc 3" w:uiPriority="39" w:qFormat="1"/>
-    <w:lsdException w:name="toc 4" w:uiPriority="39"/>
-    <w:lsdException w:name="toc 5" w:uiPriority="39"/>
-    <w:lsdException w:name="toc 6" w:uiPriority="39"/>
-    <w:lsdException w:name="toc 7" w:uiPriority="39"/>
-    <w:lsdException w:name="toc 8" w:uiPriority="39"/>
-    <w:lsdException w:name="toc 9" w:uiPriority="39"/>
-    <w:lsdException w:name="caption" w:uiPriority="35" w:qFormat="1"/>
-    <w:lsdException w:name="Title" w:semiHidden="0" w:uiPriority="10" w:unhideWhenUsed="0" w:qFormat="1"/>
-    <w:lsdException w:name="Default Paragraph Font" w:uiPriority="1"/>
-    <w:lsdException w:name="Subtitle" w:semiHidden="0" w:uiPriority="11" w:unhideWhenUsed="0" w:qFormat="1"/>
-    <w:lsdException w:name="Strong" w:semiHidden="0" w:uiPriority="22" w:unhideWhenUsed="0" w:qFormat="1"/>
-    <w:lsdException w:name="Emphasis" w:semiHidden="0" w:uiPriority="20" w:unhideWhenUsed="0" w:qFormat="1"/>
-    <w:lsdException w:name="Table Grid" w:semiHidden="0" w:uiPriority="59" w:unhideWhenUsed="0"/>
-    <w:lsdException w:name="Placeholder Text" w:unhideWhenUsed="0"/>
-    <w:lsdException w:name="No Spacing" w:semiHidden="0" w:uiPriority="1" w:unhideWhenUsed="0" w:qFormat="1"/>
-    <w:lsdException w:name="Light Shading" w:semiHidden="0" w:uiPriority="60" w:unhideWhenUsed="0"/>
-    <w:lsdException w:name="Light List" w:semiHidden="0" w:uiPriority="61" w:unhideWhenUsed="0"/>
-    <w:lsdException w:name="Light Grid" w:semiHidden="0" w:uiPriority="62" w:unhideWhenUsed="0"/>
-    <w:lsdException w:name="Medium Shading 1" w:semiHidden="0" w:uiPriority="63" w:unhideWhenUsed="0"/>
-    <w:lsdException w:name="Medium Shading 2" w:semiHidden="0" w:uiPriority="64" w:unhideWhenUsed="0"/>
-    <w:lsdException w:name="Medium List 1" w:semiHidden="0" w:uiPriority="65" w:unhideWhenUsed="0"/>
-    <w:lsdException w:name="Medium List 2" w:semiHidden="0" w:uiPriority="66" w:unhideWhenUsed="0"/>
-    <w:lsdException w:name="Medium Grid 1" w:semiHidden="0" w:uiPriority="67" w:unhideWhenUsed="0"/>
-    <w:lsdException w:name="Medium Grid 2" w:semiHidden="0" w:uiPriority="68" w:unhideWhenUsed="0"/>
-    <w:lsdException w:name="Medium Grid 3" w:semiHidden="0" w:uiPriority="69" w:unhideWhenUsed="0"/>
-    <w:lsdException w:name="Dark List" w:semiHidden="0" w:uiPriority="70" w:unhideWhenUsed="0"/>
-    <w:lsdException w:name="Colorful Shading" w:semiHidden="0" w:uiPriority="71" w:unhideWhenUsed="0"/>
-    <w:lsdException w:name="Colorful List" w:semiHidden="0" w:uiPriority="72" w:unhideWhenUsed="0"/>
-    <w:lsdException w:name="Colorful Grid" w:semiHidden="0" w:uiPriority="73" w:unhideWhenUsed="0"/>
-    <w:lsdException w:name="Light Shading Accent 1" w:semiHidden="0" w:uiPriority="60" w:unhideWhenUsed="0"/>
-    <w:lsdException w:name="Light List Accent 1" w:semiHidden="0" w:uiPriority="61" w:unhideWhenUsed="0"/>
-    <w:lsdException w:name="Light Grid Accent 1" w:semiHidden="0" w:uiPriority="62" w:unhideWhenUsed="0"/>
-    <w:lsdException w:name="Medium Shading 1 Accent 1" w:semiHidden="0" w:uiPriority="63" w:unhideWhenUsed="0"/>
-    <w:lsdException w:name="Medium Shading 2 Accent 1" w:semiHidden="0" w:uiPriority="64" w:unhideWhenUsed="0"/>
-    <w:lsdException w:name="Medium List 1 Accent 1" w:semiHidden="0" w:uiPriority="65" w:unhideWhenUsed="0"/>
-    <w:lsdException w:name="Revision" w:unhideWhenUsed="0"/>
-    <w:lsdException w:name="List Paragraph" w:semiHidden="0" w:uiPriority="34" w:unhideWhenUsed="0" w:qFormat="1"/>
-    <w:lsdException w:name="Quote" w:semiHidden="0" w:uiPriority="29" w:unhideWhenUsed="0" w:qFormat="1"/>
-    <w:lsdException w:name="Intense Quote" w:semiHidden="0" w:uiPriority="30" w:unhideWhenUsed="0" w:qFormat="1"/>
-    <w:lsdException w:name="Medium List 2 Accent 1" w:semiHidden="0" w:uiPriority="66" w:unhideWhenUsed="0"/>
-    <w:lsdException w:name="Medium Grid 1 Accent 1" w:semiHidden="0" w:uiPriority="67" w:unhideWhenUsed="0"/>
-    <w:lsdException w:name="Medium Grid 2 Accent 1" w:semiHidden="0" w:uiPriority="68" w:unhideWhenUsed="0"/>
-    <w:lsdException w:name="Medium Grid 3 Accent 1" w:semiHidden="0" w:uiPriority="69" w:unhideWhenUsed="0"/>
-    <w:lsdException w:name="Dark List Accent 1" w:semiHidden="0" w:uiPriority="70" w:unhideWhenUsed="0"/>
-    <w:lsdException w:name="Colorful Shading Accent 1" w:semiHidden="0" w:uiPriority="71" w:unhideWhenUsed="0"/>
-    <w:lsdException w:name="Colorful List Accent 1" w:semiHidden="0" w:uiPriority="72" w:unhideWhenUsed="0"/>
-    <w:lsdException w:name="Colorful Grid Accent 1" w:semiHidden="0" w:uiPriority="73" w:unhideWhenUsed="0"/>
-    <w:lsdException w:name="Light Shading Accent 2" w:semiHidden="0" w:uiPriority="60" w:unhideWhenUsed="0"/>
-    <w:lsdException w:name="Light List Accent 2" w:semiHidden="0" w:uiPriority="61" w:unhideWhenUsed="0"/>
-    <w:lsdException w:name="Light Grid Accent 2" w:semiHidden="0" w:uiPriority="62" w:unhideWhenUsed="0"/>
-    <w:lsdException w:name="Medium Shading 1 Accent 2" w:semiHidden="0" w:uiPriority="63" w:unhideWhenUsed="0"/>
-    <w:lsdException w:name="Medium Shading 2 Accent 2" w:semiHidden="0" w:uiPriority="64" w:unhideWhenUsed="0"/>
-    <w:lsdException w:name="Medium List 1 Accent 2" w:semiHidden="0" w:uiPriority="65" w:unhideWhenUsed="0"/>
-    <w:lsdException w:name="Medium List 2 Accent 2" w:semiHidden="0" w:uiPriority="66" w:unhideWhenUsed="0"/>
-    <w:lsdException w:name="Medium Grid 1 Accent 2" w:semiHidden="0" w:uiPriority="67" w:unhideWhenUsed="0"/>
-    <w:lsdException w:name="Medium Grid 2 Accent 2" w:semiHidden="0" w:uiPriority="68" w:unhideWhenUsed="0"/>
-    <w:lsdException w:name="Medium Grid 3 Accent 2" w:semiHidden="0" w:uiPriority="69" w:unhideWhenUsed="0"/>
-    <w:lsdException w:name="Dark List Accent 2" w:semiHidden="0" w:uiPriority="70" w:unhideWhenUsed="0"/>
-    <w:lsdException w:name="Colorful Shading Accent 2" w:semiHidden="0" w:uiPriority="71" w:unhideWhenUsed="0"/>
-    <w:lsdException w:name="Colorful List Accent 2" w:semiHidden="0" w:uiPriority="72" w:unhideWhenUsed="0"/>
-    <w:lsdException w:name="Colorful Grid Accent 2" w:semiHidden="0" w:uiPriority="73" w:unhideWhenUsed="0"/>
-    <w:lsdException w:name="Light Shading Accent 3" w:semiHidden="0" w:uiPriority="60" w:unhideWhenUsed="0"/>
-    <w:lsdException w:name="Light List Accent 3" w:semiHidden="0" w:uiPriority="61" w:unhideWhenUsed="0"/>
-    <w:lsdException w:name="Light Grid Accent 3" w:semiHidden="0" w:uiPriority="62" w:unhideWhenUsed="0"/>
-    <w:lsdException w:name="Medium Shading 1 Accent 3" w:semiHidden="0" w:uiPriority="63" w:unhideWhenUsed="0"/>
-    <w:lsdException w:name="Medium Shading 2 Accent 3" w:semiHidden="0" w:uiPriority="64" w:unhideWhenUsed="0"/>
-    <w:lsdException w:name="Medium List 1 Accent 3" w:semiHidden="0" w:uiPriority="65" w:unhideWhenUsed="0"/>
-    <w:lsdException w:name="Medium List 2 Accent 3" w:semiHidden="0" w:uiPriority="66" w:unhideWhenUsed="0"/>
-    <w:lsdException w:name="Medium Grid 1 Accent 3" w:semiHidden="0" w:uiPriority="67" w:unhideWhenUsed="0"/>
-    <w:lsdException w:name="Medium Grid 2 Accent 3" w:semiHidden="0" w:uiPriority="68" w:unhideWhenUsed="0"/>
-    <w:lsdException w:name="Medium Grid 3 Accent 3" w:semiHidden="0" w:uiPriority="69" w:unhideWhenUsed="0"/>
-    <w:lsdException w:name="Dark List Accent 3" w:semiHidden="0" w:uiPriority="70" w:unhideWhenUsed="0"/>
-    <w:lsdException w:name="Colorful Shading Accent 3" w:semiHidden="0" w:uiPriority="71" w:unhideWhenUsed="0"/>
-    <w:lsdException w:name="Colorful List Accent 3" w:semiHidden="0" w:uiPriority="72" w:unhideWhenUsed="0"/>
-    <w:lsdException w:name="Colorful Grid Accent 3" w:semiHidden="0" w:uiPriority="73" w:unhideWhenUsed="0"/>
-    <w:lsdException w:name="Light Shading Accent 4" w:semiHidden="0" w:uiPriority="60" w:unhideWhenUsed="0"/>
-    <w:lsdException w:name="Light List Accent 4" w:semiHidden="0" w:uiPriority="61" w:unhideWhenUsed="0"/>
-    <w:lsdException w:name="Light Grid Accent 4" w:semiHidden="0" w:uiPriority="62" w:unhideWhenUsed="0"/>
-    <w:lsdException w:name="Medium Shading 1 Accent 4" w:semiHidden="0" w:uiPriority="63" w:unhideWhenUsed="0"/>
-    <w:lsdException w:name="Medium Shading 2 Accent 4" w:semiHidden="0" w:uiPriority="64" w:unhideWhenUsed="0"/>
-    <w:lsdException w:name="Medium List 1 Accent 4" w:semiHidden="0" w:uiPriority="65" w:unhideWhenUsed="0"/>
-    <w:lsdException w:name="Medium List 2 Accent 4" w:semiHidden="0" w:uiPriority="66" w:unhideWhenUsed="0"/>
-    <w:lsdException w:name="Medium Grid 1 Accent 4" w:semiHidden="0" w:uiPriority="67" w:unhideWhenUsed="0"/>
-    <w:lsdException w:name="Medium Grid 2 Accent 4" w:semiHidden="0" w:uiPriority="68" w:unhideWhenUsed="0"/>
-    <w:lsdException w:name="Medium Grid 3 Accent 4" w:semiHidden="0" w:uiPriority="69" w:unhideWhenUsed="0"/>
-    <w:lsdException w:name="Dark List Accent 4" w:semiHidden="0" w:uiPriority="70" w:unhideWhenUsed="0"/>
-    <w:lsdException w:name="Colorful Shading Accent 4" w:semiHidden="0" w:uiPriority="71" w:unhideWhenUsed="0"/>
-    <w:lsdException w:name="Colorful List Accent 4" w:semiHidden="0" w:uiPriority="72" w:unhideWhenUsed="0"/>
-    <w:lsdException w:name="Colorful Grid Accent 4" w:semiHidden="0" w:uiPriority="73" w:unhideWhenUsed="0"/>
-    <w:lsdException w:name="Light Shading Accent 5" w:semiHidden="0" w:uiPriority="60" w:unhideWhenUsed="0"/>
-    <w:lsdException w:name="Light List Accent 5" w:semiHidden="0" w:uiPriority="61" w:unhideWhenUsed="0"/>
-    <w:lsdException w:name="Light Grid Accent 5" w:semiHidden="0" w:uiPriority="62" w:unhideWhenUsed="0"/>
-    <w:lsdException w:name="Medium Shading 1 Accent 5" w:semiHidden="0" w:uiPriority="63" w:unhideWhenUsed="0"/>
-    <w:lsdException w:name="Medium Shading 2 Accent 5" w:semiHidden="0" w:uiPriority="64" w:unhideWhenUsed="0"/>
-    <w:lsdException w:name="Medium List 1 Accent 5" w:semiHidden="0" w:uiPriority="65" w:unhideWhenUsed="0"/>
-    <w:lsdException w:name="Medium List 2 Accent 5" w:semiHidden="0" w:uiPriority="66" w:unhideWhenUsed="0"/>
-    <w:lsdException w:name="Medium Grid 1 Accent 5" w:semiHidden="0" w:uiPriority="67" w:unhideWhenUsed="0"/>
-    <w:lsdException w:name="Medium Grid 2 Accent 5" w:semiHidden="0" w:uiPriority="68" w:unhideWhenUsed="0"/>
-    <w:lsdException w:name="Medium Grid 3 Accent 5" w:semiHidden="0" w:uiPriority="69" w:unhideWhenUsed="0"/>
-    <w:lsdException w:name="Dark List Accent 5" w:semiHidden="0" w:uiPriority="70" w:unhideWhenUsed="0"/>
-    <w:lsdException w:name="Colorful Shading Accent 5" w:semiHidden="0" w:uiPriority="71" w:unhideWhenUsed="0"/>
-    <w:lsdException w:name="Colorful List Accent 5" w:semiHidden="0" w:uiPriority="72" w:unhideWhenUsed="0"/>
-    <w:lsdException w:name="Colorful Grid Accent 5" w:semiHidden="0" w:uiPriority="73" w:unhideWhenUsed="0"/>
-    <w:lsdException w:name="Light Shading Accent 6" w:semiHidden="0" w:uiPriority="60" w:unhideWhenUsed="0"/>
-    <w:lsdException w:name="Light List Accent 6" w:semiHidden="0" w:uiPriority="61" w:unhideWhenUsed="0"/>
-    <w:lsdException w:name="Light Grid Accent 6" w:semiHidden="0" w:uiPriority="62" w:unhideWhenUsed="0"/>
-    <w:lsdException w:name="Medium Shading 1 Accent 6" w:semiHidden="0" w:uiPriority="63" w:unhideWhenUsed="0"/>
-    <w:lsdException w:name="Medium Shading 2 Accent 6" w:semiHidden="0" w:uiPriority="64" w:unhideWhenUsed="0"/>
-    <w:lsdException w:name="Medium List 1 Accent 6" w:semiHidden="0" w:uiPriority="65" w:unhideWhenUsed="0"/>
-    <w:lsdException w:name="Medium List 2 Accent 6" w:semiHidden="0" w:uiPriority="66" w:unhideWhenUsed="0"/>
-    <w:lsdException w:name="Medium Grid 1 Accent 6" w:semiHidden="0" w:uiPriority="67" w:unhideWhenUsed="0"/>
-    <w:lsdException w:name="Medium Grid 2 Accent 6" w:semiHidden="0" w:uiPriority="68" w:unhideWhenUsed="0"/>
-    <w:lsdException w:name="Medium Grid 3 Accent 6" w:semiHidden="0" w:uiPriority="69" w:unhideWhenUsed="0"/>
-    <w:lsdException w:name="Dark List Accent 6" w:semiHidden="0" w:uiPriority="70" w:unhideWhenUsed="0"/>
-    <w:lsdException w:name="Colorful Shading Accent 6" w:semiHidden="0" w:uiPriority="71" w:unhideWhenUsed="0"/>
-    <w:lsdException w:name="Colorful List Accent 6" w:semiHidden="0" w:uiPriority="72" w:unhideWhenUsed="0"/>
-    <w:lsdException w:name="Colorful Grid Accent 6" w:semiHidden="0" w:uiPriority="73" w:unhideWhenUsed="0"/>
-    <w:lsdException w:name="Subtle Emphasis" w:semiHidden="0" w:uiPriority="19" w:unhideWhenUsed="0" w:qFormat="1"/>
-    <w:lsdException w:name="Intense Emphasis" w:semiHidden="0" w:uiPriority="21" w:unhideWhenUsed="0" w:qFormat="1"/>
-    <w:lsdException w:name="Subtle Reference" w:semiHidden="0" w:uiPriority="31" w:unhideWhenUsed="0" w:qFormat="1"/>
-    <w:lsdException w:name="Intense Reference" w:semiHidden="0" w:uiPriority="32" w:unhideWhenUsed="0" w:qFormat="1"/>
-    <w:lsdException w:name="Book Title" w:semiHidden="0" w:uiPriority="33" w:unhideWhenUsed="0" w:qFormat="1"/>
-    <w:lsdException w:name="Bibliography" w:uiPriority="37"/>
-    <w:lsdException w:name="TOC Heading" w:uiPriority="39" w:qFormat="1"/>
+  <w:latentStyles w:defLockedState="0" w:defUIPriority="99" w:defSemiHidden="0" w:defUnhideWhenUsed="0" w:defQFormat="0" w:count="371">
+    <w:lsdException w:name="Normal" w:uiPriority="0" w:qFormat="1"/>
+    <w:lsdException w:name="heading 1" w:uiPriority="9" w:qFormat="1"/>
+    <w:lsdException w:name="heading 2" w:semiHidden="1" w:uiPriority="9" w:unhideWhenUsed="1" w:qFormat="1"/>
+    <w:lsdException w:name="heading 3" w:semiHidden="1" w:uiPriority="9" w:unhideWhenUsed="1" w:qFormat="1"/>
+    <w:lsdException w:name="heading 4" w:semiHidden="1" w:uiPriority="9" w:unhideWhenUsed="1" w:qFormat="1"/>
+    <w:lsdException w:name="heading 5" w:semiHidden="1" w:uiPriority="9" w:unhideWhenUsed="1" w:qFormat="1"/>
+    <w:lsdException w:name="heading 6" w:semiHidden="1" w:uiPriority="9" w:unhideWhenUsed="1" w:qFormat="1"/>
+    <w:lsdException w:name="heading 7" w:semiHidden="1" w:uiPriority="9" w:unhideWhenUsed="1" w:qFormat="1"/>
+    <w:lsdException w:name="heading 8" w:semiHidden="1" w:uiPriority="9" w:unhideWhenUsed="1" w:qFormat="1"/>
+    <w:lsdException w:name="heading 9" w:semiHidden="1" w:uiPriority="9" w:unhideWhenUsed="1" w:qFormat="1"/>
+    <w:lsdException w:name="index 1" w:semiHidden="1" w:unhideWhenUsed="1"/>
+    <w:lsdException w:name="index 2" w:semiHidden="1" w:unhideWhenUsed="1"/>
+    <w:lsdException w:name="index 3" w:semiHidden="1" w:unhideWhenUsed="1"/>
+    <w:lsdException w:name="index 4" w:semiHidden="1" w:unhideWhenUsed="1"/>
+    <w:lsdException w:name="index 5" w:semiHidden="1" w:unhideWhenUsed="1"/>
+    <w:lsdException w:name="index 6" w:semiHidden="1" w:unhideWhenUsed="1"/>
+    <w:lsdException w:name="index 7" w:semiHidden="1" w:unhideWhenUsed="1"/>
+    <w:lsdException w:name="index 8" w:semiHidden="1" w:unhideWhenUsed="1"/>
+    <w:lsdException w:name="index 9" w:semiHidden="1" w:unhideWhenUsed="1"/>
+    <w:lsdException w:name="toc 1" w:semiHidden="1" w:uiPriority="39" w:unhideWhenUsed="1" w:qFormat="1"/>
+    <w:lsdException w:name="toc 2" w:semiHidden="1" w:uiPriority="39" w:unhideWhenUsed="1" w:qFormat="1"/>
+    <w:lsdException w:name="toc 3" w:semiHidden="1" w:uiPriority="39" w:unhideWhenUsed="1" w:qFormat="1"/>
+    <w:lsdException w:name="toc 4" w:semiHidden="1" w:uiPriority="39" w:unhideWhenUsed="1"/>
+    <w:lsdException w:name="toc 5" w:semiHidden="1" w:uiPriority="39" w:unhideWhenUsed="1"/>
+    <w:lsdException w:name="toc 6" w:semiHidden="1" w:uiPriority="39" w:unhideWhenUsed="1"/>
+    <w:lsdException w:name="toc 7" w:semiHidden="1" w:uiPriority="39" w:unhideWhenUsed="1"/>
+    <w:lsdException w:name="toc 8" w:semiHidden="1" w:uiPriority="39" w:unhideWhenUsed="1"/>
+    <w:lsdException w:name="toc 9" w:semiHidden="1" w:uiPriority="39" w:unhideWhenUsed="1"/>
+    <w:lsdException w:name="Normal Indent" w:semiHidden="1" w:unhideWhenUsed="1"/>
+    <w:lsdException w:name="footnote text" w:semiHidden="1" w:unhideWhenUsed="1"/>
+    <w:lsdException w:name="annotation text" w:semiHidden="1" w:unhideWhenUsed="1"/>
+    <w:lsdException w:name="header" w:semiHidden="1" w:unhideWhenUsed="1"/>
+    <w:lsdException w:name="footer" w:semiHidden="1" w:unhideWhenUsed="1"/>
+    <w:lsdException w:name="index heading" w:semiHidden="1" w:unhideWhenUsed="1"/>
+    <w:lsdException w:name="caption" w:semiHidden="1" w:uiPriority="35" w:unhideWhenUsed="1" w:qFormat="1"/>
+    <w:lsdException w:name="table of figures" w:semiHidden="1" w:unhideWhenUsed="1"/>
+    <w:lsdException w:name="envelope address" w:semiHidden="1" w:unhideWhenUsed="1"/>
+    <w:lsdException w:name="envelope return" w:semiHidden="1" w:unhideWhenUsed="1"/>
+    <w:lsdException w:name="footnote reference" w:semiHidden="1" w:unhideWhenUsed="1"/>
+    <w:lsdException w:name="annotation reference" w:semiHidden="1" w:unhideWhenUsed="1"/>
+    <w:lsdException w:name="line number" w:semiHidden="1" w:unhideWhenUsed="1"/>
+    <w:lsdException w:name="page number" w:semiHidden="1" w:unhideWhenUsed="1"/>
+    <w:lsdException w:name="endnote reference" w:semiHidden="1" w:unhideWhenUsed="1"/>
+    <w:lsdException w:name="endnote text" w:semiHidden="1" w:unhideWhenUsed="1"/>
+    <w:lsdException w:name="table of authorities" w:semiHidden="1" w:unhideWhenUsed="1"/>
+    <w:lsdException w:name="macro" w:semiHidden="1" w:unhideWhenUsed="1"/>
+    <w:lsdException w:name="toa heading" w:semiHidden="1" w:unhideWhenUsed="1"/>
+    <w:lsdException w:name="List" w:semiHidden="1" w:unhideWhenUsed="1"/>
+    <w:lsdException w:name="List Bullet" w:semiHidden="1" w:unhideWhenUsed="1"/>
+    <w:lsdException w:name="List Number" w:semiHidden="1" w:unhideWhenUsed="1"/>
+    <w:lsdException w:name="List 2" w:semiHidden="1" w:unhideWhenUsed="1"/>
+    <w:lsdException w:name="List 3" w:semiHidden="1" w:unhideWhenUsed="1"/>
+    <w:lsdException w:name="List 4" w:semiHidden="1" w:unhideWhenUsed="1"/>
+    <w:lsdException w:name="List 5" w:semiHidden="1" w:unhideWhenUsed="1"/>
+    <w:lsdException w:name="List Bullet 2" w:semiHidden="1" w:unhideWhenUsed="1"/>
+    <w:lsdException w:name="List Bullet 3" w:semiHidden="1" w:unhideWhenUsed="1"/>
+    <w:lsdException w:name="List Bullet 4" w:semiHidden="1" w:unhideWhenUsed="1"/>
+    <w:lsdException w:name="List Bullet 5" w:semiHidden="1" w:unhideWhenUsed="1"/>
+    <w:lsdException w:name="List Number 2" w:semiHidden="1" w:unhideWhenUsed="1"/>
+    <w:lsdException w:name="List Number 3" w:semiHidden="1" w:unhideWhenUsed="1"/>
+    <w:lsdException w:name="List Number 4" w:semiHidden="1" w:unhideWhenUsed="1"/>
+    <w:lsdException w:name="List Number 5" w:semiHidden="1" w:unhideWhenUsed="1"/>
+    <w:lsdException w:name="Title" w:uiPriority="10" w:qFormat="1"/>
+    <w:lsdException w:name="Closing" w:semiHidden="1" w:unhideWhenUsed="1"/>
+    <w:lsdException w:name="Signature" w:semiHidden="1" w:unhideWhenUsed="1"/>
+    <w:lsdException w:name="Default Paragraph Font" w:semiHidden="1" w:uiPriority="1" w:unhideWhenUsed="1"/>
+    <w:lsdException w:name="Body Text" w:semiHidden="1" w:unhideWhenUsed="1"/>
+    <w:lsdException w:name="Body Text Indent" w:semiHidden="1" w:unhideWhenUsed="1"/>
+    <w:lsdException w:name="List Continue" w:semiHidden="1" w:unhideWhenUsed="1"/>
+    <w:lsdException w:name="List Continue 2" w:semiHidden="1" w:unhideWhenUsed="1"/>
+    <w:lsdException w:name="List Continue 3" w:semiHidden="1" w:unhideWhenUsed="1"/>
+    <w:lsdException w:name="List Continue 4" w:semiHidden="1" w:unhideWhenUsed="1"/>
+    <w:lsdException w:name="List Continue 5" w:semiHidden="1" w:unhideWhenUsed="1"/>
+    <w:lsdException w:name="Message Header" w:semiHidden="1" w:unhideWhenUsed="1"/>
+    <w:lsdException w:name="Subtitle" w:uiPriority="11" w:qFormat="1"/>
+    <w:lsdException w:name="Salutation" w:semiHidden="1" w:unhideWhenUsed="1"/>
+    <w:lsdException w:name="Date" w:semiHidden="1" w:unhideWhenUsed="1"/>
+    <w:lsdException w:name="Body Text First Indent" w:semiHidden="1" w:unhideWhenUsed="1"/>
+    <w:lsdException w:name="Body Text First Indent 2" w:semiHidden="1" w:unhideWhenUsed="1"/>
+    <w:lsdException w:name="Note Heading" w:semiHidden="1" w:unhideWhenUsed="1"/>
+    <w:lsdException w:name="Body Text 2" w:semiHidden="1" w:unhideWhenUsed="1"/>
+    <w:lsdException w:name="Body Text 3" w:semiHidden="1" w:unhideWhenUsed="1"/>
+    <w:lsdException w:name="Body Text Indent 2" w:semiHidden="1" w:unhideWhenUsed="1"/>
+    <w:lsdException w:name="Body Text Indent 3" w:semiHidden="1" w:unhideWhenUsed="1"/>
+    <w:lsdException w:name="Block Text" w:semiHidden="1" w:unhideWhenUsed="1"/>
+    <w:lsdException w:name="Hyperlink" w:semiHidden="1" w:unhideWhenUsed="1"/>
+    <w:lsdException w:name="FollowedHyperlink" w:semiHidden="1" w:unhideWhenUsed="1"/>
+    <w:lsdException w:name="Strong" w:uiPriority="22" w:qFormat="1"/>
+    <w:lsdException w:name="Emphasis" w:uiPriority="20" w:qFormat="1"/>
+    <w:lsdException w:name="Document Map" w:semiHidden="1" w:unhideWhenUsed="1"/>
+    <w:lsdException w:name="Plain Text" w:semiHidden="1" w:unhideWhenUsed="1"/>
+    <w:lsdException w:name="E-mail Signature" w:semiHidden="1" w:unhideWhenUsed="1"/>
+    <w:lsdException w:name="HTML Top of Form" w:semiHidden="1" w:unhideWhenUsed="1"/>
+    <w:lsdException w:name="HTML Bottom of Form" w:semiHidden="1" w:unhideWhenUsed="1"/>
+    <w:lsdException w:name="Normal (Web)" w:semiHidden="1" w:unhideWhenUsed="1"/>
+    <w:lsdException w:name="HTML Acronym" w:semiHidden="1" w:unhideWhenUsed="1"/>
+    <w:lsdException w:name="HTML Address" w:semiHidden="1" w:unhideWhenUsed="1"/>
+    <w:lsdException w:name="HTML Cite" w:semiHidden="1" w:unhideWhenUsed="1"/>
+    <w:lsdException w:name="HTML Code" w:semiHidden="1" w:unhideWhenUsed="1"/>
+    <w:lsdException w:name="HTML Definition" w:semiHidden="1" w:unhideWhenUsed="1"/>
+    <w:lsdException w:name="HTML Keyboard" w:semiHidden="1" w:unhideWhenUsed="1"/>
+    <w:lsdException w:name="HTML Preformatted" w:semiHidden="1" w:unhideWhenUsed="1"/>
+    <w:lsdException w:name="HTML Sample" w:semiHidden="1" w:unhideWhenUsed="1"/>
+    <w:lsdException w:name="HTML Typewriter" w:semiHidden="1" w:unhideWhenUsed="1"/>
+    <w:lsdException w:name="HTML Variable" w:semiHidden="1" w:unhideWhenUsed="1"/>
+    <w:lsdException w:name="Normal Table" w:semiHidden="1" w:unhideWhenUsed="1"/>
+    <w:lsdException w:name="annotation subject" w:semiHidden="1" w:unhideWhenUsed="1"/>
+    <w:lsdException w:name="No List" w:semiHidden="1" w:unhideWhenUsed="1"/>
+    <w:lsdException w:name="Outline List 1" w:semiHidden="1" w:unhideWhenUsed="1"/>
+    <w:lsdException w:name="Outline List 2" w:semiHidden="1" w:unhideWhenUsed="1"/>
+    <w:lsdException w:name="Outline List 3" w:semiHidden="1" w:unhideWhenUsed="1"/>
+    <w:lsdException w:name="Table Simple 1" w:semiHidden="1" w:unhideWhenUsed="1"/>
+    <w:lsdException w:name="Table Simple 2" w:semiHidden="1" w:unhideWhenUsed="1"/>
+    <w:lsdException w:name="Table Simple 3" w:semiHidden="1" w:unhideWhenUsed="1"/>
+    <w:lsdException w:name="Table Classic 1" w:semiHidden="1" w:unhideWhenUsed="1"/>
+    <w:lsdException w:name="Table Classic 2" w:semiHidden="1" w:unhideWhenUsed="1"/>
+    <w:lsdException w:name="Table Classic 3" w:semiHidden="1" w:unhideWhenUsed="1"/>
+    <w:lsdException w:name="Table Classic 4" w:semiHidden="1" w:unhideWhenUsed="1"/>
+    <w:lsdException w:name="Table Colorful 1" w:semiHidden="1" w:unhideWhenUsed="1"/>
+    <w:lsdException w:name="Table Colorful 2" w:semiHidden="1" w:unhideWhenUsed="1"/>
+    <w:lsdException w:name="Table Colorful 3" w:semiHidden="1" w:unhideWhenUsed="1"/>
+    <w:lsdException w:name="Table Columns 1" w:semiHidden="1" w:unhideWhenUsed="1"/>
+    <w:lsdException w:name="Table Columns 2" w:semiHidden="1" w:unhideWhenUsed="1"/>
+    <w:lsdException w:name="Table Columns 3" w:semiHidden="1" w:unhideWhenUsed="1"/>
+    <w:lsdException w:name="Table Columns 4" w:semiHidden="1" w:unhideWhenUsed="1"/>
+    <w:lsdException w:name="Table Columns 5" w:semiHidden="1" w:unhideWhenUsed="1"/>
+    <w:lsdException w:name="Table Grid 1" w:semiHidden="1" w:unhideWhenUsed="1"/>
+    <w:lsdException w:name="Table Grid 2" w:semiHidden="1" w:unhideWhenUsed="1"/>
+    <w:lsdException w:name="Table Grid 3" w:semiHidden="1" w:unhideWhenUsed="1"/>
+    <w:lsdException w:name="Table Grid 4" w:semiHidden="1" w:unhideWhenUsed="1"/>
+    <w:lsdException w:name="Table Grid 5" w:semiHidden="1" w:unhideWhenUsed="1"/>
+    <w:lsdException w:name="Table Grid 6" w:semiHidden="1" w:unhideWhenUsed="1"/>
+    <w:lsdException w:name="Table Grid 7" w:semiHidden="1" w:unhideWhenUsed="1"/>
+    <w:lsdException w:name="Table Grid 8" w:semiHidden="1" w:unhideWhenUsed="1"/>
+    <w:lsdException w:name="Table List 1" w:semiHidden="1" w:unhideWhenUsed="1"/>
+    <w:lsdException w:name="Table List 2" w:semiHidden="1" w:unhideWhenUsed="1"/>
+    <w:lsdException w:name="Table List 3" w:semiHidden="1" w:unhideWhenUsed="1"/>
+    <w:lsdException w:name="Table List 4" w:semiHidden="1" w:unhideWhenUsed="1"/>
+    <w:lsdException w:name="Table List 5" w:semiHidden="1" w:unhideWhenUsed="1"/>
+    <w:lsdException w:name="Table List 6" w:semiHidden="1" w:unhideWhenUsed="1"/>
+    <w:lsdException w:name="Table List 7" w:semiHidden="1" w:unhideWhenUsed="1"/>
+    <w:lsdException w:name="Table List 8" w:semiHidden="1" w:unhideWhenUsed="1"/>
+    <w:lsdException w:name="Table 3D effects 1" w:semiHidden="1" w:unhideWhenUsed="1"/>
+    <w:lsdException w:name="Table 3D effects 2" w:semiHidden="1" w:unhideWhenUsed="1"/>
+    <w:lsdException w:name="Table 3D effects 3" w:semiHidden="1" w:unhideWhenUsed="1"/>
+    <w:lsdException w:name="Table Contemporary" w:semiHidden="1" w:unhideWhenUsed="1"/>
+    <w:lsdException w:name="Table Elegant" w:semiHidden="1" w:unhideWhenUsed="1"/>
+    <w:lsdException w:name="Table Professional" w:semiHidden="1" w:unhideWhenUsed="1"/>
+    <w:lsdException w:name="Table Subtle 1" w:semiHidden="1" w:unhideWhenUsed="1"/>
+    <w:lsdException w:name="Table Subtle 2" w:semiHidden="1" w:unhideWhenUsed="1"/>
+    <w:lsdException w:name="Table Web 1" w:semiHidden="1" w:unhideWhenUsed="1"/>
+    <w:lsdException w:name="Table Web 2" w:semiHidden="1" w:unhideWhenUsed="1"/>
+    <w:lsdException w:name="Table Web 3" w:semiHidden="1" w:unhideWhenUsed="1"/>
+    <w:lsdException w:name="Balloon Text" w:semiHidden="1" w:unhideWhenUsed="1"/>
+    <w:lsdException w:name="Table Grid" w:uiPriority="59"/>
+    <w:lsdException w:name="Table Theme" w:semiHidden="1" w:unhideWhenUsed="1"/>
+    <w:lsdException w:name="Placeholder Text" w:semiHidden="1"/>
+    <w:lsdException w:name="No Spacing" w:uiPriority="1" w:qFormat="1"/>
+    <w:lsdException w:name="Light Shading" w:uiPriority="60"/>
+    <w:lsdException w:name="Light List" w:uiPriority="61"/>
+    <w:lsdException w:name="Light Grid" w:uiPriority="62"/>
+    <w:lsdException w:name="Medium Shading 1" w:uiPriority="63"/>
+    <w:lsdException w:name="Medium Shading 2" w:uiPriority="64"/>
+    <w:lsdException w:name="Medium List 1" w:uiPriority="65"/>
+    <w:lsdException w:name="Medium List 2" w:uiPriority="66"/>
+    <w:lsdException w:name="Medium Grid 1" w:uiPriority="67"/>
+    <w:lsdException w:name="Medium Grid 2" w:uiPriority="68"/>
+    <w:lsdException w:name="Medium Grid 3" w:uiPriority="69"/>
+    <w:lsdException w:name="Dark List" w:uiPriority="70"/>
+    <w:lsdException w:name="Colorful Shading" w:uiPriority="71"/>
+    <w:lsdException w:name="Colorful List" w:uiPriority="72"/>
+    <w:lsdException w:name="Colorful Grid" w:uiPriority="73"/>
+    <w:lsdException w:name="Light Shading Accent 1" w:uiPriority="60"/>
+    <w:lsdException w:name="Light List Accent 1" w:uiPriority="61"/>
+    <w:lsdException w:name="Light Grid Accent 1" w:uiPriority="62"/>
+    <w:lsdException w:name="Medium Shading 1 Accent 1" w:uiPriority="63"/>
+    <w:lsdException w:name="Medium Shading 2 Accent 1" w:uiPriority="64"/>
+    <w:lsdException w:name="Medium List 1 Accent 1" w:uiPriority="65"/>
+    <w:lsdException w:name="Revision" w:semiHidden="1"/>
+    <w:lsdException w:name="List Paragraph" w:uiPriority="34" w:qFormat="1"/>
+    <w:lsdException w:name="Quote" w:uiPriority="29" w:qFormat="1"/>
+    <w:lsdException w:name="Intense Quote" w:uiPriority="30" w:qFormat="1"/>
+    <w:lsdException w:name="Medium List 2 Accent 1" w:uiPriority="66"/>
+    <w:lsdException w:name="Medium Grid 1 Accent 1" w:uiPriority="67"/>
+    <w:lsdException w:name="Medium Grid 2 Accent 1" w:uiPriority="68"/>
+    <w:lsdException w:name="Medium Grid 3 Accent 1" w:uiPriority="69"/>
+    <w:lsdException w:name="Dark List Accent 1" w:uiPriority="70"/>
+    <w:lsdException w:name="Colorful Shading Accent 1" w:uiPriority="71"/>
+    <w:lsdException w:name="Colorful List Accent 1" w:uiPriority="72"/>
+    <w:lsdException w:name="Colorful Grid Accent 1" w:uiPriority="73"/>
+    <w:lsdException w:name="Light Shading Accent 2" w:uiPriority="60"/>
+    <w:lsdException w:name="Light List Accent 2" w:uiPriority="61"/>
+    <w:lsdException w:name="Light Grid Accent 2" w:uiPriority="62"/>
+    <w:lsdException w:name="Medium Shading 1 Accent 2" w:uiPriority="63"/>
+    <w:lsdException w:name="Medium Shading 2 Accent 2" w:uiPriority="64"/>
+    <w:lsdException w:name="Medium List 1 Accent 2" w:uiPriority="65"/>
+    <w:lsdException w:name="Medium List 2 Accent 2" w:uiPriority="66"/>
+    <w:lsdException w:name="Medium Grid 1 Accent 2" w:uiPriority="67"/>
+    <w:lsdException w:name="Medium Grid 2 Accent 2" w:uiPriority="68"/>
+    <w:lsdException w:name="Medium Grid 3 Accent 2" w:uiPriority="69"/>
+    <w:lsdException w:name="Dark List Accent 2" w:uiPriority="70"/>
+    <w:lsdException w:name="Colorful Shading Accent 2" w:uiPriority="71"/>
+    <w:lsdException w:name="Colorful List Accent 2" w:uiPriority="72"/>
+    <w:lsdException w:name="Colorful Grid Accent 2" w:uiPriority="73"/>
+    <w:lsdException w:name="Light Shading Accent 3" w:uiPriority="60"/>
+    <w:lsdException w:name="Light List Accent 3" w:uiPriority="61"/>
+    <w:lsdException w:name="Light Grid Accent 3" w:uiPriority="62"/>
+    <w:lsdException w:name="Medium Shading 1 Accent 3" w:uiPriority="63"/>
+    <w:lsdException w:name="Medium Shading 2 Accent 3" w:uiPriority="64"/>
+    <w:lsdException w:name="Medium List 1 Accent 3" w:uiPriority="65"/>
+    <w:lsdException w:name="Medium List 2 Accent 3" w:uiPriority="66"/>
+    <w:lsdException w:name="Medium Grid 1 Accent 3" w:uiPriority="67"/>
+    <w:lsdException w:name="Medium Grid 2 Accent 3" w:uiPriority="68"/>
+    <w:lsdException w:name="Medium Grid 3 Accent 3" w:uiPriority="69"/>
+    <w:lsdException w:name="Dark List Accent 3" w:uiPriority="70"/>
+    <w:lsdException w:name="Colorful Shading Accent 3" w:uiPriority="71"/>
+    <w:lsdException w:name="Colorful List Accent 3" w:uiPriority="72"/>
+    <w:lsdException w:name="Colorful Grid Accent 3" w:uiPriority="73"/>
+    <w:lsdException w:name="Light Shading Accent 4" w:uiPriority="60"/>
+    <w:lsdException w:name="Light List Accent 4" w:uiPriority="61"/>
+    <w:lsdException w:name="Light Grid Accent 4" w:uiPriority="62"/>
+    <w:lsdException w:name="Medium Shading 1 Accent 4" w:uiPriority="63"/>
+    <w:lsdException w:name="Medium Shading 2 Accent 4" w:uiPriority="64"/>
+    <w:lsdException w:name="Medium List 1 Accent 4" w:uiPriority="65"/>
+    <w:lsdException w:name="Medium List 2 Accent 4" w:uiPriority="66"/>
+    <w:lsdException w:name="Medium Grid 1 Accent 4" w:uiPriority="67"/>
+    <w:lsdException w:name="Medium Grid 2 Accent 4" w:uiPriority="68"/>
+    <w:lsdException w:name="Medium Grid 3 Accent 4" w:uiPriority="69"/>
+    <w:lsdException w:name="Dark List Accent 4" w:uiPriority="70"/>
+    <w:lsdException w:name="Colorful Shading Accent 4" w:uiPriority="71"/>
+    <w:lsdException w:name="Colorful List Accent 4" w:uiPriority="72"/>
+    <w:lsdException w:name="Colorful Grid Accent 4" w:uiPriority="73"/>
+    <w:lsdException w:name="Light Shading Accent 5" w:uiPriority="60"/>
+    <w:lsdException w:name="Light List Accent 5" w:uiPriority="61"/>
+    <w:lsdException w:name="Light Grid Accent 5" w:uiPriority="62"/>
+    <w:lsdException w:name="Medium Shading 1 Accent 5" w:uiPriority="63"/>
+    <w:lsdException w:name="Medium Shading 2 Accent 5" w:uiPriority="64"/>
+    <w:lsdException w:name="Medium List 1 Accent 5" w:uiPriority="65"/>
+    <w:lsdException w:name="Medium List 2 Accent 5" w:uiPriority="66"/>
+    <w:lsdException w:name="Medium Grid 1 Accent 5" w:uiPriority="67"/>
+    <w:lsdException w:name="Medium Grid 2 Accent 5" w:uiPriority="68"/>
+    <w:lsdException w:name="Medium Grid 3 Accent 5" w:uiPriority="69"/>
+    <w:lsdException w:name="Dark List Accent 5" w:uiPriority="70"/>
+    <w:lsdException w:name="Colorful Shading Accent 5" w:uiPriority="71"/>
+    <w:lsdException w:name="Colorful List Accent 5" w:uiPriority="72"/>
+    <w:lsdException w:name="Colorful Grid Accent 5" w:uiPriority="73"/>
+    <w:lsdException w:name="Light Shading Accent 6" w:uiPriority="60"/>
+    <w:lsdException w:name="Light List Accent 6" w:uiPriority="61"/>
+    <w:lsdException w:name="Light Grid Accent 6" w:uiPriority="62"/>
+    <w:lsdException w:name="Medium Shading 1 Accent 6" w:uiPriority="63"/>
+    <w:lsdException w:name="Medium Shading 2 Accent 6" w:uiPriority="64"/>
+    <w:lsdException w:name="Medium List 1 Accent 6" w:uiPriority="65"/>
+    <w:lsdException w:name="Medium List 2 Accent 6" w:uiPriority="66"/>
+    <w:lsdException w:name="Medium Grid 1 Accent 6" w:uiPriority="67"/>
+    <w:lsdException w:name="Medium Grid 2 Accent 6" w:uiPriority="68"/>
+    <w:lsdException w:name="Medium Grid 3 Accent 6" w:uiPriority="69"/>
+    <w:lsdException w:name="Dark List Accent 6" w:uiPriority="70"/>
+    <w:lsdException w:name="Colorful Shading Accent 6" w:uiPriority="71"/>
+    <w:lsdException w:name="Colorful List Accent 6" w:uiPriority="72"/>
+    <w:lsdException w:name="Colorful Grid Accent 6" w:uiPriority="73"/>
+    <w:lsdException w:name="Subtle Emphasis" w:uiPriority="19" w:qFormat="1"/>
+    <w:lsdException w:name="Intense Emphasis" w:uiPriority="21" w:qFormat="1"/>
+    <w:lsdException w:name="Subtle Reference" w:uiPriority="31" w:qFormat="1"/>
+    <w:lsdException w:name="Intense Reference" w:uiPriority="32" w:qFormat="1"/>
+    <w:lsdException w:name="Book Title" w:uiPriority="33" w:qFormat="1"/>
+    <w:lsdException w:name="Bibliography" w:semiHidden="1" w:uiPriority="37" w:unhideWhenUsed="1"/>
+    <w:lsdException w:name="TOC Heading" w:semiHidden="1" w:uiPriority="39" w:unhideWhenUsed="1" w:qFormat="1"/>
+    <w:lsdException w:name="Plain Table 1" w:uiPriority="41"/>
+    <w:lsdException w:name="Plain Table 2" w:uiPriority="42"/>
+    <w:lsdException w:name="Plain Table 3" w:uiPriority="43"/>
+    <w:lsdException w:name="Plain Table 4" w:uiPriority="44"/>
+    <w:lsdException w:name="Plain Table 5" w:uiPriority="45"/>
+    <w:lsdException w:name="Grid Table Light" w:uiPriority="40"/>
+    <w:lsdException w:name="Grid Table 1 Light" w:uiPriority="46"/>
+    <w:lsdException w:name="Grid Table 2" w:uiPriority="47"/>
+    <w:lsdException w:name="Grid Table 3" w:uiPriority="48"/>
+    <w:lsdException w:name="Grid Table 4" w:uiPriority="49"/>
+    <w:lsdException w:name="Grid Table 5 Dark" w:uiPriority="50"/>
+    <w:lsdException w:name="Grid Table 6 Colorful" w:uiPriority="51"/>
+    <w:lsdException w:name="Grid Table 7 Colorful" w:uiPriority="52"/>
+    <w:lsdException w:name="Grid Table 1 Light Accent 1" w:uiPriority="46"/>
+    <w:lsdException w:name="Grid Table 2 Accent 1" w:uiPriority="47"/>
+    <w:lsdException w:name="Grid Table 3 Accent 1" w:uiPriority="48"/>
+    <w:lsdException w:name="Grid Table 4 Accent 1" w:uiPriority="49"/>
+    <w:lsdException w:name="Grid Table 5 Dark Accent 1" w:uiPriority="50"/>
+    <w:lsdException w:name="Grid Table 6 Colorful Accent 1" w:uiPriority="51"/>
+    <w:lsdException w:name="Grid Table 7 Colorful Accent 1" w:uiPriority="52"/>
+    <w:lsdException w:name="Grid Table 1 Light Accent 2" w:uiPriority="46"/>
+    <w:lsdException w:name="Grid Table 2 Accent 2" w:uiPriority="47"/>
+    <w:lsdException w:name="Grid Table 3 Accent 2" w:uiPriority="48"/>
+    <w:lsdException w:name="Grid Table 4 Accent 2" w:uiPriority="49"/>
+    <w:lsdException w:name="Grid Table 5 Dark Accent 2" w:uiPriority="50"/>
+    <w:lsdException w:name="Grid Table 6 Colorful Accent 2" w:uiPriority="51"/>
+    <w:lsdException w:name="Grid Table 7 Colorful Accent 2" w:uiPriority="52"/>
+    <w:lsdException w:name="Grid Table 1 Light Accent 3" w:uiPriority="46"/>
+    <w:lsdException w:name="Grid Table 2 Accent 3" w:uiPriority="47"/>
+    <w:lsdException w:name="Grid Table 3 Accent 3" w:uiPriority="48"/>
+    <w:lsdException w:name="Grid Table 4 Accent 3" w:uiPriority="49"/>
+    <w:lsdException w:name="Grid Table 5 Dark Accent 3" w:uiPriority="50"/>
+    <w:lsdException w:name="Grid Table 6 Colorful Accent 3" w:uiPriority="51"/>
+    <w:lsdException w:name="Grid Table 7 Colorful Accent 3" w:uiPriority="52"/>
+    <w:lsdException w:name="Grid Table 1 Light Accent 4" w:uiPriority="46"/>
+    <w:lsdException w:name="Grid Table 2 Accent 4" w:uiPriority="47"/>
+    <w:lsdException w:name="Grid Table 3 Accent 4" w:uiPriority="48"/>
+    <w:lsdException w:name="Grid Table 4 Accent 4" w:uiPriority="49"/>
+    <w:lsdException w:name="Grid Table 5 Dark Accent 4" w:uiPriority="50"/>
+    <w:lsdException w:name="Grid Table 6 Colorful Accent 4" w:uiPriority="51"/>
+    <w:lsdException w:name="Grid Table 7 Colorful Accent 4" w:uiPriority="52"/>
+    <w:lsdException w:name="Grid Table 1 Light Accent 5" w:uiPriority="46"/>
+    <w:lsdException w:name="Grid Table 2 Accent 5" w:uiPriority="47"/>
+    <w:lsdException w:name="Grid Table 3 Accent 5" w:uiPriority="48"/>
+    <w:lsdException w:name="Grid Table 4 Accent 5" w:uiPriority="49"/>
+    <w:lsdException w:name="Grid Table 5 Dark Accent 5" w:uiPriority="50"/>
+    <w:lsdException w:name="Grid Table 6 Colorful Accent 5" w:uiPriority="51"/>
+    <w:lsdException w:name="Grid Table 7 Colorful Accent 5" w:uiPriority="52"/>
+    <w:lsdException w:name="Grid Table 1 Light Accent 6" w:uiPriority="46"/>
+    <w:lsdException w:name="Grid Table 2 Accent 6" w:uiPriority="47"/>
+    <w:lsdException w:name="Grid Table 3 Accent 6" w:uiPriority="48"/>
+    <w:lsdException w:name="Grid Table 4 Accent 6" w:uiPriority="49"/>
+    <w:lsdException w:name="Grid Table 5 Dark Accent 6" w:uiPriority="50"/>
+    <w:lsdException w:name="Grid Table 6 Colorful Accent 6" w:uiPriority="51"/>
+    <w:lsdException w:name="Grid Table 7 Colorful Accent 6" w:uiPriority="52"/>
+    <w:lsdException w:name="List Table 1 Light" w:uiPriority="46"/>
+    <w:lsdException w:name="List Table 2" w:uiPriority="47"/>
+    <w:lsdException w:name="List Table 3" w:uiPriority="48"/>
+    <w:lsdException w:name="List Table 4" w:uiPriority="49"/>
+    <w:lsdException w:name="List Table 5 Dark" w:uiPriority="50"/>
+    <w:lsdException w:name="List Table 6 Colorful" w:uiPriority="51"/>
+    <w:lsdException w:name="List Table 7 Colorful" w:uiPriority="52"/>
+    <w:lsdException w:name="List Table 1 Light Accent 1" w:uiPriority="46"/>
+    <w:lsdException w:name="List Table 2 Accent 1" w:uiPriority="47"/>
+    <w:lsdException w:name="List Table 3 Accent 1" w:uiPriority="48"/>
+    <w:lsdException w:name="List Table 4 Accent 1" w:uiPriority="49"/>
+    <w:lsdException w:name="List Table 5 Dark Accent 1" w:uiPriority="50"/>
+    <w:lsdException w:name="List Table 6 Colorful Accent 1" w:uiPriority="51"/>
+    <w:lsdException w:name="List Table 7 Colorful Accent 1" w:uiPriority="52"/>
+    <w:lsdException w:name="List Table 1 Light Accent 2" w:uiPriority="46"/>
+    <w:lsdException w:name="List Table 2 Accent 2" w:uiPriority="47"/>
+    <w:lsdException w:name="List Table 3 Accent 2" w:uiPriority="48"/>
+    <w:lsdException w:name="List Table 4 Accent 2" w:uiPriority="49"/>
+    <w:lsdException w:name="List Table 5 Dark Accent 2" w:uiPriority="50"/>
+    <w:lsdException w:name="List Table 6 Colorful Accent 2" w:uiPriority="51"/>
+    <w:lsdException w:name="List Table 7 Colorful Accent 2" w:uiPriority="52"/>
+    <w:lsdException w:name="List Table 1 Light Accent 3" w:uiPriority="46"/>
+    <w:lsdException w:name="List Table 2 Accent 3" w:uiPriority="47"/>
+    <w:lsdException w:name="List Table 3 Accent 3" w:uiPriority="48"/>
+    <w:lsdException w:name="List Table 4 Accent 3" w:uiPriority="49"/>
+    <w:lsdException w:name="List Table 5 Dark Accent 3" w:uiPriority="50"/>
+    <w:lsdException w:name="List Table 6 Colorful Accent 3" w:uiPriority="51"/>
+    <w:lsdException w:name="List Table 7 Colorful Accent 3" w:uiPriority="52"/>
+    <w:lsdException w:name="List Table 1 Light Accent 4" w:uiPriority="46"/>
+    <w:lsdException w:name="List Table 2 Accent 4" w:uiPriority="47"/>
+    <w:lsdException w:name="List Table 3 Accent 4" w:uiPriority="48"/>
+    <w:lsdException w:name="List Table 4 Accent 4" w:uiPriority="49"/>
+    <w:lsdException w:name="List Table 5 Dark Accent 4" w:uiPriority="50"/>
+    <w:lsdException w:name="List Table 6 Colorful Accent 4" w:uiPriority="51"/>
+    <w:lsdException w:name="List Table 7 Colorful Accent 4" w:uiPriority="52"/>
+    <w:lsdException w:name="List Table 1 Light Accent 5" w:uiPriority="46"/>
+    <w:lsdException w:name="List Table 2 Accent 5" w:uiPriority="47"/>
+    <w:lsdException w:name="List Table 3 Accent 5" w:uiPriority="48"/>
+    <w:lsdException w:name="List Table 4 Accent 5" w:uiPriority="49"/>
+    <w:lsdException w:name="List Table 5 Dark Accent 5" w:uiPriority="50"/>
+    <w:lsdException w:name="List Table 6 Colorful Accent 5" w:uiPriority="51"/>
+    <w:lsdException w:name="List Table 7 Colorful Accent 5" w:uiPriority="52"/>
+    <w:lsdException w:name="List Table 1 Light Accent 6" w:uiPriority="46"/>
+    <w:lsdException w:name="List Table 2 Accent 6" w:uiPriority="47"/>
+    <w:lsdException w:name="List Table 3 Accent 6" w:uiPriority="48"/>
+    <w:lsdException w:name="List Table 4 Accent 6" w:uiPriority="49"/>
+    <w:lsdException w:name="List Table 5 Dark Accent 6" w:uiPriority="50"/>
+    <w:lsdException w:name="List Table 6 Colorful Accent 6" w:uiPriority="51"/>
+    <w:lsdException w:name="List Table 7 Colorful Accent 6" w:uiPriority="52"/>
   </w:latentStyles>
   <w:style w:type="paragraph" w:default="1" w:styleId="Normal">
     <w:name w:val="Normal"/>
@@ -9248,7 +8395,7 @@
 </file>
 
 <file path=customXml/itemProps2.xml><?xml version="1.0" encoding="utf-8"?>
-<ds:datastoreItem xmlns:ds="http://schemas.openxmlformats.org/officeDocument/2006/customXml" ds:itemID="{A8C7FE57-4065-401A-AEDF-41BBB0F9E006}">
+<ds:datastoreItem xmlns:ds="http://schemas.openxmlformats.org/officeDocument/2006/customXml" ds:itemID="{284FA501-0B5A-47DF-B9B5-3F9FDDD58F7E}">
   <ds:schemaRefs>
     <ds:schemaRef ds:uri="http://schemas.openxmlformats.org/officeDocument/2006/bibliography"/>
   </ds:schemaRefs>

</xml_diff>

<commit_message>
Ajout scénario Charger une/deux images
</commit_message>
<xml_diff>
--- a/Cahier des charges/Cahier Des Charges.docx
+++ b/Cahier des charges/Cahier Des Charges.docx
@@ -3333,10 +3333,7 @@
     <w:p/>
     <w:p/>
     <w:p/>
-    <w:p>
-      <w:bookmarkStart w:id="7" w:name="_GoBack"/>
-      <w:bookmarkEnd w:id="7"/>
-    </w:p>
+    <w:p/>
     <w:p/>
     <w:p/>
     <w:p/>
@@ -3389,7 +3386,7 @@
         <w:t>Cas d’utilisation</w:t>
       </w:r>
       <w:r>
-        <w:t> : Charger des images.</w:t>
+        <w:t> : Charger une image</w:t>
       </w:r>
     </w:p>
     <w:p>
@@ -3400,10 +3397,7 @@
         <w:t>Acteur primaire</w:t>
       </w:r>
       <w:r>
-        <w:t xml:space="preserve"> : L’</w:t>
-      </w:r>
-      <w:r>
-        <w:t>utilisateur.</w:t>
+        <w:t xml:space="preserve"> : L’utilisateur</w:t>
       </w:r>
     </w:p>
     <w:p>
@@ -3414,7 +3408,7 @@
         <w:t xml:space="preserve">Objectif </w:t>
       </w:r>
       <w:r>
-        <w:t>: Charger les images de l’objet qui vont servir à la reconstruction 3D.</w:t>
+        <w:t>: Charger l’image  voulue pour la reconstruction 3D</w:t>
       </w:r>
     </w:p>
     <w:p>
@@ -3428,18 +3422,27 @@
         <w:t xml:space="preserve"> </w:t>
       </w:r>
       <w:r>
-        <w:t>Avoir des images d’un objet sous différentes vues.</w:t>
-      </w:r>
-    </w:p>
-    <w:p>
-      <w:r>
-        <w:rPr>
-          <w:b/>
-        </w:rPr>
-        <w:t>Post conditions :</w:t>
-      </w:r>
-      <w:r>
-        <w:t xml:space="preserve"> Les images sont chargées dans l’application.</w:t>
+        <w:t xml:space="preserve">Avoir </w:t>
+      </w:r>
+      <w:r>
+        <w:t>une image d’un objet à étudier.</w:t>
+      </w:r>
+    </w:p>
+    <w:p>
+      <w:r>
+        <w:rPr>
+          <w:b/>
+        </w:rPr>
+        <w:t>Post conditions</w:t>
+      </w:r>
+      <w:r>
+        <w:rPr>
+          <w:b/>
+        </w:rPr>
+        <w:t xml:space="preserve"> : </w:t>
+      </w:r>
+      <w:r>
+        <w:t>L’image est chargée dans l’application</w:t>
       </w:r>
     </w:p>
     <w:p/>
@@ -3475,26 +3478,17 @@
     </w:p>
     <w:p>
       <w:r>
-        <w:t>3. L’utilisateur sélectionne les images.</w:t>
-      </w:r>
-    </w:p>
-    <w:p>
-      <w:r>
-        <w:t>4. L’utilisateur confirme les images.</w:t>
-      </w:r>
-    </w:p>
-    <w:p>
-      <w:r>
-        <w:t xml:space="preserve">5. L’application enregistre les </w:t>
-      </w:r>
-      <w:r>
-        <w:t>chemins</w:t>
-      </w:r>
-      <w:r>
-        <w:t xml:space="preserve"> absolu</w:t>
-      </w:r>
-      <w:r>
-        <w:t>s des images.</w:t>
+        <w:t>3. L’utilisateur sélectionne l’image.</w:t>
+      </w:r>
+    </w:p>
+    <w:p>
+      <w:r>
+        <w:t>4. L’utilisateur confirme son choix.</w:t>
+      </w:r>
+    </w:p>
+    <w:p>
+      <w:r>
+        <w:t>5. L’application enregistre le chemin absolu de l’image.</w:t>
       </w:r>
     </w:p>
     <w:p>
@@ -3502,7 +3496,13 @@
         <w:t xml:space="preserve">6. </w:t>
       </w:r>
       <w:r>
-        <w:t>L’application charge les images.</w:t>
+        <w:t>L’application charge l</w:t>
+      </w:r>
+      <w:r>
+        <w:t>’image</w:t>
+      </w:r>
+      <w:r>
+        <w:t>.</w:t>
       </w:r>
     </w:p>
     <w:p/>
@@ -3536,16 +3536,6 @@
         <w:t>2a2. L’application retourne à la fenêtre graphique.</w:t>
       </w:r>
     </w:p>
-    <w:p>
-      <w:r>
-        <w:t>4a1. L’utilisateur change d’images.</w:t>
-      </w:r>
-    </w:p>
-    <w:p>
-      <w:r>
-        <w:t>4a2. L’utilisateur confirme les images.</w:t>
-      </w:r>
-    </w:p>
     <w:p/>
     <w:p>
       <w:pPr>
@@ -3569,7 +3559,7 @@
     </w:p>
     <w:p>
       <w:r>
-        <w:t>6a1. L’application ne parvient pas à charger les images.</w:t>
+        <w:t>6a1. L’application ne parvient pas à charger l’image.</w:t>
       </w:r>
     </w:p>
     <w:p>
@@ -3594,7 +3584,7 @@
         <w:t>Cas d’utilisation</w:t>
       </w:r>
       <w:r>
-        <w:t> : Paramétrer rendu.</w:t>
+        <w:t> : Charger deux images</w:t>
       </w:r>
     </w:p>
     <w:p>
@@ -3605,10 +3595,7 @@
         <w:t>Acteur primaire</w:t>
       </w:r>
       <w:r>
-        <w:t xml:space="preserve"> : L</w:t>
-      </w:r>
-      <w:r>
-        <w:t>’utilisateur.</w:t>
+        <w:t xml:space="preserve"> : L’utilisateur</w:t>
       </w:r>
     </w:p>
     <w:p>
@@ -3619,7 +3606,7 @@
         <w:t xml:space="preserve">Objectif </w:t>
       </w:r>
       <w:r>
-        <w:t>: Changer la position de la lumière, la calibration image ou les composante RGB.</w:t>
+        <w:t>: Charger les images de l’objet nécessaires à la reconstruction 3D.</w:t>
       </w:r>
     </w:p>
     <w:p>
@@ -3630,7 +3617,13 @@
         <w:t>Pré conditions :</w:t>
       </w:r>
       <w:r>
-        <w:t xml:space="preserve"> Avoir un rendu affiché dans la fenêtre graphique.</w:t>
+        <w:t xml:space="preserve"> </w:t>
+      </w:r>
+      <w:r>
+        <w:t xml:space="preserve">Avoir </w:t>
+      </w:r>
+      <w:r>
+        <w:t>deux images d’un même objet à étudier, espacées de 6 cm (stéréocscopie)</w:t>
       </w:r>
     </w:p>
     <w:p>
@@ -3641,10 +3634,7 @@
         <w:t>Post conditions :</w:t>
       </w:r>
       <w:r>
-        <w:t xml:space="preserve"> Le rendu est mis</w:t>
-      </w:r>
-      <w:r>
-        <w:t xml:space="preserve"> à jour en fonction de la modification.</w:t>
+        <w:t xml:space="preserve"> Les images sont chargées dans l’application.</w:t>
       </w:r>
     </w:p>
     <w:p/>
@@ -3670,27 +3660,35 @@
     </w:p>
     <w:p>
       <w:r>
-        <w:t>1. L’utilisateur clique sur le positionnement de la lumière.</w:t>
-      </w:r>
-    </w:p>
-    <w:p>
-      <w:r>
-        <w:t>2. Le programme affiche la fenêtre de placement de la lumière.</w:t>
-      </w:r>
-    </w:p>
-    <w:p>
-      <w:r>
-        <w:t>3. L’utilisateur positionne la lumière.</w:t>
-      </w:r>
-    </w:p>
-    <w:p>
-      <w:r>
-        <w:t>4. L’utilisateur confirme le changement.</w:t>
-      </w:r>
-    </w:p>
-    <w:p>
-      <w:r>
-        <w:t>5. L’application met à jour le rendu.</w:t>
+        <w:t>1. L’utilisateur clique sur le bouton de chargement.</w:t>
+      </w:r>
+    </w:p>
+    <w:p>
+      <w:r>
+        <w:t>2. Le programme affiche la fenêtre d’exploration de l’ordinateur.</w:t>
+      </w:r>
+    </w:p>
+    <w:p>
+      <w:r>
+        <w:t>3. L’utilisateur sélectionne les images.</w:t>
+      </w:r>
+    </w:p>
+    <w:p>
+      <w:r>
+        <w:t>4. L’utilisateur confirme les images.</w:t>
+      </w:r>
+    </w:p>
+    <w:p>
+      <w:r>
+        <w:t>5. L’application enregistre les chemins absolus des images.</w:t>
+      </w:r>
+    </w:p>
+    <w:p>
+      <w:r>
+        <w:t xml:space="preserve">6. </w:t>
+      </w:r>
+      <w:r>
+        <w:t>L’application charge les images.</w:t>
       </w:r>
     </w:p>
     <w:p/>
@@ -3716,36 +3714,49 @@
     </w:p>
     <w:p>
       <w:r>
-        <w:t>1a1. L’utilisateur clique sur le paramétrage RGB.</w:t>
-      </w:r>
-    </w:p>
-    <w:p>
-      <w:r>
-        <w:t>1a2</w:t>
-      </w:r>
-      <w:r>
-        <w:t>. L’utilisateur change les données RGB.</w:t>
-      </w:r>
-    </w:p>
-    <w:p>
-      <w:r>
-        <w:t>1a3</w:t>
-      </w:r>
-      <w:r>
-        <w:t>. L’utilisateur confirme le changement.</w:t>
-      </w:r>
-    </w:p>
-    <w:p>
-      <w:r>
-        <w:t>1a4</w:t>
-      </w:r>
-      <w:r>
-        <w:t>. L’application met à jour le rendu.</w:t>
-      </w:r>
-    </w:p>
-    <w:p/>
-    <w:p/>
-    <w:p/>
+        <w:t>2a1. L’utilisateur annule le chargement.</w:t>
+      </w:r>
+    </w:p>
+    <w:p>
+      <w:r>
+        <w:t>2a2. L’application retourne à la fenêtre graphique.</w:t>
+      </w:r>
+    </w:p>
+    <w:p/>
+    <w:p>
+      <w:pPr>
+        <w:rPr>
+          <w:b/>
+        </w:rPr>
+      </w:pPr>
+      <w:r>
+        <w:rPr>
+          <w:b/>
+        </w:rPr>
+        <w:t>Scénario d’exception :</w:t>
+      </w:r>
+    </w:p>
+    <w:p>
+      <w:pPr>
+        <w:rPr>
+          <w:b/>
+        </w:rPr>
+      </w:pPr>
+    </w:p>
+    <w:p>
+      <w:r>
+        <w:t>6a1. L’application ne parvient pas à charger les images.</w:t>
+      </w:r>
+    </w:p>
+    <w:p>
+      <w:r>
+        <w:t>6a2. L’application affiche un message d’erreur.</w:t>
+      </w:r>
+    </w:p>
+    <w:p>
+      <w:bookmarkStart w:id="7" w:name="_GoBack"/>
+      <w:bookmarkEnd w:id="7"/>
+    </w:p>
     <w:p>
       <w:pPr>
         <w:pStyle w:val="Paragraphedeliste"/>
@@ -3763,7 +3774,7 @@
         <w:t>Cas d’utilisation</w:t>
       </w:r>
       <w:r>
-        <w:t> : Agir sur la caméra.</w:t>
+        <w:t> : Paramétrer rendu.</w:t>
       </w:r>
     </w:p>
     <w:p>
@@ -3788,7 +3799,7 @@
         <w:t xml:space="preserve">Objectif </w:t>
       </w:r>
       <w:r>
-        <w:t>: Se déplacer autour de l’objet ou zoomer sur l’objet.</w:t>
+        <w:t>: Changer la position de la lumière, la calibration image ou les composante RGB.</w:t>
       </w:r>
     </w:p>
     <w:p>
@@ -3799,10 +3810,7 @@
         <w:t>Pré conditions :</w:t>
       </w:r>
       <w:r>
-        <w:t xml:space="preserve"> Avoir un rendu aff</w:t>
-      </w:r>
-      <w:r>
-        <w:t>iché dans la fenêtre graphique.</w:t>
+        <w:t xml:space="preserve"> Avoir un rendu affiché dans la fenêtre graphique.</w:t>
       </w:r>
     </w:p>
     <w:p>
@@ -3813,7 +3821,10 @@
         <w:t>Post conditions :</w:t>
       </w:r>
       <w:r>
-        <w:t xml:space="preserve"> Le déplacement ou le zoom est effectué.</w:t>
+        <w:t xml:space="preserve"> Le rendu est mis</w:t>
+      </w:r>
+      <w:r>
+        <w:t xml:space="preserve"> à jour en fonction de la modification.</w:t>
       </w:r>
     </w:p>
     <w:p/>
@@ -3839,12 +3850,27 @@
     </w:p>
     <w:p>
       <w:r>
-        <w:t>1. L’utilisateur effectue un cliquer-déplacer.</w:t>
-      </w:r>
-    </w:p>
-    <w:p>
-      <w:r>
-        <w:t>2. Le programme met à jour la position de la caméra.</w:t>
+        <w:t>1. L’utilisateur clique sur le positionnement de la lumière.</w:t>
+      </w:r>
+    </w:p>
+    <w:p>
+      <w:r>
+        <w:t>2. Le programme affiche la fenêtre de placement de la lumière.</w:t>
+      </w:r>
+    </w:p>
+    <w:p>
+      <w:r>
+        <w:t>3. L’utilisateur positionne la lumière.</w:t>
+      </w:r>
+    </w:p>
+    <w:p>
+      <w:r>
+        <w:t>4. L’utilisateur confirme le changement.</w:t>
+      </w:r>
+    </w:p>
+    <w:p>
+      <w:r>
+        <w:t>5. L’application met à jour le rendu.</w:t>
       </w:r>
     </w:p>
     <w:p/>
@@ -3870,25 +3896,35 @@
     </w:p>
     <w:p>
       <w:r>
-        <w:t>1a1</w:t>
-      </w:r>
-      <w:r>
-        <w:t>. L’utilisateur utilise la molett</w:t>
-      </w:r>
-      <w:r>
-        <w:t>e de la souris.</w:t>
-      </w:r>
-    </w:p>
-    <w:p>
-      <w:r>
-        <w:t>1a2. Le programme met à jour la position de la caméra.</w:t>
-      </w:r>
-    </w:p>
-    <w:p>
-      <w:r>
-        <w:t>1b2. Le zoom est au maximum ou au minimum.</w:t>
-      </w:r>
-    </w:p>
+        <w:t>1a1. L’utilisateur clique sur le paramétrage RGB.</w:t>
+      </w:r>
+    </w:p>
+    <w:p>
+      <w:r>
+        <w:t>1a2</w:t>
+      </w:r>
+      <w:r>
+        <w:t>. L’utilisateur change les données RGB.</w:t>
+      </w:r>
+    </w:p>
+    <w:p>
+      <w:r>
+        <w:t>1a3</w:t>
+      </w:r>
+      <w:r>
+        <w:t>. L’utilisateur confirme le changement.</w:t>
+      </w:r>
+    </w:p>
+    <w:p>
+      <w:r>
+        <w:t>1a4</w:t>
+      </w:r>
+      <w:r>
+        <w:t>. L’application met à jour le rendu.</w:t>
+      </w:r>
+    </w:p>
+    <w:p/>
+    <w:p/>
     <w:p/>
     <w:p>
       <w:pPr>
@@ -3906,6 +3942,149 @@
         <w:t>Cas d’utilisation</w:t>
       </w:r>
       <w:r>
+        <w:t> : Agir sur la caméra.</w:t>
+      </w:r>
+    </w:p>
+    <w:p>
+      <w:r>
+        <w:rPr>
+          <w:b/>
+        </w:rPr>
+        <w:t>Acteur primaire</w:t>
+      </w:r>
+      <w:r>
+        <w:t xml:space="preserve"> : L</w:t>
+      </w:r>
+      <w:r>
+        <w:t>’utilisateur.</w:t>
+      </w:r>
+    </w:p>
+    <w:p>
+      <w:r>
+        <w:rPr>
+          <w:b/>
+        </w:rPr>
+        <w:t xml:space="preserve">Objectif </w:t>
+      </w:r>
+      <w:r>
+        <w:t>: Se déplacer autour de l’objet ou zoomer sur l’objet.</w:t>
+      </w:r>
+    </w:p>
+    <w:p>
+      <w:r>
+        <w:rPr>
+          <w:b/>
+        </w:rPr>
+        <w:t>Pré conditions :</w:t>
+      </w:r>
+      <w:r>
+        <w:t xml:space="preserve"> Avoir un rendu aff</w:t>
+      </w:r>
+      <w:r>
+        <w:t>iché dans la fenêtre graphique.</w:t>
+      </w:r>
+    </w:p>
+    <w:p>
+      <w:r>
+        <w:rPr>
+          <w:b/>
+        </w:rPr>
+        <w:t>Post conditions :</w:t>
+      </w:r>
+      <w:r>
+        <w:t xml:space="preserve"> Le déplacement ou le zoom est effectué.</w:t>
+      </w:r>
+    </w:p>
+    <w:p/>
+    <w:p>
+      <w:pPr>
+        <w:rPr>
+          <w:b/>
+        </w:rPr>
+      </w:pPr>
+      <w:r>
+        <w:rPr>
+          <w:b/>
+        </w:rPr>
+        <w:t>Scénario nominal :</w:t>
+      </w:r>
+    </w:p>
+    <w:p>
+      <w:pPr>
+        <w:rPr>
+          <w:b/>
+        </w:rPr>
+      </w:pPr>
+    </w:p>
+    <w:p>
+      <w:r>
+        <w:t>1. L’utilisateur effectue un cliquer-déplacer.</w:t>
+      </w:r>
+    </w:p>
+    <w:p>
+      <w:r>
+        <w:t>2. Le programme met à jour la position de la caméra.</w:t>
+      </w:r>
+    </w:p>
+    <w:p/>
+    <w:p>
+      <w:pPr>
+        <w:rPr>
+          <w:b/>
+        </w:rPr>
+      </w:pPr>
+      <w:r>
+        <w:rPr>
+          <w:b/>
+        </w:rPr>
+        <w:t>Scénario Alternatif :</w:t>
+      </w:r>
+    </w:p>
+    <w:p>
+      <w:pPr>
+        <w:rPr>
+          <w:b/>
+        </w:rPr>
+      </w:pPr>
+    </w:p>
+    <w:p>
+      <w:r>
+        <w:t>1a1</w:t>
+      </w:r>
+      <w:r>
+        <w:t>. L’utilisateur utilise la molett</w:t>
+      </w:r>
+      <w:r>
+        <w:t>e de la souris.</w:t>
+      </w:r>
+    </w:p>
+    <w:p>
+      <w:r>
+        <w:t>1a2. Le programme met à jour la position de la caméra.</w:t>
+      </w:r>
+    </w:p>
+    <w:p>
+      <w:r>
+        <w:t>1b2. Le zoom est au maximum ou au minimum.</w:t>
+      </w:r>
+    </w:p>
+    <w:p/>
+    <w:p>
+      <w:pPr>
+        <w:pStyle w:val="Paragraphedeliste"/>
+        <w:numPr>
+          <w:ilvl w:val="0"/>
+          <w:numId w:val="8"/>
+        </w:numPr>
+        <w:spacing w:after="200" w:line="276" w:lineRule="auto"/>
+      </w:pPr>
+      <w:r>
+        <w:rPr>
+          <w:b/>
+        </w:rPr>
+        <w:t>Cas d’utilisation</w:t>
+      </w:r>
+      <w:r>
         <w:t> : Enregistrer une image.</w:t>
       </w:r>
     </w:p>
@@ -3987,6 +4166,7 @@
     </w:p>
     <w:p>
       <w:r>
+        <w:lastRenderedPageBreak/>
         <w:t>2. L’application ouvre l’explorateur de l’ordinateur.</w:t>
       </w:r>
     </w:p>
@@ -8395,7 +8575,7 @@
 </file>
 
 <file path=customXml/itemProps2.xml><?xml version="1.0" encoding="utf-8"?>
-<ds:datastoreItem xmlns:ds="http://schemas.openxmlformats.org/officeDocument/2006/customXml" ds:itemID="{284FA501-0B5A-47DF-B9B5-3F9FDDD58F7E}">
+<ds:datastoreItem xmlns:ds="http://schemas.openxmlformats.org/officeDocument/2006/customXml" ds:itemID="{AF6D11E4-E87D-4D01-B279-5AA4571F22F0}">
   <ds:schemaRefs>
     <ds:schemaRef ds:uri="http://schemas.openxmlformats.org/officeDocument/2006/bibliography"/>
   </ds:schemaRefs>

</xml_diff>

<commit_message>
Update Scenarios Cahier des Charges
</commit_message>
<xml_diff>
--- a/Cahier des charges/Cahier Des Charges.docx
+++ b/Cahier des charges/Cahier Des Charges.docx
@@ -3792,12 +3792,7 @@
         <w:t>Pré conditions :</w:t>
       </w:r>
       <w:r>
-        <w:t xml:space="preserve"> Avoir chargé de</w:t>
-      </w:r>
-      <w:bookmarkStart w:id="7" w:name="_GoBack"/>
-      <w:bookmarkEnd w:id="7"/>
-      <w:r>
-        <w:t>s images</w:t>
+        <w:t xml:space="preserve"> Avoir chargé des images</w:t>
       </w:r>
     </w:p>
     <w:p>
@@ -3991,6 +3986,14 @@
     </w:p>
     <w:p>
       <w:pPr>
+        <w:spacing w:line="276" w:lineRule="auto"/>
+      </w:pPr>
+      <w:r>
+        <w:br w:type="page"/>
+      </w:r>
+    </w:p>
+    <w:p>
+      <w:pPr>
         <w:pStyle w:val="Paragraphedeliste"/>
         <w:numPr>
           <w:ilvl w:val="0"/>
@@ -4002,10 +4005,11 @@
         <w:rPr>
           <w:b/>
         </w:rPr>
+        <w:lastRenderedPageBreak/>
         <w:t>Cas d’utilisation</w:t>
       </w:r>
       <w:r>
-        <w:t> : Paramétrer rendu.</w:t>
+        <w:t> : Se déplacer par rapport à l’objet</w:t>
       </w:r>
     </w:p>
     <w:p>
@@ -4016,10 +4020,7 @@
         <w:t>Acteur primaire</w:t>
       </w:r>
       <w:r>
-        <w:t xml:space="preserve"> : L</w:t>
-      </w:r>
-      <w:r>
-        <w:t>’utilisateur.</w:t>
+        <w:t xml:space="preserve"> : L’utilisateur</w:t>
       </w:r>
     </w:p>
     <w:p>
@@ -4030,7 +4031,7 @@
         <w:t xml:space="preserve">Objectif </w:t>
       </w:r>
       <w:r>
-        <w:t>: Changer la position de la lumière, la calibration image ou les composante RGB.</w:t>
+        <w:t>: Changer l’angle de vision de la camera par rapport à l’objet</w:t>
       </w:r>
     </w:p>
     <w:p>
@@ -4041,7 +4042,7 @@
         <w:t>Pré conditions :</w:t>
       </w:r>
       <w:r>
-        <w:t xml:space="preserve"> Avoir un rendu affiché dans la fenêtre graphique.</w:t>
+        <w:t xml:space="preserve"> Avoir un rendu affiché dans la fenêtre graphique</w:t>
       </w:r>
     </w:p>
     <w:p>
@@ -4052,13 +4053,14 @@
         <w:t>Post conditions :</w:t>
       </w:r>
       <w:r>
-        <w:t xml:space="preserve"> Le rendu est mis</w:t>
-      </w:r>
-      <w:r>
-        <w:t xml:space="preserve"> à jour en fonction de la modification.</w:t>
-      </w:r>
-    </w:p>
-    <w:p/>
+        <w:t xml:space="preserve">  Le rendu est recalculé avec le nouvel angle de vision</w:t>
+      </w:r>
+    </w:p>
+    <w:p>
+      <w:r>
+        <w:t xml:space="preserve"> </w:t>
+      </w:r>
+    </w:p>
     <w:p>
       <w:pPr>
         <w:rPr>
@@ -4081,93 +4083,12 @@
     </w:p>
     <w:p>
       <w:r>
-        <w:t>1. L’utilisateur clique sur le positionnement de la lumière.</w:t>
-      </w:r>
-    </w:p>
-    <w:p>
-      <w:r>
-        <w:t>2. Le programme affiche la fenêtre de placement de la lumière.</w:t>
-      </w:r>
-    </w:p>
-    <w:p>
-      <w:r>
-        <w:t>3. L’utilisateur positionne la lumière.</w:t>
-      </w:r>
-    </w:p>
-    <w:p>
-      <w:r>
-        <w:t>4. L’utilisateur confirme le changement.</w:t>
-      </w:r>
-    </w:p>
-    <w:p>
-      <w:r>
-        <w:t>5. L’application met à jour le rendu.</w:t>
-      </w:r>
-    </w:p>
-    <w:p/>
-    <w:p>
-      <w:pPr>
-        <w:rPr>
-          <w:b/>
-        </w:rPr>
-      </w:pPr>
-      <w:r>
-        <w:rPr>
-          <w:b/>
-        </w:rPr>
-        <w:t>Scénario Alternatif :</w:t>
-      </w:r>
-    </w:p>
-    <w:p>
-      <w:pPr>
-        <w:rPr>
-          <w:b/>
-        </w:rPr>
-      </w:pPr>
-    </w:p>
-    <w:p>
-      <w:r>
-        <w:t>1a1. L’utilisateur clique sur le paramétrage RGB.</w:t>
-      </w:r>
-    </w:p>
-    <w:p>
-      <w:r>
-        <w:t>1a2</w:t>
-      </w:r>
-      <w:r>
-        <w:t>. L’utilisateur change les données RGB.</w:t>
-      </w:r>
-    </w:p>
-    <w:p>
-      <w:r>
-        <w:t>1a3</w:t>
-      </w:r>
-      <w:r>
-        <w:t>. L’utilisateur confirme le changement.</w:t>
-      </w:r>
-    </w:p>
-    <w:p>
-      <w:r>
-        <w:t>1a4</w:t>
-      </w:r>
-      <w:r>
-        <w:t>. L’application met à jour le rendu.</w:t>
-      </w:r>
-    </w:p>
-    <w:p/>
-    <w:p>
-      <w:r>
-        <w:t>1b1. L’utilisateur selectionne un filtre.</w:t>
-      </w:r>
-    </w:p>
-    <w:p>
-      <w:r>
-        <w:t>1b2. L’utilisateur confirme le changement.</w:t>
-      </w:r>
-    </w:p>
-    <w:p>
-      <w:r>
-        <w:t>1b3. L’application met à jour le rendu.</w:t>
+        <w:t>1. L’utilisateur fait un « cliquer-glisser » sur la fenetre de rendu.</w:t>
+      </w:r>
+    </w:p>
+    <w:p>
+      <w:r>
+        <w:t>2. L’application met à jour le rendu en fonction du nouvel angle de vision.</w:t>
       </w:r>
     </w:p>
     <w:p/>
@@ -4187,7 +4108,7 @@
         <w:t>Cas d’utilisation</w:t>
       </w:r>
       <w:r>
-        <w:t> : Agir sur la caméra.</w:t>
+        <w:t> : Zoomer sur l’objet</w:t>
       </w:r>
     </w:p>
     <w:p>
@@ -4198,10 +4119,7 @@
         <w:t>Acteur primaire</w:t>
       </w:r>
       <w:r>
-        <w:t xml:space="preserve"> : L</w:t>
-      </w:r>
-      <w:r>
-        <w:t>’utilisateur.</w:t>
+        <w:t xml:space="preserve"> : L’utilisateur</w:t>
       </w:r>
     </w:p>
     <w:p>
@@ -4212,7 +4130,7 @@
         <w:t xml:space="preserve">Objectif </w:t>
       </w:r>
       <w:r>
-        <w:t>: Se déplacer autour de l’objet ou zoomer sur l’objet.</w:t>
+        <w:t>: Rapprocher ou Reculer la camera par rapport à l’objet</w:t>
       </w:r>
     </w:p>
     <w:p>
@@ -4223,10 +4141,7 @@
         <w:t>Pré conditions :</w:t>
       </w:r>
       <w:r>
-        <w:t xml:space="preserve"> Avoir un rendu aff</w:t>
-      </w:r>
-      <w:r>
-        <w:t>iché dans la fenêtre graphique.</w:t>
+        <w:t xml:space="preserve"> Avoir un rendu affiché dans la fenêtre graphique</w:t>
       </w:r>
     </w:p>
     <w:p>
@@ -4237,7 +4152,7 @@
         <w:t>Post conditions :</w:t>
       </w:r>
       <w:r>
-        <w:t xml:space="preserve"> Le déplacement ou le zoom est effectué.</w:t>
+        <w:t xml:space="preserve"> Le rendu est recalculé avec la nouvelle position de la camera</w:t>
       </w:r>
     </w:p>
     <w:p/>
@@ -4255,62 +4170,13 @@
       </w:r>
     </w:p>
     <w:p>
-      <w:pPr>
-        <w:rPr>
-          <w:b/>
-        </w:rPr>
-      </w:pPr>
-    </w:p>
-    <w:p>
-      <w:r>
-        <w:t>1. L’utilisateur effectue un cliquer-déplacer.</w:t>
-      </w:r>
-    </w:p>
-    <w:p>
-      <w:r>
-        <w:t>2. Le programme met à jour la position de la caméra.</w:t>
-      </w:r>
-    </w:p>
-    <w:p/>
-    <w:p>
-      <w:pPr>
-        <w:rPr>
-          <w:b/>
-        </w:rPr>
-      </w:pPr>
-      <w:r>
-        <w:rPr>
-          <w:b/>
-        </w:rPr>
-        <w:t>Scénario Alternatif :</w:t>
-      </w:r>
-    </w:p>
-    <w:p>
-      <w:pPr>
-        <w:rPr>
-          <w:b/>
-        </w:rPr>
-      </w:pPr>
-    </w:p>
-    <w:p>
-      <w:r>
-        <w:t>1a1</w:t>
-      </w:r>
-      <w:r>
-        <w:t>. L’utilisateur utilise la molett</w:t>
-      </w:r>
-      <w:r>
-        <w:t>e de la souris.</w:t>
-      </w:r>
-    </w:p>
-    <w:p>
-      <w:r>
-        <w:t>1a2. Le programme met à jour la position de la caméra.</w:t>
-      </w:r>
-    </w:p>
-    <w:p>
-      <w:r>
-        <w:t>1b2. Le zoom est au maximum ou au minimum.</w:t>
+      <w:r>
+        <w:t>1. L’utilisateur utilise la molette de la souris ou les boutons « + »/ « -» sur la fenetre de rendu </w:t>
+      </w:r>
+    </w:p>
+    <w:p>
+      <w:r>
+        <w:t>2. L’application met à jour le rendu en fonction de la nouvelle position de la camera.</w:t>
       </w:r>
     </w:p>
     <w:p/>
@@ -4330,7 +4196,7 @@
         <w:t>Cas d’utilisation</w:t>
       </w:r>
       <w:r>
-        <w:t> : Enregistrer une image.</w:t>
+        <w:t> : Enregistrer une image</w:t>
       </w:r>
     </w:p>
     <w:p>
@@ -4341,10 +4207,7 @@
         <w:t>Acteur primaire</w:t>
       </w:r>
       <w:r>
-        <w:t xml:space="preserve"> : L</w:t>
-      </w:r>
-      <w:r>
-        <w:t>’utilisateur.</w:t>
+        <w:t xml:space="preserve"> : L’utilisateur</w:t>
       </w:r>
     </w:p>
     <w:p>
@@ -4355,10 +4218,7 @@
         <w:t xml:space="preserve">Objectif </w:t>
       </w:r>
       <w:r>
-        <w:t>: Enregistrer une vue du rendu de</w:t>
-      </w:r>
-      <w:r>
-        <w:t xml:space="preserve"> l’objet.</w:t>
+        <w:t>: Enregistrer une capture d’écran de la fenetre de rendu à un moment donné</w:t>
       </w:r>
     </w:p>
     <w:p>
@@ -4369,7 +4229,7 @@
         <w:t>Pré conditions :</w:t>
       </w:r>
       <w:r>
-        <w:t xml:space="preserve"> Avoir un rendu affiché dans la fenêtre graphique.</w:t>
+        <w:t xml:space="preserve"> Avoir un rendu affiché dans la fenêtre graphique</w:t>
       </w:r>
     </w:p>
     <w:p>
@@ -4380,7 +4240,7 @@
         <w:t>Post conditions :</w:t>
       </w:r>
       <w:r>
-        <w:t xml:space="preserve"> Image enregistrer sur l’ordinateur.</w:t>
+        <w:t xml:space="preserve"> La capture d’écran est enregistrée dans le dossier choisi par l’utilisateur</w:t>
       </w:r>
     </w:p>
     <w:p/>
@@ -4398,35 +4258,65 @@
       </w:r>
     </w:p>
     <w:p>
-      <w:pPr>
-        <w:rPr>
-          <w:b/>
-        </w:rPr>
-      </w:pPr>
-    </w:p>
-    <w:p>
-      <w:r>
-        <w:t>1. L’utilisateur clique sur enregistrer une image.</w:t>
-      </w:r>
-    </w:p>
-    <w:p>
-      <w:r>
-        <w:t>2. L’application ouvre l’explorateur de l’ordinateur.</w:t>
-      </w:r>
-    </w:p>
-    <w:p>
-      <w:r>
-        <w:t>3. L’utilisateur choisie le chemin d’enregistrement.</w:t>
-      </w:r>
-    </w:p>
-    <w:p>
-      <w:r>
-        <w:t>4. L’utilisateur choisie le format de l’image.</w:t>
-      </w:r>
-    </w:p>
-    <w:p>
-      <w:r>
-        <w:t>5. L’application enregistre la vue dans le format imposé.</w:t>
+      <w:r>
+        <w:t>1. L’utilisateur clique sur le bouton pour enregistrer une image. </w:t>
+      </w:r>
+    </w:p>
+    <w:p>
+      <w:r>
+        <w:t>2. L’application ouvre un sélécteur de dossier.</w:t>
+      </w:r>
+    </w:p>
+    <w:p>
+      <w:r>
+        <w:t>3a.L’utilisateur choisi un dossier et valide</w:t>
+      </w:r>
+    </w:p>
+    <w:p>
+      <w:r>
+        <w:t>4a. L’image est enregistrée dans le dossier correspondant.</w:t>
+      </w:r>
+      <w:bookmarkStart w:id="7" w:name="_GoBack"/>
+      <w:bookmarkEnd w:id="7"/>
+    </w:p>
+    <w:p>
+      <w:pPr>
+        <w:spacing w:line="276" w:lineRule="auto"/>
+      </w:pPr>
+    </w:p>
+    <w:p>
+      <w:pPr>
+        <w:rPr>
+          <w:b/>
+        </w:rPr>
+      </w:pPr>
+      <w:r>
+        <w:rPr>
+          <w:b/>
+        </w:rPr>
+        <w:t xml:space="preserve">Scénario </w:t>
+      </w:r>
+      <w:r>
+        <w:rPr>
+          <w:b/>
+        </w:rPr>
+        <w:t>alternatif</w:t>
+      </w:r>
+      <w:r>
+        <w:rPr>
+          <w:b/>
+        </w:rPr>
+        <w:t xml:space="preserve"> :</w:t>
+      </w:r>
+    </w:p>
+    <w:p>
+      <w:r>
+        <w:t>3b. L’utilisateur appuis sur le bouton d’annulation.</w:t>
+      </w:r>
+    </w:p>
+    <w:p>
+      <w:r>
+        <w:t>4b. L’application quitte le sélécteur de dossier et revient sur le fenêtre de rendu.</w:t>
       </w:r>
     </w:p>
     <w:p>
@@ -5545,7 +5435,7 @@
       <w:rPr>
         <w:noProof/>
       </w:rPr>
-      <w:t>10</w:t>
+      <w:t>11</w:t>
     </w:r>
     <w:r>
       <w:fldChar w:fldCharType="end"/>
@@ -8804,7 +8694,7 @@
 </file>
 
 <file path=customXml/itemProps2.xml><?xml version="1.0" encoding="utf-8"?>
-<ds:datastoreItem xmlns:ds="http://schemas.openxmlformats.org/officeDocument/2006/customXml" ds:itemID="{198C19B3-9ECF-4F4E-B5C4-07EEDF5CFD8B}">
+<ds:datastoreItem xmlns:ds="http://schemas.openxmlformats.org/officeDocument/2006/customXml" ds:itemID="{ADEE8936-AE24-4857-9B40-2333CEE023B8}">
   <ds:schemaRefs>
     <ds:schemaRef ds:uri="http://schemas.openxmlformats.org/officeDocument/2006/bibliography"/>
   </ds:schemaRefs>

</xml_diff>

<commit_message>
Update Use Case Cahier des charges
</commit_message>
<xml_diff>
--- a/Cahier des charges/Cahier Des Charges.docx
+++ b/Cahier des charges/Cahier Des Charges.docx
@@ -1,6 +1,6 @@
 
 <file path=word/document.xml><?xml version="1.0" encoding="utf-8"?>
-<w:document xmlns:wpc="http://schemas.microsoft.com/office/word/2010/wordprocessingCanvas" xmlns:mc="http://schemas.openxmlformats.org/markup-compatibility/2006" xmlns:o="urn:schemas-microsoft-com:office:office" xmlns:r="http://schemas.openxmlformats.org/officeDocument/2006/relationships" xmlns:m="http://schemas.openxmlformats.org/officeDocument/2006/math" xmlns:v="urn:schemas-microsoft-com:vml" xmlns:wp14="http://schemas.microsoft.com/office/word/2010/wordprocessingDrawing" xmlns:wp="http://schemas.openxmlformats.org/drawingml/2006/wordprocessingDrawing" xmlns:w10="urn:schemas-microsoft-com:office:word" xmlns:w="http://schemas.openxmlformats.org/wordprocessingml/2006/main" xmlns:w14="http://schemas.microsoft.com/office/word/2010/wordml" xmlns:wpg="http://schemas.microsoft.com/office/word/2010/wordprocessingGroup" xmlns:wpi="http://schemas.microsoft.com/office/word/2010/wordprocessingInk" xmlns:wne="http://schemas.microsoft.com/office/word/2006/wordml" xmlns:wps="http://schemas.microsoft.com/office/word/2010/wordprocessingShape" mc:Ignorable="w14 wp14">
+<w:document xmlns:wpc="http://schemas.microsoft.com/office/word/2010/wordprocessingCanvas" xmlns:mc="http://schemas.openxmlformats.org/markup-compatibility/2006" xmlns:o="urn:schemas-microsoft-com:office:office" xmlns:r="http://schemas.openxmlformats.org/officeDocument/2006/relationships" xmlns:m="http://schemas.openxmlformats.org/officeDocument/2006/math" xmlns:v="urn:schemas-microsoft-com:vml" xmlns:wp14="http://schemas.microsoft.com/office/word/2010/wordprocessingDrawing" xmlns:wp="http://schemas.openxmlformats.org/drawingml/2006/wordprocessingDrawing" xmlns:w10="urn:schemas-microsoft-com:office:word" xmlns:w="http://schemas.openxmlformats.org/wordprocessingml/2006/main" xmlns:w14="http://schemas.microsoft.com/office/word/2010/wordml" xmlns:w15="http://schemas.microsoft.com/office/word/2012/wordml" xmlns:wpg="http://schemas.microsoft.com/office/word/2010/wordprocessingGroup" xmlns:wpi="http://schemas.microsoft.com/office/word/2010/wordprocessingInk" xmlns:wne="http://schemas.microsoft.com/office/word/2006/wordml" xmlns:wps="http://schemas.microsoft.com/office/word/2010/wordprocessingShape" mc:Ignorable="w14 w15 wp14">
   <w:body>
     <w:sdt>
       <w:sdtPr>
@@ -494,7 +494,7 @@
                         </pic:cNvPicPr>
                       </pic:nvPicPr>
                       <pic:blipFill>
-                        <a:blip r:embed="rId10">
+                        <a:blip r:embed="rId9">
                           <a:extLst>
                             <a:ext uri="{28A0092B-C50C-407E-A947-70E740481C1C}">
                               <a14:useLocalDpi xmlns:a14="http://schemas.microsoft.com/office/drawing/2010/main" val="0"/>
@@ -560,7 +560,7 @@
                         <pic:cNvPicPr/>
                       </pic:nvPicPr>
                       <pic:blipFill>
-                        <a:blip r:embed="rId11">
+                        <a:blip r:embed="rId10">
                           <a:extLst>
                             <a:ext uri="{28A0092B-C50C-407E-A947-70E740481C1C}">
                               <a14:useLocalDpi xmlns:a14="http://schemas.microsoft.com/office/drawing/2010/main" val="0"/>
@@ -1594,43 +1594,7 @@
           <w:color w:val="000000"/>
           <w:lang w:eastAsia="fr-FR"/>
         </w:rPr>
-        <w:t>Le laboratoire SYMME (</w:t>
-      </w:r>
-      <w:proofErr w:type="spellStart"/>
-      <w:r>
-        <w:rPr>
-          <w:rFonts w:ascii="Arial" w:eastAsia="Times New Roman" w:hAnsi="Arial" w:cs="Arial"/>
-          <w:color w:val="000000"/>
-          <w:lang w:eastAsia="fr-FR"/>
-        </w:rPr>
-        <w:t>SYstèmes</w:t>
-      </w:r>
-      <w:proofErr w:type="spellEnd"/>
-      <w:r>
-        <w:rPr>
-          <w:rFonts w:ascii="Arial" w:eastAsia="Times New Roman" w:hAnsi="Arial" w:cs="Arial"/>
-          <w:color w:val="000000"/>
-          <w:lang w:eastAsia="fr-FR"/>
-        </w:rPr>
-        <w:t xml:space="preserve"> et Matériaux pour la </w:t>
-      </w:r>
-      <w:proofErr w:type="spellStart"/>
-      <w:r>
-        <w:rPr>
-          <w:rFonts w:ascii="Arial" w:eastAsia="Times New Roman" w:hAnsi="Arial" w:cs="Arial"/>
-          <w:color w:val="000000"/>
-          <w:lang w:eastAsia="fr-FR"/>
-        </w:rPr>
-        <w:t>MEcatronique</w:t>
-      </w:r>
-      <w:proofErr w:type="spellEnd"/>
-      <w:r>
-        <w:rPr>
-          <w:rFonts w:ascii="Arial" w:eastAsia="Times New Roman" w:hAnsi="Arial" w:cs="Arial"/>
-          <w:color w:val="000000"/>
-          <w:lang w:eastAsia="fr-FR"/>
-        </w:rPr>
-        <w:t>) est un laboratoire de l'Université de Savoie, dont les activités sont tournées vers</w:t>
+        <w:t>Le laboratoire SYMME (SYstèmes et Matériaux pour la MEcatronique) est un laboratoire de l'Université de Savoie, dont les activités sont tournées vers</w:t>
       </w:r>
       <w:r>
         <w:rPr>
@@ -1854,23 +1818,7 @@
         <w:t xml:space="preserve"> </w:t>
       </w:r>
       <w:r>
-        <w:t>(</w:t>
-      </w:r>
-      <w:proofErr w:type="spellStart"/>
-      <w:r>
-        <w:t>SYstèmes</w:t>
-      </w:r>
-      <w:proofErr w:type="spellEnd"/>
-      <w:r>
-        <w:t xml:space="preserve"> et Matériaux pour la </w:t>
-      </w:r>
-      <w:proofErr w:type="spellStart"/>
-      <w:r>
-        <w:t>MEcatronique</w:t>
-      </w:r>
-      <w:proofErr w:type="spellEnd"/>
-      <w:r>
-        <w:t>)</w:t>
+        <w:t>(SYstèmes et Matériaux pour la MEcatronique)</w:t>
       </w:r>
     </w:p>
     <w:p>
@@ -2604,15 +2552,7 @@
         </w:numPr>
       </w:pPr>
       <w:r>
-        <w:t xml:space="preserve">Simon-Frédéric </w:t>
-      </w:r>
-      <w:proofErr w:type="spellStart"/>
-      <w:r>
-        <w:t>Desage</w:t>
-      </w:r>
-      <w:proofErr w:type="spellEnd"/>
-      <w:r>
-        <w:t>, doctorant au sein du laboratoire SYMME.</w:t>
+        <w:t>Simon-Frédéric Desage, doctorant au sein du laboratoire SYMME.</w:t>
       </w:r>
     </w:p>
     <w:p/>
@@ -2638,23 +2578,7 @@
         <w:spacing w:line="276" w:lineRule="auto"/>
       </w:pPr>
       <w:r>
-        <w:t xml:space="preserve">Le but de l’état de l’art est pour M. </w:t>
-      </w:r>
-      <w:proofErr w:type="spellStart"/>
-      <w:r>
-        <w:t>Desage</w:t>
-      </w:r>
-      <w:proofErr w:type="spellEnd"/>
-      <w:r>
-        <w:t xml:space="preserve"> de s’appuyer sur celui-ci pour la méthode de rendu OpenGL, l’application, elle, a pour but d’être réutiliser à </w:t>
-      </w:r>
-      <w:proofErr w:type="gramStart"/>
-      <w:r>
-        <w:t>l’avenir ,</w:t>
-      </w:r>
-      <w:proofErr w:type="gramEnd"/>
-      <w:r>
-        <w:t xml:space="preserve"> pour permettre le rendu d’une image.</w:t>
+        <w:t>Le but de l’état de l’art est pour M. Desage de s’appuyer sur celui-ci pour la méthode de rendu OpenGL, l’application, elle, a pour but d’être réutiliser à l’avenir , pour permettre le rendu d’une image.</w:t>
       </w:r>
       <w:r>
         <w:br w:type="page"/>
@@ -3167,13 +3091,8 @@
         <w:spacing w:line="276" w:lineRule="auto"/>
       </w:pPr>
       <w:r>
-        <w:t xml:space="preserve">Attente d’information de la part de M. </w:t>
-      </w:r>
-      <w:proofErr w:type="spellStart"/>
-      <w:r>
-        <w:t>Desage</w:t>
-      </w:r>
-      <w:proofErr w:type="spellEnd"/>
+        <w:t>Attente d’information de la part de M. Desage</w:t>
+      </w:r>
       <w:r>
         <w:br w:type="page"/>
       </w:r>
@@ -3218,13 +3137,13 @@
           <wp:anchor distT="0" distB="0" distL="114300" distR="114300" simplePos="0" relativeHeight="251660288" behindDoc="0" locked="0" layoutInCell="1" allowOverlap="1" wp14:anchorId="34C3EA00" wp14:editId="5AF4D4DF">
             <wp:simplePos x="0" y="0"/>
             <wp:positionH relativeFrom="column">
-              <wp:posOffset>-250884</wp:posOffset>
+              <wp:posOffset>400851</wp:posOffset>
             </wp:positionH>
             <wp:positionV relativeFrom="paragraph">
-              <wp:posOffset>78740</wp:posOffset>
+              <wp:posOffset>82949</wp:posOffset>
             </wp:positionV>
-            <wp:extent cx="6268203" cy="5354955"/>
-            <wp:effectExtent l="0" t="0" r="0" b="0"/>
+            <wp:extent cx="4964082" cy="5354955"/>
+            <wp:effectExtent l="0" t="0" r="8255" b="0"/>
             <wp:wrapNone/>
             <wp:docPr id="19" name="Image 19"/>
             <wp:cNvGraphicFramePr>
@@ -3240,7 +3159,7 @@
                     </pic:cNvPicPr>
                   </pic:nvPicPr>
                   <pic:blipFill>
-                    <a:blip r:embed="rId12">
+                    <a:blip r:embed="rId11">
                       <a:extLst>
                         <a:ext uri="{28A0092B-C50C-407E-A947-70E740481C1C}">
                           <a14:useLocalDpi xmlns:a14="http://schemas.microsoft.com/office/drawing/2010/main" val="0"/>
@@ -3254,7 +3173,7 @@
                   <pic:spPr bwMode="auto">
                     <a:xfrm>
                       <a:off x="0" y="0"/>
-                      <a:ext cx="6268203" cy="5354955"/>
+                      <a:ext cx="4964082" cy="5354955"/>
                     </a:xfrm>
                     <a:prstGeom prst="rect">
                       <a:avLst/>
@@ -3579,15 +3498,7 @@
         <w:t xml:space="preserve">Avoir </w:t>
       </w:r>
       <w:r>
-        <w:t>deux images d’un même objet à étudier, espacées de 6 cm (</w:t>
-      </w:r>
-      <w:proofErr w:type="spellStart"/>
-      <w:r>
-        <w:t>stéréocscopie</w:t>
-      </w:r>
-      <w:proofErr w:type="spellEnd"/>
-      <w:r>
-        <w:t>)</w:t>
+        <w:t>deux images d’un même objet à étudier, espacées de 6 cm (stéréocscopie)</w:t>
       </w:r>
     </w:p>
     <w:p>
@@ -3815,15 +3726,7 @@
     </w:p>
     <w:p>
       <w:r>
-        <w:t xml:space="preserve">2. L’application met à jour le rendu en </w:t>
-      </w:r>
-      <w:proofErr w:type="spellStart"/>
-      <w:r>
-        <w:t>fcontion</w:t>
-      </w:r>
-      <w:proofErr w:type="spellEnd"/>
-      <w:r>
-        <w:t xml:space="preserve"> de la nouvelle position de la lumière.</w:t>
+        <w:t>2. L’application met à jour le rendu en fcontion de la nouvelle position de la lumière.</w:t>
       </w:r>
     </w:p>
     <w:p/>
@@ -3926,28 +3829,12 @@
     </w:p>
     <w:p>
       <w:r>
-        <w:t xml:space="preserve">1. L’utilisateur </w:t>
-      </w:r>
-      <w:proofErr w:type="spellStart"/>
-      <w:r>
-        <w:t>selectionne</w:t>
-      </w:r>
-      <w:proofErr w:type="spellEnd"/>
-      <w:r>
-        <w:t xml:space="preserve"> le filtre à appliquer dans la liste déroulante.</w:t>
-      </w:r>
-    </w:p>
-    <w:p>
-      <w:r>
-        <w:t xml:space="preserve">2. Le programme recalcule le rendu en utilisant le filtre </w:t>
-      </w:r>
-      <w:proofErr w:type="spellStart"/>
-      <w:r>
-        <w:t>selectionné</w:t>
-      </w:r>
-      <w:proofErr w:type="spellEnd"/>
-      <w:r>
-        <w:t>.</w:t>
+        <w:t>1. L’utilisateur selectionne le filtre à appliquer dans la liste déroulante.</w:t>
+      </w:r>
+    </w:p>
+    <w:p>
+      <w:r>
+        <w:t>2. Le programme recalcule le rendu en utilisant le filtre selectionné.</w:t>
       </w:r>
     </w:p>
     <w:p/>
@@ -3989,15 +3876,7 @@
         <w:t xml:space="preserve">Objectif </w:t>
       </w:r>
       <w:r>
-        <w:t>: Changer les composantes du repère 3D afin d’afficher le rendu 3D non pas dans un repère X</w:t>
-      </w:r>
-      <w:proofErr w:type="gramStart"/>
-      <w:r>
-        <w:t>,Y,Z</w:t>
-      </w:r>
-      <w:proofErr w:type="gramEnd"/>
-      <w:r>
-        <w:t xml:space="preserve"> (Coordonnées spatiales) mais R,G,B (Couleurs)</w:t>
+        <w:t>: Changer les composantes du repère 3D afin d’afficher le rendu 3D non pas dans un repère X,Y,Z (Coordonnées spatiales) mais R,G,B (Couleurs)</w:t>
       </w:r>
     </w:p>
     <w:p>
@@ -4073,13 +3952,8 @@
         </w:rPr>
         <w:t xml:space="preserve"> </w:t>
       </w:r>
-      <w:proofErr w:type="spellStart"/>
-      <w:r>
-        <w:t>Desactivation</w:t>
-      </w:r>
-      <w:proofErr w:type="spellEnd"/>
-      <w:r>
-        <w:t xml:space="preserve"> du rendu RGB</w:t>
+      <w:r>
+        <w:t>Desactivation du rendu RGB</w:t>
       </w:r>
     </w:p>
     <w:p>
@@ -4176,21 +4050,10 @@
         <w:rPr>
           <w:b/>
         </w:rPr>
-        <w:t xml:space="preserve">Post conditions </w:t>
-      </w:r>
-      <w:proofErr w:type="gramStart"/>
-      <w:r>
-        <w:rPr>
-          <w:b/>
-        </w:rPr>
-        <w:t>:</w:t>
-      </w:r>
-      <w:r>
-        <w:t xml:space="preserve">  Le</w:t>
-      </w:r>
-      <w:proofErr w:type="gramEnd"/>
-      <w:r>
-        <w:t xml:space="preserve"> rendu est recalculé avec le nouvel angle de vision</w:t>
+        <w:t>Post conditions :</w:t>
+      </w:r>
+      <w:r>
+        <w:t xml:space="preserve">  Le rendu est recalculé avec le nouvel angle de vision</w:t>
       </w:r>
     </w:p>
     <w:p>
@@ -4213,22 +4076,17 @@
     </w:p>
     <w:p>
       <w:pPr>
-        <w:rPr>
-          <w:b/>
-        </w:rPr>
-      </w:pPr>
-    </w:p>
-    <w:p>
-      <w:r>
-        <w:t xml:space="preserve">1. L’utilisateur fait un « cliquer-glisser » sur la </w:t>
-      </w:r>
-      <w:proofErr w:type="spellStart"/>
-      <w:r>
-        <w:t>fenetre</w:t>
-      </w:r>
-      <w:proofErr w:type="spellEnd"/>
-      <w:r>
-        <w:t xml:space="preserve"> de rendu.</w:t>
+        <w:jc w:val="right"/>
+        <w:rPr>
+          <w:b/>
+        </w:rPr>
+      </w:pPr>
+      <w:bookmarkStart w:id="7" w:name="_GoBack"/>
+      <w:bookmarkEnd w:id="7"/>
+    </w:p>
+    <w:p>
+      <w:r>
+        <w:t>1. L’utilisateur fait un « cliquer-glisser » sur la fenetre de rendu.</w:t>
       </w:r>
     </w:p>
     <w:p>
@@ -4316,15 +4174,7 @@
     </w:p>
     <w:p>
       <w:r>
-        <w:t xml:space="preserve">1. L’utilisateur utilise la molette de la souris ou les boutons « + »/ « -» sur la </w:t>
-      </w:r>
-      <w:proofErr w:type="spellStart"/>
-      <w:r>
-        <w:t>fenetre</w:t>
-      </w:r>
-      <w:proofErr w:type="spellEnd"/>
-      <w:r>
-        <w:t xml:space="preserve"> de rendu </w:t>
+        <w:t>1. L’utilisateur utilise la molette de la souris ou les boutons « + »/ « -» sur la fenetre de rendu </w:t>
       </w:r>
     </w:p>
     <w:p>
@@ -4371,15 +4221,7 @@
         <w:t xml:space="preserve">Objectif </w:t>
       </w:r>
       <w:r>
-        <w:t xml:space="preserve">: Enregistrer une capture d’écran de la </w:t>
-      </w:r>
-      <w:proofErr w:type="spellStart"/>
-      <w:r>
-        <w:t>fenetre</w:t>
-      </w:r>
-      <w:proofErr w:type="spellEnd"/>
-      <w:r>
-        <w:t xml:space="preserve"> de rendu à un moment donné</w:t>
+        <w:t>: Enregistrer une capture d’écran de la fenetre de rendu à un moment donné</w:t>
       </w:r>
     </w:p>
     <w:p>
@@ -4425,15 +4267,7 @@
     </w:p>
     <w:p>
       <w:r>
-        <w:t xml:space="preserve">2. L’application ouvre un </w:t>
-      </w:r>
-      <w:proofErr w:type="spellStart"/>
-      <w:r>
-        <w:t>sélécteur</w:t>
-      </w:r>
-      <w:proofErr w:type="spellEnd"/>
-      <w:r>
-        <w:t xml:space="preserve"> de dossier.</w:t>
+        <w:t>2. L’application ouvre un sélécteur de dossier.</w:t>
       </w:r>
     </w:p>
     <w:p>
@@ -4483,23 +4317,7 @@
     </w:p>
     <w:p>
       <w:r>
-        <w:t xml:space="preserve">4b. L’application quitte le </w:t>
-      </w:r>
-      <w:proofErr w:type="spellStart"/>
-      <w:r>
-        <w:t>sélécteur</w:t>
-      </w:r>
-      <w:proofErr w:type="spellEnd"/>
-      <w:r>
-        <w:t xml:space="preserve"> de dossier et revient sur </w:t>
-      </w:r>
-      <w:proofErr w:type="gramStart"/>
-      <w:r>
-        <w:t>le</w:t>
-      </w:r>
-      <w:proofErr w:type="gramEnd"/>
-      <w:r>
-        <w:t xml:space="preserve"> fenêtre de rendu.</w:t>
+        <w:t>4b. L’application quitte le sélécteur de dossier et revient sur le fenêtre de rendu.</w:t>
       </w:r>
     </w:p>
     <w:p>
@@ -4600,15 +4418,7 @@
         <w:jc w:val="both"/>
       </w:pPr>
       <w:r>
-        <w:t xml:space="preserve">Le projet est à vocation pédagogique (projet </w:t>
-      </w:r>
-      <w:proofErr w:type="spellStart"/>
-      <w:r>
-        <w:t>tutoré</w:t>
-      </w:r>
-      <w:proofErr w:type="spellEnd"/>
-      <w:r>
-        <w:t xml:space="preserve"> dans le</w:t>
+        <w:t>Le projet est à vocation pédagogique (projet tutoré dans le</w:t>
       </w:r>
       <w:r>
         <w:t xml:space="preserve"> cadre de la 2ème année de DUT)</w:t>
@@ -4767,15 +4577,7 @@
         <w:t xml:space="preserve">Utilisation de l'API OpenGL pour le rendu ainsi </w:t>
       </w:r>
       <w:r>
-        <w:t xml:space="preserve">que du </w:t>
-      </w:r>
-      <w:proofErr w:type="spellStart"/>
-      <w:r>
-        <w:t>framework</w:t>
-      </w:r>
-      <w:proofErr w:type="spellEnd"/>
-      <w:r>
-        <w:t xml:space="preserve"> QT pour créer l’interface</w:t>
+        <w:t>que du framework QT pour créer l’interface</w:t>
       </w:r>
     </w:p>
     <w:p>
@@ -4858,13 +4660,8 @@
         <w:jc w:val="both"/>
       </w:pPr>
       <w:r>
-        <w:t xml:space="preserve">Langages : C++, GLSL, </w:t>
-      </w:r>
-      <w:proofErr w:type="spellStart"/>
-      <w:r>
-        <w:t>LaTeX</w:t>
-      </w:r>
-      <w:proofErr w:type="spellEnd"/>
+        <w:t>Langages : C++, GLSL, LaTeX</w:t>
+      </w:r>
       <w:r>
         <w:t xml:space="preserve"> pour l’Etat de l’Art</w:t>
       </w:r>
@@ -4880,13 +4677,8 @@
         <w:jc w:val="both"/>
       </w:pPr>
       <w:r>
-        <w:t xml:space="preserve">Bibliothèques : OpenGL, QT, </w:t>
-      </w:r>
-      <w:proofErr w:type="spellStart"/>
-      <w:r>
-        <w:t>OpenCV</w:t>
-      </w:r>
-      <w:proofErr w:type="spellEnd"/>
+        <w:t>Bibliothèques : OpenGL, QT, OpenCV</w:t>
+      </w:r>
     </w:p>
     <w:p>
       <w:pPr>
@@ -4899,13 +4691,8 @@
         <w:jc w:val="both"/>
       </w:pPr>
       <w:r>
-        <w:t xml:space="preserve">Utilisation de </w:t>
-      </w:r>
-      <w:proofErr w:type="spellStart"/>
-      <w:r>
-        <w:t>Shader</w:t>
-      </w:r>
-      <w:proofErr w:type="spellEnd"/>
+        <w:t>Utilisation de Shader</w:t>
+      </w:r>
     </w:p>
     <w:p>
       <w:pPr>
@@ -4968,13 +4755,8 @@
       <w:r>
         <w:t xml:space="preserve">L’application sera </w:t>
       </w:r>
-      <w:proofErr w:type="gramStart"/>
-      <w:r>
-        <w:t>livré</w:t>
-      </w:r>
-      <w:proofErr w:type="gramEnd"/>
-      <w:r>
-        <w:t xml:space="preserve"> </w:t>
+      <w:r>
+        <w:t xml:space="preserve">livré </w:t>
       </w:r>
       <w:r>
         <w:t>par lot.</w:t>
@@ -5188,7 +4970,7 @@
                     </pic:cNvPicPr>
                   </pic:nvPicPr>
                   <pic:blipFill>
-                    <a:blip r:embed="rId13">
+                    <a:blip r:embed="rId12">
                       <a:extLst>
                         <a:ext uri="{28A0092B-C50C-407E-A947-70E740481C1C}">
                           <a14:useLocalDpi xmlns:a14="http://schemas.microsoft.com/office/drawing/2010/main" val="0"/>
@@ -5271,7 +5053,7 @@
                     </pic:cNvPicPr>
                   </pic:nvPicPr>
                   <pic:blipFill>
-                    <a:blip r:embed="rId14">
+                    <a:blip r:embed="rId13">
                       <a:extLst>
                         <a:ext uri="{28A0092B-C50C-407E-A947-70E740481C1C}">
                           <a14:useLocalDpi xmlns:a14="http://schemas.microsoft.com/office/drawing/2010/main" val="0"/>
@@ -5377,7 +5159,7 @@
                     </pic:cNvPicPr>
                   </pic:nvPicPr>
                   <pic:blipFill>
-                    <a:blip r:embed="rId15">
+                    <a:blip r:embed="rId14">
                       <a:extLst>
                         <a:ext uri="{28A0092B-C50C-407E-A947-70E740481C1C}">
                           <a14:useLocalDpi xmlns:a14="http://schemas.microsoft.com/office/drawing/2010/main" val="0"/>
@@ -5480,7 +5262,7 @@
                     </pic:cNvPicPr>
                   </pic:nvPicPr>
                   <pic:blipFill>
-                    <a:blip r:embed="rId16">
+                    <a:blip r:embed="rId15">
                       <a:extLst>
                         <a:ext uri="{28A0092B-C50C-407E-A947-70E740481C1C}">
                           <a14:useLocalDpi xmlns:a14="http://schemas.microsoft.com/office/drawing/2010/main" val="0"/>
@@ -5595,7 +5377,7 @@
                     </pic:cNvPicPr>
                   </pic:nvPicPr>
                   <pic:blipFill>
-                    <a:blip r:embed="rId17">
+                    <a:blip r:embed="rId16">
                       <a:extLst>
                         <a:ext uri="{28A0092B-C50C-407E-A947-70E740481C1C}">
                           <a14:useLocalDpi xmlns:a14="http://schemas.microsoft.com/office/drawing/2010/main" val="0"/>
@@ -5674,7 +5456,7 @@
                     </pic:cNvPicPr>
                   </pic:nvPicPr>
                   <pic:blipFill>
-                    <a:blip r:embed="rId18">
+                    <a:blip r:embed="rId17">
                       <a:extLst>
                         <a:ext uri="{28A0092B-C50C-407E-A947-70E740481C1C}">
                           <a14:useLocalDpi xmlns:a14="http://schemas.microsoft.com/office/drawing/2010/main" val="0"/>
@@ -5720,8 +5502,6 @@
       <w:pPr>
         <w:spacing w:line="276" w:lineRule="auto"/>
       </w:pPr>
-      <w:bookmarkStart w:id="7" w:name="_GoBack"/>
-      <w:bookmarkEnd w:id="7"/>
       <w:r>
         <w:br w:type="page"/>
       </w:r>
@@ -5985,19 +5765,11 @@
       </w:pPr>
     </w:p>
     <w:p>
-      <w:proofErr w:type="spellStart"/>
-      <w:r>
-        <w:rPr>
-          <w:b/>
-        </w:rPr>
-        <w:t>Shader</w:t>
-      </w:r>
-      <w:proofErr w:type="spellEnd"/>
-      <w:r>
-        <w:rPr>
-          <w:b/>
-        </w:rPr>
-        <w:t> :</w:t>
+      <w:r>
+        <w:rPr>
+          <w:b/>
+        </w:rPr>
+        <w:t>Shader :</w:t>
       </w:r>
       <w:r>
         <w:rPr>
@@ -6042,92 +5814,43 @@
         <w:t xml:space="preserve"> </w:t>
       </w:r>
       <w:r>
-        <w:t xml:space="preserve">(OpenGL </w:t>
-      </w:r>
-      <w:proofErr w:type="spellStart"/>
-      <w:r>
-        <w:t>Shading</w:t>
-      </w:r>
-      <w:proofErr w:type="spellEnd"/>
-      <w:r>
+        <w:t>(OpenGL Shading Language) langage de programmation utilisé pour la définition des shaders avec l’API OpenGL.</w:t>
+      </w:r>
+    </w:p>
+    <w:p>
+      <w:pPr>
+        <w:rPr>
+          <w:b/>
+        </w:rPr>
+      </w:pPr>
+    </w:p>
+    <w:p>
+      <w:pPr>
+        <w:rPr>
+          <w:iCs/>
+        </w:rPr>
+      </w:pPr>
+      <w:r>
+        <w:rPr>
+          <w:b/>
+        </w:rPr>
+        <w:t>GPU :</w:t>
+      </w:r>
+      <w:r>
+        <w:rPr>
+          <w:b/>
+        </w:rPr>
         <w:t xml:space="preserve"> </w:t>
       </w:r>
-      <w:proofErr w:type="spellStart"/>
-      <w:r>
-        <w:t>Language</w:t>
-      </w:r>
-      <w:proofErr w:type="spellEnd"/>
-      <w:r>
-        <w:t xml:space="preserve">) langage de programmation utilisé pour la définition des </w:t>
-      </w:r>
-      <w:proofErr w:type="spellStart"/>
-      <w:r>
-        <w:t>shaders</w:t>
-      </w:r>
-      <w:proofErr w:type="spellEnd"/>
-      <w:r>
-        <w:t xml:space="preserve"> avec l’API OpenGL.</w:t>
-      </w:r>
-    </w:p>
-    <w:p>
-      <w:pPr>
-        <w:rPr>
-          <w:b/>
-        </w:rPr>
-      </w:pPr>
-    </w:p>
-    <w:p>
-      <w:pPr>
-        <w:rPr>
-          <w:iCs/>
-        </w:rPr>
-      </w:pPr>
-      <w:r>
-        <w:rPr>
-          <w:b/>
-        </w:rPr>
-        <w:t>GPU :</w:t>
-      </w:r>
-      <w:r>
-        <w:rPr>
-          <w:b/>
-        </w:rPr>
-        <w:t xml:space="preserve"> </w:t>
-      </w:r>
       <w:r>
         <w:t>(</w:t>
       </w:r>
-      <w:proofErr w:type="spellStart"/>
       <w:r>
         <w:rPr>
           <w:rStyle w:val="lang-en"/>
           <w:iCs/>
         </w:rPr>
-        <w:t>Graphics</w:t>
-      </w:r>
-      <w:proofErr w:type="spellEnd"/>
-      <w:r>
-        <w:rPr>
-          <w:rStyle w:val="lang-en"/>
-          <w:iCs/>
-        </w:rPr>
-        <w:t xml:space="preserve"> </w:t>
-      </w:r>
-      <w:proofErr w:type="spellStart"/>
-      <w:r>
-        <w:rPr>
-          <w:rStyle w:val="lang-en"/>
-          <w:iCs/>
-        </w:rPr>
-        <w:t>Processing</w:t>
-      </w:r>
-      <w:proofErr w:type="spellEnd"/>
-      <w:r>
-        <w:rPr>
-          <w:rStyle w:val="lang-en"/>
-          <w:iCs/>
-        </w:rPr>
-        <w:t xml:space="preserve"> Unit)  </w:t>
+        <w:t xml:space="preserve">Graphics Processing Unit)  </w:t>
       </w:r>
       <w:r>
         <w:t xml:space="preserve">est un </w:t>
@@ -6147,8 +5870,8 @@
     </w:p>
     <w:p/>
     <w:sectPr>
-      <w:headerReference w:type="default" r:id="rId19"/>
-      <w:footerReference w:type="default" r:id="rId20"/>
+      <w:headerReference w:type="default" r:id="rId18"/>
+      <w:footerReference w:type="default" r:id="rId19"/>
       <w:pgSz w:w="11906" w:h="16838"/>
       <w:pgMar w:top="1417" w:right="1417" w:bottom="1417" w:left="1417" w:header="708" w:footer="708" w:gutter="0"/>
       <w:pgNumType w:start="0"/>
@@ -6161,7 +5884,7 @@
 </file>
 
 <file path=word/endnotes.xml><?xml version="1.0" encoding="utf-8"?>
-<w:endnotes xmlns:wpc="http://schemas.microsoft.com/office/word/2010/wordprocessingCanvas" xmlns:mc="http://schemas.openxmlformats.org/markup-compatibility/2006" xmlns:o="urn:schemas-microsoft-com:office:office" xmlns:r="http://schemas.openxmlformats.org/officeDocument/2006/relationships" xmlns:m="http://schemas.openxmlformats.org/officeDocument/2006/math" xmlns:v="urn:schemas-microsoft-com:vml" xmlns:wp14="http://schemas.microsoft.com/office/word/2010/wordprocessingDrawing" xmlns:wp="http://schemas.openxmlformats.org/drawingml/2006/wordprocessingDrawing" xmlns:w10="urn:schemas-microsoft-com:office:word" xmlns:w="http://schemas.openxmlformats.org/wordprocessingml/2006/main" xmlns:w14="http://schemas.microsoft.com/office/word/2010/wordml" xmlns:wpg="http://schemas.microsoft.com/office/word/2010/wordprocessingGroup" xmlns:wpi="http://schemas.microsoft.com/office/word/2010/wordprocessingInk" xmlns:wne="http://schemas.microsoft.com/office/word/2006/wordml" xmlns:wps="http://schemas.microsoft.com/office/word/2010/wordprocessingShape" mc:Ignorable="w14 wp14">
+<w:endnotes xmlns:wpc="http://schemas.microsoft.com/office/word/2010/wordprocessingCanvas" xmlns:mc="http://schemas.openxmlformats.org/markup-compatibility/2006" xmlns:o="urn:schemas-microsoft-com:office:office" xmlns:r="http://schemas.openxmlformats.org/officeDocument/2006/relationships" xmlns:m="http://schemas.openxmlformats.org/officeDocument/2006/math" xmlns:v="urn:schemas-microsoft-com:vml" xmlns:wp14="http://schemas.microsoft.com/office/word/2010/wordprocessingDrawing" xmlns:wp="http://schemas.openxmlformats.org/drawingml/2006/wordprocessingDrawing" xmlns:w10="urn:schemas-microsoft-com:office:word" xmlns:w="http://schemas.openxmlformats.org/wordprocessingml/2006/main" xmlns:w14="http://schemas.microsoft.com/office/word/2010/wordml" xmlns:w15="http://schemas.microsoft.com/office/word/2012/wordml" xmlns:wpg="http://schemas.microsoft.com/office/word/2010/wordprocessingGroup" xmlns:wpi="http://schemas.microsoft.com/office/word/2010/wordprocessingInk" xmlns:wne="http://schemas.microsoft.com/office/word/2006/wordml" xmlns:wps="http://schemas.microsoft.com/office/word/2010/wordprocessingShape" mc:Ignorable="w14 w15 wp14">
   <w:endnote w:type="separator" w:id="-1">
     <w:p>
       <w:r>
@@ -6180,7 +5903,7 @@
 </file>
 
 <file path=word/footer1.xml><?xml version="1.0" encoding="utf-8"?>
-<w:ftr xmlns:wpc="http://schemas.microsoft.com/office/word/2010/wordprocessingCanvas" xmlns:mc="http://schemas.openxmlformats.org/markup-compatibility/2006" xmlns:o="urn:schemas-microsoft-com:office:office" xmlns:r="http://schemas.openxmlformats.org/officeDocument/2006/relationships" xmlns:m="http://schemas.openxmlformats.org/officeDocument/2006/math" xmlns:v="urn:schemas-microsoft-com:vml" xmlns:wp14="http://schemas.microsoft.com/office/word/2010/wordprocessingDrawing" xmlns:wp="http://schemas.openxmlformats.org/drawingml/2006/wordprocessingDrawing" xmlns:w10="urn:schemas-microsoft-com:office:word" xmlns:w="http://schemas.openxmlformats.org/wordprocessingml/2006/main" xmlns:w14="http://schemas.microsoft.com/office/word/2010/wordml" xmlns:wpg="http://schemas.microsoft.com/office/word/2010/wordprocessingGroup" xmlns:wpi="http://schemas.microsoft.com/office/word/2010/wordprocessingInk" xmlns:wne="http://schemas.microsoft.com/office/word/2006/wordml" xmlns:wps="http://schemas.microsoft.com/office/word/2010/wordprocessingShape" mc:Ignorable="w14 wp14">
+<w:ftr xmlns:wpc="http://schemas.microsoft.com/office/word/2010/wordprocessingCanvas" xmlns:mc="http://schemas.openxmlformats.org/markup-compatibility/2006" xmlns:o="urn:schemas-microsoft-com:office:office" xmlns:r="http://schemas.openxmlformats.org/officeDocument/2006/relationships" xmlns:m="http://schemas.openxmlformats.org/officeDocument/2006/math" xmlns:v="urn:schemas-microsoft-com:vml" xmlns:wp14="http://schemas.microsoft.com/office/word/2010/wordprocessingDrawing" xmlns:wp="http://schemas.openxmlformats.org/drawingml/2006/wordprocessingDrawing" xmlns:w10="urn:schemas-microsoft-com:office:word" xmlns:w="http://schemas.openxmlformats.org/wordprocessingml/2006/main" xmlns:w14="http://schemas.microsoft.com/office/word/2010/wordml" xmlns:w15="http://schemas.microsoft.com/office/word/2012/wordml" xmlns:wpg="http://schemas.microsoft.com/office/word/2010/wordprocessingGroup" xmlns:wpi="http://schemas.microsoft.com/office/word/2010/wordprocessingInk" xmlns:wne="http://schemas.microsoft.com/office/word/2006/wordml" xmlns:wps="http://schemas.microsoft.com/office/word/2010/wordprocessingShape" mc:Ignorable="w14 w15 wp14">
   <w:p>
     <w:r>
       <w:t>BERTHET CHENAL DUPARC LETOURNEUR YOCCOZ</w:t>
@@ -6216,7 +5939,7 @@
       <w:rPr>
         <w:noProof/>
       </w:rPr>
-      <w:t>13</w:t>
+      <w:t>10</w:t>
     </w:r>
     <w:r>
       <w:fldChar w:fldCharType="end"/>
@@ -6231,7 +5954,7 @@
 </file>
 
 <file path=word/footnotes.xml><?xml version="1.0" encoding="utf-8"?>
-<w:footnotes xmlns:wpc="http://schemas.microsoft.com/office/word/2010/wordprocessingCanvas" xmlns:mc="http://schemas.openxmlformats.org/markup-compatibility/2006" xmlns:o="urn:schemas-microsoft-com:office:office" xmlns:r="http://schemas.openxmlformats.org/officeDocument/2006/relationships" xmlns:m="http://schemas.openxmlformats.org/officeDocument/2006/math" xmlns:v="urn:schemas-microsoft-com:vml" xmlns:wp14="http://schemas.microsoft.com/office/word/2010/wordprocessingDrawing" xmlns:wp="http://schemas.openxmlformats.org/drawingml/2006/wordprocessingDrawing" xmlns:w10="urn:schemas-microsoft-com:office:word" xmlns:w="http://schemas.openxmlformats.org/wordprocessingml/2006/main" xmlns:w14="http://schemas.microsoft.com/office/word/2010/wordml" xmlns:wpg="http://schemas.microsoft.com/office/word/2010/wordprocessingGroup" xmlns:wpi="http://schemas.microsoft.com/office/word/2010/wordprocessingInk" xmlns:wne="http://schemas.microsoft.com/office/word/2006/wordml" xmlns:wps="http://schemas.microsoft.com/office/word/2010/wordprocessingShape" mc:Ignorable="w14 wp14">
+<w:footnotes xmlns:wpc="http://schemas.microsoft.com/office/word/2010/wordprocessingCanvas" xmlns:mc="http://schemas.openxmlformats.org/markup-compatibility/2006" xmlns:o="urn:schemas-microsoft-com:office:office" xmlns:r="http://schemas.openxmlformats.org/officeDocument/2006/relationships" xmlns:m="http://schemas.openxmlformats.org/officeDocument/2006/math" xmlns:v="urn:schemas-microsoft-com:vml" xmlns:wp14="http://schemas.microsoft.com/office/word/2010/wordprocessingDrawing" xmlns:wp="http://schemas.openxmlformats.org/drawingml/2006/wordprocessingDrawing" xmlns:w10="urn:schemas-microsoft-com:office:word" xmlns:w="http://schemas.openxmlformats.org/wordprocessingml/2006/main" xmlns:w14="http://schemas.microsoft.com/office/word/2010/wordml" xmlns:w15="http://schemas.microsoft.com/office/word/2012/wordml" xmlns:wpg="http://schemas.microsoft.com/office/word/2010/wordprocessingGroup" xmlns:wpi="http://schemas.microsoft.com/office/word/2010/wordprocessingInk" xmlns:wne="http://schemas.microsoft.com/office/word/2006/wordml" xmlns:wps="http://schemas.microsoft.com/office/word/2010/wordprocessingShape" mc:Ignorable="w14 w15 wp14">
   <w:footnote w:type="separator" w:id="-1">
     <w:p>
       <w:r>
@@ -6250,7 +5973,7 @@
 </file>
 
 <file path=word/header1.xml><?xml version="1.0" encoding="utf-8"?>
-<w:hdr xmlns:wpc="http://schemas.microsoft.com/office/word/2010/wordprocessingCanvas" xmlns:mc="http://schemas.openxmlformats.org/markup-compatibility/2006" xmlns:o="urn:schemas-microsoft-com:office:office" xmlns:r="http://schemas.openxmlformats.org/officeDocument/2006/relationships" xmlns:m="http://schemas.openxmlformats.org/officeDocument/2006/math" xmlns:v="urn:schemas-microsoft-com:vml" xmlns:wp14="http://schemas.microsoft.com/office/word/2010/wordprocessingDrawing" xmlns:wp="http://schemas.openxmlformats.org/drawingml/2006/wordprocessingDrawing" xmlns:w10="urn:schemas-microsoft-com:office:word" xmlns:w="http://schemas.openxmlformats.org/wordprocessingml/2006/main" xmlns:w14="http://schemas.microsoft.com/office/word/2010/wordml" xmlns:wpg="http://schemas.microsoft.com/office/word/2010/wordprocessingGroup" xmlns:wpi="http://schemas.microsoft.com/office/word/2010/wordprocessingInk" xmlns:wne="http://schemas.microsoft.com/office/word/2006/wordml" xmlns:wps="http://schemas.microsoft.com/office/word/2010/wordprocessingShape" mc:Ignorable="w14 wp14">
+<w:hdr xmlns:wpc="http://schemas.microsoft.com/office/word/2010/wordprocessingCanvas" xmlns:mc="http://schemas.openxmlformats.org/markup-compatibility/2006" xmlns:o="urn:schemas-microsoft-com:office:office" xmlns:r="http://schemas.openxmlformats.org/officeDocument/2006/relationships" xmlns:m="http://schemas.openxmlformats.org/officeDocument/2006/math" xmlns:v="urn:schemas-microsoft-com:vml" xmlns:wp14="http://schemas.microsoft.com/office/word/2010/wordprocessingDrawing" xmlns:wp="http://schemas.openxmlformats.org/drawingml/2006/wordprocessingDrawing" xmlns:w10="urn:schemas-microsoft-com:office:word" xmlns:w="http://schemas.openxmlformats.org/wordprocessingml/2006/main" xmlns:w14="http://schemas.microsoft.com/office/word/2010/wordml" xmlns:w15="http://schemas.microsoft.com/office/word/2012/wordml" xmlns:wpg="http://schemas.microsoft.com/office/word/2010/wordprocessingGroup" xmlns:wpi="http://schemas.microsoft.com/office/word/2010/wordprocessingInk" xmlns:wne="http://schemas.microsoft.com/office/word/2006/wordml" xmlns:wps="http://schemas.microsoft.com/office/word/2010/wordprocessingShape" mc:Ignorable="w14 w15 wp14">
   <w:p>
     <w:pPr>
       <w:pStyle w:val="En-tte"/>
@@ -6389,7 +6112,7 @@
 </file>
 
 <file path=word/numbering.xml><?xml version="1.0" encoding="utf-8"?>
-<w:numbering xmlns:wpc="http://schemas.microsoft.com/office/word/2010/wordprocessingCanvas" xmlns:mc="http://schemas.openxmlformats.org/markup-compatibility/2006" xmlns:o="urn:schemas-microsoft-com:office:office" xmlns:r="http://schemas.openxmlformats.org/officeDocument/2006/relationships" xmlns:m="http://schemas.openxmlformats.org/officeDocument/2006/math" xmlns:v="urn:schemas-microsoft-com:vml" xmlns:wp14="http://schemas.microsoft.com/office/word/2010/wordprocessingDrawing" xmlns:wp="http://schemas.openxmlformats.org/drawingml/2006/wordprocessingDrawing" xmlns:w10="urn:schemas-microsoft-com:office:word" xmlns:w="http://schemas.openxmlformats.org/wordprocessingml/2006/main" xmlns:w14="http://schemas.microsoft.com/office/word/2010/wordml" xmlns:wpg="http://schemas.microsoft.com/office/word/2010/wordprocessingGroup" xmlns:wpi="http://schemas.microsoft.com/office/word/2010/wordprocessingInk" xmlns:wne="http://schemas.microsoft.com/office/word/2006/wordml" xmlns:wps="http://schemas.microsoft.com/office/word/2010/wordprocessingShape" mc:Ignorable="w14 wp14">
+<w:numbering xmlns:wpc="http://schemas.microsoft.com/office/word/2010/wordprocessingCanvas" xmlns:mc="http://schemas.openxmlformats.org/markup-compatibility/2006" xmlns:o="urn:schemas-microsoft-com:office:office" xmlns:r="http://schemas.openxmlformats.org/officeDocument/2006/relationships" xmlns:m="http://schemas.openxmlformats.org/officeDocument/2006/math" xmlns:v="urn:schemas-microsoft-com:vml" xmlns:wp14="http://schemas.microsoft.com/office/word/2010/wordprocessingDrawing" xmlns:wp="http://schemas.openxmlformats.org/drawingml/2006/wordprocessingDrawing" xmlns:w10="urn:schemas-microsoft-com:office:word" xmlns:w="http://schemas.openxmlformats.org/wordprocessingml/2006/main" xmlns:w14="http://schemas.microsoft.com/office/word/2010/wordml" xmlns:w15="http://schemas.microsoft.com/office/word/2012/wordml" xmlns:wpg="http://schemas.microsoft.com/office/word/2010/wordprocessingGroup" xmlns:wpi="http://schemas.microsoft.com/office/word/2010/wordprocessingInk" xmlns:wne="http://schemas.microsoft.com/office/word/2006/wordml" xmlns:wps="http://schemas.microsoft.com/office/word/2010/wordprocessingShape" mc:Ignorable="w14 w15 wp14">
   <w:abstractNum w:abstractNumId="0">
     <w:nsid w:val="023B448E"/>
     <w:multiLevelType w:val="hybridMultilevel"/>
@@ -8053,7 +7776,7 @@
 </file>
 
 <file path=word/styles.xml><?xml version="1.0" encoding="utf-8"?>
-<w:styles xmlns:mc="http://schemas.openxmlformats.org/markup-compatibility/2006" xmlns:r="http://schemas.openxmlformats.org/officeDocument/2006/relationships" xmlns:w="http://schemas.openxmlformats.org/wordprocessingml/2006/main" xmlns:w14="http://schemas.microsoft.com/office/word/2010/wordml" mc:Ignorable="w14">
+<w:styles xmlns:mc="http://schemas.openxmlformats.org/markup-compatibility/2006" xmlns:r="http://schemas.openxmlformats.org/officeDocument/2006/relationships" xmlns:w="http://schemas.openxmlformats.org/wordprocessingml/2006/main" xmlns:w14="http://schemas.microsoft.com/office/word/2010/wordml" xmlns:w15="http://schemas.microsoft.com/office/word/2012/wordml" mc:Ignorable="w14 w15">
   <w:docDefaults>
     <w:rPrDefault>
       <w:rPr>
@@ -8069,1024 +7792,378 @@
       </w:pPr>
     </w:pPrDefault>
   </w:docDefaults>
-  <w:latentStyles w:defLockedState="0" w:defUIPriority="99" w:defSemiHidden="1" w:defUnhideWhenUsed="1" w:defQFormat="0" w:count="267">
-    <w:lsdException w:name="Normal" w:semiHidden="0" w:uiPriority="0" w:unhideWhenUsed="0" w:qFormat="1"/>
-    <w:lsdException w:name="heading 1" w:semiHidden="0" w:uiPriority="9" w:unhideWhenUsed="0" w:qFormat="1"/>
-    <w:lsdException w:name="heading 2" w:uiPriority="9" w:qFormat="1"/>
-    <w:lsdException w:name="heading 3" w:uiPriority="9" w:qFormat="1"/>
-    <w:lsdException w:name="heading 4" w:uiPriority="9" w:qFormat="1"/>
-    <w:lsdException w:name="heading 5" w:uiPriority="9" w:qFormat="1"/>
-    <w:lsdException w:name="heading 6" w:uiPriority="9" w:qFormat="1"/>
-    <w:lsdException w:name="heading 7" w:uiPriority="9" w:qFormat="1"/>
-    <w:lsdException w:name="heading 8" w:uiPriority="9" w:qFormat="1"/>
-    <w:lsdException w:name="heading 9" w:uiPriority="9" w:qFormat="1"/>
-    <w:lsdException w:name="toc 1" w:uiPriority="39" w:qFormat="1"/>
-    <w:lsdException w:name="toc 2" w:uiPriority="39" w:qFormat="1"/>
-    <w:lsdException w:name="toc 3" w:uiPriority="39" w:qFormat="1"/>
-    <w:lsdException w:name="toc 4" w:uiPriority="39"/>
-    <w:lsdException w:name="toc 5" w:uiPriority="39"/>
-    <w:lsdException w:name="toc 6" w:uiPriority="39"/>
-    <w:lsdException w:name="toc 7" w:uiPriority="39"/>
-    <w:lsdException w:name="toc 8" w:uiPriority="39"/>
-    <w:lsdException w:name="toc 9" w:uiPriority="39"/>
-    <w:lsdException w:name="caption" w:uiPriority="35" w:qFormat="1"/>
-    <w:lsdException w:name="Title" w:semiHidden="0" w:uiPriority="10" w:unhideWhenUsed="0" w:qFormat="1"/>
-    <w:lsdException w:name="Default Paragraph Font" w:uiPriority="1"/>
-    <w:lsdException w:name="Subtitle" w:semiHidden="0" w:uiPriority="11" w:unhideWhenUsed="0" w:qFormat="1"/>
-    <w:lsdException w:name="Strong" w:semiHidden="0" w:uiPriority="22" w:unhideWhenUsed="0" w:qFormat="1"/>
-    <w:lsdException w:name="Emphasis" w:semiHidden="0" w:uiPriority="20" w:unhideWhenUsed="0" w:qFormat="1"/>
-    <w:lsdException w:name="Table Grid" w:semiHidden="0" w:uiPriority="59" w:unhideWhenUsed="0"/>
-    <w:lsdException w:name="Placeholder Text" w:unhideWhenUsed="0"/>
-    <w:lsdException w:name="No Spacing" w:semiHidden="0" w:uiPriority="1" w:unhideWhenUsed="0" w:qFormat="1"/>
-    <w:lsdException w:name="Light Shading" w:semiHidden="0" w:uiPriority="60" w:unhideWhenUsed="0"/>
-    <w:lsdException w:name="Light List" w:semiHidden="0" w:uiPriority="61" w:unhideWhenUsed="0"/>
-    <w:lsdException w:name="Light Grid" w:semiHidden="0" w:uiPriority="62" w:unhideWhenUsed="0"/>
-    <w:lsdException w:name="Medium Shading 1" w:semiHidden="0" w:uiPriority="63" w:unhideWhenUsed="0"/>
-    <w:lsdException w:name="Medium Shading 2" w:semiHidden="0" w:uiPriority="64" w:unhideWhenUsed="0"/>
-    <w:lsdException w:name="Medium List 1" w:semiHidden="0" w:uiPriority="65" w:unhideWhenUsed="0"/>
-    <w:lsdException w:name="Medium List 2" w:semiHidden="0" w:uiPriority="66" w:unhideWhenUsed="0"/>
-    <w:lsdException w:name="Medium Grid 1" w:semiHidden="0" w:uiPriority="67" w:unhideWhenUsed="0"/>
-    <w:lsdException w:name="Medium Grid 2" w:semiHidden="0" w:uiPriority="68" w:unhideWhenUsed="0"/>
-    <w:lsdException w:name="Medium Grid 3" w:semiHidden="0" w:uiPriority="69" w:unhideWhenUsed="0"/>
-    <w:lsdException w:name="Dark List" w:semiHidden="0" w:uiPriority="70" w:unhideWhenUsed="0"/>
-    <w:lsdException w:name="Colorful Shading" w:semiHidden="0" w:uiPriority="71" w:unhideWhenUsed="0"/>
-    <w:lsdException w:name="Colorful List" w:semiHidden="0" w:uiPriority="72" w:unhideWhenUsed="0"/>
-    <w:lsdException w:name="Colorful Grid" w:semiHidden="0" w:uiPriority="73" w:unhideWhenUsed="0"/>
-    <w:lsdException w:name="Light Shading Accent 1" w:semiHidden="0" w:uiPriority="60" w:unhideWhenUsed="0"/>
-    <w:lsdException w:name="Light List Accent 1" w:semiHidden="0" w:uiPriority="61" w:unhideWhenUsed="0"/>
-    <w:lsdException w:name="Light Grid Accent 1" w:semiHidden="0" w:uiPriority="62" w:unhideWhenUsed="0"/>
-    <w:lsdException w:name="Medium Shading 1 Accent 1" w:semiHidden="0" w:uiPriority="63" w:unhideWhenUsed="0"/>
-    <w:lsdException w:name="Medium Shading 2 Accent 1" w:semiHidden="0" w:uiPriority="64" w:unhideWhenUsed="0"/>
-    <w:lsdException w:name="Medium List 1 Accent 1" w:semiHidden="0" w:uiPriority="65" w:unhideWhenUsed="0"/>
-    <w:lsdException w:name="Revision" w:unhideWhenUsed="0"/>
-    <w:lsdException w:name="List Paragraph" w:semiHidden="0" w:uiPriority="34" w:unhideWhenUsed="0" w:qFormat="1"/>
-    <w:lsdException w:name="Quote" w:semiHidden="0" w:uiPriority="29" w:unhideWhenUsed="0" w:qFormat="1"/>
-    <w:lsdException w:name="Intense Quote" w:semiHidden="0" w:uiPriority="30" w:unhideWhenUsed="0" w:qFormat="1"/>
-    <w:lsdException w:name="Medium List 2 Accent 1" w:semiHidden="0" w:uiPriority="66" w:unhideWhenUsed="0"/>
-    <w:lsdException w:name="Medium Grid 1 Accent 1" w:semiHidden="0" w:uiPriority="67" w:unhideWhenUsed="0"/>
-    <w:lsdException w:name="Medium Grid 2 Accent 1" w:semiHidden="0" w:uiPriority="68" w:unhideWhenUsed="0"/>
-    <w:lsdException w:name="Medium Grid 3 Accent 1" w:semiHidden="0" w:uiPriority="69" w:unhideWhenUsed="0"/>
-    <w:lsdException w:name="Dark List Accent 1" w:semiHidden="0" w:uiPriority="70" w:unhideWhenUsed="0"/>
-    <w:lsdException w:name="Colorful Shading Accent 1" w:semiHidden="0" w:uiPriority="71" w:unhideWhenUsed="0"/>
-    <w:lsdException w:name="Colorful List Accent 1" w:semiHidden="0" w:uiPriority="72" w:unhideWhenUsed="0"/>
-    <w:lsdException w:name="Colorful Grid Accent 1" w:semiHidden="0" w:uiPriority="73" w:unhideWhenUsed="0"/>
-    <w:lsdException w:name="Light Shading Accent 2" w:semiHidden="0" w:uiPriority="60" w:unhideWhenUsed="0"/>
-    <w:lsdException w:name="Light List Accent 2" w:semiHidden="0" w:uiPriority="61" w:unhideWhenUsed="0"/>
-    <w:lsdException w:name="Light Grid Accent 2" w:semiHidden="0" w:uiPriority="62" w:unhideWhenUsed="0"/>
-    <w:lsdException w:name="Medium Shading 1 Accent 2" w:semiHidden="0" w:uiPriority="63" w:unhideWhenUsed="0"/>
-    <w:lsdException w:name="Medium Shading 2 Accent 2" w:semiHidden="0" w:uiPriority="64" w:unhideWhenUsed="0"/>
-    <w:lsdException w:name="Medium List 1 Accent 2" w:semiHidden="0" w:uiPriority="65" w:unhideWhenUsed="0"/>
-    <w:lsdException w:name="Medium List 2 Accent 2" w:semiHidden="0" w:uiPriority="66" w:unhideWhenUsed="0"/>
-    <w:lsdException w:name="Medium Grid 1 Accent 2" w:semiHidden="0" w:uiPriority="67" w:unhideWhenUsed="0"/>
-    <w:lsdException w:name="Medium Grid 2 Accent 2" w:semiHidden="0" w:uiPriority="68" w:unhideWhenUsed="0"/>
-    <w:lsdException w:name="Medium Grid 3 Accent 2" w:semiHidden="0" w:uiPriority="69" w:unhideWhenUsed="0"/>
-    <w:lsdException w:name="Dark List Accent 2" w:semiHidden="0" w:uiPriority="70" w:unhideWhenUsed="0"/>
-    <w:lsdException w:name="Colorful Shading Accent 2" w:semiHidden="0" w:uiPriority="71" w:unhideWhenUsed="0"/>
-    <w:lsdException w:name="Colorful List Accent 2" w:semiHidden="0" w:uiPriority="72" w:unhideWhenUsed="0"/>
-    <w:lsdException w:name="Colorful Grid Accent 2" w:semiHidden="0" w:uiPriority="73" w:unhideWhenUsed="0"/>
-    <w:lsdException w:name="Light Shading Accent 3" w:semiHidden="0" w:uiPriority="60" w:unhideWhenUsed="0"/>
-    <w:lsdException w:name="Light List Accent 3" w:semiHidden="0" w:uiPriority="61" w:unhideWhenUsed="0"/>
-    <w:lsdException w:name="Light Grid Accent 3" w:semiHidden="0" w:uiPriority="62" w:unhideWhenUsed="0"/>
-    <w:lsdException w:name="Medium Shading 1 Accent 3" w:semiHidden="0" w:uiPriority="63" w:unhideWhenUsed="0"/>
-    <w:lsdException w:name="Medium Shading 2 Accent 3" w:semiHidden="0" w:uiPriority="64" w:unhideWhenUsed="0"/>
-    <w:lsdException w:name="Medium List 1 Accent 3" w:semiHidden="0" w:uiPriority="65" w:unhideWhenUsed="0"/>
-    <w:lsdException w:name="Medium List 2 Accent 3" w:semiHidden="0" w:uiPriority="66" w:unhideWhenUsed="0"/>
-    <w:lsdException w:name="Medium Grid 1 Accent 3" w:semiHidden="0" w:uiPriority="67" w:unhideWhenUsed="0"/>
-    <w:lsdException w:name="Medium Grid 2 Accent 3" w:semiHidden="0" w:uiPriority="68" w:unhideWhenUsed="0"/>
-    <w:lsdException w:name="Medium Grid 3 Accent 3" w:semiHidden="0" w:uiPriority="69" w:unhideWhenUsed="0"/>
-    <w:lsdException w:name="Dark List Accent 3" w:semiHidden="0" w:uiPriority="70" w:unhideWhenUsed="0"/>
-    <w:lsdException w:name="Colorful Shading Accent 3" w:semiHidden="0" w:uiPriority="71" w:unhideWhenUsed="0"/>
-    <w:lsdException w:name="Colorful List Accent 3" w:semiHidden="0" w:uiPriority="72" w:unhideWhenUsed="0"/>
-    <w:lsdException w:name="Colorful Grid Accent 3" w:semiHidden="0" w:uiPriority="73" w:unhideWhenUsed="0"/>
-    <w:lsdException w:name="Light Shading Accent 4" w:semiHidden="0" w:uiPriority="60" w:unhideWhenUsed="0"/>
-    <w:lsdException w:name="Light List Accent 4" w:semiHidden="0" w:uiPriority="61" w:unhideWhenUsed="0"/>
-    <w:lsdException w:name="Light Grid Accent 4" w:semiHidden="0" w:uiPriority="62" w:unhideWhenUsed="0"/>
-    <w:lsdException w:name="Medium Shading 1 Accent 4" w:semiHidden="0" w:uiPriority="63" w:unhideWhenUsed="0"/>
-    <w:lsdException w:name="Medium Shading 2 Accent 4" w:semiHidden="0" w:uiPriority="64" w:unhideWhenUsed="0"/>
-    <w:lsdException w:name="Medium List 1 Accent 4" w:semiHidden="0" w:uiPriority="65" w:unhideWhenUsed="0"/>
-    <w:lsdException w:name="Medium List 2 Accent 4" w:semiHidden="0" w:uiPriority="66" w:unhideWhenUsed="0"/>
-    <w:lsdException w:name="Medium Grid 1 Accent 4" w:semiHidden="0" w:uiPriority="67" w:unhideWhenUsed="0"/>
-    <w:lsdException w:name="Medium Grid 2 Accent 4" w:semiHidden="0" w:uiPriority="68" w:unhideWhenUsed="0"/>
-    <w:lsdException w:name="Medium Grid 3 Accent 4" w:semiHidden="0" w:uiPriority="69" w:unhideWhenUsed="0"/>
-    <w:lsdException w:name="Dark List Accent 4" w:semiHidden="0" w:uiPriority="70" w:unhideWhenUsed="0"/>
-    <w:lsdException w:name="Colorful Shading Accent 4" w:semiHidden="0" w:uiPriority="71" w:unhideWhenUsed="0"/>
-    <w:lsdException w:name="Colorful List Accent 4" w:semiHidden="0" w:uiPriority="72" w:unhideWhenUsed="0"/>
-    <w:lsdException w:name="Colorful Grid Accent 4" w:semiHidden="0" w:uiPriority="73" w:unhideWhenUsed="0"/>
-    <w:lsdException w:name="Light Shading Accent 5" w:semiHidden="0" w:uiPriority="60" w:unhideWhenUsed="0"/>
-    <w:lsdException w:name="Light List Accent 5" w:semiHidden="0" w:uiPriority="61" w:unhideWhenUsed="0"/>
-    <w:lsdException w:name="Light Grid Accent 5" w:semiHidden="0" w:uiPriority="62" w:unhideWhenUsed="0"/>
-    <w:lsdException w:name="Medium Shading 1 Accent 5" w:semiHidden="0" w:uiPriority="63" w:unhideWhenUsed="0"/>
-    <w:lsdException w:name="Medium Shading 2 Accent 5" w:semiHidden="0" w:uiPriority="64" w:unhideWhenUsed="0"/>
-    <w:lsdException w:name="Medium List 1 Accent 5" w:semiHidden="0" w:uiPriority="65" w:unhideWhenUsed="0"/>
-    <w:lsdException w:name="Medium List 2 Accent 5" w:semiHidden="0" w:uiPriority="66" w:unhideWhenUsed="0"/>
-    <w:lsdException w:name="Medium Grid 1 Accent 5" w:semiHidden="0" w:uiPriority="67" w:unhideWhenUsed="0"/>
-    <w:lsdException w:name="Medium Grid 2 Accent 5" w:semiHidden="0" w:uiPriority="68" w:unhideWhenUsed="0"/>
-    <w:lsdException w:name="Medium Grid 3 Accent 5" w:semiHidden="0" w:uiPriority="69" w:unhideWhenUsed="0"/>
-    <w:lsdException w:name="Dark List Accent 5" w:semiHidden="0" w:uiPriority="70" w:unhideWhenUsed="0"/>
-    <w:lsdException w:name="Colorful Shading Accent 5" w:semiHidden="0" w:uiPriority="71" w:unhideWhenUsed="0"/>
-    <w:lsdException w:name="Colorful List Accent 5" w:semiHidden="0" w:uiPriority="72" w:unhideWhenUsed="0"/>
-    <w:lsdException w:name="Colorful Grid Accent 5" w:semiHidden="0" w:uiPriority="73" w:unhideWhenUsed="0"/>
-    <w:lsdException w:name="Light Shading Accent 6" w:semiHidden="0" w:uiPriority="60" w:unhideWhenUsed="0"/>
-    <w:lsdException w:name="Light List Accent 6" w:semiHidden="0" w:uiPriority="61" w:unhideWhenUsed="0"/>
-    <w:lsdException w:name="Light Grid Accent 6" w:semiHidden="0" w:uiPriority="62" w:unhideWhenUsed="0"/>
-    <w:lsdException w:name="Medium Shading 1 Accent 6" w:semiHidden="0" w:uiPriority="63" w:unhideWhenUsed="0"/>
-    <w:lsdException w:name="Medium Shading 2 Accent 6" w:semiHidden="0" w:uiPriority="64" w:unhideWhenUsed="0"/>
-    <w:lsdException w:name="Medium List 1 Accent 6" w:semiHidden="0" w:uiPriority="65" w:unhideWhenUsed="0"/>
-    <w:lsdException w:name="Medium List 2 Accent 6" w:semiHidden="0" w:uiPriority="66" w:unhideWhenUsed="0"/>
-    <w:lsdException w:name="Medium Grid 1 Accent 6" w:semiHidden="0" w:uiPriority="67" w:unhideWhenUsed="0"/>
-    <w:lsdException w:name="Medium Grid 2 Accent 6" w:semiHidden="0" w:uiPriority="68" w:unhideWhenUsed="0"/>
-    <w:lsdException w:name="Medium Grid 3 Accent 6" w:semiHidden="0" w:uiPriority="69" w:unhideWhenUsed="0"/>
-    <w:lsdException w:name="Dark List Accent 6" w:semiHidden="0" w:uiPriority="70" w:unhideWhenUsed="0"/>
-    <w:lsdException w:name="Colorful Shading Accent 6" w:semiHidden="0" w:uiPriority="71" w:unhideWhenUsed="0"/>
-    <w:lsdException w:name="Colorful List Accent 6" w:semiHidden="0" w:uiPriority="72" w:unhideWhenUsed="0"/>
-    <w:lsdException w:name="Colorful Grid Accent 6" w:semiHidden="0" w:uiPriority="73" w:unhideWhenUsed="0"/>
-    <w:lsdException w:name="Subtle Emphasis" w:semiHidden="0" w:uiPriority="19" w:unhideWhenUsed="0" w:qFormat="1"/>
-    <w:lsdException w:name="Intense Emphasis" w:semiHidden="0" w:uiPriority="21" w:unhideWhenUsed="0" w:qFormat="1"/>
-    <w:lsdException w:name="Subtle Reference" w:semiHidden="0" w:uiPriority="31" w:unhideWhenUsed="0" w:qFormat="1"/>
-    <w:lsdException w:name="Intense Reference" w:semiHidden="0" w:uiPriority="32" w:unhideWhenUsed="0" w:qFormat="1"/>
-    <w:lsdException w:name="Book Title" w:semiHidden="0" w:uiPriority="33" w:unhideWhenUsed="0" w:qFormat="1"/>
-    <w:lsdException w:name="Bibliography" w:uiPriority="37"/>
-    <w:lsdException w:name="TOC Heading" w:uiPriority="39" w:qFormat="1"/>
-  </w:latentStyles>
-  <w:style w:type="paragraph" w:default="1" w:styleId="Normal">
-    <w:name w:val="Normal"/>
-    <w:qFormat/>
-    <w:pPr>
-      <w:spacing w:line="240" w:lineRule="auto"/>
-    </w:pPr>
-  </w:style>
-  <w:style w:type="paragraph" w:styleId="Titre1">
-    <w:name w:val="heading 1"/>
-    <w:basedOn w:val="Normal"/>
-    <w:next w:val="Normal"/>
-    <w:link w:val="Titre1Car"/>
-    <w:uiPriority w:val="9"/>
-    <w:qFormat/>
-    <w:rsid w:val="00EB2F53"/>
-    <w:pPr>
-      <w:keepNext/>
-      <w:keepLines/>
-      <w:spacing w:before="480"/>
-      <w:outlineLvl w:val="0"/>
-    </w:pPr>
-    <w:rPr>
-      <w:rFonts w:asciiTheme="majorHAnsi" w:eastAsiaTheme="majorEastAsia" w:hAnsiTheme="majorHAnsi" w:cstheme="majorBidi"/>
-      <w:b/>
-      <w:bCs/>
-      <w:color w:val="365F91" w:themeColor="accent1" w:themeShade="BF"/>
-      <w:sz w:val="28"/>
-      <w:szCs w:val="28"/>
-    </w:rPr>
-  </w:style>
-  <w:style w:type="paragraph" w:styleId="Titre2">
-    <w:name w:val="heading 2"/>
-    <w:basedOn w:val="Normal"/>
-    <w:next w:val="Normal"/>
-    <w:link w:val="Titre2Car"/>
-    <w:uiPriority w:val="9"/>
-    <w:unhideWhenUsed/>
-    <w:qFormat/>
-    <w:rsid w:val="00D84B2E"/>
-    <w:pPr>
-      <w:keepNext/>
-      <w:keepLines/>
-      <w:spacing w:before="200"/>
-      <w:outlineLvl w:val="1"/>
-    </w:pPr>
-    <w:rPr>
-      <w:rFonts w:asciiTheme="majorHAnsi" w:eastAsiaTheme="majorEastAsia" w:hAnsiTheme="majorHAnsi" w:cstheme="majorBidi"/>
-      <w:b/>
-      <w:bCs/>
-      <w:color w:val="4F81BD" w:themeColor="accent1"/>
-      <w:sz w:val="26"/>
-      <w:szCs w:val="26"/>
-    </w:rPr>
-  </w:style>
-  <w:style w:type="paragraph" w:styleId="Titre3">
-    <w:name w:val="heading 3"/>
-    <w:basedOn w:val="Normal"/>
-    <w:next w:val="Normal"/>
-    <w:link w:val="Titre3Car"/>
-    <w:uiPriority w:val="9"/>
-    <w:unhideWhenUsed/>
-    <w:qFormat/>
-    <w:rsid w:val="00D84B2E"/>
-    <w:pPr>
-      <w:keepNext/>
-      <w:keepLines/>
-      <w:spacing w:before="200"/>
-      <w:outlineLvl w:val="2"/>
-    </w:pPr>
-    <w:rPr>
-      <w:rFonts w:asciiTheme="majorHAnsi" w:eastAsiaTheme="majorEastAsia" w:hAnsiTheme="majorHAnsi" w:cstheme="majorBidi"/>
-      <w:b/>
-      <w:bCs/>
-      <w:color w:val="4F81BD" w:themeColor="accent1"/>
-    </w:rPr>
-  </w:style>
-  <w:style w:type="paragraph" w:styleId="Titre4">
-    <w:name w:val="heading 4"/>
-    <w:basedOn w:val="Normal"/>
-    <w:next w:val="Normal"/>
-    <w:link w:val="Titre4Car"/>
-    <w:uiPriority w:val="9"/>
-    <w:unhideWhenUsed/>
-    <w:qFormat/>
-    <w:rsid w:val="00D84B2E"/>
-    <w:pPr>
-      <w:keepNext/>
-      <w:keepLines/>
-      <w:spacing w:before="200"/>
-      <w:outlineLvl w:val="3"/>
-    </w:pPr>
-    <w:rPr>
-      <w:rFonts w:asciiTheme="majorHAnsi" w:eastAsiaTheme="majorEastAsia" w:hAnsiTheme="majorHAnsi" w:cstheme="majorBidi"/>
-      <w:b/>
-      <w:bCs/>
-      <w:i/>
-      <w:iCs/>
-      <w:color w:val="4F81BD" w:themeColor="accent1"/>
-    </w:rPr>
-  </w:style>
-  <w:style w:type="paragraph" w:styleId="Titre5">
-    <w:name w:val="heading 5"/>
-    <w:basedOn w:val="Normal"/>
-    <w:next w:val="Normal"/>
-    <w:link w:val="Titre5Car"/>
-    <w:uiPriority w:val="9"/>
-    <w:unhideWhenUsed/>
-    <w:qFormat/>
-    <w:rsid w:val="00E06C6E"/>
-    <w:pPr>
-      <w:keepNext/>
-      <w:keepLines/>
-      <w:spacing w:before="200"/>
-      <w:outlineLvl w:val="4"/>
-    </w:pPr>
-    <w:rPr>
-      <w:rFonts w:asciiTheme="majorHAnsi" w:eastAsiaTheme="majorEastAsia" w:hAnsiTheme="majorHAnsi" w:cstheme="majorBidi"/>
-      <w:color w:val="243F60" w:themeColor="accent1" w:themeShade="7F"/>
-    </w:rPr>
-  </w:style>
-  <w:style w:type="character" w:default="1" w:styleId="Policepardfaut">
-    <w:name w:val="Default Paragraph Font"/>
-    <w:uiPriority w:val="1"/>
-    <w:semiHidden/>
-    <w:unhideWhenUsed/>
-  </w:style>
-  <w:style w:type="table" w:default="1" w:styleId="TableauNormal">
-    <w:name w:val="Normal Table"/>
-    <w:uiPriority w:val="99"/>
-    <w:semiHidden/>
-    <w:unhideWhenUsed/>
-    <w:tblPr>
-      <w:tblInd w:w="0" w:type="dxa"/>
-      <w:tblCellMar>
-        <w:top w:w="0" w:type="dxa"/>
-        <w:left w:w="108" w:type="dxa"/>
-        <w:bottom w:w="0" w:type="dxa"/>
-        <w:right w:w="108" w:type="dxa"/>
-      </w:tblCellMar>
-    </w:tblPr>
-  </w:style>
-  <w:style w:type="numbering" w:default="1" w:styleId="Aucuneliste">
-    <w:name w:val="No List"/>
-    <w:uiPriority w:val="99"/>
-    <w:semiHidden/>
-    <w:unhideWhenUsed/>
-  </w:style>
-  <w:style w:type="paragraph" w:styleId="Textedebulles">
-    <w:name w:val="Balloon Text"/>
-    <w:basedOn w:val="Normal"/>
-    <w:link w:val="TextedebullesCar"/>
-    <w:uiPriority w:val="99"/>
-    <w:semiHidden/>
-    <w:unhideWhenUsed/>
-    <w:rsid w:val="00704C07"/>
-    <w:rPr>
-      <w:rFonts w:ascii="Tahoma" w:hAnsi="Tahoma" w:cs="Tahoma"/>
-      <w:sz w:val="16"/>
-      <w:szCs w:val="16"/>
-    </w:rPr>
-  </w:style>
-  <w:style w:type="character" w:customStyle="1" w:styleId="TextedebullesCar">
-    <w:name w:val="Texte de bulles Car"/>
-    <w:basedOn w:val="Policepardfaut"/>
-    <w:link w:val="Textedebulles"/>
-    <w:uiPriority w:val="99"/>
-    <w:semiHidden/>
-    <w:rsid w:val="00704C07"/>
-    <w:rPr>
-      <w:rFonts w:ascii="Tahoma" w:hAnsi="Tahoma" w:cs="Tahoma"/>
-      <w:sz w:val="16"/>
-      <w:szCs w:val="16"/>
-    </w:rPr>
-  </w:style>
-  <w:style w:type="paragraph" w:styleId="En-tte">
-    <w:name w:val="header"/>
-    <w:basedOn w:val="Normal"/>
-    <w:link w:val="En-tteCar"/>
-    <w:uiPriority w:val="99"/>
-    <w:unhideWhenUsed/>
-    <w:rsid w:val="00704C07"/>
-    <w:pPr>
-      <w:tabs>
-        <w:tab w:val="center" w:pos="4536"/>
-        <w:tab w:val="right" w:pos="9072"/>
-      </w:tabs>
-    </w:pPr>
-  </w:style>
-  <w:style w:type="character" w:customStyle="1" w:styleId="En-tteCar">
-    <w:name w:val="En-tête Car"/>
-    <w:basedOn w:val="Policepardfaut"/>
-    <w:link w:val="En-tte"/>
-    <w:uiPriority w:val="99"/>
-    <w:rsid w:val="00704C07"/>
-  </w:style>
-  <w:style w:type="paragraph" w:styleId="Pieddepage">
-    <w:name w:val="footer"/>
-    <w:basedOn w:val="Normal"/>
-    <w:link w:val="PieddepageCar"/>
-    <w:uiPriority w:val="99"/>
-    <w:unhideWhenUsed/>
-    <w:rsid w:val="00704C07"/>
-    <w:pPr>
-      <w:tabs>
-        <w:tab w:val="center" w:pos="4536"/>
-        <w:tab w:val="right" w:pos="9072"/>
-      </w:tabs>
-    </w:pPr>
-  </w:style>
-  <w:style w:type="character" w:customStyle="1" w:styleId="PieddepageCar">
-    <w:name w:val="Pied de page Car"/>
-    <w:basedOn w:val="Policepardfaut"/>
-    <w:link w:val="Pieddepage"/>
-    <w:uiPriority w:val="99"/>
-    <w:rsid w:val="00704C07"/>
-  </w:style>
-  <w:style w:type="paragraph" w:styleId="Sansinterligne">
-    <w:name w:val="No Spacing"/>
-    <w:link w:val="SansinterligneCar"/>
-    <w:uiPriority w:val="1"/>
-    <w:qFormat/>
-    <w:rsid w:val="00704C07"/>
-    <w:pPr>
-      <w:spacing w:line="240" w:lineRule="auto"/>
-    </w:pPr>
-    <w:rPr>
-      <w:rFonts w:eastAsiaTheme="minorEastAsia"/>
-      <w:lang w:eastAsia="fr-FR"/>
-    </w:rPr>
-  </w:style>
-  <w:style w:type="character" w:customStyle="1" w:styleId="SansinterligneCar">
-    <w:name w:val="Sans interligne Car"/>
-    <w:basedOn w:val="Policepardfaut"/>
-    <w:link w:val="Sansinterligne"/>
-    <w:uiPriority w:val="1"/>
-    <w:rsid w:val="00704C07"/>
-    <w:rPr>
-      <w:rFonts w:eastAsiaTheme="minorEastAsia"/>
-      <w:lang w:eastAsia="fr-FR"/>
-    </w:rPr>
-  </w:style>
-  <w:style w:type="table" w:styleId="Grilledutableau">
-    <w:name w:val="Table Grid"/>
-    <w:basedOn w:val="TableauNormal"/>
-    <w:uiPriority w:val="59"/>
-    <w:rsid w:val="000A0829"/>
-    <w:pPr>
-      <w:spacing w:line="240" w:lineRule="auto"/>
-    </w:pPr>
-    <w:tblPr>
-      <w:tblInd w:w="0" w:type="dxa"/>
-      <w:tblBorders>
-        <w:top w:val="single" w:sz="4" w:space="0" w:color="auto"/>
-        <w:left w:val="single" w:sz="4" w:space="0" w:color="auto"/>
-        <w:bottom w:val="single" w:sz="4" w:space="0" w:color="auto"/>
-        <w:right w:val="single" w:sz="4" w:space="0" w:color="auto"/>
-        <w:insideH w:val="single" w:sz="4" w:space="0" w:color="auto"/>
-        <w:insideV w:val="single" w:sz="4" w:space="0" w:color="auto"/>
-      </w:tblBorders>
-      <w:tblCellMar>
-        <w:top w:w="0" w:type="dxa"/>
-        <w:left w:w="108" w:type="dxa"/>
-        <w:bottom w:w="0" w:type="dxa"/>
-        <w:right w:w="108" w:type="dxa"/>
-      </w:tblCellMar>
-    </w:tblPr>
-  </w:style>
-  <w:style w:type="paragraph" w:styleId="Titre">
-    <w:name w:val="Title"/>
-    <w:basedOn w:val="Normal"/>
-    <w:next w:val="Normal"/>
-    <w:link w:val="TitreCar"/>
-    <w:uiPriority w:val="10"/>
-    <w:qFormat/>
-    <w:rsid w:val="000A0829"/>
-    <w:pPr>
-      <w:pBdr>
-        <w:bottom w:val="single" w:sz="8" w:space="4" w:color="4F81BD" w:themeColor="accent1"/>
-      </w:pBdr>
-      <w:spacing w:after="300"/>
-      <w:contextualSpacing/>
-    </w:pPr>
-    <w:rPr>
-      <w:rFonts w:asciiTheme="majorHAnsi" w:eastAsiaTheme="majorEastAsia" w:hAnsiTheme="majorHAnsi" w:cstheme="majorBidi"/>
-      <w:color w:val="17365D" w:themeColor="text2" w:themeShade="BF"/>
-      <w:spacing w:val="5"/>
-      <w:kern w:val="28"/>
-      <w:sz w:val="52"/>
-      <w:szCs w:val="52"/>
-    </w:rPr>
-  </w:style>
-  <w:style w:type="character" w:customStyle="1" w:styleId="TitreCar">
-    <w:name w:val="Titre Car"/>
-    <w:basedOn w:val="Policepardfaut"/>
-    <w:link w:val="Titre"/>
-    <w:uiPriority w:val="10"/>
-    <w:rsid w:val="000A0829"/>
-    <w:rPr>
-      <w:rFonts w:asciiTheme="majorHAnsi" w:eastAsiaTheme="majorEastAsia" w:hAnsiTheme="majorHAnsi" w:cstheme="majorBidi"/>
-      <w:color w:val="17365D" w:themeColor="text2" w:themeShade="BF"/>
-      <w:spacing w:val="5"/>
-      <w:kern w:val="28"/>
-      <w:sz w:val="52"/>
-      <w:szCs w:val="52"/>
-    </w:rPr>
-  </w:style>
-  <w:style w:type="character" w:customStyle="1" w:styleId="st">
-    <w:name w:val="st"/>
-    <w:basedOn w:val="Policepardfaut"/>
-    <w:rsid w:val="00636279"/>
-  </w:style>
-  <w:style w:type="character" w:styleId="Accentuation">
-    <w:name w:val="Emphasis"/>
-    <w:basedOn w:val="Policepardfaut"/>
-    <w:uiPriority w:val="20"/>
-    <w:qFormat/>
-    <w:rsid w:val="00636279"/>
-    <w:rPr>
-      <w:i/>
-      <w:iCs/>
-    </w:rPr>
-  </w:style>
-  <w:style w:type="character" w:styleId="Numrodeligne">
-    <w:name w:val="line number"/>
-    <w:basedOn w:val="Policepardfaut"/>
-    <w:uiPriority w:val="99"/>
-    <w:semiHidden/>
-    <w:unhideWhenUsed/>
-    <w:rsid w:val="00636279"/>
-  </w:style>
-  <w:style w:type="paragraph" w:styleId="Paragraphedeliste">
-    <w:name w:val="List Paragraph"/>
-    <w:basedOn w:val="Normal"/>
-    <w:uiPriority w:val="34"/>
-    <w:qFormat/>
-    <w:rsid w:val="00636279"/>
-    <w:pPr>
-      <w:ind w:left="720"/>
-      <w:contextualSpacing/>
-    </w:pPr>
-  </w:style>
-  <w:style w:type="character" w:customStyle="1" w:styleId="Titre1Car">
-    <w:name w:val="Titre 1 Car"/>
-    <w:basedOn w:val="Policepardfaut"/>
-    <w:link w:val="Titre1"/>
-    <w:uiPriority w:val="9"/>
-    <w:rsid w:val="00EB2F53"/>
-    <w:rPr>
-      <w:rFonts w:asciiTheme="majorHAnsi" w:eastAsiaTheme="majorEastAsia" w:hAnsiTheme="majorHAnsi" w:cstheme="majorBidi"/>
-      <w:b/>
-      <w:bCs/>
-      <w:color w:val="365F91" w:themeColor="accent1" w:themeShade="BF"/>
-      <w:sz w:val="28"/>
-      <w:szCs w:val="28"/>
-    </w:rPr>
-  </w:style>
-  <w:style w:type="paragraph" w:styleId="En-ttedetabledesmatires">
-    <w:name w:val="TOC Heading"/>
-    <w:basedOn w:val="Titre1"/>
-    <w:next w:val="Normal"/>
-    <w:uiPriority w:val="39"/>
-    <w:unhideWhenUsed/>
-    <w:qFormat/>
-    <w:rsid w:val="00EB2F53"/>
-    <w:pPr>
-      <w:spacing w:line="276" w:lineRule="auto"/>
-      <w:outlineLvl w:val="9"/>
-    </w:pPr>
-    <w:rPr>
-      <w:lang w:eastAsia="fr-FR"/>
-    </w:rPr>
-  </w:style>
-  <w:style w:type="paragraph" w:styleId="Index1">
-    <w:name w:val="index 1"/>
-    <w:basedOn w:val="Normal"/>
-    <w:next w:val="Normal"/>
-    <w:autoRedefine/>
-    <w:uiPriority w:val="99"/>
-    <w:unhideWhenUsed/>
-    <w:rsid w:val="00D84B2E"/>
-    <w:pPr>
-      <w:ind w:left="220" w:hanging="220"/>
-    </w:pPr>
-    <w:rPr>
-      <w:sz w:val="20"/>
-      <w:szCs w:val="20"/>
-    </w:rPr>
-  </w:style>
-  <w:style w:type="paragraph" w:styleId="Index2">
-    <w:name w:val="index 2"/>
-    <w:basedOn w:val="Normal"/>
-    <w:next w:val="Normal"/>
-    <w:autoRedefine/>
-    <w:uiPriority w:val="99"/>
-    <w:unhideWhenUsed/>
-    <w:rsid w:val="00D84B2E"/>
-    <w:pPr>
-      <w:ind w:left="440" w:hanging="220"/>
-    </w:pPr>
-    <w:rPr>
-      <w:sz w:val="20"/>
-      <w:szCs w:val="20"/>
-    </w:rPr>
-  </w:style>
-  <w:style w:type="paragraph" w:styleId="Index3">
-    <w:name w:val="index 3"/>
-    <w:basedOn w:val="Normal"/>
-    <w:next w:val="Normal"/>
-    <w:autoRedefine/>
-    <w:uiPriority w:val="99"/>
-    <w:unhideWhenUsed/>
-    <w:rsid w:val="00D84B2E"/>
-    <w:pPr>
-      <w:ind w:left="660" w:hanging="220"/>
-    </w:pPr>
-    <w:rPr>
-      <w:sz w:val="20"/>
-      <w:szCs w:val="20"/>
-    </w:rPr>
-  </w:style>
-  <w:style w:type="paragraph" w:styleId="Index4">
-    <w:name w:val="index 4"/>
-    <w:basedOn w:val="Normal"/>
-    <w:next w:val="Normal"/>
-    <w:autoRedefine/>
-    <w:uiPriority w:val="99"/>
-    <w:unhideWhenUsed/>
-    <w:rsid w:val="00D84B2E"/>
-    <w:pPr>
-      <w:ind w:left="880" w:hanging="220"/>
-    </w:pPr>
-    <w:rPr>
-      <w:sz w:val="20"/>
-      <w:szCs w:val="20"/>
-    </w:rPr>
-  </w:style>
-  <w:style w:type="paragraph" w:styleId="Index5">
-    <w:name w:val="index 5"/>
-    <w:basedOn w:val="Normal"/>
-    <w:next w:val="Normal"/>
-    <w:autoRedefine/>
-    <w:uiPriority w:val="99"/>
-    <w:unhideWhenUsed/>
-    <w:rsid w:val="00D84B2E"/>
-    <w:pPr>
-      <w:ind w:left="1100" w:hanging="220"/>
-    </w:pPr>
-    <w:rPr>
-      <w:sz w:val="20"/>
-      <w:szCs w:val="20"/>
-    </w:rPr>
-  </w:style>
-  <w:style w:type="paragraph" w:styleId="Index6">
-    <w:name w:val="index 6"/>
-    <w:basedOn w:val="Normal"/>
-    <w:next w:val="Normal"/>
-    <w:autoRedefine/>
-    <w:uiPriority w:val="99"/>
-    <w:unhideWhenUsed/>
-    <w:rsid w:val="00D84B2E"/>
-    <w:pPr>
-      <w:ind w:left="1320" w:hanging="220"/>
-    </w:pPr>
-    <w:rPr>
-      <w:sz w:val="20"/>
-      <w:szCs w:val="20"/>
-    </w:rPr>
-  </w:style>
-  <w:style w:type="paragraph" w:styleId="Index7">
-    <w:name w:val="index 7"/>
-    <w:basedOn w:val="Normal"/>
-    <w:next w:val="Normal"/>
-    <w:autoRedefine/>
-    <w:uiPriority w:val="99"/>
-    <w:unhideWhenUsed/>
-    <w:rsid w:val="00D84B2E"/>
-    <w:pPr>
-      <w:ind w:left="1540" w:hanging="220"/>
-    </w:pPr>
-    <w:rPr>
-      <w:sz w:val="20"/>
-      <w:szCs w:val="20"/>
-    </w:rPr>
-  </w:style>
-  <w:style w:type="paragraph" w:styleId="Index8">
-    <w:name w:val="index 8"/>
-    <w:basedOn w:val="Normal"/>
-    <w:next w:val="Normal"/>
-    <w:autoRedefine/>
-    <w:uiPriority w:val="99"/>
-    <w:unhideWhenUsed/>
-    <w:rsid w:val="00D84B2E"/>
-    <w:pPr>
-      <w:ind w:left="1760" w:hanging="220"/>
-    </w:pPr>
-    <w:rPr>
-      <w:sz w:val="20"/>
-      <w:szCs w:val="20"/>
-    </w:rPr>
-  </w:style>
-  <w:style w:type="paragraph" w:styleId="Index9">
-    <w:name w:val="index 9"/>
-    <w:basedOn w:val="Normal"/>
-    <w:next w:val="Normal"/>
-    <w:autoRedefine/>
-    <w:uiPriority w:val="99"/>
-    <w:unhideWhenUsed/>
-    <w:rsid w:val="00D84B2E"/>
-    <w:pPr>
-      <w:ind w:left="1980" w:hanging="220"/>
-    </w:pPr>
-    <w:rPr>
-      <w:sz w:val="20"/>
-      <w:szCs w:val="20"/>
-    </w:rPr>
-  </w:style>
-  <w:style w:type="paragraph" w:styleId="Titreindex">
-    <w:name w:val="index heading"/>
-    <w:basedOn w:val="Normal"/>
-    <w:next w:val="Index1"/>
-    <w:uiPriority w:val="99"/>
-    <w:unhideWhenUsed/>
-    <w:rsid w:val="00D84B2E"/>
-    <w:pPr>
-      <w:spacing w:before="120" w:after="120"/>
-    </w:pPr>
-    <w:rPr>
-      <w:b/>
-      <w:bCs/>
-      <w:i/>
-      <w:iCs/>
-      <w:sz w:val="20"/>
-      <w:szCs w:val="20"/>
-    </w:rPr>
-  </w:style>
-  <w:style w:type="paragraph" w:styleId="TM2">
-    <w:name w:val="toc 2"/>
-    <w:basedOn w:val="Normal"/>
-    <w:next w:val="Normal"/>
-    <w:autoRedefine/>
-    <w:uiPriority w:val="39"/>
-    <w:semiHidden/>
-    <w:unhideWhenUsed/>
-    <w:qFormat/>
-    <w:rsid w:val="00D84B2E"/>
-    <w:pPr>
-      <w:spacing w:after="100" w:line="276" w:lineRule="auto"/>
-      <w:ind w:left="220"/>
-    </w:pPr>
-    <w:rPr>
-      <w:rFonts w:eastAsiaTheme="minorEastAsia"/>
-      <w:lang w:eastAsia="fr-FR"/>
-    </w:rPr>
-  </w:style>
-  <w:style w:type="paragraph" w:styleId="TM1">
-    <w:name w:val="toc 1"/>
-    <w:basedOn w:val="Normal"/>
-    <w:next w:val="Normal"/>
-    <w:autoRedefine/>
-    <w:uiPriority w:val="39"/>
-    <w:unhideWhenUsed/>
-    <w:qFormat/>
-    <w:rsid w:val="003F6FA5"/>
-    <w:pPr>
-      <w:tabs>
-        <w:tab w:val="left" w:pos="440"/>
-        <w:tab w:val="right" w:leader="dot" w:pos="9062"/>
-      </w:tabs>
-      <w:spacing w:after="100" w:line="276" w:lineRule="auto"/>
-      <w:jc w:val="center"/>
-    </w:pPr>
-    <w:rPr>
-      <w:rFonts w:eastAsiaTheme="minorEastAsia"/>
-      <w:lang w:eastAsia="fr-FR"/>
-    </w:rPr>
-  </w:style>
-  <w:style w:type="paragraph" w:styleId="TM3">
-    <w:name w:val="toc 3"/>
-    <w:basedOn w:val="Normal"/>
-    <w:next w:val="Normal"/>
-    <w:autoRedefine/>
-    <w:uiPriority w:val="39"/>
-    <w:semiHidden/>
-    <w:unhideWhenUsed/>
-    <w:qFormat/>
-    <w:rsid w:val="00D84B2E"/>
-    <w:pPr>
-      <w:spacing w:after="100" w:line="276" w:lineRule="auto"/>
-      <w:ind w:left="440"/>
-    </w:pPr>
-    <w:rPr>
-      <w:rFonts w:eastAsiaTheme="minorEastAsia"/>
-      <w:lang w:eastAsia="fr-FR"/>
-    </w:rPr>
-  </w:style>
-  <w:style w:type="paragraph" w:styleId="Sous-titre">
-    <w:name w:val="Subtitle"/>
-    <w:basedOn w:val="Normal"/>
-    <w:next w:val="Normal"/>
-    <w:link w:val="Sous-titreCar"/>
-    <w:uiPriority w:val="11"/>
-    <w:qFormat/>
-    <w:rsid w:val="00D84B2E"/>
-    <w:pPr>
-      <w:numPr>
-        <w:ilvl w:val="1"/>
-      </w:numPr>
-    </w:pPr>
-    <w:rPr>
-      <w:rFonts w:asciiTheme="majorHAnsi" w:eastAsiaTheme="majorEastAsia" w:hAnsiTheme="majorHAnsi" w:cstheme="majorBidi"/>
-      <w:i/>
-      <w:iCs/>
-      <w:color w:val="4F81BD" w:themeColor="accent1"/>
-      <w:spacing w:val="15"/>
-      <w:sz w:val="24"/>
-      <w:szCs w:val="24"/>
-    </w:rPr>
-  </w:style>
-  <w:style w:type="character" w:customStyle="1" w:styleId="Sous-titreCar">
-    <w:name w:val="Sous-titre Car"/>
-    <w:basedOn w:val="Policepardfaut"/>
-    <w:link w:val="Sous-titre"/>
-    <w:uiPriority w:val="11"/>
-    <w:rsid w:val="00D84B2E"/>
-    <w:rPr>
-      <w:rFonts w:asciiTheme="majorHAnsi" w:eastAsiaTheme="majorEastAsia" w:hAnsiTheme="majorHAnsi" w:cstheme="majorBidi"/>
-      <w:i/>
-      <w:iCs/>
-      <w:color w:val="4F81BD" w:themeColor="accent1"/>
-      <w:spacing w:val="15"/>
-      <w:sz w:val="24"/>
-      <w:szCs w:val="24"/>
-    </w:rPr>
-  </w:style>
-  <w:style w:type="character" w:customStyle="1" w:styleId="Titre2Car">
-    <w:name w:val="Titre 2 Car"/>
-    <w:basedOn w:val="Policepardfaut"/>
-    <w:link w:val="Titre2"/>
-    <w:uiPriority w:val="9"/>
-    <w:rsid w:val="00D84B2E"/>
-    <w:rPr>
-      <w:rFonts w:asciiTheme="majorHAnsi" w:eastAsiaTheme="majorEastAsia" w:hAnsiTheme="majorHAnsi" w:cstheme="majorBidi"/>
-      <w:b/>
-      <w:bCs/>
-      <w:color w:val="4F81BD" w:themeColor="accent1"/>
-      <w:sz w:val="26"/>
-      <w:szCs w:val="26"/>
-    </w:rPr>
-  </w:style>
-  <w:style w:type="character" w:customStyle="1" w:styleId="Titre3Car">
-    <w:name w:val="Titre 3 Car"/>
-    <w:basedOn w:val="Policepardfaut"/>
-    <w:link w:val="Titre3"/>
-    <w:uiPriority w:val="9"/>
-    <w:rsid w:val="00D84B2E"/>
-    <w:rPr>
-      <w:rFonts w:asciiTheme="majorHAnsi" w:eastAsiaTheme="majorEastAsia" w:hAnsiTheme="majorHAnsi" w:cstheme="majorBidi"/>
-      <w:b/>
-      <w:bCs/>
-      <w:color w:val="4F81BD" w:themeColor="accent1"/>
-    </w:rPr>
-  </w:style>
-  <w:style w:type="character" w:customStyle="1" w:styleId="Titre4Car">
-    <w:name w:val="Titre 4 Car"/>
-    <w:basedOn w:val="Policepardfaut"/>
-    <w:link w:val="Titre4"/>
-    <w:uiPriority w:val="9"/>
-    <w:rsid w:val="00D84B2E"/>
-    <w:rPr>
-      <w:rFonts w:asciiTheme="majorHAnsi" w:eastAsiaTheme="majorEastAsia" w:hAnsiTheme="majorHAnsi" w:cstheme="majorBidi"/>
-      <w:b/>
-      <w:bCs/>
-      <w:i/>
-      <w:iCs/>
-      <w:color w:val="4F81BD" w:themeColor="accent1"/>
-    </w:rPr>
-  </w:style>
-  <w:style w:type="character" w:customStyle="1" w:styleId="Titre5Car">
-    <w:name w:val="Titre 5 Car"/>
-    <w:basedOn w:val="Policepardfaut"/>
-    <w:link w:val="Titre5"/>
-    <w:uiPriority w:val="9"/>
-    <w:rsid w:val="00E06C6E"/>
-    <w:rPr>
-      <w:rFonts w:asciiTheme="majorHAnsi" w:eastAsiaTheme="majorEastAsia" w:hAnsiTheme="majorHAnsi" w:cstheme="majorBidi"/>
-      <w:color w:val="243F60" w:themeColor="accent1" w:themeShade="7F"/>
-    </w:rPr>
-  </w:style>
-  <w:style w:type="character" w:styleId="Lienhypertexte">
-    <w:name w:val="Hyperlink"/>
-    <w:basedOn w:val="Policepardfaut"/>
-    <w:uiPriority w:val="99"/>
-    <w:unhideWhenUsed/>
-    <w:rsid w:val="00281627"/>
-    <w:rPr>
-      <w:color w:val="0000FF" w:themeColor="hyperlink"/>
-      <w:u w:val="single"/>
-    </w:rPr>
-  </w:style>
-  <w:style w:type="character" w:customStyle="1" w:styleId="lang-en">
-    <w:name w:val="lang-en"/>
-    <w:basedOn w:val="Policepardfaut"/>
-    <w:rsid w:val="003B14E4"/>
-  </w:style>
-  <w:style w:type="paragraph" w:styleId="NormalWeb">
-    <w:name w:val="Normal (Web)"/>
-    <w:basedOn w:val="Normal"/>
-    <w:uiPriority w:val="99"/>
-    <w:semiHidden/>
-    <w:unhideWhenUsed/>
-    <w:rsid w:val="00A96AEC"/>
-    <w:pPr>
-      <w:spacing w:before="100" w:beforeAutospacing="1" w:after="100" w:afterAutospacing="1"/>
-    </w:pPr>
-    <w:rPr>
-      <w:rFonts w:ascii="Times New Roman" w:eastAsia="Times New Roman" w:hAnsi="Times New Roman" w:cs="Times New Roman"/>
-      <w:sz w:val="24"/>
-      <w:szCs w:val="24"/>
-      <w:lang w:eastAsia="fr-FR"/>
-    </w:rPr>
-  </w:style>
-</w:styles>
-</file>
-
-<file path=word/stylesWithEffects.xml><?xml version="1.0" encoding="utf-8"?>
-<w:styles xmlns:wpc="http://schemas.microsoft.com/office/word/2010/wordprocessingCanvas" xmlns:mc="http://schemas.openxmlformats.org/markup-compatibility/2006" xmlns:o="urn:schemas-microsoft-com:office:office" xmlns:r="http://schemas.openxmlformats.org/officeDocument/2006/relationships" xmlns:m="http://schemas.openxmlformats.org/officeDocument/2006/math" xmlns:v="urn:schemas-microsoft-com:vml" xmlns:wp14="http://schemas.microsoft.com/office/word/2010/wordprocessingDrawing" xmlns:wp="http://schemas.openxmlformats.org/drawingml/2006/wordprocessingDrawing" xmlns:w10="urn:schemas-microsoft-com:office:word" xmlns:w="http://schemas.openxmlformats.org/wordprocessingml/2006/main" xmlns:w14="http://schemas.microsoft.com/office/word/2010/wordml" xmlns:wpg="http://schemas.microsoft.com/office/word/2010/wordprocessingGroup" xmlns:wpi="http://schemas.microsoft.com/office/word/2010/wordprocessingInk" xmlns:wne="http://schemas.microsoft.com/office/word/2006/wordml" xmlns:wps="http://schemas.microsoft.com/office/word/2010/wordprocessingShape" mc:Ignorable="w14 wp14">
-  <w:docDefaults>
-    <w:rPrDefault>
-      <w:rPr>
-        <w:rFonts w:asciiTheme="minorHAnsi" w:eastAsiaTheme="minorHAnsi" w:hAnsiTheme="minorHAnsi" w:cstheme="minorBidi"/>
-        <w:sz w:val="22"/>
-        <w:szCs w:val="22"/>
-        <w:lang w:val="fr-FR" w:eastAsia="en-US" w:bidi="ar-SA"/>
-      </w:rPr>
-    </w:rPrDefault>
-    <w:pPrDefault>
-      <w:pPr>
-        <w:spacing w:line="276" w:lineRule="auto"/>
-      </w:pPr>
-    </w:pPrDefault>
-  </w:docDefaults>
-  <w:latentStyles w:defLockedState="0" w:defUIPriority="99" w:defSemiHidden="1" w:defUnhideWhenUsed="1" w:defQFormat="0" w:count="267">
-    <w:lsdException w:name="Normal" w:semiHidden="0" w:uiPriority="0" w:unhideWhenUsed="0" w:qFormat="1"/>
-    <w:lsdException w:name="heading 1" w:semiHidden="0" w:uiPriority="9" w:unhideWhenUsed="0" w:qFormat="1"/>
-    <w:lsdException w:name="heading 2" w:uiPriority="9" w:qFormat="1"/>
-    <w:lsdException w:name="heading 3" w:uiPriority="9" w:qFormat="1"/>
-    <w:lsdException w:name="heading 4" w:uiPriority="9" w:qFormat="1"/>
-    <w:lsdException w:name="heading 5" w:uiPriority="9" w:qFormat="1"/>
-    <w:lsdException w:name="heading 6" w:uiPriority="9" w:qFormat="1"/>
-    <w:lsdException w:name="heading 7" w:uiPriority="9" w:qFormat="1"/>
-    <w:lsdException w:name="heading 8" w:uiPriority="9" w:qFormat="1"/>
-    <w:lsdException w:name="heading 9" w:uiPriority="9" w:qFormat="1"/>
-    <w:lsdException w:name="toc 1" w:uiPriority="39" w:qFormat="1"/>
-    <w:lsdException w:name="toc 2" w:uiPriority="39" w:qFormat="1"/>
-    <w:lsdException w:name="toc 3" w:uiPriority="39" w:qFormat="1"/>
-    <w:lsdException w:name="toc 4" w:uiPriority="39"/>
-    <w:lsdException w:name="toc 5" w:uiPriority="39"/>
-    <w:lsdException w:name="toc 6" w:uiPriority="39"/>
-    <w:lsdException w:name="toc 7" w:uiPriority="39"/>
-    <w:lsdException w:name="toc 8" w:uiPriority="39"/>
-    <w:lsdException w:name="toc 9" w:uiPriority="39"/>
-    <w:lsdException w:name="caption" w:uiPriority="35" w:qFormat="1"/>
-    <w:lsdException w:name="Title" w:semiHidden="0" w:uiPriority="10" w:unhideWhenUsed="0" w:qFormat="1"/>
-    <w:lsdException w:name="Default Paragraph Font" w:uiPriority="1"/>
-    <w:lsdException w:name="Subtitle" w:semiHidden="0" w:uiPriority="11" w:unhideWhenUsed="0" w:qFormat="1"/>
-    <w:lsdException w:name="Strong" w:semiHidden="0" w:uiPriority="22" w:unhideWhenUsed="0" w:qFormat="1"/>
-    <w:lsdException w:name="Emphasis" w:semiHidden="0" w:uiPriority="20" w:unhideWhenUsed="0" w:qFormat="1"/>
-    <w:lsdException w:name="Table Grid" w:semiHidden="0" w:uiPriority="59" w:unhideWhenUsed="0"/>
-    <w:lsdException w:name="Placeholder Text" w:unhideWhenUsed="0"/>
-    <w:lsdException w:name="No Spacing" w:semiHidden="0" w:uiPriority="1" w:unhideWhenUsed="0" w:qFormat="1"/>
-    <w:lsdException w:name="Light Shading" w:semiHidden="0" w:uiPriority="60" w:unhideWhenUsed="0"/>
-    <w:lsdException w:name="Light List" w:semiHidden="0" w:uiPriority="61" w:unhideWhenUsed="0"/>
-    <w:lsdException w:name="Light Grid" w:semiHidden="0" w:uiPriority="62" w:unhideWhenUsed="0"/>
-    <w:lsdException w:name="Medium Shading 1" w:semiHidden="0" w:uiPriority="63" w:unhideWhenUsed="0"/>
-    <w:lsdException w:name="Medium Shading 2" w:semiHidden="0" w:uiPriority="64" w:unhideWhenUsed="0"/>
-    <w:lsdException w:name="Medium List 1" w:semiHidden="0" w:uiPriority="65" w:unhideWhenUsed="0"/>
-    <w:lsdException w:name="Medium List 2" w:semiHidden="0" w:uiPriority="66" w:unhideWhenUsed="0"/>
-    <w:lsdException w:name="Medium Grid 1" w:semiHidden="0" w:uiPriority="67" w:unhideWhenUsed="0"/>
-    <w:lsdException w:name="Medium Grid 2" w:semiHidden="0" w:uiPriority="68" w:unhideWhenUsed="0"/>
-    <w:lsdException w:name="Medium Grid 3" w:semiHidden="0" w:uiPriority="69" w:unhideWhenUsed="0"/>
-    <w:lsdException w:name="Dark List" w:semiHidden="0" w:uiPriority="70" w:unhideWhenUsed="0"/>
-    <w:lsdException w:name="Colorful Shading" w:semiHidden="0" w:uiPriority="71" w:unhideWhenUsed="0"/>
-    <w:lsdException w:name="Colorful List" w:semiHidden="0" w:uiPriority="72" w:unhideWhenUsed="0"/>
-    <w:lsdException w:name="Colorful Grid" w:semiHidden="0" w:uiPriority="73" w:unhideWhenUsed="0"/>
-    <w:lsdException w:name="Light Shading Accent 1" w:semiHidden="0" w:uiPriority="60" w:unhideWhenUsed="0"/>
-    <w:lsdException w:name="Light List Accent 1" w:semiHidden="0" w:uiPriority="61" w:unhideWhenUsed="0"/>
-    <w:lsdException w:name="Light Grid Accent 1" w:semiHidden="0" w:uiPriority="62" w:unhideWhenUsed="0"/>
-    <w:lsdException w:name="Medium Shading 1 Accent 1" w:semiHidden="0" w:uiPriority="63" w:unhideWhenUsed="0"/>
-    <w:lsdException w:name="Medium Shading 2 Accent 1" w:semiHidden="0" w:uiPriority="64" w:unhideWhenUsed="0"/>
-    <w:lsdException w:name="Medium List 1 Accent 1" w:semiHidden="0" w:uiPriority="65" w:unhideWhenUsed="0"/>
-    <w:lsdException w:name="Revision" w:unhideWhenUsed="0"/>
-    <w:lsdException w:name="List Paragraph" w:semiHidden="0" w:uiPriority="34" w:unhideWhenUsed="0" w:qFormat="1"/>
-    <w:lsdException w:name="Quote" w:semiHidden="0" w:uiPriority="29" w:unhideWhenUsed="0" w:qFormat="1"/>
-    <w:lsdException w:name="Intense Quote" w:semiHidden="0" w:uiPriority="30" w:unhideWhenUsed="0" w:qFormat="1"/>
-    <w:lsdException w:name="Medium List 2 Accent 1" w:semiHidden="0" w:uiPriority="66" w:unhideWhenUsed="0"/>
-    <w:lsdException w:name="Medium Grid 1 Accent 1" w:semiHidden="0" w:uiPriority="67" w:unhideWhenUsed="0"/>
-    <w:lsdException w:name="Medium Grid 2 Accent 1" w:semiHidden="0" w:uiPriority="68" w:unhideWhenUsed="0"/>
-    <w:lsdException w:name="Medium Grid 3 Accent 1" w:semiHidden="0" w:uiPriority="69" w:unhideWhenUsed="0"/>
-    <w:lsdException w:name="Dark List Accent 1" w:semiHidden="0" w:uiPriority="70" w:unhideWhenUsed="0"/>
-    <w:lsdException w:name="Colorful Shading Accent 1" w:semiHidden="0" w:uiPriority="71" w:unhideWhenUsed="0"/>
-    <w:lsdException w:name="Colorful List Accent 1" w:semiHidden="0" w:uiPriority="72" w:unhideWhenUsed="0"/>
-    <w:lsdException w:name="Colorful Grid Accent 1" w:semiHidden="0" w:uiPriority="73" w:unhideWhenUsed="0"/>
-    <w:lsdException w:name="Light Shading Accent 2" w:semiHidden="0" w:uiPriority="60" w:unhideWhenUsed="0"/>
-    <w:lsdException w:name="Light List Accent 2" w:semiHidden="0" w:uiPriority="61" w:unhideWhenUsed="0"/>
-    <w:lsdException w:name="Light Grid Accent 2" w:semiHidden="0" w:uiPriority="62" w:unhideWhenUsed="0"/>
-    <w:lsdException w:name="Medium Shading 1 Accent 2" w:semiHidden="0" w:uiPriority="63" w:unhideWhenUsed="0"/>
-    <w:lsdException w:name="Medium Shading 2 Accent 2" w:semiHidden="0" w:uiPriority="64" w:unhideWhenUsed="0"/>
-    <w:lsdException w:name="Medium List 1 Accent 2" w:semiHidden="0" w:uiPriority="65" w:unhideWhenUsed="0"/>
-    <w:lsdException w:name="Medium List 2 Accent 2" w:semiHidden="0" w:uiPriority="66" w:unhideWhenUsed="0"/>
-    <w:lsdException w:name="Medium Grid 1 Accent 2" w:semiHidden="0" w:uiPriority="67" w:unhideWhenUsed="0"/>
-    <w:lsdException w:name="Medium Grid 2 Accent 2" w:semiHidden="0" w:uiPriority="68" w:unhideWhenUsed="0"/>
-    <w:lsdException w:name="Medium Grid 3 Accent 2" w:semiHidden="0" w:uiPriority="69" w:unhideWhenUsed="0"/>
-    <w:lsdException w:name="Dark List Accent 2" w:semiHidden="0" w:uiPriority="70" w:unhideWhenUsed="0"/>
-    <w:lsdException w:name="Colorful Shading Accent 2" w:semiHidden="0" w:uiPriority="71" w:unhideWhenUsed="0"/>
-    <w:lsdException w:name="Colorful List Accent 2" w:semiHidden="0" w:uiPriority="72" w:unhideWhenUsed="0"/>
-    <w:lsdException w:name="Colorful Grid Accent 2" w:semiHidden="0" w:uiPriority="73" w:unhideWhenUsed="0"/>
-    <w:lsdException w:name="Light Shading Accent 3" w:semiHidden="0" w:uiPriority="60" w:unhideWhenUsed="0"/>
-    <w:lsdException w:name="Light List Accent 3" w:semiHidden="0" w:uiPriority="61" w:unhideWhenUsed="0"/>
-    <w:lsdException w:name="Light Grid Accent 3" w:semiHidden="0" w:uiPriority="62" w:unhideWhenUsed="0"/>
-    <w:lsdException w:name="Medium Shading 1 Accent 3" w:semiHidden="0" w:uiPriority="63" w:unhideWhenUsed="0"/>
-    <w:lsdException w:name="Medium Shading 2 Accent 3" w:semiHidden="0" w:uiPriority="64" w:unhideWhenUsed="0"/>
-    <w:lsdException w:name="Medium List 1 Accent 3" w:semiHidden="0" w:uiPriority="65" w:unhideWhenUsed="0"/>
-    <w:lsdException w:name="Medium List 2 Accent 3" w:semiHidden="0" w:uiPriority="66" w:unhideWhenUsed="0"/>
-    <w:lsdException w:name="Medium Grid 1 Accent 3" w:semiHidden="0" w:uiPriority="67" w:unhideWhenUsed="0"/>
-    <w:lsdException w:name="Medium Grid 2 Accent 3" w:semiHidden="0" w:uiPriority="68" w:unhideWhenUsed="0"/>
-    <w:lsdException w:name="Medium Grid 3 Accent 3" w:semiHidden="0" w:uiPriority="69" w:unhideWhenUsed="0"/>
-    <w:lsdException w:name="Dark List Accent 3" w:semiHidden="0" w:uiPriority="70" w:unhideWhenUsed="0"/>
-    <w:lsdException w:name="Colorful Shading Accent 3" w:semiHidden="0" w:uiPriority="71" w:unhideWhenUsed="0"/>
-    <w:lsdException w:name="Colorful List Accent 3" w:semiHidden="0" w:uiPriority="72" w:unhideWhenUsed="0"/>
-    <w:lsdException w:name="Colorful Grid Accent 3" w:semiHidden="0" w:uiPriority="73" w:unhideWhenUsed="0"/>
-    <w:lsdException w:name="Light Shading Accent 4" w:semiHidden="0" w:uiPriority="60" w:unhideWhenUsed="0"/>
-    <w:lsdException w:name="Light List Accent 4" w:semiHidden="0" w:uiPriority="61" w:unhideWhenUsed="0"/>
-    <w:lsdException w:name="Light Grid Accent 4" w:semiHidden="0" w:uiPriority="62" w:unhideWhenUsed="0"/>
-    <w:lsdException w:name="Medium Shading 1 Accent 4" w:semiHidden="0" w:uiPriority="63" w:unhideWhenUsed="0"/>
-    <w:lsdException w:name="Medium Shading 2 Accent 4" w:semiHidden="0" w:uiPriority="64" w:unhideWhenUsed="0"/>
-    <w:lsdException w:name="Medium List 1 Accent 4" w:semiHidden="0" w:uiPriority="65" w:unhideWhenUsed="0"/>
-    <w:lsdException w:name="Medium List 2 Accent 4" w:semiHidden="0" w:uiPriority="66" w:unhideWhenUsed="0"/>
-    <w:lsdException w:name="Medium Grid 1 Accent 4" w:semiHidden="0" w:uiPriority="67" w:unhideWhenUsed="0"/>
-    <w:lsdException w:name="Medium Grid 2 Accent 4" w:semiHidden="0" w:uiPriority="68" w:unhideWhenUsed="0"/>
-    <w:lsdException w:name="Medium Grid 3 Accent 4" w:semiHidden="0" w:uiPriority="69" w:unhideWhenUsed="0"/>
-    <w:lsdException w:name="Dark List Accent 4" w:semiHidden="0" w:uiPriority="70" w:unhideWhenUsed="0"/>
-    <w:lsdException w:name="Colorful Shading Accent 4" w:semiHidden="0" w:uiPriority="71" w:unhideWhenUsed="0"/>
-    <w:lsdException w:name="Colorful List Accent 4" w:semiHidden="0" w:uiPriority="72" w:unhideWhenUsed="0"/>
-    <w:lsdException w:name="Colorful Grid Accent 4" w:semiHidden="0" w:uiPriority="73" w:unhideWhenUsed="0"/>
-    <w:lsdException w:name="Light Shading Accent 5" w:semiHidden="0" w:uiPriority="60" w:unhideWhenUsed="0"/>
-    <w:lsdException w:name="Light List Accent 5" w:semiHidden="0" w:uiPriority="61" w:unhideWhenUsed="0"/>
-    <w:lsdException w:name="Light Grid Accent 5" w:semiHidden="0" w:uiPriority="62" w:unhideWhenUsed="0"/>
-    <w:lsdException w:name="Medium Shading 1 Accent 5" w:semiHidden="0" w:uiPriority="63" w:unhideWhenUsed="0"/>
-    <w:lsdException w:name="Medium Shading 2 Accent 5" w:semiHidden="0" w:uiPriority="64" w:unhideWhenUsed="0"/>
-    <w:lsdException w:name="Medium List 1 Accent 5" w:semiHidden="0" w:uiPriority="65" w:unhideWhenUsed="0"/>
-    <w:lsdException w:name="Medium List 2 Accent 5" w:semiHidden="0" w:uiPriority="66" w:unhideWhenUsed="0"/>
-    <w:lsdException w:name="Medium Grid 1 Accent 5" w:semiHidden="0" w:uiPriority="67" w:unhideWhenUsed="0"/>
-    <w:lsdException w:name="Medium Grid 2 Accent 5" w:semiHidden="0" w:uiPriority="68" w:unhideWhenUsed="0"/>
-    <w:lsdException w:name="Medium Grid 3 Accent 5" w:semiHidden="0" w:uiPriority="69" w:unhideWhenUsed="0"/>
-    <w:lsdException w:name="Dark List Accent 5" w:semiHidden="0" w:uiPriority="70" w:unhideWhenUsed="0"/>
-    <w:lsdException w:name="Colorful Shading Accent 5" w:semiHidden="0" w:uiPriority="71" w:unhideWhenUsed="0"/>
-    <w:lsdException w:name="Colorful List Accent 5" w:semiHidden="0" w:uiPriority="72" w:unhideWhenUsed="0"/>
-    <w:lsdException w:name="Colorful Grid Accent 5" w:semiHidden="0" w:uiPriority="73" w:unhideWhenUsed="0"/>
-    <w:lsdException w:name="Light Shading Accent 6" w:semiHidden="0" w:uiPriority="60" w:unhideWhenUsed="0"/>
-    <w:lsdException w:name="Light List Accent 6" w:semiHidden="0" w:uiPriority="61" w:unhideWhenUsed="0"/>
-    <w:lsdException w:name="Light Grid Accent 6" w:semiHidden="0" w:uiPriority="62" w:unhideWhenUsed="0"/>
-    <w:lsdException w:name="Medium Shading 1 Accent 6" w:semiHidden="0" w:uiPriority="63" w:unhideWhenUsed="0"/>
-    <w:lsdException w:name="Medium Shading 2 Accent 6" w:semiHidden="0" w:uiPriority="64" w:unhideWhenUsed="0"/>
-    <w:lsdException w:name="Medium List 1 Accent 6" w:semiHidden="0" w:uiPriority="65" w:unhideWhenUsed="0"/>
-    <w:lsdException w:name="Medium List 2 Accent 6" w:semiHidden="0" w:uiPriority="66" w:unhideWhenUsed="0"/>
-    <w:lsdException w:name="Medium Grid 1 Accent 6" w:semiHidden="0" w:uiPriority="67" w:unhideWhenUsed="0"/>
-    <w:lsdException w:name="Medium Grid 2 Accent 6" w:semiHidden="0" w:uiPriority="68" w:unhideWhenUsed="0"/>
-    <w:lsdException w:name="Medium Grid 3 Accent 6" w:semiHidden="0" w:uiPriority="69" w:unhideWhenUsed="0"/>
-    <w:lsdException w:name="Dark List Accent 6" w:semiHidden="0" w:uiPriority="70" w:unhideWhenUsed="0"/>
-    <w:lsdException w:name="Colorful Shading Accent 6" w:semiHidden="0" w:uiPriority="71" w:unhideWhenUsed="0"/>
-    <w:lsdException w:name="Colorful List Accent 6" w:semiHidden="0" w:uiPriority="72" w:unhideWhenUsed="0"/>
-    <w:lsdException w:name="Colorful Grid Accent 6" w:semiHidden="0" w:uiPriority="73" w:unhideWhenUsed="0"/>
-    <w:lsdException w:name="Subtle Emphasis" w:semiHidden="0" w:uiPriority="19" w:unhideWhenUsed="0" w:qFormat="1"/>
-    <w:lsdException w:name="Intense Emphasis" w:semiHidden="0" w:uiPriority="21" w:unhideWhenUsed="0" w:qFormat="1"/>
-    <w:lsdException w:name="Subtle Reference" w:semiHidden="0" w:uiPriority="31" w:unhideWhenUsed="0" w:qFormat="1"/>
-    <w:lsdException w:name="Intense Reference" w:semiHidden="0" w:uiPriority="32" w:unhideWhenUsed="0" w:qFormat="1"/>
-    <w:lsdException w:name="Book Title" w:semiHidden="0" w:uiPriority="33" w:unhideWhenUsed="0" w:qFormat="1"/>
-    <w:lsdException w:name="Bibliography" w:uiPriority="37"/>
-    <w:lsdException w:name="TOC Heading" w:uiPriority="39" w:qFormat="1"/>
+  <w:latentStyles w:defLockedState="0" w:defUIPriority="99" w:defSemiHidden="0" w:defUnhideWhenUsed="0" w:defQFormat="0" w:count="371">
+    <w:lsdException w:name="Normal" w:uiPriority="0" w:qFormat="1"/>
+    <w:lsdException w:name="heading 1" w:uiPriority="9" w:qFormat="1"/>
+    <w:lsdException w:name="heading 2" w:semiHidden="1" w:uiPriority="9" w:unhideWhenUsed="1" w:qFormat="1"/>
+    <w:lsdException w:name="heading 3" w:semiHidden="1" w:uiPriority="9" w:unhideWhenUsed="1" w:qFormat="1"/>
+    <w:lsdException w:name="heading 4" w:semiHidden="1" w:uiPriority="9" w:unhideWhenUsed="1" w:qFormat="1"/>
+    <w:lsdException w:name="heading 5" w:semiHidden="1" w:uiPriority="9" w:unhideWhenUsed="1" w:qFormat="1"/>
+    <w:lsdException w:name="heading 6" w:semiHidden="1" w:uiPriority="9" w:unhideWhenUsed="1" w:qFormat="1"/>
+    <w:lsdException w:name="heading 7" w:semiHidden="1" w:uiPriority="9" w:unhideWhenUsed="1" w:qFormat="1"/>
+    <w:lsdException w:name="heading 8" w:semiHidden="1" w:uiPriority="9" w:unhideWhenUsed="1" w:qFormat="1"/>
+    <w:lsdException w:name="heading 9" w:semiHidden="1" w:uiPriority="9" w:unhideWhenUsed="1" w:qFormat="1"/>
+    <w:lsdException w:name="index 1" w:semiHidden="1" w:unhideWhenUsed="1"/>
+    <w:lsdException w:name="index 2" w:semiHidden="1" w:unhideWhenUsed="1"/>
+    <w:lsdException w:name="index 3" w:semiHidden="1" w:unhideWhenUsed="1"/>
+    <w:lsdException w:name="index 4" w:semiHidden="1" w:unhideWhenUsed="1"/>
+    <w:lsdException w:name="index 5" w:semiHidden="1" w:unhideWhenUsed="1"/>
+    <w:lsdException w:name="index 6" w:semiHidden="1" w:unhideWhenUsed="1"/>
+    <w:lsdException w:name="index 7" w:semiHidden="1" w:unhideWhenUsed="1"/>
+    <w:lsdException w:name="index 8" w:semiHidden="1" w:unhideWhenUsed="1"/>
+    <w:lsdException w:name="index 9" w:semiHidden="1" w:unhideWhenUsed="1"/>
+    <w:lsdException w:name="toc 1" w:semiHidden="1" w:uiPriority="39" w:unhideWhenUsed="1" w:qFormat="1"/>
+    <w:lsdException w:name="toc 2" w:semiHidden="1" w:uiPriority="39" w:unhideWhenUsed="1" w:qFormat="1"/>
+    <w:lsdException w:name="toc 3" w:semiHidden="1" w:uiPriority="39" w:unhideWhenUsed="1" w:qFormat="1"/>
+    <w:lsdException w:name="toc 4" w:semiHidden="1" w:uiPriority="39" w:unhideWhenUsed="1"/>
+    <w:lsdException w:name="toc 5" w:semiHidden="1" w:uiPriority="39" w:unhideWhenUsed="1"/>
+    <w:lsdException w:name="toc 6" w:semiHidden="1" w:uiPriority="39" w:unhideWhenUsed="1"/>
+    <w:lsdException w:name="toc 7" w:semiHidden="1" w:uiPriority="39" w:unhideWhenUsed="1"/>
+    <w:lsdException w:name="toc 8" w:semiHidden="1" w:uiPriority="39" w:unhideWhenUsed="1"/>
+    <w:lsdException w:name="toc 9" w:semiHidden="1" w:uiPriority="39" w:unhideWhenUsed="1"/>
+    <w:lsdException w:name="Normal Indent" w:semiHidden="1" w:unhideWhenUsed="1"/>
+    <w:lsdException w:name="footnote text" w:semiHidden="1" w:unhideWhenUsed="1"/>
+    <w:lsdException w:name="annotation text" w:semiHidden="1" w:unhideWhenUsed="1"/>
+    <w:lsdException w:name="header" w:semiHidden="1" w:unhideWhenUsed="1"/>
+    <w:lsdException w:name="footer" w:semiHidden="1" w:unhideWhenUsed="1"/>
+    <w:lsdException w:name="index heading" w:semiHidden="1" w:unhideWhenUsed="1"/>
+    <w:lsdException w:name="caption" w:semiHidden="1" w:uiPriority="35" w:unhideWhenUsed="1" w:qFormat="1"/>
+    <w:lsdException w:name="table of figures" w:semiHidden="1" w:unhideWhenUsed="1"/>
+    <w:lsdException w:name="envelope address" w:semiHidden="1" w:unhideWhenUsed="1"/>
+    <w:lsdException w:name="envelope return" w:semiHidden="1" w:unhideWhenUsed="1"/>
+    <w:lsdException w:name="footnote reference" w:semiHidden="1" w:unhideWhenUsed="1"/>
+    <w:lsdException w:name="annotation reference" w:semiHidden="1" w:unhideWhenUsed="1"/>
+    <w:lsdException w:name="line number" w:semiHidden="1" w:unhideWhenUsed="1"/>
+    <w:lsdException w:name="page number" w:semiHidden="1" w:unhideWhenUsed="1"/>
+    <w:lsdException w:name="endnote reference" w:semiHidden="1" w:unhideWhenUsed="1"/>
+    <w:lsdException w:name="endnote text" w:semiHidden="1" w:unhideWhenUsed="1"/>
+    <w:lsdException w:name="table of authorities" w:semiHidden="1" w:unhideWhenUsed="1"/>
+    <w:lsdException w:name="macro" w:semiHidden="1" w:unhideWhenUsed="1"/>
+    <w:lsdException w:name="toa heading" w:semiHidden="1" w:unhideWhenUsed="1"/>
+    <w:lsdException w:name="List" w:semiHidden="1" w:unhideWhenUsed="1"/>
+    <w:lsdException w:name="List Bullet" w:semiHidden="1" w:unhideWhenUsed="1"/>
+    <w:lsdException w:name="List Number" w:semiHidden="1" w:unhideWhenUsed="1"/>
+    <w:lsdException w:name="List 2" w:semiHidden="1" w:unhideWhenUsed="1"/>
+    <w:lsdException w:name="List 3" w:semiHidden="1" w:unhideWhenUsed="1"/>
+    <w:lsdException w:name="List 4" w:semiHidden="1" w:unhideWhenUsed="1"/>
+    <w:lsdException w:name="List 5" w:semiHidden="1" w:unhideWhenUsed="1"/>
+    <w:lsdException w:name="List Bullet 2" w:semiHidden="1" w:unhideWhenUsed="1"/>
+    <w:lsdException w:name="List Bullet 3" w:semiHidden="1" w:unhideWhenUsed="1"/>
+    <w:lsdException w:name="List Bullet 4" w:semiHidden="1" w:unhideWhenUsed="1"/>
+    <w:lsdException w:name="List Bullet 5" w:semiHidden="1" w:unhideWhenUsed="1"/>
+    <w:lsdException w:name="List Number 2" w:semiHidden="1" w:unhideWhenUsed="1"/>
+    <w:lsdException w:name="List Number 3" w:semiHidden="1" w:unhideWhenUsed="1"/>
+    <w:lsdException w:name="List Number 4" w:semiHidden="1" w:unhideWhenUsed="1"/>
+    <w:lsdException w:name="List Number 5" w:semiHidden="1" w:unhideWhenUsed="1"/>
+    <w:lsdException w:name="Title" w:uiPriority="10" w:qFormat="1"/>
+    <w:lsdException w:name="Closing" w:semiHidden="1" w:unhideWhenUsed="1"/>
+    <w:lsdException w:name="Signature" w:semiHidden="1" w:unhideWhenUsed="1"/>
+    <w:lsdException w:name="Default Paragraph Font" w:semiHidden="1" w:uiPriority="1" w:unhideWhenUsed="1"/>
+    <w:lsdException w:name="Body Text" w:semiHidden="1" w:unhideWhenUsed="1"/>
+    <w:lsdException w:name="Body Text Indent" w:semiHidden="1" w:unhideWhenUsed="1"/>
+    <w:lsdException w:name="List Continue" w:semiHidden="1" w:unhideWhenUsed="1"/>
+    <w:lsdException w:name="List Continue 2" w:semiHidden="1" w:unhideWhenUsed="1"/>
+    <w:lsdException w:name="List Continue 3" w:semiHidden="1" w:unhideWhenUsed="1"/>
+    <w:lsdException w:name="List Continue 4" w:semiHidden="1" w:unhideWhenUsed="1"/>
+    <w:lsdException w:name="List Continue 5" w:semiHidden="1" w:unhideWhenUsed="1"/>
+    <w:lsdException w:name="Message Header" w:semiHidden="1" w:unhideWhenUsed="1"/>
+    <w:lsdException w:name="Subtitle" w:uiPriority="11" w:qFormat="1"/>
+    <w:lsdException w:name="Salutation" w:semiHidden="1" w:unhideWhenUsed="1"/>
+    <w:lsdException w:name="Date" w:semiHidden="1" w:unhideWhenUsed="1"/>
+    <w:lsdException w:name="Body Text First Indent" w:semiHidden="1" w:unhideWhenUsed="1"/>
+    <w:lsdException w:name="Body Text First Indent 2" w:semiHidden="1" w:unhideWhenUsed="1"/>
+    <w:lsdException w:name="Note Heading" w:semiHidden="1" w:unhideWhenUsed="1"/>
+    <w:lsdException w:name="Body Text 2" w:semiHidden="1" w:unhideWhenUsed="1"/>
+    <w:lsdException w:name="Body Text 3" w:semiHidden="1" w:unhideWhenUsed="1"/>
+    <w:lsdException w:name="Body Text Indent 2" w:semiHidden="1" w:unhideWhenUsed="1"/>
+    <w:lsdException w:name="Body Text Indent 3" w:semiHidden="1" w:unhideWhenUsed="1"/>
+    <w:lsdException w:name="Block Text" w:semiHidden="1" w:unhideWhenUsed="1"/>
+    <w:lsdException w:name="Hyperlink" w:semiHidden="1" w:unhideWhenUsed="1"/>
+    <w:lsdException w:name="FollowedHyperlink" w:semiHidden="1" w:unhideWhenUsed="1"/>
+    <w:lsdException w:name="Strong" w:uiPriority="22" w:qFormat="1"/>
+    <w:lsdException w:name="Emphasis" w:uiPriority="20" w:qFormat="1"/>
+    <w:lsdException w:name="Document Map" w:semiHidden="1" w:unhideWhenUsed="1"/>
+    <w:lsdException w:name="Plain Text" w:semiHidden="1" w:unhideWhenUsed="1"/>
+    <w:lsdException w:name="E-mail Signature" w:semiHidden="1" w:unhideWhenUsed="1"/>
+    <w:lsdException w:name="HTML Top of Form" w:semiHidden="1" w:unhideWhenUsed="1"/>
+    <w:lsdException w:name="HTML Bottom of Form" w:semiHidden="1" w:unhideWhenUsed="1"/>
+    <w:lsdException w:name="Normal (Web)" w:semiHidden="1" w:unhideWhenUsed="1"/>
+    <w:lsdException w:name="HTML Acronym" w:semiHidden="1" w:unhideWhenUsed="1"/>
+    <w:lsdException w:name="HTML Address" w:semiHidden="1" w:unhideWhenUsed="1"/>
+    <w:lsdException w:name="HTML Cite" w:semiHidden="1" w:unhideWhenUsed="1"/>
+    <w:lsdException w:name="HTML Code" w:semiHidden="1" w:unhideWhenUsed="1"/>
+    <w:lsdException w:name="HTML Definition" w:semiHidden="1" w:unhideWhenUsed="1"/>
+    <w:lsdException w:name="HTML Keyboard" w:semiHidden="1" w:unhideWhenUsed="1"/>
+    <w:lsdException w:name="HTML Preformatted" w:semiHidden="1" w:unhideWhenUsed="1"/>
+    <w:lsdException w:name="HTML Sample" w:semiHidden="1" w:unhideWhenUsed="1"/>
+    <w:lsdException w:name="HTML Typewriter" w:semiHidden="1" w:unhideWhenUsed="1"/>
+    <w:lsdException w:name="HTML Variable" w:semiHidden="1" w:unhideWhenUsed="1"/>
+    <w:lsdException w:name="Normal Table" w:semiHidden="1" w:unhideWhenUsed="1"/>
+    <w:lsdException w:name="annotation subject" w:semiHidden="1" w:unhideWhenUsed="1"/>
+    <w:lsdException w:name="No List" w:semiHidden="1" w:unhideWhenUsed="1"/>
+    <w:lsdException w:name="Outline List 1" w:semiHidden="1" w:unhideWhenUsed="1"/>
+    <w:lsdException w:name="Outline List 2" w:semiHidden="1" w:unhideWhenUsed="1"/>
+    <w:lsdException w:name="Outline List 3" w:semiHidden="1" w:unhideWhenUsed="1"/>
+    <w:lsdException w:name="Table Simple 1" w:semiHidden="1" w:unhideWhenUsed="1"/>
+    <w:lsdException w:name="Table Simple 2" w:semiHidden="1" w:unhideWhenUsed="1"/>
+    <w:lsdException w:name="Table Simple 3" w:semiHidden="1" w:unhideWhenUsed="1"/>
+    <w:lsdException w:name="Table Classic 1" w:semiHidden="1" w:unhideWhenUsed="1"/>
+    <w:lsdException w:name="Table Classic 2" w:semiHidden="1" w:unhideWhenUsed="1"/>
+    <w:lsdException w:name="Table Classic 3" w:semiHidden="1" w:unhideWhenUsed="1"/>
+    <w:lsdException w:name="Table Classic 4" w:semiHidden="1" w:unhideWhenUsed="1"/>
+    <w:lsdException w:name="Table Colorful 1" w:semiHidden="1" w:unhideWhenUsed="1"/>
+    <w:lsdException w:name="Table Colorful 2" w:semiHidden="1" w:unhideWhenUsed="1"/>
+    <w:lsdException w:name="Table Colorful 3" w:semiHidden="1" w:unhideWhenUsed="1"/>
+    <w:lsdException w:name="Table Columns 1" w:semiHidden="1" w:unhideWhenUsed="1"/>
+    <w:lsdException w:name="Table Columns 2" w:semiHidden="1" w:unhideWhenUsed="1"/>
+    <w:lsdException w:name="Table Columns 3" w:semiHidden="1" w:unhideWhenUsed="1"/>
+    <w:lsdException w:name="Table Columns 4" w:semiHidden="1" w:unhideWhenUsed="1"/>
+    <w:lsdException w:name="Table Columns 5" w:semiHidden="1" w:unhideWhenUsed="1"/>
+    <w:lsdException w:name="Table Grid 1" w:semiHidden="1" w:unhideWhenUsed="1"/>
+    <w:lsdException w:name="Table Grid 2" w:semiHidden="1" w:unhideWhenUsed="1"/>
+    <w:lsdException w:name="Table Grid 3" w:semiHidden="1" w:unhideWhenUsed="1"/>
+    <w:lsdException w:name="Table Grid 4" w:semiHidden="1" w:unhideWhenUsed="1"/>
+    <w:lsdException w:name="Table Grid 5" w:semiHidden="1" w:unhideWhenUsed="1"/>
+    <w:lsdException w:name="Table Grid 6" w:semiHidden="1" w:unhideWhenUsed="1"/>
+    <w:lsdException w:name="Table Grid 7" w:semiHidden="1" w:unhideWhenUsed="1"/>
+    <w:lsdException w:name="Table Grid 8" w:semiHidden="1" w:unhideWhenUsed="1"/>
+    <w:lsdException w:name="Table List 1" w:semiHidden="1" w:unhideWhenUsed="1"/>
+    <w:lsdException w:name="Table List 2" w:semiHidden="1" w:unhideWhenUsed="1"/>
+    <w:lsdException w:name="Table List 3" w:semiHidden="1" w:unhideWhenUsed="1"/>
+    <w:lsdException w:name="Table List 4" w:semiHidden="1" w:unhideWhenUsed="1"/>
+    <w:lsdException w:name="Table List 5" w:semiHidden="1" w:unhideWhenUsed="1"/>
+    <w:lsdException w:name="Table List 6" w:semiHidden="1" w:unhideWhenUsed="1"/>
+    <w:lsdException w:name="Table List 7" w:semiHidden="1" w:unhideWhenUsed="1"/>
+    <w:lsdException w:name="Table List 8" w:semiHidden="1" w:unhideWhenUsed="1"/>
+    <w:lsdException w:name="Table 3D effects 1" w:semiHidden="1" w:unhideWhenUsed="1"/>
+    <w:lsdException w:name="Table 3D effects 2" w:semiHidden="1" w:unhideWhenUsed="1"/>
+    <w:lsdException w:name="Table 3D effects 3" w:semiHidden="1" w:unhideWhenUsed="1"/>
+    <w:lsdException w:name="Table Contemporary" w:semiHidden="1" w:unhideWhenUsed="1"/>
+    <w:lsdException w:name="Table Elegant" w:semiHidden="1" w:unhideWhenUsed="1"/>
+    <w:lsdException w:name="Table Professional" w:semiHidden="1" w:unhideWhenUsed="1"/>
+    <w:lsdException w:name="Table Subtle 1" w:semiHidden="1" w:unhideWhenUsed="1"/>
+    <w:lsdException w:name="Table Subtle 2" w:semiHidden="1" w:unhideWhenUsed="1"/>
+    <w:lsdException w:name="Table Web 1" w:semiHidden="1" w:unhideWhenUsed="1"/>
+    <w:lsdException w:name="Table Web 2" w:semiHidden="1" w:unhideWhenUsed="1"/>
+    <w:lsdException w:name="Table Web 3" w:semiHidden="1" w:unhideWhenUsed="1"/>
+    <w:lsdException w:name="Balloon Text" w:semiHidden="1" w:unhideWhenUsed="1"/>
+    <w:lsdException w:name="Table Grid" w:uiPriority="59"/>
+    <w:lsdException w:name="Table Theme" w:semiHidden="1" w:unhideWhenUsed="1"/>
+    <w:lsdException w:name="Placeholder Text" w:semiHidden="1"/>
+    <w:lsdException w:name="No Spacing" w:uiPriority="1" w:qFormat="1"/>
+    <w:lsdException w:name="Light Shading" w:uiPriority="60"/>
+    <w:lsdException w:name="Light List" w:uiPriority="61"/>
+    <w:lsdException w:name="Light Grid" w:uiPriority="62"/>
+    <w:lsdException w:name="Medium Shading 1" w:uiPriority="63"/>
+    <w:lsdException w:name="Medium Shading 2" w:uiPriority="64"/>
+    <w:lsdException w:name="Medium List 1" w:uiPriority="65"/>
+    <w:lsdException w:name="Medium List 2" w:uiPriority="66"/>
+    <w:lsdException w:name="Medium Grid 1" w:uiPriority="67"/>
+    <w:lsdException w:name="Medium Grid 2" w:uiPriority="68"/>
+    <w:lsdException w:name="Medium Grid 3" w:uiPriority="69"/>
+    <w:lsdException w:name="Dark List" w:uiPriority="70"/>
+    <w:lsdException w:name="Colorful Shading" w:uiPriority="71"/>
+    <w:lsdException w:name="Colorful List" w:uiPriority="72"/>
+    <w:lsdException w:name="Colorful Grid" w:uiPriority="73"/>
+    <w:lsdException w:name="Light Shading Accent 1" w:uiPriority="60"/>
+    <w:lsdException w:name="Light List Accent 1" w:uiPriority="61"/>
+    <w:lsdException w:name="Light Grid Accent 1" w:uiPriority="62"/>
+    <w:lsdException w:name="Medium Shading 1 Accent 1" w:uiPriority="63"/>
+    <w:lsdException w:name="Medium Shading 2 Accent 1" w:uiPriority="64"/>
+    <w:lsdException w:name="Medium List 1 Accent 1" w:uiPriority="65"/>
+    <w:lsdException w:name="Revision" w:semiHidden="1"/>
+    <w:lsdException w:name="List Paragraph" w:uiPriority="34" w:qFormat="1"/>
+    <w:lsdException w:name="Quote" w:uiPriority="29" w:qFormat="1"/>
+    <w:lsdException w:name="Intense Quote" w:uiPriority="30" w:qFormat="1"/>
+    <w:lsdException w:name="Medium List 2 Accent 1" w:uiPriority="66"/>
+    <w:lsdException w:name="Medium Grid 1 Accent 1" w:uiPriority="67"/>
+    <w:lsdException w:name="Medium Grid 2 Accent 1" w:uiPriority="68"/>
+    <w:lsdException w:name="Medium Grid 3 Accent 1" w:uiPriority="69"/>
+    <w:lsdException w:name="Dark List Accent 1" w:uiPriority="70"/>
+    <w:lsdException w:name="Colorful Shading Accent 1" w:uiPriority="71"/>
+    <w:lsdException w:name="Colorful List Accent 1" w:uiPriority="72"/>
+    <w:lsdException w:name="Colorful Grid Accent 1" w:uiPriority="73"/>
+    <w:lsdException w:name="Light Shading Accent 2" w:uiPriority="60"/>
+    <w:lsdException w:name="Light List Accent 2" w:uiPriority="61"/>
+    <w:lsdException w:name="Light Grid Accent 2" w:uiPriority="62"/>
+    <w:lsdException w:name="Medium Shading 1 Accent 2" w:uiPriority="63"/>
+    <w:lsdException w:name="Medium Shading 2 Accent 2" w:uiPriority="64"/>
+    <w:lsdException w:name="Medium List 1 Accent 2" w:uiPriority="65"/>
+    <w:lsdException w:name="Medium List 2 Accent 2" w:uiPriority="66"/>
+    <w:lsdException w:name="Medium Grid 1 Accent 2" w:uiPriority="67"/>
+    <w:lsdException w:name="Medium Grid 2 Accent 2" w:uiPriority="68"/>
+    <w:lsdException w:name="Medium Grid 3 Accent 2" w:uiPriority="69"/>
+    <w:lsdException w:name="Dark List Accent 2" w:uiPriority="70"/>
+    <w:lsdException w:name="Colorful Shading Accent 2" w:uiPriority="71"/>
+    <w:lsdException w:name="Colorful List Accent 2" w:uiPriority="72"/>
+    <w:lsdException w:name="Colorful Grid Accent 2" w:uiPriority="73"/>
+    <w:lsdException w:name="Light Shading Accent 3" w:uiPriority="60"/>
+    <w:lsdException w:name="Light List Accent 3" w:uiPriority="61"/>
+    <w:lsdException w:name="Light Grid Accent 3" w:uiPriority="62"/>
+    <w:lsdException w:name="Medium Shading 1 Accent 3" w:uiPriority="63"/>
+    <w:lsdException w:name="Medium Shading 2 Accent 3" w:uiPriority="64"/>
+    <w:lsdException w:name="Medium List 1 Accent 3" w:uiPriority="65"/>
+    <w:lsdException w:name="Medium List 2 Accent 3" w:uiPriority="66"/>
+    <w:lsdException w:name="Medium Grid 1 Accent 3" w:uiPriority="67"/>
+    <w:lsdException w:name="Medium Grid 2 Accent 3" w:uiPriority="68"/>
+    <w:lsdException w:name="Medium Grid 3 Accent 3" w:uiPriority="69"/>
+    <w:lsdException w:name="Dark List Accent 3" w:uiPriority="70"/>
+    <w:lsdException w:name="Colorful Shading Accent 3" w:uiPriority="71"/>
+    <w:lsdException w:name="Colorful List Accent 3" w:uiPriority="72"/>
+    <w:lsdException w:name="Colorful Grid Accent 3" w:uiPriority="73"/>
+    <w:lsdException w:name="Light Shading Accent 4" w:uiPriority="60"/>
+    <w:lsdException w:name="Light List Accent 4" w:uiPriority="61"/>
+    <w:lsdException w:name="Light Grid Accent 4" w:uiPriority="62"/>
+    <w:lsdException w:name="Medium Shading 1 Accent 4" w:uiPriority="63"/>
+    <w:lsdException w:name="Medium Shading 2 Accent 4" w:uiPriority="64"/>
+    <w:lsdException w:name="Medium List 1 Accent 4" w:uiPriority="65"/>
+    <w:lsdException w:name="Medium List 2 Accent 4" w:uiPriority="66"/>
+    <w:lsdException w:name="Medium Grid 1 Accent 4" w:uiPriority="67"/>
+    <w:lsdException w:name="Medium Grid 2 Accent 4" w:uiPriority="68"/>
+    <w:lsdException w:name="Medium Grid 3 Accent 4" w:uiPriority="69"/>
+    <w:lsdException w:name="Dark List Accent 4" w:uiPriority="70"/>
+    <w:lsdException w:name="Colorful Shading Accent 4" w:uiPriority="71"/>
+    <w:lsdException w:name="Colorful List Accent 4" w:uiPriority="72"/>
+    <w:lsdException w:name="Colorful Grid Accent 4" w:uiPriority="73"/>
+    <w:lsdException w:name="Light Shading Accent 5" w:uiPriority="60"/>
+    <w:lsdException w:name="Light List Accent 5" w:uiPriority="61"/>
+    <w:lsdException w:name="Light Grid Accent 5" w:uiPriority="62"/>
+    <w:lsdException w:name="Medium Shading 1 Accent 5" w:uiPriority="63"/>
+    <w:lsdException w:name="Medium Shading 2 Accent 5" w:uiPriority="64"/>
+    <w:lsdException w:name="Medium List 1 Accent 5" w:uiPriority="65"/>
+    <w:lsdException w:name="Medium List 2 Accent 5" w:uiPriority="66"/>
+    <w:lsdException w:name="Medium Grid 1 Accent 5" w:uiPriority="67"/>
+    <w:lsdException w:name="Medium Grid 2 Accent 5" w:uiPriority="68"/>
+    <w:lsdException w:name="Medium Grid 3 Accent 5" w:uiPriority="69"/>
+    <w:lsdException w:name="Dark List Accent 5" w:uiPriority="70"/>
+    <w:lsdException w:name="Colorful Shading Accent 5" w:uiPriority="71"/>
+    <w:lsdException w:name="Colorful List Accent 5" w:uiPriority="72"/>
+    <w:lsdException w:name="Colorful Grid Accent 5" w:uiPriority="73"/>
+    <w:lsdException w:name="Light Shading Accent 6" w:uiPriority="60"/>
+    <w:lsdException w:name="Light List Accent 6" w:uiPriority="61"/>
+    <w:lsdException w:name="Light Grid Accent 6" w:uiPriority="62"/>
+    <w:lsdException w:name="Medium Shading 1 Accent 6" w:uiPriority="63"/>
+    <w:lsdException w:name="Medium Shading 2 Accent 6" w:uiPriority="64"/>
+    <w:lsdException w:name="Medium List 1 Accent 6" w:uiPriority="65"/>
+    <w:lsdException w:name="Medium List 2 Accent 6" w:uiPriority="66"/>
+    <w:lsdException w:name="Medium Grid 1 Accent 6" w:uiPriority="67"/>
+    <w:lsdException w:name="Medium Grid 2 Accent 6" w:uiPriority="68"/>
+    <w:lsdException w:name="Medium Grid 3 Accent 6" w:uiPriority="69"/>
+    <w:lsdException w:name="Dark List Accent 6" w:uiPriority="70"/>
+    <w:lsdException w:name="Colorful Shading Accent 6" w:uiPriority="71"/>
+    <w:lsdException w:name="Colorful List Accent 6" w:uiPriority="72"/>
+    <w:lsdException w:name="Colorful Grid Accent 6" w:uiPriority="73"/>
+    <w:lsdException w:name="Subtle Emphasis" w:uiPriority="19" w:qFormat="1"/>
+    <w:lsdException w:name="Intense Emphasis" w:uiPriority="21" w:qFormat="1"/>
+    <w:lsdException w:name="Subtle Reference" w:uiPriority="31" w:qFormat="1"/>
+    <w:lsdException w:name="Intense Reference" w:uiPriority="32" w:qFormat="1"/>
+    <w:lsdException w:name="Book Title" w:uiPriority="33" w:qFormat="1"/>
+    <w:lsdException w:name="Bibliography" w:semiHidden="1" w:uiPriority="37" w:unhideWhenUsed="1"/>
+    <w:lsdException w:name="TOC Heading" w:semiHidden="1" w:uiPriority="39" w:unhideWhenUsed="1" w:qFormat="1"/>
+    <w:lsdException w:name="Plain Table 1" w:uiPriority="41"/>
+    <w:lsdException w:name="Plain Table 2" w:uiPriority="42"/>
+    <w:lsdException w:name="Plain Table 3" w:uiPriority="43"/>
+    <w:lsdException w:name="Plain Table 4" w:uiPriority="44"/>
+    <w:lsdException w:name="Plain Table 5" w:uiPriority="45"/>
+    <w:lsdException w:name="Grid Table Light" w:uiPriority="40"/>
+    <w:lsdException w:name="Grid Table 1 Light" w:uiPriority="46"/>
+    <w:lsdException w:name="Grid Table 2" w:uiPriority="47"/>
+    <w:lsdException w:name="Grid Table 3" w:uiPriority="48"/>
+    <w:lsdException w:name="Grid Table 4" w:uiPriority="49"/>
+    <w:lsdException w:name="Grid Table 5 Dark" w:uiPriority="50"/>
+    <w:lsdException w:name="Grid Table 6 Colorful" w:uiPriority="51"/>
+    <w:lsdException w:name="Grid Table 7 Colorful" w:uiPriority="52"/>
+    <w:lsdException w:name="Grid Table 1 Light Accent 1" w:uiPriority="46"/>
+    <w:lsdException w:name="Grid Table 2 Accent 1" w:uiPriority="47"/>
+    <w:lsdException w:name="Grid Table 3 Accent 1" w:uiPriority="48"/>
+    <w:lsdException w:name="Grid Table 4 Accent 1" w:uiPriority="49"/>
+    <w:lsdException w:name="Grid Table 5 Dark Accent 1" w:uiPriority="50"/>
+    <w:lsdException w:name="Grid Table 6 Colorful Accent 1" w:uiPriority="51"/>
+    <w:lsdException w:name="Grid Table 7 Colorful Accent 1" w:uiPriority="52"/>
+    <w:lsdException w:name="Grid Table 1 Light Accent 2" w:uiPriority="46"/>
+    <w:lsdException w:name="Grid Table 2 Accent 2" w:uiPriority="47"/>
+    <w:lsdException w:name="Grid Table 3 Accent 2" w:uiPriority="48"/>
+    <w:lsdException w:name="Grid Table 4 Accent 2" w:uiPriority="49"/>
+    <w:lsdException w:name="Grid Table 5 Dark Accent 2" w:uiPriority="50"/>
+    <w:lsdException w:name="Grid Table 6 Colorful Accent 2" w:uiPriority="51"/>
+    <w:lsdException w:name="Grid Table 7 Colorful Accent 2" w:uiPriority="52"/>
+    <w:lsdException w:name="Grid Table 1 Light Accent 3" w:uiPriority="46"/>
+    <w:lsdException w:name="Grid Table 2 Accent 3" w:uiPriority="47"/>
+    <w:lsdException w:name="Grid Table 3 Accent 3" w:uiPriority="48"/>
+    <w:lsdException w:name="Grid Table 4 Accent 3" w:uiPriority="49"/>
+    <w:lsdException w:name="Grid Table 5 Dark Accent 3" w:uiPriority="50"/>
+    <w:lsdException w:name="Grid Table 6 Colorful Accent 3" w:uiPriority="51"/>
+    <w:lsdException w:name="Grid Table 7 Colorful Accent 3" w:uiPriority="52"/>
+    <w:lsdException w:name="Grid Table 1 Light Accent 4" w:uiPriority="46"/>
+    <w:lsdException w:name="Grid Table 2 Accent 4" w:uiPriority="47"/>
+    <w:lsdException w:name="Grid Table 3 Accent 4" w:uiPriority="48"/>
+    <w:lsdException w:name="Grid Table 4 Accent 4" w:uiPriority="49"/>
+    <w:lsdException w:name="Grid Table 5 Dark Accent 4" w:uiPriority="50"/>
+    <w:lsdException w:name="Grid Table 6 Colorful Accent 4" w:uiPriority="51"/>
+    <w:lsdException w:name="Grid Table 7 Colorful Accent 4" w:uiPriority="52"/>
+    <w:lsdException w:name="Grid Table 1 Light Accent 5" w:uiPriority="46"/>
+    <w:lsdException w:name="Grid Table 2 Accent 5" w:uiPriority="47"/>
+    <w:lsdException w:name="Grid Table 3 Accent 5" w:uiPriority="48"/>
+    <w:lsdException w:name="Grid Table 4 Accent 5" w:uiPriority="49"/>
+    <w:lsdException w:name="Grid Table 5 Dark Accent 5" w:uiPriority="50"/>
+    <w:lsdException w:name="Grid Table 6 Colorful Accent 5" w:uiPriority="51"/>
+    <w:lsdException w:name="Grid Table 7 Colorful Accent 5" w:uiPriority="52"/>
+    <w:lsdException w:name="Grid Table 1 Light Accent 6" w:uiPriority="46"/>
+    <w:lsdException w:name="Grid Table 2 Accent 6" w:uiPriority="47"/>
+    <w:lsdException w:name="Grid Table 3 Accent 6" w:uiPriority="48"/>
+    <w:lsdException w:name="Grid Table 4 Accent 6" w:uiPriority="49"/>
+    <w:lsdException w:name="Grid Table 5 Dark Accent 6" w:uiPriority="50"/>
+    <w:lsdException w:name="Grid Table 6 Colorful Accent 6" w:uiPriority="51"/>
+    <w:lsdException w:name="Grid Table 7 Colorful Accent 6" w:uiPriority="52"/>
+    <w:lsdException w:name="List Table 1 Light" w:uiPriority="46"/>
+    <w:lsdException w:name="List Table 2" w:uiPriority="47"/>
+    <w:lsdException w:name="List Table 3" w:uiPriority="48"/>
+    <w:lsdException w:name="List Table 4" w:uiPriority="49"/>
+    <w:lsdException w:name="List Table 5 Dark" w:uiPriority="50"/>
+    <w:lsdException w:name="List Table 6 Colorful" w:uiPriority="51"/>
+    <w:lsdException w:name="List Table 7 Colorful" w:uiPriority="52"/>
+    <w:lsdException w:name="List Table 1 Light Accent 1" w:uiPriority="46"/>
+    <w:lsdException w:name="List Table 2 Accent 1" w:uiPriority="47"/>
+    <w:lsdException w:name="List Table 3 Accent 1" w:uiPriority="48"/>
+    <w:lsdException w:name="List Table 4 Accent 1" w:uiPriority="49"/>
+    <w:lsdException w:name="List Table 5 Dark Accent 1" w:uiPriority="50"/>
+    <w:lsdException w:name="List Table 6 Colorful Accent 1" w:uiPriority="51"/>
+    <w:lsdException w:name="List Table 7 Colorful Accent 1" w:uiPriority="52"/>
+    <w:lsdException w:name="List Table 1 Light Accent 2" w:uiPriority="46"/>
+    <w:lsdException w:name="List Table 2 Accent 2" w:uiPriority="47"/>
+    <w:lsdException w:name="List Table 3 Accent 2" w:uiPriority="48"/>
+    <w:lsdException w:name="List Table 4 Accent 2" w:uiPriority="49"/>
+    <w:lsdException w:name="List Table 5 Dark Accent 2" w:uiPriority="50"/>
+    <w:lsdException w:name="List Table 6 Colorful Accent 2" w:uiPriority="51"/>
+    <w:lsdException w:name="List Table 7 Colorful Accent 2" w:uiPriority="52"/>
+    <w:lsdException w:name="List Table 1 Light Accent 3" w:uiPriority="46"/>
+    <w:lsdException w:name="List Table 2 Accent 3" w:uiPriority="47"/>
+    <w:lsdException w:name="List Table 3 Accent 3" w:uiPriority="48"/>
+    <w:lsdException w:name="List Table 4 Accent 3" w:uiPriority="49"/>
+    <w:lsdException w:name="List Table 5 Dark Accent 3" w:uiPriority="50"/>
+    <w:lsdException w:name="List Table 6 Colorful Accent 3" w:uiPriority="51"/>
+    <w:lsdException w:name="List Table 7 Colorful Accent 3" w:uiPriority="52"/>
+    <w:lsdException w:name="List Table 1 Light Accent 4" w:uiPriority="46"/>
+    <w:lsdException w:name="List Table 2 Accent 4" w:uiPriority="47"/>
+    <w:lsdException w:name="List Table 3 Accent 4" w:uiPriority="48"/>
+    <w:lsdException w:name="List Table 4 Accent 4" w:uiPriority="49"/>
+    <w:lsdException w:name="List Table 5 Dark Accent 4" w:uiPriority="50"/>
+    <w:lsdException w:name="List Table 6 Colorful Accent 4" w:uiPriority="51"/>
+    <w:lsdException w:name="List Table 7 Colorful Accent 4" w:uiPriority="52"/>
+    <w:lsdException w:name="List Table 1 Light Accent 5" w:uiPriority="46"/>
+    <w:lsdException w:name="List Table 2 Accent 5" w:uiPriority="47"/>
+    <w:lsdException w:name="List Table 3 Accent 5" w:uiPriority="48"/>
+    <w:lsdException w:name="List Table 4 Accent 5" w:uiPriority="49"/>
+    <w:lsdException w:name="List Table 5 Dark Accent 5" w:uiPriority="50"/>
+    <w:lsdException w:name="List Table 6 Colorful Accent 5" w:uiPriority="51"/>
+    <w:lsdException w:name="List Table 7 Colorful Accent 5" w:uiPriority="52"/>
+    <w:lsdException w:name="List Table 1 Light Accent 6" w:uiPriority="46"/>
+    <w:lsdException w:name="List Table 2 Accent 6" w:uiPriority="47"/>
+    <w:lsdException w:name="List Table 3 Accent 6" w:uiPriority="48"/>
+    <w:lsdException w:name="List Table 4 Accent 6" w:uiPriority="49"/>
+    <w:lsdException w:name="List Table 5 Dark Accent 6" w:uiPriority="50"/>
+    <w:lsdException w:name="List Table 6 Colorful Accent 6" w:uiPriority="51"/>
+    <w:lsdException w:name="List Table 7 Colorful Accent 6" w:uiPriority="52"/>
   </w:latentStyles>
   <w:style w:type="paragraph" w:default="1" w:styleId="Normal">
     <w:name w:val="Normal"/>
@@ -10121,7 +9198,7 @@
 </file>
 
 <file path=customXml/itemProps2.xml><?xml version="1.0" encoding="utf-8"?>
-<ds:datastoreItem xmlns:ds="http://schemas.openxmlformats.org/officeDocument/2006/customXml" ds:itemID="{3D06B65D-22AA-421B-B92E-C77E6C8B2F1A}">
+<ds:datastoreItem xmlns:ds="http://schemas.openxmlformats.org/officeDocument/2006/customXml" ds:itemID="{2D201D03-8607-432E-9523-E890EF9CFA5F}">
   <ds:schemaRefs>
     <ds:schemaRef ds:uri="http://schemas.openxmlformats.org/officeDocument/2006/bibliography"/>
   </ds:schemaRefs>

</xml_diff>

<commit_message>
Correction Cahier des Charges
</commit_message>
<xml_diff>
--- a/Cahier des charges/Cahier Des Charges.docx
+++ b/Cahier des charges/Cahier Des Charges.docx
@@ -1,6 +1,6 @@
 
 <file path=word/document.xml><?xml version="1.0" encoding="utf-8"?>
-<w:document xmlns:wpc="http://schemas.microsoft.com/office/word/2010/wordprocessingCanvas" xmlns:mc="http://schemas.openxmlformats.org/markup-compatibility/2006" xmlns:o="urn:schemas-microsoft-com:office:office" xmlns:r="http://schemas.openxmlformats.org/officeDocument/2006/relationships" xmlns:m="http://schemas.openxmlformats.org/officeDocument/2006/math" xmlns:v="urn:schemas-microsoft-com:vml" xmlns:wp14="http://schemas.microsoft.com/office/word/2010/wordprocessingDrawing" xmlns:wp="http://schemas.openxmlformats.org/drawingml/2006/wordprocessingDrawing" xmlns:w10="urn:schemas-microsoft-com:office:word" xmlns:w="http://schemas.openxmlformats.org/wordprocessingml/2006/main" xmlns:w14="http://schemas.microsoft.com/office/word/2010/wordml" xmlns:wpg="http://schemas.microsoft.com/office/word/2010/wordprocessingGroup" xmlns:wpi="http://schemas.microsoft.com/office/word/2010/wordprocessingInk" xmlns:wne="http://schemas.microsoft.com/office/word/2006/wordml" xmlns:wps="http://schemas.microsoft.com/office/word/2010/wordprocessingShape" mc:Ignorable="w14 wp14">
+<w:document xmlns:wpc="http://schemas.microsoft.com/office/word/2010/wordprocessingCanvas" xmlns:mc="http://schemas.openxmlformats.org/markup-compatibility/2006" xmlns:o="urn:schemas-microsoft-com:office:office" xmlns:r="http://schemas.openxmlformats.org/officeDocument/2006/relationships" xmlns:m="http://schemas.openxmlformats.org/officeDocument/2006/math" xmlns:v="urn:schemas-microsoft-com:vml" xmlns:wp14="http://schemas.microsoft.com/office/word/2010/wordprocessingDrawing" xmlns:wp="http://schemas.openxmlformats.org/drawingml/2006/wordprocessingDrawing" xmlns:w10="urn:schemas-microsoft-com:office:word" xmlns:w="http://schemas.openxmlformats.org/wordprocessingml/2006/main" xmlns:w14="http://schemas.microsoft.com/office/word/2010/wordml" xmlns:w15="http://schemas.microsoft.com/office/word/2012/wordml" xmlns:wpg="http://schemas.microsoft.com/office/word/2010/wordprocessingGroup" xmlns:wpi="http://schemas.microsoft.com/office/word/2010/wordprocessingInk" xmlns:wne="http://schemas.microsoft.com/office/word/2006/wordml" xmlns:wps="http://schemas.microsoft.com/office/word/2010/wordprocessingShape" mc:Ignorable="w14 w15 wp14">
   <w:body>
     <w:sdt>
       <w:sdtPr>
@@ -494,7 +494,7 @@
                         </pic:cNvPicPr>
                       </pic:nvPicPr>
                       <pic:blipFill>
-                        <a:blip r:embed="rId10">
+                        <a:blip r:embed="rId9">
                           <a:extLst>
                             <a:ext uri="{28A0092B-C50C-407E-A947-70E740481C1C}">
                               <a14:useLocalDpi xmlns:a14="http://schemas.microsoft.com/office/drawing/2010/main" val="0"/>
@@ -560,7 +560,7 @@
                         <pic:cNvPicPr/>
                       </pic:nvPicPr>
                       <pic:blipFill>
-                        <a:blip r:embed="rId11">
+                        <a:blip r:embed="rId10">
                           <a:extLst>
                             <a:ext uri="{28A0092B-C50C-407E-A947-70E740481C1C}">
                               <a14:useLocalDpi xmlns:a14="http://schemas.microsoft.com/office/drawing/2010/main" val="0"/>
@@ -1594,43 +1594,7 @@
           <w:color w:val="000000"/>
           <w:lang w:eastAsia="fr-FR"/>
         </w:rPr>
-        <w:t>Le laboratoire SYMME (</w:t>
-      </w:r>
-      <w:proofErr w:type="spellStart"/>
-      <w:r>
-        <w:rPr>
-          <w:rFonts w:ascii="Arial" w:eastAsia="Times New Roman" w:hAnsi="Arial" w:cs="Arial"/>
-          <w:color w:val="000000"/>
-          <w:lang w:eastAsia="fr-FR"/>
-        </w:rPr>
-        <w:t>SYstèmes</w:t>
-      </w:r>
-      <w:proofErr w:type="spellEnd"/>
-      <w:r>
-        <w:rPr>
-          <w:rFonts w:ascii="Arial" w:eastAsia="Times New Roman" w:hAnsi="Arial" w:cs="Arial"/>
-          <w:color w:val="000000"/>
-          <w:lang w:eastAsia="fr-FR"/>
-        </w:rPr>
-        <w:t xml:space="preserve"> et Matériaux pour la </w:t>
-      </w:r>
-      <w:proofErr w:type="spellStart"/>
-      <w:r>
-        <w:rPr>
-          <w:rFonts w:ascii="Arial" w:eastAsia="Times New Roman" w:hAnsi="Arial" w:cs="Arial"/>
-          <w:color w:val="000000"/>
-          <w:lang w:eastAsia="fr-FR"/>
-        </w:rPr>
-        <w:t>MEcatronique</w:t>
-      </w:r>
-      <w:proofErr w:type="spellEnd"/>
-      <w:r>
-        <w:rPr>
-          <w:rFonts w:ascii="Arial" w:eastAsia="Times New Roman" w:hAnsi="Arial" w:cs="Arial"/>
-          <w:color w:val="000000"/>
-          <w:lang w:eastAsia="fr-FR"/>
-        </w:rPr>
-        <w:t>) est un laboratoire de l'Université de Savoie, dont les activités sont tournées vers</w:t>
+        <w:t>Le laboratoire SYMME (SYstèmes et Matériaux pour la MEcatronique) est un laboratoire de l'Université de Savoie, dont les activités sont tournées vers</w:t>
       </w:r>
       <w:r>
         <w:rPr>
@@ -1854,23 +1818,7 @@
         <w:t xml:space="preserve"> </w:t>
       </w:r>
       <w:r>
-        <w:t>(</w:t>
-      </w:r>
-      <w:proofErr w:type="spellStart"/>
-      <w:r>
-        <w:t>SYstèmes</w:t>
-      </w:r>
-      <w:proofErr w:type="spellEnd"/>
-      <w:r>
-        <w:t xml:space="preserve"> et Matériaux pour la </w:t>
-      </w:r>
-      <w:proofErr w:type="spellStart"/>
-      <w:r>
-        <w:t>MEcatronique</w:t>
-      </w:r>
-      <w:proofErr w:type="spellEnd"/>
-      <w:r>
-        <w:t>)</w:t>
+        <w:t>(SYstèmes et Matériaux pour la MEcatronique)</w:t>
       </w:r>
     </w:p>
     <w:p>
@@ -2269,81 +2217,6 @@
           <w:szCs w:val="24"/>
         </w:rPr>
         <w:t>60 personnes</w:t>
-      </w:r>
-    </w:p>
-    <w:p>
-      <w:pPr>
-        <w:rPr>
-          <w:rFonts w:ascii="Calibri" w:hAnsi="Calibri" w:cs="Calibri"/>
-          <w:sz w:val="24"/>
-          <w:szCs w:val="24"/>
-        </w:rPr>
-      </w:pPr>
-    </w:p>
-    <w:p>
-      <w:pPr>
-        <w:rPr>
-          <w:rFonts w:ascii="Calibri" w:hAnsi="Calibri" w:cs="Calibri"/>
-          <w:b/>
-          <w:sz w:val="24"/>
-          <w:szCs w:val="24"/>
-        </w:rPr>
-      </w:pPr>
-      <w:r>
-        <w:rPr>
-          <w:rFonts w:ascii="Calibri,Bold" w:hAnsi="Calibri,Bold" w:cs="Calibri"/>
-          <w:b/>
-          <w:sz w:val="24"/>
-          <w:szCs w:val="24"/>
-        </w:rPr>
-        <w:t>Matériel </w:t>
-      </w:r>
-      <w:r>
-        <w:rPr>
-          <w:rFonts w:ascii="Calibri" w:hAnsi="Calibri" w:cs="Calibri"/>
-          <w:b/>
-          <w:sz w:val="24"/>
-          <w:szCs w:val="24"/>
-        </w:rPr>
-        <w:t xml:space="preserve">: </w:t>
-      </w:r>
-    </w:p>
-    <w:p>
-      <w:pPr>
-        <w:rPr>
-          <w:rFonts w:ascii="Calibri" w:hAnsi="Calibri" w:cs="Calibri"/>
-          <w:b/>
-          <w:sz w:val="24"/>
-          <w:szCs w:val="24"/>
-        </w:rPr>
-      </w:pPr>
-    </w:p>
-    <w:p>
-      <w:pPr>
-        <w:rPr>
-          <w:rFonts w:ascii="Calibri,Bold" w:hAnsi="Calibri,Bold" w:cs="Calibri"/>
-          <w:b/>
-          <w:sz w:val="24"/>
-          <w:szCs w:val="24"/>
-        </w:rPr>
-      </w:pPr>
-      <w:r>
-        <w:rPr>
-          <w:rFonts w:ascii="Calibri,Bold" w:hAnsi="Calibri,Bold" w:cs="Calibri"/>
-          <w:b/>
-          <w:sz w:val="24"/>
-          <w:szCs w:val="24"/>
-        </w:rPr>
-        <w:t>Particularités</w:t>
-      </w:r>
-      <w:r>
-        <w:rPr>
-          <w:rFonts w:ascii="Calibri,Bold" w:hAnsi="Calibri,Bold" w:cs="Calibri"/>
-          <w:b/>
-          <w:sz w:val="24"/>
-          <w:szCs w:val="24"/>
-        </w:rPr>
-        <w:t xml:space="preserve"> : </w:t>
       </w:r>
     </w:p>
     <w:p>
@@ -2604,15 +2477,7 @@
         </w:numPr>
       </w:pPr>
       <w:r>
-        <w:t xml:space="preserve">Simon-Frédéric </w:t>
-      </w:r>
-      <w:proofErr w:type="spellStart"/>
-      <w:r>
-        <w:t>Desage</w:t>
-      </w:r>
-      <w:proofErr w:type="spellEnd"/>
-      <w:r>
-        <w:t>, doctorant au sein du laboratoire SYMME.</w:t>
+        <w:t>Simon-Frédéric Desage, doctorant au sein du laboratoire SYMME.</w:t>
       </w:r>
     </w:p>
     <w:p/>
@@ -2638,23 +2503,13 @@
         <w:spacing w:line="276" w:lineRule="auto"/>
       </w:pPr>
       <w:r>
-        <w:t xml:space="preserve">Le but de l’état de l’art est pour M. </w:t>
-      </w:r>
-      <w:proofErr w:type="spellStart"/>
-      <w:r>
-        <w:t>Desage</w:t>
-      </w:r>
-      <w:proofErr w:type="spellEnd"/>
-      <w:r>
-        <w:t xml:space="preserve"> de s’appuyer sur celui-ci pour la méthode de rendu OpenGL, l’application, elle, a pour but d’être réutiliser à </w:t>
-      </w:r>
-      <w:proofErr w:type="gramStart"/>
-      <w:r>
-        <w:t>l’avenir ,</w:t>
-      </w:r>
-      <w:proofErr w:type="gramEnd"/>
-      <w:r>
-        <w:t xml:space="preserve"> pour permettre le rendu d’une image.</w:t>
+        <w:t>Le but de l’état de l’art est pour M. Desage de s’appuyer sur celui-ci pour la méthode de rendu OpenGL, l’application, el</w:t>
+      </w:r>
+      <w:r>
+        <w:t>le, a pour but d’être réutilisée</w:t>
+      </w:r>
+      <w:r>
+        <w:t xml:space="preserve"> à l’avenir , pour permettre le rendu d’une image.</w:t>
       </w:r>
       <w:r>
         <w:br w:type="page"/>
@@ -3175,15 +3030,7 @@
         <w:jc w:val="both"/>
       </w:pPr>
       <w:r>
-        <w:t xml:space="preserve">Le logiciel utilisé pour récupérer les données par le dispositif est  un programme édité sous </w:t>
-      </w:r>
-      <w:proofErr w:type="spellStart"/>
-      <w:r>
-        <w:t>Matlab</w:t>
-      </w:r>
-      <w:proofErr w:type="spellEnd"/>
-      <w:r>
-        <w:t xml:space="preserve">. Le dispositif est basé sur l’analyse et la modélisation de l’interaction surface/lumière. </w:t>
+        <w:t xml:space="preserve">Le logiciel utilisé pour récupérer les données par le dispositif est  un programme édité sous Matlab. Le dispositif est basé sur l’analyse et la modélisation de l’interaction surface/lumière. </w:t>
       </w:r>
     </w:p>
     <w:p>
@@ -3204,15 +3051,7 @@
         <w:jc w:val="both"/>
       </w:pPr>
       <w:r>
-        <w:t xml:space="preserve">Des sources lumineuses s’allument progressivement et une photo est prise pour chacune d’entre elles. Le programme créé sous </w:t>
-      </w:r>
-      <w:proofErr w:type="spellStart"/>
-      <w:r>
-        <w:t>Matlab</w:t>
-      </w:r>
-      <w:proofErr w:type="spellEnd"/>
-      <w:r>
-        <w:t xml:space="preserve"> prend alors en charge l’ensemble d’images et génère un fichier afin de simuler le rendu de la pièce. L’utilisateur peut ensuite mettre en évidence ce qu’il souhaite voir en détail, quelle que soit la position de la source lumineuse qui éclaire.</w:t>
+        <w:t>Des sources lumineuses s’allument progressivement et une photo est prise pour chacune d’entre elles. Le programme créé sous Matlab prend alors en charge l’ensemble d’images et génère un fichier afin de simuler le rendu de la pièce. L’utilisateur peut ensuite mettre en évidence ce qu’il souhaite voir en détail, quelle que soit la position de la source lumineuse qui éclaire.</w:t>
       </w:r>
     </w:p>
     <w:p>
@@ -3238,23 +3077,13 @@
         <w:jc w:val="both"/>
       </w:pPr>
       <w:r>
-        <w:t xml:space="preserve">Le programme que nous devons développer en C++ devra utiliser OpenGL pour reconstruire des objets à partir d’une ou deux images dont l’information sera ensuite traitée et rendu.  Notre objectif est de montrer en quoi l’utilisation d’OpenGL et des </w:t>
-      </w:r>
-      <w:proofErr w:type="spellStart"/>
-      <w:r>
-        <w:t>shaders</w:t>
-      </w:r>
-      <w:proofErr w:type="spellEnd"/>
-      <w:r>
-        <w:t xml:space="preserve"> permettrait d’améliorer les performances du programme précédent. </w:t>
+        <w:t xml:space="preserve">Le programme que nous devons développer en C++ devra utiliser OpenGL pour reconstruire des objets à partir d’une ou deux images dont l’information sera ensuite traitée et rendu.  Notre objectif est de montrer en quoi l’utilisation d’OpenGL et des shaders permettrait d’améliorer les performances du programme précédent. </w:t>
       </w:r>
     </w:p>
     <w:p>
       <w:pPr>
         <w:spacing w:line="276" w:lineRule="auto"/>
       </w:pPr>
-      <w:bookmarkStart w:id="6" w:name="_GoBack"/>
-      <w:bookmarkEnd w:id="6"/>
       <w:r>
         <w:br w:type="page"/>
       </w:r>
@@ -3274,7 +3103,7 @@
           <w:lang w:eastAsia="fr-FR"/>
         </w:rPr>
       </w:pPr>
-      <w:bookmarkStart w:id="7" w:name="_Toc372285928"/>
+      <w:bookmarkStart w:id="6" w:name="_Toc372285928"/>
       <w:r>
         <w:rPr>
           <w:sz w:val="52"/>
@@ -3283,7 +3112,7 @@
         <w:lastRenderedPageBreak/>
         <w:t>Les besoins fonctionnels</w:t>
       </w:r>
-      <w:bookmarkEnd w:id="7"/>
+      <w:bookmarkEnd w:id="6"/>
     </w:p>
     <w:p/>
     <w:p/>
@@ -3321,7 +3150,7 @@
                     </pic:cNvPicPr>
                   </pic:nvPicPr>
                   <pic:blipFill>
-                    <a:blip r:embed="rId12">
+                    <a:blip r:embed="rId11">
                       <a:extLst>
                         <a:ext uri="{28A0092B-C50C-407E-A947-70E740481C1C}">
                           <a14:useLocalDpi xmlns:a14="http://schemas.microsoft.com/office/drawing/2010/main" val="0"/>
@@ -3423,7 +3252,10 @@
         <w:t>Cas d’utilisation</w:t>
       </w:r>
       <w:r>
-        <w:t> : Charger une image</w:t>
+        <w:t xml:space="preserve"> : </w:t>
+      </w:r>
+      <w:r>
+        <w:t>Calculer le rendu</w:t>
       </w:r>
     </w:p>
     <w:p>
@@ -3445,7 +3277,16 @@
         <w:t xml:space="preserve">Objectif </w:t>
       </w:r>
       <w:r>
-        <w:t>: Charger l’image  voulue pour la reconstruction 3D</w:t>
+        <w:t xml:space="preserve">: </w:t>
+      </w:r>
+      <w:r>
+        <w:t>Calculer le rendu 3D à partir de</w:t>
+      </w:r>
+      <w:r>
+        <w:t>s fichiers sources</w:t>
+      </w:r>
+      <w:r>
+        <w:t xml:space="preserve"> en tenant compte des différents paramètres de rendu.</w:t>
       </w:r>
     </w:p>
     <w:p>
@@ -3462,7 +3303,10 @@
         <w:t xml:space="preserve">Avoir </w:t>
       </w:r>
       <w:r>
-        <w:t>une image d’un objet à étudier.</w:t>
+        <w:t>séléctionné une ou des image(s)</w:t>
+      </w:r>
+      <w:r>
+        <w:t xml:space="preserve"> d’un objet à étudier.</w:t>
       </w:r>
     </w:p>
     <w:p>
@@ -3479,7 +3323,13 @@
         <w:t xml:space="preserve"> : </w:t>
       </w:r>
       <w:r>
-        <w:t>L’image est chargée dans l’application</w:t>
+        <w:t>L</w:t>
+      </w:r>
+      <w:r>
+        <w:t>e rendu est effectué</w:t>
+      </w:r>
+      <w:r>
+        <w:t>.</w:t>
       </w:r>
     </w:p>
     <w:p/>
@@ -3505,106 +3355,29 @@
     </w:p>
     <w:p>
       <w:r>
-        <w:t>1. L’utilisateur clique sur le bouton de chargement.</w:t>
-      </w:r>
-    </w:p>
-    <w:p>
-      <w:r>
-        <w:t>2. Le programme affiche la fenêtre d’exploration de l’ordinateur.</w:t>
-      </w:r>
-    </w:p>
-    <w:p>
-      <w:r>
-        <w:t>3. L’utilisateur sélectionne l’image.</w:t>
-      </w:r>
-    </w:p>
-    <w:p>
-      <w:r>
-        <w:t>4. L’utilisateur confirme son choix.</w:t>
-      </w:r>
-    </w:p>
-    <w:p>
-      <w:r>
-        <w:t>5. L’application enregistre le chemin absolu de l’image.</w:t>
-      </w:r>
-    </w:p>
-    <w:p>
-      <w:r>
-        <w:t xml:space="preserve">6. </w:t>
-      </w:r>
-      <w:r>
-        <w:t>L’application charge l</w:t>
-      </w:r>
-      <w:r>
-        <w:t>’image</w:t>
+        <w:t xml:space="preserve">1. L’utilisateur clique sur le bouton de </w:t>
+      </w:r>
+      <w:r>
+        <w:t>rendu</w:t>
       </w:r>
       <w:r>
         <w:t>.</w:t>
       </w:r>
     </w:p>
-    <w:p/>
-    <w:p>
-      <w:pPr>
-        <w:rPr>
-          <w:b/>
-        </w:rPr>
-      </w:pPr>
-      <w:r>
-        <w:rPr>
-          <w:b/>
-        </w:rPr>
-        <w:t>Scénario Alternatif :</w:t>
-      </w:r>
-    </w:p>
-    <w:p>
-      <w:pPr>
-        <w:rPr>
-          <w:b/>
-        </w:rPr>
-      </w:pPr>
-    </w:p>
-    <w:p>
-      <w:r>
-        <w:t>2a1. L’utilisateur annule le chargement.</w:t>
-      </w:r>
-    </w:p>
-    <w:p>
-      <w:r>
-        <w:t>2a2. L’application retourne à la fenêtre graphique.</w:t>
-      </w:r>
-    </w:p>
-    <w:p/>
-    <w:p>
-      <w:pPr>
-        <w:rPr>
-          <w:b/>
-        </w:rPr>
-      </w:pPr>
-      <w:r>
-        <w:rPr>
-          <w:b/>
-        </w:rPr>
-        <w:t>Scénario d’exception :</w:t>
-      </w:r>
-    </w:p>
-    <w:p>
-      <w:pPr>
-        <w:rPr>
-          <w:b/>
-        </w:rPr>
-      </w:pPr>
-    </w:p>
-    <w:p>
-      <w:r>
-        <w:t>6a1. L’application ne parvient pas à charger l’image.</w:t>
-      </w:r>
-    </w:p>
-    <w:p>
-      <w:r>
-        <w:t>6a2. L’application affiche un message d’erreur.</w:t>
-      </w:r>
-    </w:p>
-    <w:p/>
+    <w:p>
+      <w:r>
+        <w:t>2</w:t>
+      </w:r>
+      <w:r>
+        <w:t>. L’application calcule le nouveau rendu en fonction des fichiers sources ainsi que des paramètres de rendu.</w:t>
+      </w:r>
+    </w:p>
+    <w:p>
+      <w:pPr>
+        <w:pStyle w:val="Paragraphedeliste"/>
+        <w:spacing w:after="200" w:line="276" w:lineRule="auto"/>
+      </w:pPr>
+    </w:p>
     <w:p>
       <w:pPr>
         <w:pStyle w:val="Paragraphedeliste"/>
@@ -3621,7 +3394,7 @@
         <w:t>Cas d’utilisation</w:t>
       </w:r>
       <w:r>
-        <w:t> : Charger deux images</w:t>
+        <w:t> : Charger une image</w:t>
       </w:r>
     </w:p>
     <w:p>
@@ -3643,7 +3416,7 @@
         <w:t xml:space="preserve">Objectif </w:t>
       </w:r>
       <w:r>
-        <w:t>: Charger les images de l’objet nécessaires à la reconstruction 3D.</w:t>
+        <w:t>: Charger l’image  voulue pour la reconstruction 3D</w:t>
       </w:r>
     </w:p>
     <w:p>
@@ -3660,26 +3433,24 @@
         <w:t xml:space="preserve">Avoir </w:t>
       </w:r>
       <w:r>
-        <w:t>deux images d’un même objet à étudier, espacées de 6 cm (</w:t>
-      </w:r>
-      <w:proofErr w:type="spellStart"/>
-      <w:r>
-        <w:t>stéréocscopie</w:t>
-      </w:r>
-      <w:proofErr w:type="spellEnd"/>
-      <w:r>
-        <w:t>)</w:t>
-      </w:r>
-    </w:p>
-    <w:p>
-      <w:r>
-        <w:rPr>
-          <w:b/>
-        </w:rPr>
-        <w:t>Post conditions :</w:t>
-      </w:r>
-      <w:r>
-        <w:t xml:space="preserve"> Les images sont chargées dans l’application.</w:t>
+        <w:t>une image d’un objet à étudier.</w:t>
+      </w:r>
+    </w:p>
+    <w:p>
+      <w:r>
+        <w:rPr>
+          <w:b/>
+        </w:rPr>
+        <w:t>Post conditions</w:t>
+      </w:r>
+      <w:r>
+        <w:rPr>
+          <w:b/>
+        </w:rPr>
+        <w:t xml:space="preserve"> : </w:t>
+      </w:r>
+      <w:r>
+        <w:t>L’image est chargée dans l’application</w:t>
       </w:r>
     </w:p>
     <w:p/>
@@ -3715,17 +3486,17 @@
     </w:p>
     <w:p>
       <w:r>
-        <w:t>3. L’utilisateur sélectionne les images.</w:t>
-      </w:r>
-    </w:p>
-    <w:p>
-      <w:r>
-        <w:t>4. L’utilisateur confirme les images.</w:t>
-      </w:r>
-    </w:p>
-    <w:p>
-      <w:r>
-        <w:t>5. L’application enregistre les chemins absolus des images.</w:t>
+        <w:t>3. L’utilisateur sélectionne l’image.</w:t>
+      </w:r>
+    </w:p>
+    <w:p>
+      <w:r>
+        <w:t>4. L’utilisateur confirme son choix.</w:t>
+      </w:r>
+    </w:p>
+    <w:p>
+      <w:r>
+        <w:t>5. L’application enregistre le chemin absolu de l’image.</w:t>
       </w:r>
     </w:p>
     <w:p>
@@ -3733,7 +3504,13 @@
         <w:t xml:space="preserve">6. </w:t>
       </w:r>
       <w:r>
-        <w:t>L’application charge les images.</w:t>
+        <w:t>L’application charge l</w:t>
+      </w:r>
+      <w:r>
+        <w:t>’image</w:t>
+      </w:r>
+      <w:r>
+        <w:t>.</w:t>
       </w:r>
     </w:p>
     <w:p/>
@@ -3790,7 +3567,7 @@
     </w:p>
     <w:p>
       <w:r>
-        <w:t>6a1. L’application ne parvient pas à charger les images.</w:t>
+        <w:t>6a1. L’application ne parvient pas à charger l’image.</w:t>
       </w:r>
     </w:p>
     <w:p>
@@ -3798,12 +3575,7 @@
         <w:t>6a2. L’application affiche un message d’erreur.</w:t>
       </w:r>
     </w:p>
-    <w:p>
-      <w:pPr>
-        <w:pStyle w:val="Paragraphedeliste"/>
-        <w:spacing w:after="200" w:line="276" w:lineRule="auto"/>
-      </w:pPr>
-    </w:p>
+    <w:p/>
     <w:p>
       <w:pPr>
         <w:pStyle w:val="Paragraphedeliste"/>
@@ -3817,98 +3589,185 @@
         <w:rPr>
           <w:b/>
         </w:rPr>
+        <w:t>Cas d’utilisation</w:t>
+      </w:r>
+      <w:r>
+        <w:t> : Charger deux images</w:t>
+      </w:r>
+    </w:p>
+    <w:p>
+      <w:r>
+        <w:rPr>
+          <w:b/>
+        </w:rPr>
+        <w:t>Acteur primaire</w:t>
+      </w:r>
+      <w:r>
+        <w:t xml:space="preserve"> : L’utilisateur</w:t>
+      </w:r>
+    </w:p>
+    <w:p>
+      <w:r>
+        <w:rPr>
+          <w:b/>
+        </w:rPr>
+        <w:t xml:space="preserve">Objectif </w:t>
+      </w:r>
+      <w:r>
+        <w:t>: Charger les images de l’objet nécessaires à la reconstruction 3D.</w:t>
+      </w:r>
+    </w:p>
+    <w:p>
+      <w:r>
+        <w:rPr>
+          <w:b/>
+        </w:rPr>
+        <w:t>Pré conditions :</w:t>
+      </w:r>
+      <w:r>
+        <w:t xml:space="preserve"> </w:t>
+      </w:r>
+      <w:r>
+        <w:t xml:space="preserve">Avoir </w:t>
+      </w:r>
+      <w:r>
+        <w:t>deux images d’un même objet à étudier, espacées de 6 cm (stéréocscopie)</w:t>
+      </w:r>
+    </w:p>
+    <w:p>
+      <w:r>
+        <w:rPr>
+          <w:b/>
+        </w:rPr>
+        <w:t>Post conditions :</w:t>
+      </w:r>
+      <w:r>
+        <w:t xml:space="preserve"> Les images sont chargées dans l’application.</w:t>
+      </w:r>
+    </w:p>
+    <w:p/>
+    <w:p>
+      <w:pPr>
+        <w:rPr>
+          <w:b/>
+        </w:rPr>
+      </w:pPr>
+      <w:r>
+        <w:rPr>
+          <w:b/>
+        </w:rPr>
+        <w:t>Scénario nominal :</w:t>
+      </w:r>
+    </w:p>
+    <w:p>
+      <w:pPr>
+        <w:rPr>
+          <w:b/>
+        </w:rPr>
+      </w:pPr>
+    </w:p>
+    <w:p>
+      <w:r>
+        <w:t>1. L’utilisateur clique sur le bouton de chargement.</w:t>
+      </w:r>
+    </w:p>
+    <w:p>
+      <w:r>
+        <w:t>2. Le programme affiche la fenêtre d’exploration de l’ordinateur.</w:t>
+      </w:r>
+    </w:p>
+    <w:p>
+      <w:r>
+        <w:t>3. L’utilisateur sélectionne les images.</w:t>
+      </w:r>
+    </w:p>
+    <w:p>
+      <w:r>
         <w:lastRenderedPageBreak/>
-        <w:t>Cas d’utilisation</w:t>
-      </w:r>
-      <w:r>
-        <w:t> : Positionner la lumière</w:t>
-      </w:r>
-    </w:p>
-    <w:p>
-      <w:r>
-        <w:rPr>
-          <w:b/>
-        </w:rPr>
-        <w:t>Acteur primaire</w:t>
-      </w:r>
-      <w:r>
-        <w:t xml:space="preserve"> : L’utilisateur</w:t>
-      </w:r>
-    </w:p>
-    <w:p>
-      <w:r>
-        <w:rPr>
-          <w:b/>
-        </w:rPr>
-        <w:t xml:space="preserve">Objectif </w:t>
-      </w:r>
-      <w:r>
-        <w:t>: Changer la position de la lumière par rapport à l’objet.</w:t>
-      </w:r>
-    </w:p>
-    <w:p>
-      <w:r>
-        <w:rPr>
-          <w:b/>
-        </w:rPr>
-        <w:t>Pré conditions :</w:t>
-      </w:r>
-      <w:r>
-        <w:t xml:space="preserve"> Avoir un rendu affiché dans la fenêtre graphique</w:t>
-      </w:r>
-    </w:p>
-    <w:p>
-      <w:r>
-        <w:rPr>
-          <w:b/>
-        </w:rPr>
-        <w:t>Post conditions :</w:t>
-      </w:r>
-      <w:r>
-        <w:t xml:space="preserve"> Le rendu est mis à jour en fonction de la modification</w:t>
-      </w:r>
-    </w:p>
-    <w:p/>
-    <w:p>
-      <w:pPr>
-        <w:rPr>
-          <w:b/>
-        </w:rPr>
-      </w:pPr>
-      <w:r>
-        <w:rPr>
-          <w:b/>
-        </w:rPr>
-        <w:t>Scénario nominal :</w:t>
-      </w:r>
-    </w:p>
-    <w:p>
-      <w:pPr>
-        <w:rPr>
-          <w:b/>
-        </w:rPr>
-      </w:pPr>
-    </w:p>
-    <w:p>
-      <w:r>
-        <w:t>1. L’utilisateur clique sur le cercle de positionnement de la lumière.</w:t>
-      </w:r>
-    </w:p>
-    <w:p>
-      <w:r>
-        <w:t xml:space="preserve">2. L’application met à jour le rendu en </w:t>
-      </w:r>
-      <w:proofErr w:type="spellStart"/>
-      <w:r>
-        <w:t>fcontion</w:t>
-      </w:r>
-      <w:proofErr w:type="spellEnd"/>
-      <w:r>
-        <w:t xml:space="preserve"> de la nouvelle position de la lumière.</w:t>
-      </w:r>
-    </w:p>
-    <w:p/>
-    <w:p/>
+        <w:t>4. L’utilisateur confirme les images.</w:t>
+      </w:r>
+    </w:p>
+    <w:p>
+      <w:r>
+        <w:t>5. L’application enregistre les chemins absolus des images.</w:t>
+      </w:r>
+    </w:p>
+    <w:p>
+      <w:r>
+        <w:t xml:space="preserve">6. </w:t>
+      </w:r>
+      <w:r>
+        <w:t>L’application charge les images.</w:t>
+      </w:r>
+    </w:p>
+    <w:p/>
+    <w:p>
+      <w:pPr>
+        <w:rPr>
+          <w:b/>
+        </w:rPr>
+      </w:pPr>
+      <w:r>
+        <w:rPr>
+          <w:b/>
+        </w:rPr>
+        <w:t>Scénario Alternatif :</w:t>
+      </w:r>
+    </w:p>
+    <w:p>
+      <w:pPr>
+        <w:rPr>
+          <w:b/>
+        </w:rPr>
+      </w:pPr>
+    </w:p>
+    <w:p>
+      <w:r>
+        <w:t>2a1. L’utilisateur annule le chargement.</w:t>
+      </w:r>
+    </w:p>
+    <w:p>
+      <w:r>
+        <w:t>2a2. L’application retourne à la fenêtre graphique.</w:t>
+      </w:r>
+    </w:p>
+    <w:p/>
+    <w:p>
+      <w:pPr>
+        <w:rPr>
+          <w:b/>
+        </w:rPr>
+      </w:pPr>
+      <w:r>
+        <w:rPr>
+          <w:b/>
+        </w:rPr>
+        <w:t>Scénario d’exception :</w:t>
+      </w:r>
+    </w:p>
+    <w:p>
+      <w:pPr>
+        <w:rPr>
+          <w:b/>
+        </w:rPr>
+      </w:pPr>
+    </w:p>
+    <w:p>
+      <w:r>
+        <w:t>6a1. L’application ne parvient pas à charger les images.</w:t>
+      </w:r>
+    </w:p>
+    <w:p>
+      <w:r>
+        <w:t>6a2. L’application affiche un message d’erreur.</w:t>
+      </w:r>
+    </w:p>
+    <w:p>
+      <w:pPr>
+        <w:pStyle w:val="Paragraphedeliste"/>
+        <w:spacing w:after="200" w:line="276" w:lineRule="auto"/>
+      </w:pPr>
+    </w:p>
     <w:p>
       <w:pPr>
         <w:pStyle w:val="Paragraphedeliste"/>
@@ -3925,7 +3784,7 @@
         <w:t>Cas d’utilisation</w:t>
       </w:r>
       <w:r>
-        <w:t> : Choisir un filtre à appliquer</w:t>
+        <w:t> : Positionner la lumière</w:t>
       </w:r>
     </w:p>
     <w:p>
@@ -3944,22 +3803,10 @@
         <w:rPr>
           <w:b/>
         </w:rPr>
-        <w:t>Objectif</w:t>
-      </w:r>
-      <w:r>
-        <w:rPr>
-          <w:b/>
-        </w:rPr>
-        <w:t> :</w:t>
-      </w:r>
-      <w:r>
-        <w:rPr>
-          <w:b/>
-        </w:rPr>
-        <w:t xml:space="preserve"> </w:t>
-      </w:r>
-      <w:r>
-        <w:t>Appliquer un filtre sur la ou les images sources pour améliorer le rendu</w:t>
+        <w:t xml:space="preserve">Objectif </w:t>
+      </w:r>
+      <w:r>
+        <w:t>: Changer la position de la lumière par rapport à l’objet.</w:t>
       </w:r>
     </w:p>
     <w:p>
@@ -3970,7 +3817,7 @@
         <w:t>Pré conditions :</w:t>
       </w:r>
       <w:r>
-        <w:t xml:space="preserve"> Avoir chargé des images</w:t>
+        <w:t xml:space="preserve"> Avoir un rendu affiché dans la fenêtre graphique</w:t>
       </w:r>
     </w:p>
     <w:p>
@@ -3981,7 +3828,7 @@
         <w:t>Post conditions :</w:t>
       </w:r>
       <w:r>
-        <w:t xml:space="preserve"> Le rendu est recalculé en fonction du filtre appliqué</w:t>
+        <w:t xml:space="preserve"> Le rendu est mis à jour en fonction de la modification</w:t>
       </w:r>
     </w:p>
     <w:p/>
@@ -4007,30 +3854,15 @@
     </w:p>
     <w:p>
       <w:r>
-        <w:t xml:space="preserve">1. L’utilisateur </w:t>
-      </w:r>
-      <w:proofErr w:type="spellStart"/>
-      <w:r>
-        <w:t>selectionne</w:t>
-      </w:r>
-      <w:proofErr w:type="spellEnd"/>
-      <w:r>
-        <w:t xml:space="preserve"> le filtre à appliquer dans la liste déroulante.</w:t>
-      </w:r>
-    </w:p>
-    <w:p>
-      <w:r>
-        <w:t xml:space="preserve">2. Le programme recalcule le rendu en utilisant le filtre </w:t>
-      </w:r>
-      <w:proofErr w:type="spellStart"/>
-      <w:r>
-        <w:t>selectionné</w:t>
-      </w:r>
-      <w:proofErr w:type="spellEnd"/>
-      <w:r>
-        <w:t>.</w:t>
-      </w:r>
-    </w:p>
+        <w:t>1. L’utilisateur clique sur le cercle de positionnement de la lumière.</w:t>
+      </w:r>
+    </w:p>
+    <w:p>
+      <w:r>
+        <w:t>2. L’application met à jour le rendu en fcontion de la nouvelle position de la lumière.</w:t>
+      </w:r>
+    </w:p>
+    <w:p/>
     <w:p/>
     <w:p>
       <w:pPr>
@@ -4048,7 +3880,7 @@
         <w:t>Cas d’utilisation</w:t>
       </w:r>
       <w:r>
-        <w:t> : Projeter dans un espace RGB</w:t>
+        <w:t> : Choisir un filtre à appliquer</w:t>
       </w:r>
     </w:p>
     <w:p>
@@ -4067,18 +3899,22 @@
         <w:rPr>
           <w:b/>
         </w:rPr>
-        <w:t xml:space="preserve">Objectif </w:t>
-      </w:r>
-      <w:r>
-        <w:t>: Changer les composantes du repère 3D afin d’afficher le rendu 3D non pas dans un repère X</w:t>
-      </w:r>
-      <w:proofErr w:type="gramStart"/>
-      <w:r>
-        <w:t>,Y,Z</w:t>
-      </w:r>
-      <w:proofErr w:type="gramEnd"/>
-      <w:r>
-        <w:t xml:space="preserve"> (Coordonnées spatiales) mais R,G,B (Couleurs)</w:t>
+        <w:t>Objectif</w:t>
+      </w:r>
+      <w:r>
+        <w:rPr>
+          <w:b/>
+        </w:rPr>
+        <w:t> :</w:t>
+      </w:r>
+      <w:r>
+        <w:rPr>
+          <w:b/>
+        </w:rPr>
+        <w:t xml:space="preserve"> </w:t>
+      </w:r>
+      <w:r>
+        <w:t>Appliquer un filtre sur la ou les images sources pour améliorer le rendu</w:t>
       </w:r>
     </w:p>
     <w:p>
@@ -4089,7 +3925,7 @@
         <w:t>Pré conditions :</w:t>
       </w:r>
       <w:r>
-        <w:t xml:space="preserve"> Avoir un rendu affiché dans la fenêtre graphique</w:t>
+        <w:t xml:space="preserve"> Avoir chargé des images</w:t>
       </w:r>
     </w:p>
     <w:p>
@@ -4100,7 +3936,7 @@
         <w:t>Post conditions :</w:t>
       </w:r>
       <w:r>
-        <w:t xml:space="preserve"> Une nouvelle fenêtre contenant un nouveau rendu 3D sur un repère RGB apparait</w:t>
+        <w:t xml:space="preserve"> Le rendu est recalculé en fonction du filtre appliqué</w:t>
       </w:r>
     </w:p>
     <w:p/>
@@ -4126,79 +3962,15 @@
     </w:p>
     <w:p>
       <w:r>
-        <w:t>1. L’utilisateur coche l’option d’affichage RGB.</w:t>
-      </w:r>
-    </w:p>
-    <w:p>
-      <w:r>
-        <w:t>2. L’application ouvre une nouvelle fenêtre contenant le rendu de l’image sur un repère RGB.</w:t>
-      </w:r>
-    </w:p>
-    <w:p/>
-    <w:p>
-      <w:r>
-        <w:rPr>
-          <w:b/>
-        </w:rPr>
-        <w:t>Scénario alternatif</w:t>
-      </w:r>
-      <w:r>
-        <w:rPr>
-          <w:b/>
-        </w:rPr>
-        <w:t xml:space="preserve"> :</w:t>
-      </w:r>
-      <w:r>
-        <w:rPr>
-          <w:b/>
-        </w:rPr>
-        <w:t xml:space="preserve"> </w:t>
-      </w:r>
-      <w:proofErr w:type="spellStart"/>
-      <w:r>
-        <w:t>Desactivation</w:t>
-      </w:r>
-      <w:proofErr w:type="spellEnd"/>
-      <w:r>
-        <w:t xml:space="preserve"> du rendu RGB</w:t>
-      </w:r>
-    </w:p>
-    <w:p>
-      <w:pPr>
-        <w:rPr>
-          <w:b/>
-        </w:rPr>
-      </w:pPr>
-    </w:p>
-    <w:p>
-      <w:r>
-        <w:t>1. L’utilisateur décoche l’option d’affichage RGB.</w:t>
-      </w:r>
-    </w:p>
-    <w:p>
-      <w:r>
-        <w:t>2. L’application ferme la fenêtre contenant le rendu 3D sur le repère RGB.</w:t>
-      </w:r>
-    </w:p>
-    <w:p>
-      <w:pPr>
-        <w:spacing w:line="276" w:lineRule="auto"/>
-      </w:pPr>
-    </w:p>
-    <w:p>
-      <w:pPr>
-        <w:pStyle w:val="Paragraphedeliste"/>
-        <w:spacing w:after="200" w:line="276" w:lineRule="auto"/>
-      </w:pPr>
-    </w:p>
-    <w:p>
-      <w:pPr>
-        <w:spacing w:line="276" w:lineRule="auto"/>
-      </w:pPr>
-      <w:r>
-        <w:br w:type="page"/>
-      </w:r>
-    </w:p>
+        <w:t>1. L’utilisateur selectionne le filtre à appliquer dans la liste déroulante.</w:t>
+      </w:r>
+    </w:p>
+    <w:p>
+      <w:r>
+        <w:t>2. Le programme recalcule le rendu en utilisant le filtre selectionné.</w:t>
+      </w:r>
+    </w:p>
+    <w:p/>
     <w:p>
       <w:pPr>
         <w:pStyle w:val="Paragraphedeliste"/>
@@ -4212,110 +3984,127 @@
         <w:rPr>
           <w:b/>
         </w:rPr>
+        <w:t>Cas d’utilisation</w:t>
+      </w:r>
+      <w:r>
+        <w:t> : Projeter dans un espace RGB</w:t>
+      </w:r>
+    </w:p>
+    <w:p>
+      <w:r>
+        <w:rPr>
+          <w:b/>
+        </w:rPr>
+        <w:t>Acteur primaire</w:t>
+      </w:r>
+      <w:r>
+        <w:t xml:space="preserve"> : L’utilisateur</w:t>
+      </w:r>
+    </w:p>
+    <w:p>
+      <w:r>
+        <w:rPr>
+          <w:b/>
+        </w:rPr>
+        <w:t xml:space="preserve">Objectif </w:t>
+      </w:r>
+      <w:r>
+        <w:t>: Changer les composantes du repère 3D afin d’afficher le rendu 3D non pas dans un repère X,Y,Z (Coordonnées spatiales) mais R,G,B (Couleurs)</w:t>
+      </w:r>
+    </w:p>
+    <w:p>
+      <w:r>
+        <w:rPr>
+          <w:b/>
+        </w:rPr>
+        <w:t>Pré conditions :</w:t>
+      </w:r>
+      <w:r>
+        <w:t xml:space="preserve"> Avoir un rendu affiché dans la fenêtre graphique</w:t>
+      </w:r>
+    </w:p>
+    <w:p>
+      <w:r>
+        <w:rPr>
+          <w:b/>
+        </w:rPr>
+        <w:t>Post conditions :</w:t>
+      </w:r>
+      <w:r>
+        <w:t xml:space="preserve"> Une nouvelle fenêtre contenant un nouveau rendu 3D sur un repère RGB apparait</w:t>
+      </w:r>
+    </w:p>
+    <w:p/>
+    <w:p>
+      <w:pPr>
+        <w:rPr>
+          <w:b/>
+        </w:rPr>
+      </w:pPr>
+      <w:r>
+        <w:rPr>
+          <w:b/>
+        </w:rPr>
+        <w:t>Scénario nominal :</w:t>
+      </w:r>
+    </w:p>
+    <w:p>
+      <w:pPr>
+        <w:rPr>
+          <w:b/>
+        </w:rPr>
+      </w:pPr>
+    </w:p>
+    <w:p>
+      <w:r>
+        <w:t>1. L’utilisateur coche l’option d’affichage RGB.</w:t>
+      </w:r>
+    </w:p>
+    <w:p>
+      <w:r>
+        <w:t>2. L’application ouvre une nouvelle fenêtre contenant le rendu de l’image sur un repère RGB.</w:t>
+      </w:r>
+    </w:p>
+    <w:p/>
+    <w:p>
+      <w:r>
+        <w:rPr>
+          <w:b/>
+        </w:rPr>
         <w:lastRenderedPageBreak/>
-        <w:t>Cas d’utilisation</w:t>
-      </w:r>
-      <w:r>
-        <w:t> : Se déplacer par rapport à l’objet</w:t>
-      </w:r>
-    </w:p>
-    <w:p>
-      <w:r>
-        <w:rPr>
-          <w:b/>
-        </w:rPr>
-        <w:t>Acteur primaire</w:t>
-      </w:r>
-      <w:r>
-        <w:t xml:space="preserve"> : L’utilisateur</w:t>
-      </w:r>
-    </w:p>
-    <w:p>
-      <w:r>
-        <w:rPr>
-          <w:b/>
-        </w:rPr>
-        <w:t xml:space="preserve">Objectif </w:t>
-      </w:r>
-      <w:r>
-        <w:t>: Changer l’angle de vision de la camera par rapport à l’objet</w:t>
-      </w:r>
-    </w:p>
-    <w:p>
-      <w:r>
-        <w:rPr>
-          <w:b/>
-        </w:rPr>
-        <w:t>Pré conditions :</w:t>
-      </w:r>
-      <w:r>
-        <w:t xml:space="preserve"> Avoir un rendu affiché dans la fenêtre graphique</w:t>
-      </w:r>
-    </w:p>
-    <w:p>
-      <w:r>
-        <w:rPr>
-          <w:b/>
-        </w:rPr>
-        <w:t xml:space="preserve">Post conditions </w:t>
-      </w:r>
-      <w:proofErr w:type="gramStart"/>
-      <w:r>
-        <w:rPr>
-          <w:b/>
-        </w:rPr>
-        <w:t>:</w:t>
-      </w:r>
-      <w:r>
-        <w:t xml:space="preserve">  Le</w:t>
-      </w:r>
-      <w:proofErr w:type="gramEnd"/>
-      <w:r>
-        <w:t xml:space="preserve"> rendu est recalculé avec le nouvel angle de vision</w:t>
-      </w:r>
-    </w:p>
-    <w:p>
-      <w:r>
+        <w:t>Scénario alternatif</w:t>
+      </w:r>
+      <w:r>
+        <w:rPr>
+          <w:b/>
+        </w:rPr>
+        <w:t xml:space="preserve"> :</w:t>
+      </w:r>
+      <w:r>
+        <w:rPr>
+          <w:b/>
+        </w:rPr>
         <w:t xml:space="preserve"> </w:t>
       </w:r>
-    </w:p>
-    <w:p>
-      <w:pPr>
-        <w:rPr>
-          <w:b/>
-        </w:rPr>
-      </w:pPr>
-      <w:r>
-        <w:rPr>
-          <w:b/>
-        </w:rPr>
-        <w:t>Scénario nominal :</w:t>
-      </w:r>
-    </w:p>
-    <w:p>
-      <w:pPr>
-        <w:jc w:val="right"/>
-        <w:rPr>
-          <w:b/>
-        </w:rPr>
-      </w:pPr>
-    </w:p>
-    <w:p>
-      <w:r>
-        <w:t xml:space="preserve">1. L’utilisateur fait un « cliquer-glisser » sur la </w:t>
-      </w:r>
-      <w:proofErr w:type="spellStart"/>
-      <w:r>
-        <w:t>fenetre</w:t>
-      </w:r>
-      <w:proofErr w:type="spellEnd"/>
-      <w:r>
-        <w:t xml:space="preserve"> de rendu.</w:t>
-      </w:r>
-    </w:p>
-    <w:p>
-      <w:r>
-        <w:t>2. L’application met à jour le rendu en fonction du nouvel angle de vision.</w:t>
+      <w:r>
+        <w:t>Desactivation du rendu RGB</w:t>
+      </w:r>
+    </w:p>
+    <w:p>
+      <w:pPr>
+        <w:rPr>
+          <w:b/>
+        </w:rPr>
+      </w:pPr>
+    </w:p>
+    <w:p>
+      <w:r>
+        <w:t>1. L’utilisateur décoche l’option d’affichage RGB.</w:t>
+      </w:r>
+    </w:p>
+    <w:p>
+      <w:r>
+        <w:t>2. L’application ferme la fenêtre contenant le rendu 3D sur le repère RGB.</w:t>
       </w:r>
     </w:p>
     <w:p/>
@@ -4335,7 +4124,7 @@
         <w:t>Cas d’utilisation</w:t>
       </w:r>
       <w:r>
-        <w:t> : Zoomer sur l’objet</w:t>
+        <w:t> : Se déplacer par rapport à l’objet</w:t>
       </w:r>
     </w:p>
     <w:p>
@@ -4357,7 +4146,7 @@
         <w:t xml:space="preserve">Objectif </w:t>
       </w:r>
       <w:r>
-        <w:t>: Rapprocher ou Reculer la camera par rapport à l’objet</w:t>
+        <w:t>: Changer l’angle de vision de la camera par rapport à l’objet</w:t>
       </w:r>
     </w:p>
     <w:p>
@@ -4379,10 +4168,14 @@
         <w:t>Post conditions :</w:t>
       </w:r>
       <w:r>
-        <w:t xml:space="preserve"> Le rendu est recalculé avec la nouvelle position de la camera</w:t>
-      </w:r>
-    </w:p>
-    <w:p/>
+        <w:t xml:space="preserve">  Le rendu est recalculé avec le nouvel angle de vision</w:t>
+      </w:r>
+    </w:p>
+    <w:p>
+      <w:r>
+        <w:t xml:space="preserve"> </w:t>
+      </w:r>
+    </w:p>
     <w:p>
       <w:pPr>
         <w:rPr>
@@ -4397,21 +4190,21 @@
       </w:r>
     </w:p>
     <w:p>
-      <w:r>
-        <w:t xml:space="preserve">1. L’utilisateur utilise la molette de la souris ou les boutons « + »/ « -» sur la </w:t>
-      </w:r>
-      <w:proofErr w:type="spellStart"/>
-      <w:r>
-        <w:t>fenetre</w:t>
-      </w:r>
-      <w:proofErr w:type="spellEnd"/>
-      <w:r>
-        <w:t xml:space="preserve"> de rendu </w:t>
-      </w:r>
-    </w:p>
-    <w:p>
-      <w:r>
-        <w:t>2. L’application met à jour le rendu en fonction de la nouvelle position de la camera.</w:t>
+      <w:pPr>
+        <w:jc w:val="right"/>
+        <w:rPr>
+          <w:b/>
+        </w:rPr>
+      </w:pPr>
+    </w:p>
+    <w:p>
+      <w:r>
+        <w:t>1. L’utilisateur fait un « cliquer-glisser » sur la fenetre de rendu.</w:t>
+      </w:r>
+    </w:p>
+    <w:p>
+      <w:r>
+        <w:t>2. L’application met à jour le rendu en fonction du nouvel angle de vision.</w:t>
       </w:r>
     </w:p>
     <w:p/>
@@ -4431,6 +4224,94 @@
         <w:t>Cas d’utilisation</w:t>
       </w:r>
       <w:r>
+        <w:t> : Zoomer sur l’objet</w:t>
+      </w:r>
+    </w:p>
+    <w:p>
+      <w:r>
+        <w:rPr>
+          <w:b/>
+        </w:rPr>
+        <w:t>Acteur primaire</w:t>
+      </w:r>
+      <w:r>
+        <w:t xml:space="preserve"> : L’utilisateur</w:t>
+      </w:r>
+    </w:p>
+    <w:p>
+      <w:r>
+        <w:rPr>
+          <w:b/>
+        </w:rPr>
+        <w:t xml:space="preserve">Objectif </w:t>
+      </w:r>
+      <w:r>
+        <w:t>: Rapprocher ou Reculer la camera par rapport à l’objet</w:t>
+      </w:r>
+    </w:p>
+    <w:p>
+      <w:r>
+        <w:rPr>
+          <w:b/>
+        </w:rPr>
+        <w:t>Pré conditions :</w:t>
+      </w:r>
+      <w:r>
+        <w:t xml:space="preserve"> Avoir un rendu affiché dans la fenêtre graphique</w:t>
+      </w:r>
+    </w:p>
+    <w:p>
+      <w:r>
+        <w:rPr>
+          <w:b/>
+        </w:rPr>
+        <w:t>Post conditions :</w:t>
+      </w:r>
+      <w:r>
+        <w:t xml:space="preserve"> Le rendu est recalculé avec la nouvelle position de la camera</w:t>
+      </w:r>
+    </w:p>
+    <w:p/>
+    <w:p>
+      <w:pPr>
+        <w:rPr>
+          <w:b/>
+        </w:rPr>
+      </w:pPr>
+      <w:r>
+        <w:rPr>
+          <w:b/>
+        </w:rPr>
+        <w:t>Scénario nominal :</w:t>
+      </w:r>
+    </w:p>
+    <w:p>
+      <w:r>
+        <w:t>1. L’utilisateur utilise la molette de la souris ou les boutons « + »/ « -» sur la fenetre de rendu </w:t>
+      </w:r>
+    </w:p>
+    <w:p>
+      <w:r>
+        <w:t>2. L’application met à jour le rendu en fonction de la nouvelle position de la camera.</w:t>
+      </w:r>
+    </w:p>
+    <w:p/>
+    <w:p>
+      <w:pPr>
+        <w:pStyle w:val="Paragraphedeliste"/>
+        <w:numPr>
+          <w:ilvl w:val="0"/>
+          <w:numId w:val="8"/>
+        </w:numPr>
+        <w:spacing w:after="200" w:line="276" w:lineRule="auto"/>
+      </w:pPr>
+      <w:r>
+        <w:rPr>
+          <w:b/>
+        </w:rPr>
+        <w:t>Cas d’utilisation</w:t>
+      </w:r>
+      <w:r>
         <w:t> : Enregistrer une image</w:t>
       </w:r>
     </w:p>
@@ -4453,15 +4334,7 @@
         <w:t xml:space="preserve">Objectif </w:t>
       </w:r>
       <w:r>
-        <w:t xml:space="preserve">: Enregistrer une capture d’écran de la </w:t>
-      </w:r>
-      <w:proofErr w:type="spellStart"/>
-      <w:r>
-        <w:t>fenetre</w:t>
-      </w:r>
-      <w:proofErr w:type="spellEnd"/>
-      <w:r>
-        <w:t xml:space="preserve"> de rendu à un moment donné</w:t>
+        <w:t>: Enregistrer une capture d’écran de la fenetre de rendu à un moment donné</w:t>
       </w:r>
     </w:p>
     <w:p>
@@ -4507,15 +4380,7 @@
     </w:p>
     <w:p>
       <w:r>
-        <w:t xml:space="preserve">2. L’application ouvre un </w:t>
-      </w:r>
-      <w:proofErr w:type="spellStart"/>
-      <w:r>
-        <w:t>sélécteur</w:t>
-      </w:r>
-      <w:proofErr w:type="spellEnd"/>
-      <w:r>
-        <w:t xml:space="preserve"> de dossier.</w:t>
+        <w:t>2. L’application ouvre un sélécteur de dossier.</w:t>
       </w:r>
     </w:p>
     <w:p>
@@ -4565,23 +4430,7 @@
     </w:p>
     <w:p>
       <w:r>
-        <w:t xml:space="preserve">4b. L’application quitte le </w:t>
-      </w:r>
-      <w:proofErr w:type="spellStart"/>
-      <w:r>
-        <w:t>sélécteur</w:t>
-      </w:r>
-      <w:proofErr w:type="spellEnd"/>
-      <w:r>
-        <w:t xml:space="preserve"> de dossier et revient sur </w:t>
-      </w:r>
-      <w:proofErr w:type="gramStart"/>
-      <w:r>
-        <w:t>le</w:t>
-      </w:r>
-      <w:proofErr w:type="gramEnd"/>
-      <w:r>
-        <w:t xml:space="preserve"> fenêtre de rendu.</w:t>
+        <w:t>4b. L’application quitte le sélécteur de dossier et revient sur le fenêtre de rendu.</w:t>
       </w:r>
     </w:p>
     <w:p>
@@ -4682,15 +4531,7 @@
         <w:jc w:val="both"/>
       </w:pPr>
       <w:r>
-        <w:t xml:space="preserve">Le projet est à vocation pédagogique (projet </w:t>
-      </w:r>
-      <w:proofErr w:type="spellStart"/>
-      <w:r>
-        <w:t>tutoré</w:t>
-      </w:r>
-      <w:proofErr w:type="spellEnd"/>
-      <w:r>
-        <w:t xml:space="preserve"> dans le</w:t>
+        <w:t>Le projet est à vocation pédagogique (projet tutoré dans le</w:t>
       </w:r>
       <w:r>
         <w:t xml:space="preserve"> cadre de la 2ème année de DUT)</w:t>
@@ -4849,15 +4690,7 @@
         <w:t xml:space="preserve">Utilisation de l'API OpenGL pour le rendu ainsi </w:t>
       </w:r>
       <w:r>
-        <w:t xml:space="preserve">que du </w:t>
-      </w:r>
-      <w:proofErr w:type="spellStart"/>
-      <w:r>
-        <w:t>framework</w:t>
-      </w:r>
-      <w:proofErr w:type="spellEnd"/>
-      <w:r>
-        <w:t xml:space="preserve"> QT pour créer l’interface</w:t>
+        <w:t>que du framework QT pour créer l’interface</w:t>
       </w:r>
     </w:p>
     <w:p>
@@ -4940,13 +4773,8 @@
         <w:jc w:val="both"/>
       </w:pPr>
       <w:r>
-        <w:t xml:space="preserve">Langages : C++, GLSL, </w:t>
-      </w:r>
-      <w:proofErr w:type="spellStart"/>
-      <w:r>
-        <w:t>LaTeX</w:t>
-      </w:r>
-      <w:proofErr w:type="spellEnd"/>
+        <w:t>Langages : C++, GLSL, LaTeX</w:t>
+      </w:r>
       <w:r>
         <w:t xml:space="preserve"> pour l’Etat de l’Art</w:t>
       </w:r>
@@ -4962,13 +4790,8 @@
         <w:jc w:val="both"/>
       </w:pPr>
       <w:r>
-        <w:t xml:space="preserve">Bibliothèques : OpenGL, QT, </w:t>
-      </w:r>
-      <w:proofErr w:type="spellStart"/>
-      <w:r>
-        <w:t>OpenCV</w:t>
-      </w:r>
-      <w:proofErr w:type="spellEnd"/>
+        <w:t>Bibliothèques : OpenGL, QT, OpenCV</w:t>
+      </w:r>
     </w:p>
     <w:p>
       <w:pPr>
@@ -4981,13 +4804,11 @@
         <w:jc w:val="both"/>
       </w:pPr>
       <w:r>
-        <w:t xml:space="preserve">Utilisation de </w:t>
-      </w:r>
-      <w:proofErr w:type="spellStart"/>
-      <w:r>
-        <w:t>Shader</w:t>
-      </w:r>
-      <w:proofErr w:type="spellEnd"/>
+        <w:t>Utilisation de Shader</w:t>
+      </w:r>
+      <w:r>
+        <w:t>s</w:t>
+      </w:r>
     </w:p>
     <w:p>
       <w:pPr>
@@ -5050,13 +4871,8 @@
       <w:r>
         <w:t xml:space="preserve">L’application sera </w:t>
       </w:r>
-      <w:proofErr w:type="gramStart"/>
-      <w:r>
-        <w:t>livré</w:t>
-      </w:r>
-      <w:proofErr w:type="gramEnd"/>
-      <w:r>
-        <w:t xml:space="preserve"> par lots.</w:t>
+      <w:r>
+        <w:t>livré par lots.</w:t>
       </w:r>
     </w:p>
     <w:p>
@@ -5270,8 +5086,14 @@
     <w:p>
       <w:pPr>
         <w:jc w:val="both"/>
-      </w:pPr>
-      <w:r>
+        <w:rPr>
+          <w:b/>
+        </w:rPr>
+      </w:pPr>
+      <w:r>
+        <w:rPr>
+          <w:b/>
+        </w:rPr>
         <w:t xml:space="preserve">L’IHM par défaut : </w:t>
       </w:r>
     </w:p>
@@ -5302,7 +5124,7 @@
                     </pic:cNvPicPr>
                   </pic:nvPicPr>
                   <pic:blipFill>
-                    <a:blip r:embed="rId13">
+                    <a:blip r:embed="rId12">
                       <a:extLst>
                         <a:ext uri="{28A0092B-C50C-407E-A947-70E740481C1C}">
                           <a14:useLocalDpi xmlns:a14="http://schemas.microsoft.com/office/drawing/2010/main" val="0"/>
@@ -5349,15 +5171,39 @@
         <w:t>Appuyez sur le bouton « Rendu » pour lancer le rendu dans le repère XYZ.</w:t>
       </w:r>
     </w:p>
-    <w:p/>
-    <w:p>
-      <w:r>
+    <w:p>
+      <w:pPr>
+        <w:spacing w:line="276" w:lineRule="auto"/>
+      </w:pPr>
+      <w:r>
+        <w:br w:type="page"/>
+      </w:r>
+    </w:p>
+    <w:p/>
+    <w:p>
+      <w:pPr>
+        <w:rPr>
+          <w:b/>
+        </w:rPr>
+      </w:pPr>
+      <w:r>
+        <w:rPr>
+          <w:b/>
+        </w:rPr>
         <w:t>Les Options :</w:t>
       </w:r>
     </w:p>
     <w:p/>
     <w:p>
-      <w:r>
+      <w:pPr>
+        <w:rPr>
+          <w:b/>
+        </w:rPr>
+      </w:pPr>
+      <w:r>
+        <w:rPr>
+          <w:b/>
+        </w:rPr>
         <w:t>Filtre :</w:t>
       </w:r>
     </w:p>
@@ -5367,7 +5213,6 @@
           <w:noProof/>
           <w:lang w:eastAsia="fr-FR"/>
         </w:rPr>
-        <w:lastRenderedPageBreak/>
         <w:drawing>
           <wp:inline distT="0" distB="0" distL="0" distR="0" wp14:anchorId="32798920" wp14:editId="7B8E5089">
             <wp:extent cx="5760720" cy="3800568"/>
@@ -5386,7 +5231,7 @@
                     </pic:cNvPicPr>
                   </pic:nvPicPr>
                   <pic:blipFill>
-                    <a:blip r:embed="rId14">
+                    <a:blip r:embed="rId13">
                       <a:extLst>
                         <a:ext uri="{28A0092B-C50C-407E-A947-70E740481C1C}">
                           <a14:useLocalDpi xmlns:a14="http://schemas.microsoft.com/office/drawing/2010/main" val="0"/>
@@ -5440,6 +5285,14 @@
     </w:p>
     <w:p>
       <w:pPr>
+        <w:spacing w:line="276" w:lineRule="auto"/>
+      </w:pPr>
+      <w:r>
+        <w:br w:type="page"/>
+      </w:r>
+    </w:p>
+    <w:p>
+      <w:pPr>
         <w:tabs>
           <w:tab w:val="left" w:pos="1889"/>
         </w:tabs>
@@ -5450,8 +5303,14 @@
         <w:tabs>
           <w:tab w:val="left" w:pos="1889"/>
         </w:tabs>
-      </w:pPr>
-      <w:r>
+        <w:rPr>
+          <w:b/>
+        </w:rPr>
+      </w:pPr>
+      <w:r>
+        <w:rPr>
+          <w:b/>
+        </w:rPr>
         <w:t>Afficher dans un espace RGB :</w:t>
       </w:r>
     </w:p>
@@ -5473,7 +5332,6 @@
           <w:noProof/>
           <w:lang w:eastAsia="fr-FR"/>
         </w:rPr>
-        <w:lastRenderedPageBreak/>
         <w:drawing>
           <wp:inline distT="0" distB="0" distL="0" distR="0" wp14:anchorId="1DB495A7" wp14:editId="33DDE124">
             <wp:extent cx="5760720" cy="5255895"/>
@@ -5492,7 +5350,7 @@
                     </pic:cNvPicPr>
                   </pic:nvPicPr>
                   <pic:blipFill>
-                    <a:blip r:embed="rId15">
+                    <a:blip r:embed="rId14">
                       <a:extLst>
                         <a:ext uri="{28A0092B-C50C-407E-A947-70E740481C1C}">
                           <a14:useLocalDpi xmlns:a14="http://schemas.microsoft.com/office/drawing/2010/main" val="0"/>
@@ -5543,10 +5401,28 @@
     </w:p>
     <w:p>
       <w:pPr>
+        <w:spacing w:line="276" w:lineRule="auto"/>
+      </w:pPr>
+      <w:r>
+        <w:br w:type="page"/>
+      </w:r>
+    </w:p>
+    <w:p>
+      <w:pPr>
         <w:tabs>
           <w:tab w:val="left" w:pos="1889"/>
         </w:tabs>
-      </w:pPr>
+        <w:rPr>
+          <w:b/>
+        </w:rPr>
+      </w:pPr>
+      <w:r>
+        <w:rPr>
+          <w:b/>
+        </w:rPr>
+        <w:lastRenderedPageBreak/>
+        <w:t>Charger deux images :</w:t>
+      </w:r>
     </w:p>
     <w:p>
       <w:pPr>
@@ -5554,9 +5430,6 @@
           <w:tab w:val="left" w:pos="1889"/>
         </w:tabs>
       </w:pPr>
-      <w:r>
-        <w:t>Charger deux images :</w:t>
-      </w:r>
     </w:p>
     <w:p>
       <w:pPr>
@@ -5564,19 +5437,11 @@
           <w:tab w:val="left" w:pos="1889"/>
         </w:tabs>
       </w:pPr>
-    </w:p>
-    <w:p>
-      <w:pPr>
-        <w:tabs>
-          <w:tab w:val="left" w:pos="1889"/>
-        </w:tabs>
-      </w:pPr>
       <w:r>
         <w:rPr>
           <w:noProof/>
           <w:lang w:eastAsia="fr-FR"/>
         </w:rPr>
-        <w:lastRenderedPageBreak/>
         <w:drawing>
           <wp:inline distT="0" distB="0" distL="0" distR="0" wp14:anchorId="6212E1C4" wp14:editId="096C052E">
             <wp:extent cx="5760720" cy="3797425"/>
@@ -5595,7 +5460,7 @@
                     </pic:cNvPicPr>
                   </pic:nvPicPr>
                   <pic:blipFill>
-                    <a:blip r:embed="rId16">
+                    <a:blip r:embed="rId15">
                       <a:extLst>
                         <a:ext uri="{28A0092B-C50C-407E-A947-70E740481C1C}">
                           <a14:useLocalDpi xmlns:a14="http://schemas.microsoft.com/office/drawing/2010/main" val="0"/>
@@ -5676,9 +5541,23 @@
         <w:tabs>
           <w:tab w:val="left" w:pos="1889"/>
         </w:tabs>
-      </w:pPr>
-      <w:r>
-        <w:t>Allez chercher une image :</w:t>
+        <w:rPr>
+          <w:b/>
+        </w:rPr>
+      </w:pPr>
+      <w:r>
+        <w:rPr>
+          <w:b/>
+        </w:rPr>
+        <w:t>Aller</w:t>
+      </w:r>
+      <w:bookmarkStart w:id="7" w:name="_GoBack"/>
+      <w:bookmarkEnd w:id="7"/>
+      <w:r>
+        <w:rPr>
+          <w:b/>
+        </w:rPr>
+        <w:t xml:space="preserve"> chercher une image :</w:t>
       </w:r>
     </w:p>
     <w:p>
@@ -5710,7 +5589,7 @@
                     </pic:cNvPicPr>
                   </pic:nvPicPr>
                   <pic:blipFill>
-                    <a:blip r:embed="rId17">
+                    <a:blip r:embed="rId16">
                       <a:extLst>
                         <a:ext uri="{28A0092B-C50C-407E-A947-70E740481C1C}">
                           <a14:useLocalDpi xmlns:a14="http://schemas.microsoft.com/office/drawing/2010/main" val="0"/>
@@ -5749,6 +5628,7 @@
         </w:tabs>
       </w:pPr>
       <w:r>
+        <w:lastRenderedPageBreak/>
         <w:t>Lors de l’appui sur le bouton « Image », « Image Gauche » ou « Image Droite » un sélecteur de fichier devra apparaitre. Il vous permettra d’aller chercher votre image source à partir de l’arborescence de votre ordinateur.</w:t>
       </w:r>
     </w:p>
@@ -5770,7 +5650,6 @@
           <w:noProof/>
           <w:lang w:eastAsia="fr-FR"/>
         </w:rPr>
-        <w:lastRenderedPageBreak/>
         <w:drawing>
           <wp:inline distT="0" distB="0" distL="0" distR="0" wp14:anchorId="46C9EAC6" wp14:editId="4B408B37">
             <wp:extent cx="5760720" cy="3797425"/>
@@ -5789,7 +5668,7 @@
                     </pic:cNvPicPr>
                   </pic:nvPicPr>
                   <pic:blipFill>
-                    <a:blip r:embed="rId18">
+                    <a:blip r:embed="rId17">
                       <a:extLst>
                         <a:ext uri="{28A0092B-C50C-407E-A947-70E740481C1C}">
                           <a14:useLocalDpi xmlns:a14="http://schemas.microsoft.com/office/drawing/2010/main" val="0"/>
@@ -6098,19 +5977,11 @@
       </w:pPr>
     </w:p>
     <w:p>
-      <w:proofErr w:type="spellStart"/>
-      <w:r>
-        <w:rPr>
-          <w:b/>
-        </w:rPr>
-        <w:t>Shader</w:t>
-      </w:r>
-      <w:proofErr w:type="spellEnd"/>
-      <w:r>
-        <w:rPr>
-          <w:b/>
-        </w:rPr>
-        <w:t> :</w:t>
+      <w:r>
+        <w:rPr>
+          <w:b/>
+        </w:rPr>
+        <w:t>Shader :</w:t>
       </w:r>
       <w:r>
         <w:rPr>
@@ -6155,92 +6026,43 @@
         <w:t xml:space="preserve"> </w:t>
       </w:r>
       <w:r>
-        <w:t xml:space="preserve">(OpenGL </w:t>
-      </w:r>
-      <w:proofErr w:type="spellStart"/>
-      <w:r>
-        <w:t>Shading</w:t>
-      </w:r>
-      <w:proofErr w:type="spellEnd"/>
-      <w:r>
+        <w:t>(OpenGL Shading Language) langage de programmation utilisé pour la définition des shaders avec l’API OpenGL.</w:t>
+      </w:r>
+    </w:p>
+    <w:p>
+      <w:pPr>
+        <w:rPr>
+          <w:b/>
+        </w:rPr>
+      </w:pPr>
+    </w:p>
+    <w:p>
+      <w:pPr>
+        <w:rPr>
+          <w:iCs/>
+        </w:rPr>
+      </w:pPr>
+      <w:r>
+        <w:rPr>
+          <w:b/>
+        </w:rPr>
+        <w:t>GPU :</w:t>
+      </w:r>
+      <w:r>
+        <w:rPr>
+          <w:b/>
+        </w:rPr>
         <w:t xml:space="preserve"> </w:t>
       </w:r>
-      <w:proofErr w:type="spellStart"/>
-      <w:r>
-        <w:t>Language</w:t>
-      </w:r>
-      <w:proofErr w:type="spellEnd"/>
-      <w:r>
-        <w:t xml:space="preserve">) langage de programmation utilisé pour la définition des </w:t>
-      </w:r>
-      <w:proofErr w:type="spellStart"/>
-      <w:r>
-        <w:t>shaders</w:t>
-      </w:r>
-      <w:proofErr w:type="spellEnd"/>
-      <w:r>
-        <w:t xml:space="preserve"> avec l’API OpenGL.</w:t>
-      </w:r>
-    </w:p>
-    <w:p>
-      <w:pPr>
-        <w:rPr>
-          <w:b/>
-        </w:rPr>
-      </w:pPr>
-    </w:p>
-    <w:p>
-      <w:pPr>
-        <w:rPr>
-          <w:iCs/>
-        </w:rPr>
-      </w:pPr>
-      <w:r>
-        <w:rPr>
-          <w:b/>
-        </w:rPr>
-        <w:t>GPU :</w:t>
-      </w:r>
-      <w:r>
-        <w:rPr>
-          <w:b/>
-        </w:rPr>
-        <w:t xml:space="preserve"> </w:t>
-      </w:r>
       <w:r>
         <w:t>(</w:t>
       </w:r>
-      <w:proofErr w:type="spellStart"/>
       <w:r>
         <w:rPr>
           <w:rStyle w:val="lang-en"/>
           <w:iCs/>
         </w:rPr>
-        <w:t>Graphics</w:t>
-      </w:r>
-      <w:proofErr w:type="spellEnd"/>
-      <w:r>
-        <w:rPr>
-          <w:rStyle w:val="lang-en"/>
-          <w:iCs/>
-        </w:rPr>
-        <w:t xml:space="preserve"> </w:t>
-      </w:r>
-      <w:proofErr w:type="spellStart"/>
-      <w:r>
-        <w:rPr>
-          <w:rStyle w:val="lang-en"/>
-          <w:iCs/>
-        </w:rPr>
-        <w:t>Processing</w:t>
-      </w:r>
-      <w:proofErr w:type="spellEnd"/>
-      <w:r>
-        <w:rPr>
-          <w:rStyle w:val="lang-en"/>
-          <w:iCs/>
-        </w:rPr>
-        <w:t xml:space="preserve"> Unit)  </w:t>
+        <w:t xml:space="preserve">Graphics Processing Unit)  </w:t>
       </w:r>
       <w:r>
         <w:t xml:space="preserve">est un </w:t>
@@ -6260,8 +6082,8 @@
     </w:p>
     <w:p/>
     <w:sectPr>
-      <w:headerReference w:type="default" r:id="rId19"/>
-      <w:footerReference w:type="default" r:id="rId20"/>
+      <w:headerReference w:type="default" r:id="rId18"/>
+      <w:footerReference w:type="default" r:id="rId19"/>
       <w:pgSz w:w="11906" w:h="16838"/>
       <w:pgMar w:top="1417" w:right="1417" w:bottom="1417" w:left="1417" w:header="708" w:footer="708" w:gutter="0"/>
       <w:pgNumType w:start="0"/>
@@ -6273,14 +6095,8 @@
 </w:document>
 </file>
 
-<file path=word/commentsExtended.xml><?xml version="1.0" encoding="utf-8"?>
-<w15:commentsEx xmlns:wpc="http://schemas.microsoft.com/office/word/2010/wordprocessingCanvas" xmlns:mc="http://schemas.openxmlformats.org/markup-compatibility/2006" xmlns:o="urn:schemas-microsoft-com:office:office" xmlns:r="http://schemas.openxmlformats.org/officeDocument/2006/relationships" xmlns:m="http://schemas.openxmlformats.org/officeDocument/2006/math" xmlns:v="urn:schemas-microsoft-com:vml" xmlns:wp14="http://schemas.microsoft.com/office/word/2010/wordprocessingDrawing" xmlns:wp="http://schemas.openxmlformats.org/drawingml/2006/wordprocessingDrawing" xmlns:w10="urn:schemas-microsoft-com:office:word" xmlns:w="http://schemas.openxmlformats.org/wordprocessingml/2006/main" xmlns:w14="http://schemas.microsoft.com/office/word/2010/wordml" xmlns:w15="http://schemas.microsoft.com/office/word/2012/wordml" xmlns:wpg="http://schemas.microsoft.com/office/word/2010/wordprocessingGroup" xmlns:wpi="http://schemas.microsoft.com/office/word/2010/wordprocessingInk" xmlns:wne="http://schemas.microsoft.com/office/word/2006/wordml" xmlns:wps="http://schemas.microsoft.com/office/word/2010/wordprocessingShape" mc:Ignorable="w14 w15 wp14">
-  <w15:commentEx w15:paraId="388CD916" w15:done="0"/>
-</w15:commentsEx>
-</file>
-
 <file path=word/endnotes.xml><?xml version="1.0" encoding="utf-8"?>
-<w:endnotes xmlns:wpc="http://schemas.microsoft.com/office/word/2010/wordprocessingCanvas" xmlns:mc="http://schemas.openxmlformats.org/markup-compatibility/2006" xmlns:o="urn:schemas-microsoft-com:office:office" xmlns:r="http://schemas.openxmlformats.org/officeDocument/2006/relationships" xmlns:m="http://schemas.openxmlformats.org/officeDocument/2006/math" xmlns:v="urn:schemas-microsoft-com:vml" xmlns:wp14="http://schemas.microsoft.com/office/word/2010/wordprocessingDrawing" xmlns:wp="http://schemas.openxmlformats.org/drawingml/2006/wordprocessingDrawing" xmlns:w10="urn:schemas-microsoft-com:office:word" xmlns:w="http://schemas.openxmlformats.org/wordprocessingml/2006/main" xmlns:w14="http://schemas.microsoft.com/office/word/2010/wordml" xmlns:wpg="http://schemas.microsoft.com/office/word/2010/wordprocessingGroup" xmlns:wpi="http://schemas.microsoft.com/office/word/2010/wordprocessingInk" xmlns:wne="http://schemas.microsoft.com/office/word/2006/wordml" xmlns:wps="http://schemas.microsoft.com/office/word/2010/wordprocessingShape" mc:Ignorable="w14 wp14">
+<w:endnotes xmlns:wpc="http://schemas.microsoft.com/office/word/2010/wordprocessingCanvas" xmlns:mc="http://schemas.openxmlformats.org/markup-compatibility/2006" xmlns:o="urn:schemas-microsoft-com:office:office" xmlns:r="http://schemas.openxmlformats.org/officeDocument/2006/relationships" xmlns:m="http://schemas.openxmlformats.org/officeDocument/2006/math" xmlns:v="urn:schemas-microsoft-com:vml" xmlns:wp14="http://schemas.microsoft.com/office/word/2010/wordprocessingDrawing" xmlns:wp="http://schemas.openxmlformats.org/drawingml/2006/wordprocessingDrawing" xmlns:w10="urn:schemas-microsoft-com:office:word" xmlns:w="http://schemas.openxmlformats.org/wordprocessingml/2006/main" xmlns:w14="http://schemas.microsoft.com/office/word/2010/wordml" xmlns:w15="http://schemas.microsoft.com/office/word/2012/wordml" xmlns:wpg="http://schemas.microsoft.com/office/word/2010/wordprocessingGroup" xmlns:wpi="http://schemas.microsoft.com/office/word/2010/wordprocessingInk" xmlns:wne="http://schemas.microsoft.com/office/word/2006/wordml" xmlns:wps="http://schemas.microsoft.com/office/word/2010/wordprocessingShape" mc:Ignorable="w14 w15 wp14">
   <w:endnote w:type="separator" w:id="-1">
     <w:p>
       <w:r>
@@ -6299,7 +6115,7 @@
 </file>
 
 <file path=word/footer1.xml><?xml version="1.0" encoding="utf-8"?>
-<w:ftr xmlns:wpc="http://schemas.microsoft.com/office/word/2010/wordprocessingCanvas" xmlns:mc="http://schemas.openxmlformats.org/markup-compatibility/2006" xmlns:o="urn:schemas-microsoft-com:office:office" xmlns:r="http://schemas.openxmlformats.org/officeDocument/2006/relationships" xmlns:m="http://schemas.openxmlformats.org/officeDocument/2006/math" xmlns:v="urn:schemas-microsoft-com:vml" xmlns:wp14="http://schemas.microsoft.com/office/word/2010/wordprocessingDrawing" xmlns:wp="http://schemas.openxmlformats.org/drawingml/2006/wordprocessingDrawing" xmlns:w10="urn:schemas-microsoft-com:office:word" xmlns:w="http://schemas.openxmlformats.org/wordprocessingml/2006/main" xmlns:w14="http://schemas.microsoft.com/office/word/2010/wordml" xmlns:wpg="http://schemas.microsoft.com/office/word/2010/wordprocessingGroup" xmlns:wpi="http://schemas.microsoft.com/office/word/2010/wordprocessingInk" xmlns:wne="http://schemas.microsoft.com/office/word/2006/wordml" xmlns:wps="http://schemas.microsoft.com/office/word/2010/wordprocessingShape" mc:Ignorable="w14 wp14">
+<w:ftr xmlns:wpc="http://schemas.microsoft.com/office/word/2010/wordprocessingCanvas" xmlns:mc="http://schemas.openxmlformats.org/markup-compatibility/2006" xmlns:o="urn:schemas-microsoft-com:office:office" xmlns:r="http://schemas.openxmlformats.org/officeDocument/2006/relationships" xmlns:m="http://schemas.openxmlformats.org/officeDocument/2006/math" xmlns:v="urn:schemas-microsoft-com:vml" xmlns:wp14="http://schemas.microsoft.com/office/word/2010/wordprocessingDrawing" xmlns:wp="http://schemas.openxmlformats.org/drawingml/2006/wordprocessingDrawing" xmlns:w10="urn:schemas-microsoft-com:office:word" xmlns:w="http://schemas.openxmlformats.org/wordprocessingml/2006/main" xmlns:w14="http://schemas.microsoft.com/office/word/2010/wordml" xmlns:w15="http://schemas.microsoft.com/office/word/2012/wordml" xmlns:wpg="http://schemas.microsoft.com/office/word/2010/wordprocessingGroup" xmlns:wpi="http://schemas.microsoft.com/office/word/2010/wordprocessingInk" xmlns:wne="http://schemas.microsoft.com/office/word/2006/wordml" xmlns:wps="http://schemas.microsoft.com/office/word/2010/wordprocessingShape" mc:Ignorable="w14 w15 wp14">
   <w:p>
     <w:r>
       <w:t>BERTHET CHENAL DUPARC LETOURNEUR YOCCOZ</w:t>
@@ -6335,7 +6151,7 @@
       <w:rPr>
         <w:noProof/>
       </w:rPr>
-      <w:t>7</w:t>
+      <w:t>20</w:t>
     </w:r>
     <w:r>
       <w:fldChar w:fldCharType="end"/>
@@ -6350,7 +6166,7 @@
 </file>
 
 <file path=word/footnotes.xml><?xml version="1.0" encoding="utf-8"?>
-<w:footnotes xmlns:wpc="http://schemas.microsoft.com/office/word/2010/wordprocessingCanvas" xmlns:mc="http://schemas.openxmlformats.org/markup-compatibility/2006" xmlns:o="urn:schemas-microsoft-com:office:office" xmlns:r="http://schemas.openxmlformats.org/officeDocument/2006/relationships" xmlns:m="http://schemas.openxmlformats.org/officeDocument/2006/math" xmlns:v="urn:schemas-microsoft-com:vml" xmlns:wp14="http://schemas.microsoft.com/office/word/2010/wordprocessingDrawing" xmlns:wp="http://schemas.openxmlformats.org/drawingml/2006/wordprocessingDrawing" xmlns:w10="urn:schemas-microsoft-com:office:word" xmlns:w="http://schemas.openxmlformats.org/wordprocessingml/2006/main" xmlns:w14="http://schemas.microsoft.com/office/word/2010/wordml" xmlns:wpg="http://schemas.microsoft.com/office/word/2010/wordprocessingGroup" xmlns:wpi="http://schemas.microsoft.com/office/word/2010/wordprocessingInk" xmlns:wne="http://schemas.microsoft.com/office/word/2006/wordml" xmlns:wps="http://schemas.microsoft.com/office/word/2010/wordprocessingShape" mc:Ignorable="w14 wp14">
+<w:footnotes xmlns:wpc="http://schemas.microsoft.com/office/word/2010/wordprocessingCanvas" xmlns:mc="http://schemas.openxmlformats.org/markup-compatibility/2006" xmlns:o="urn:schemas-microsoft-com:office:office" xmlns:r="http://schemas.openxmlformats.org/officeDocument/2006/relationships" xmlns:m="http://schemas.openxmlformats.org/officeDocument/2006/math" xmlns:v="urn:schemas-microsoft-com:vml" xmlns:wp14="http://schemas.microsoft.com/office/word/2010/wordprocessingDrawing" xmlns:wp="http://schemas.openxmlformats.org/drawingml/2006/wordprocessingDrawing" xmlns:w10="urn:schemas-microsoft-com:office:word" xmlns:w="http://schemas.openxmlformats.org/wordprocessingml/2006/main" xmlns:w14="http://schemas.microsoft.com/office/word/2010/wordml" xmlns:w15="http://schemas.microsoft.com/office/word/2012/wordml" xmlns:wpg="http://schemas.microsoft.com/office/word/2010/wordprocessingGroup" xmlns:wpi="http://schemas.microsoft.com/office/word/2010/wordprocessingInk" xmlns:wne="http://schemas.microsoft.com/office/word/2006/wordml" xmlns:wps="http://schemas.microsoft.com/office/word/2010/wordprocessingShape" mc:Ignorable="w14 w15 wp14">
   <w:footnote w:type="separator" w:id="-1">
     <w:p>
       <w:r>
@@ -6369,7 +6185,7 @@
 </file>
 
 <file path=word/header1.xml><?xml version="1.0" encoding="utf-8"?>
-<w:hdr xmlns:wpc="http://schemas.microsoft.com/office/word/2010/wordprocessingCanvas" xmlns:mc="http://schemas.openxmlformats.org/markup-compatibility/2006" xmlns:o="urn:schemas-microsoft-com:office:office" xmlns:r="http://schemas.openxmlformats.org/officeDocument/2006/relationships" xmlns:m="http://schemas.openxmlformats.org/officeDocument/2006/math" xmlns:v="urn:schemas-microsoft-com:vml" xmlns:wp14="http://schemas.microsoft.com/office/word/2010/wordprocessingDrawing" xmlns:wp="http://schemas.openxmlformats.org/drawingml/2006/wordprocessingDrawing" xmlns:w10="urn:schemas-microsoft-com:office:word" xmlns:w="http://schemas.openxmlformats.org/wordprocessingml/2006/main" xmlns:w14="http://schemas.microsoft.com/office/word/2010/wordml" xmlns:wpg="http://schemas.microsoft.com/office/word/2010/wordprocessingGroup" xmlns:wpi="http://schemas.microsoft.com/office/word/2010/wordprocessingInk" xmlns:wne="http://schemas.microsoft.com/office/word/2006/wordml" xmlns:wps="http://schemas.microsoft.com/office/word/2010/wordprocessingShape" mc:Ignorable="w14 wp14">
+<w:hdr xmlns:wpc="http://schemas.microsoft.com/office/word/2010/wordprocessingCanvas" xmlns:mc="http://schemas.openxmlformats.org/markup-compatibility/2006" xmlns:o="urn:schemas-microsoft-com:office:office" xmlns:r="http://schemas.openxmlformats.org/officeDocument/2006/relationships" xmlns:m="http://schemas.openxmlformats.org/officeDocument/2006/math" xmlns:v="urn:schemas-microsoft-com:vml" xmlns:wp14="http://schemas.microsoft.com/office/word/2010/wordprocessingDrawing" xmlns:wp="http://schemas.openxmlformats.org/drawingml/2006/wordprocessingDrawing" xmlns:w10="urn:schemas-microsoft-com:office:word" xmlns:w="http://schemas.openxmlformats.org/wordprocessingml/2006/main" xmlns:w14="http://schemas.microsoft.com/office/word/2010/wordml" xmlns:w15="http://schemas.microsoft.com/office/word/2012/wordml" xmlns:wpg="http://schemas.microsoft.com/office/word/2010/wordprocessingGroup" xmlns:wpi="http://schemas.microsoft.com/office/word/2010/wordprocessingInk" xmlns:wne="http://schemas.microsoft.com/office/word/2006/wordml" xmlns:wps="http://schemas.microsoft.com/office/word/2010/wordprocessingShape" mc:Ignorable="w14 w15 wp14">
   <w:p>
     <w:pPr>
       <w:pStyle w:val="En-tte"/>
@@ -6508,7 +6324,7 @@
 </file>
 
 <file path=word/numbering.xml><?xml version="1.0" encoding="utf-8"?>
-<w:numbering xmlns:wpc="http://schemas.microsoft.com/office/word/2010/wordprocessingCanvas" xmlns:mc="http://schemas.openxmlformats.org/markup-compatibility/2006" xmlns:o="urn:schemas-microsoft-com:office:office" xmlns:r="http://schemas.openxmlformats.org/officeDocument/2006/relationships" xmlns:m="http://schemas.openxmlformats.org/officeDocument/2006/math" xmlns:v="urn:schemas-microsoft-com:vml" xmlns:wp14="http://schemas.microsoft.com/office/word/2010/wordprocessingDrawing" xmlns:wp="http://schemas.openxmlformats.org/drawingml/2006/wordprocessingDrawing" xmlns:w10="urn:schemas-microsoft-com:office:word" xmlns:w="http://schemas.openxmlformats.org/wordprocessingml/2006/main" xmlns:w14="http://schemas.microsoft.com/office/word/2010/wordml" xmlns:wpg="http://schemas.microsoft.com/office/word/2010/wordprocessingGroup" xmlns:wpi="http://schemas.microsoft.com/office/word/2010/wordprocessingInk" xmlns:wne="http://schemas.microsoft.com/office/word/2006/wordml" xmlns:wps="http://schemas.microsoft.com/office/word/2010/wordprocessingShape" mc:Ignorable="w14 wp14">
+<w:numbering xmlns:wpc="http://schemas.microsoft.com/office/word/2010/wordprocessingCanvas" xmlns:mc="http://schemas.openxmlformats.org/markup-compatibility/2006" xmlns:o="urn:schemas-microsoft-com:office:office" xmlns:r="http://schemas.openxmlformats.org/officeDocument/2006/relationships" xmlns:m="http://schemas.openxmlformats.org/officeDocument/2006/math" xmlns:v="urn:schemas-microsoft-com:vml" xmlns:wp14="http://schemas.microsoft.com/office/word/2010/wordprocessingDrawing" xmlns:wp="http://schemas.openxmlformats.org/drawingml/2006/wordprocessingDrawing" xmlns:w10="urn:schemas-microsoft-com:office:word" xmlns:w="http://schemas.openxmlformats.org/wordprocessingml/2006/main" xmlns:w14="http://schemas.microsoft.com/office/word/2010/wordml" xmlns:w15="http://schemas.microsoft.com/office/word/2012/wordml" xmlns:wpg="http://schemas.microsoft.com/office/word/2010/wordprocessingGroup" xmlns:wpi="http://schemas.microsoft.com/office/word/2010/wordprocessingInk" xmlns:wne="http://schemas.microsoft.com/office/word/2006/wordml" xmlns:wps="http://schemas.microsoft.com/office/word/2010/wordprocessingShape" mc:Ignorable="w14 w15 wp14">
   <w:abstractNum w:abstractNumId="0">
     <w:nsid w:val="023B448E"/>
     <w:multiLevelType w:val="hybridMultilevel"/>
@@ -8172,7 +7988,7 @@
 </file>
 
 <file path=word/styles.xml><?xml version="1.0" encoding="utf-8"?>
-<w:styles xmlns:mc="http://schemas.openxmlformats.org/markup-compatibility/2006" xmlns:r="http://schemas.openxmlformats.org/officeDocument/2006/relationships" xmlns:w="http://schemas.openxmlformats.org/wordprocessingml/2006/main" xmlns:w14="http://schemas.microsoft.com/office/word/2010/wordml" mc:Ignorable="w14">
+<w:styles xmlns:mc="http://schemas.openxmlformats.org/markup-compatibility/2006" xmlns:r="http://schemas.openxmlformats.org/officeDocument/2006/relationships" xmlns:w="http://schemas.openxmlformats.org/wordprocessingml/2006/main" xmlns:w14="http://schemas.microsoft.com/office/word/2010/wordml" xmlns:w15="http://schemas.microsoft.com/office/word/2012/wordml" mc:Ignorable="w14 w15">
   <w:docDefaults>
     <w:rPrDefault>
       <w:rPr>
@@ -8188,1061 +8004,378 @@
       </w:pPr>
     </w:pPrDefault>
   </w:docDefaults>
-  <w:latentStyles w:defLockedState="0" w:defUIPriority="99" w:defSemiHidden="1" w:defUnhideWhenUsed="1" w:defQFormat="0" w:count="267">
-    <w:lsdException w:name="Normal" w:semiHidden="0" w:uiPriority="0" w:unhideWhenUsed="0" w:qFormat="1"/>
-    <w:lsdException w:name="heading 1" w:semiHidden="0" w:uiPriority="9" w:unhideWhenUsed="0" w:qFormat="1"/>
-    <w:lsdException w:name="heading 2" w:uiPriority="9" w:qFormat="1"/>
-    <w:lsdException w:name="heading 3" w:uiPriority="9" w:qFormat="1"/>
-    <w:lsdException w:name="heading 4" w:uiPriority="9" w:qFormat="1"/>
-    <w:lsdException w:name="heading 5" w:uiPriority="9" w:qFormat="1"/>
-    <w:lsdException w:name="heading 6" w:uiPriority="9" w:qFormat="1"/>
-    <w:lsdException w:name="heading 7" w:uiPriority="9" w:qFormat="1"/>
-    <w:lsdException w:name="heading 8" w:uiPriority="9" w:qFormat="1"/>
-    <w:lsdException w:name="heading 9" w:uiPriority="9" w:qFormat="1"/>
-    <w:lsdException w:name="toc 1" w:uiPriority="39" w:qFormat="1"/>
-    <w:lsdException w:name="toc 2" w:uiPriority="39" w:qFormat="1"/>
-    <w:lsdException w:name="toc 3" w:uiPriority="39" w:qFormat="1"/>
-    <w:lsdException w:name="toc 4" w:uiPriority="39"/>
-    <w:lsdException w:name="toc 5" w:uiPriority="39"/>
-    <w:lsdException w:name="toc 6" w:uiPriority="39"/>
-    <w:lsdException w:name="toc 7" w:uiPriority="39"/>
-    <w:lsdException w:name="toc 8" w:uiPriority="39"/>
-    <w:lsdException w:name="toc 9" w:uiPriority="39"/>
-    <w:lsdException w:name="caption" w:uiPriority="35" w:qFormat="1"/>
-    <w:lsdException w:name="Title" w:semiHidden="0" w:uiPriority="10" w:unhideWhenUsed="0" w:qFormat="1"/>
-    <w:lsdException w:name="Default Paragraph Font" w:uiPriority="1"/>
-    <w:lsdException w:name="Subtitle" w:semiHidden="0" w:uiPriority="11" w:unhideWhenUsed="0" w:qFormat="1"/>
-    <w:lsdException w:name="Strong" w:semiHidden="0" w:uiPriority="22" w:unhideWhenUsed="0" w:qFormat="1"/>
-    <w:lsdException w:name="Emphasis" w:semiHidden="0" w:uiPriority="20" w:unhideWhenUsed="0" w:qFormat="1"/>
-    <w:lsdException w:name="Table Grid" w:semiHidden="0" w:uiPriority="59" w:unhideWhenUsed="0"/>
-    <w:lsdException w:name="Placeholder Text" w:unhideWhenUsed="0"/>
-    <w:lsdException w:name="No Spacing" w:semiHidden="0" w:uiPriority="1" w:unhideWhenUsed="0" w:qFormat="1"/>
-    <w:lsdException w:name="Light Shading" w:semiHidden="0" w:uiPriority="60" w:unhideWhenUsed="0"/>
-    <w:lsdException w:name="Light List" w:semiHidden="0" w:uiPriority="61" w:unhideWhenUsed="0"/>
-    <w:lsdException w:name="Light Grid" w:semiHidden="0" w:uiPriority="62" w:unhideWhenUsed="0"/>
-    <w:lsdException w:name="Medium Shading 1" w:semiHidden="0" w:uiPriority="63" w:unhideWhenUsed="0"/>
-    <w:lsdException w:name="Medium Shading 2" w:semiHidden="0" w:uiPriority="64" w:unhideWhenUsed="0"/>
-    <w:lsdException w:name="Medium List 1" w:semiHidden="0" w:uiPriority="65" w:unhideWhenUsed="0"/>
-    <w:lsdException w:name="Medium List 2" w:semiHidden="0" w:uiPriority="66" w:unhideWhenUsed="0"/>
-    <w:lsdException w:name="Medium Grid 1" w:semiHidden="0" w:uiPriority="67" w:unhideWhenUsed="0"/>
-    <w:lsdException w:name="Medium Grid 2" w:semiHidden="0" w:uiPriority="68" w:unhideWhenUsed="0"/>
-    <w:lsdException w:name="Medium Grid 3" w:semiHidden="0" w:uiPriority="69" w:unhideWhenUsed="0"/>
-    <w:lsdException w:name="Dark List" w:semiHidden="0" w:uiPriority="70" w:unhideWhenUsed="0"/>
-    <w:lsdException w:name="Colorful Shading" w:semiHidden="0" w:uiPriority="71" w:unhideWhenUsed="0"/>
-    <w:lsdException w:name="Colorful List" w:semiHidden="0" w:uiPriority="72" w:unhideWhenUsed="0"/>
-    <w:lsdException w:name="Colorful Grid" w:semiHidden="0" w:uiPriority="73" w:unhideWhenUsed="0"/>
-    <w:lsdException w:name="Light Shading Accent 1" w:semiHidden="0" w:uiPriority="60" w:unhideWhenUsed="0"/>
-    <w:lsdException w:name="Light List Accent 1" w:semiHidden="0" w:uiPriority="61" w:unhideWhenUsed="0"/>
-    <w:lsdException w:name="Light Grid Accent 1" w:semiHidden="0" w:uiPriority="62" w:unhideWhenUsed="0"/>
-    <w:lsdException w:name="Medium Shading 1 Accent 1" w:semiHidden="0" w:uiPriority="63" w:unhideWhenUsed="0"/>
-    <w:lsdException w:name="Medium Shading 2 Accent 1" w:semiHidden="0" w:uiPriority="64" w:unhideWhenUsed="0"/>
-    <w:lsdException w:name="Medium List 1 Accent 1" w:semiHidden="0" w:uiPriority="65" w:unhideWhenUsed="0"/>
-    <w:lsdException w:name="Revision" w:unhideWhenUsed="0"/>
-    <w:lsdException w:name="List Paragraph" w:semiHidden="0" w:uiPriority="34" w:unhideWhenUsed="0" w:qFormat="1"/>
-    <w:lsdException w:name="Quote" w:semiHidden="0" w:uiPriority="29" w:unhideWhenUsed="0" w:qFormat="1"/>
-    <w:lsdException w:name="Intense Quote" w:semiHidden="0" w:uiPriority="30" w:unhideWhenUsed="0" w:qFormat="1"/>
-    <w:lsdException w:name="Medium List 2 Accent 1" w:semiHidden="0" w:uiPriority="66" w:unhideWhenUsed="0"/>
-    <w:lsdException w:name="Medium Grid 1 Accent 1" w:semiHidden="0" w:uiPriority="67" w:unhideWhenUsed="0"/>
-    <w:lsdException w:name="Medium Grid 2 Accent 1" w:semiHidden="0" w:uiPriority="68" w:unhideWhenUsed="0"/>
-    <w:lsdException w:name="Medium Grid 3 Accent 1" w:semiHidden="0" w:uiPriority="69" w:unhideWhenUsed="0"/>
-    <w:lsdException w:name="Dark List Accent 1" w:semiHidden="0" w:uiPriority="70" w:unhideWhenUsed="0"/>
-    <w:lsdException w:name="Colorful Shading Accent 1" w:semiHidden="0" w:uiPriority="71" w:unhideWhenUsed="0"/>
-    <w:lsdException w:name="Colorful List Accent 1" w:semiHidden="0" w:uiPriority="72" w:unhideWhenUsed="0"/>
-    <w:lsdException w:name="Colorful Grid Accent 1" w:semiHidden="0" w:uiPriority="73" w:unhideWhenUsed="0"/>
-    <w:lsdException w:name="Light Shading Accent 2" w:semiHidden="0" w:uiPriority="60" w:unhideWhenUsed="0"/>
-    <w:lsdException w:name="Light List Accent 2" w:semiHidden="0" w:uiPriority="61" w:unhideWhenUsed="0"/>
-    <w:lsdException w:name="Light Grid Accent 2" w:semiHidden="0" w:uiPriority="62" w:unhideWhenUsed="0"/>
-    <w:lsdException w:name="Medium Shading 1 Accent 2" w:semiHidden="0" w:uiPriority="63" w:unhideWhenUsed="0"/>
-    <w:lsdException w:name="Medium Shading 2 Accent 2" w:semiHidden="0" w:uiPriority="64" w:unhideWhenUsed="0"/>
-    <w:lsdException w:name="Medium List 1 Accent 2" w:semiHidden="0" w:uiPriority="65" w:unhideWhenUsed="0"/>
-    <w:lsdException w:name="Medium List 2 Accent 2" w:semiHidden="0" w:uiPriority="66" w:unhideWhenUsed="0"/>
-    <w:lsdException w:name="Medium Grid 1 Accent 2" w:semiHidden="0" w:uiPriority="67" w:unhideWhenUsed="0"/>
-    <w:lsdException w:name="Medium Grid 2 Accent 2" w:semiHidden="0" w:uiPriority="68" w:unhideWhenUsed="0"/>
-    <w:lsdException w:name="Medium Grid 3 Accent 2" w:semiHidden="0" w:uiPriority="69" w:unhideWhenUsed="0"/>
-    <w:lsdException w:name="Dark List Accent 2" w:semiHidden="0" w:uiPriority="70" w:unhideWhenUsed="0"/>
-    <w:lsdException w:name="Colorful Shading Accent 2" w:semiHidden="0" w:uiPriority="71" w:unhideWhenUsed="0"/>
-    <w:lsdException w:name="Colorful List Accent 2" w:semiHidden="0" w:uiPriority="72" w:unhideWhenUsed="0"/>
-    <w:lsdException w:name="Colorful Grid Accent 2" w:semiHidden="0" w:uiPriority="73" w:unhideWhenUsed="0"/>
-    <w:lsdException w:name="Light Shading Accent 3" w:semiHidden="0" w:uiPriority="60" w:unhideWhenUsed="0"/>
-    <w:lsdException w:name="Light List Accent 3" w:semiHidden="0" w:uiPriority="61" w:unhideWhenUsed="0"/>
-    <w:lsdException w:name="Light Grid Accent 3" w:semiHidden="0" w:uiPriority="62" w:unhideWhenUsed="0"/>
-    <w:lsdException w:name="Medium Shading 1 Accent 3" w:semiHidden="0" w:uiPriority="63" w:unhideWhenUsed="0"/>
-    <w:lsdException w:name="Medium Shading 2 Accent 3" w:semiHidden="0" w:uiPriority="64" w:unhideWhenUsed="0"/>
-    <w:lsdException w:name="Medium List 1 Accent 3" w:semiHidden="0" w:uiPriority="65" w:unhideWhenUsed="0"/>
-    <w:lsdException w:name="Medium List 2 Accent 3" w:semiHidden="0" w:uiPriority="66" w:unhideWhenUsed="0"/>
-    <w:lsdException w:name="Medium Grid 1 Accent 3" w:semiHidden="0" w:uiPriority="67" w:unhideWhenUsed="0"/>
-    <w:lsdException w:name="Medium Grid 2 Accent 3" w:semiHidden="0" w:uiPriority="68" w:unhideWhenUsed="0"/>
-    <w:lsdException w:name="Medium Grid 3 Accent 3" w:semiHidden="0" w:uiPriority="69" w:unhideWhenUsed="0"/>
-    <w:lsdException w:name="Dark List Accent 3" w:semiHidden="0" w:uiPriority="70" w:unhideWhenUsed="0"/>
-    <w:lsdException w:name="Colorful Shading Accent 3" w:semiHidden="0" w:uiPriority="71" w:unhideWhenUsed="0"/>
-    <w:lsdException w:name="Colorful List Accent 3" w:semiHidden="0" w:uiPriority="72" w:unhideWhenUsed="0"/>
-    <w:lsdException w:name="Colorful Grid Accent 3" w:semiHidden="0" w:uiPriority="73" w:unhideWhenUsed="0"/>
-    <w:lsdException w:name="Light Shading Accent 4" w:semiHidden="0" w:uiPriority="60" w:unhideWhenUsed="0"/>
-    <w:lsdException w:name="Light List Accent 4" w:semiHidden="0" w:uiPriority="61" w:unhideWhenUsed="0"/>
-    <w:lsdException w:name="Light Grid Accent 4" w:semiHidden="0" w:uiPriority="62" w:unhideWhenUsed="0"/>
-    <w:lsdException w:name="Medium Shading 1 Accent 4" w:semiHidden="0" w:uiPriority="63" w:unhideWhenUsed="0"/>
-    <w:lsdException w:name="Medium Shading 2 Accent 4" w:semiHidden="0" w:uiPriority="64" w:unhideWhenUsed="0"/>
-    <w:lsdException w:name="Medium List 1 Accent 4" w:semiHidden="0" w:uiPriority="65" w:unhideWhenUsed="0"/>
-    <w:lsdException w:name="Medium List 2 Accent 4" w:semiHidden="0" w:uiPriority="66" w:unhideWhenUsed="0"/>
-    <w:lsdException w:name="Medium Grid 1 Accent 4" w:semiHidden="0" w:uiPriority="67" w:unhideWhenUsed="0"/>
-    <w:lsdException w:name="Medium Grid 2 Accent 4" w:semiHidden="0" w:uiPriority="68" w:unhideWhenUsed="0"/>
-    <w:lsdException w:name="Medium Grid 3 Accent 4" w:semiHidden="0" w:uiPriority="69" w:unhideWhenUsed="0"/>
-    <w:lsdException w:name="Dark List Accent 4" w:semiHidden="0" w:uiPriority="70" w:unhideWhenUsed="0"/>
-    <w:lsdException w:name="Colorful Shading Accent 4" w:semiHidden="0" w:uiPriority="71" w:unhideWhenUsed="0"/>
-    <w:lsdException w:name="Colorful List Accent 4" w:semiHidden="0" w:uiPriority="72" w:unhideWhenUsed="0"/>
-    <w:lsdException w:name="Colorful Grid Accent 4" w:semiHidden="0" w:uiPriority="73" w:unhideWhenUsed="0"/>
-    <w:lsdException w:name="Light Shading Accent 5" w:semiHidden="0" w:uiPriority="60" w:unhideWhenUsed="0"/>
-    <w:lsdException w:name="Light List Accent 5" w:semiHidden="0" w:uiPriority="61" w:unhideWhenUsed="0"/>
-    <w:lsdException w:name="Light Grid Accent 5" w:semiHidden="0" w:uiPriority="62" w:unhideWhenUsed="0"/>
-    <w:lsdException w:name="Medium Shading 1 Accent 5" w:semiHidden="0" w:uiPriority="63" w:unhideWhenUsed="0"/>
-    <w:lsdException w:name="Medium Shading 2 Accent 5" w:semiHidden="0" w:uiPriority="64" w:unhideWhenUsed="0"/>
-    <w:lsdException w:name="Medium List 1 Accent 5" w:semiHidden="0" w:uiPriority="65" w:unhideWhenUsed="0"/>
-    <w:lsdException w:name="Medium List 2 Accent 5" w:semiHidden="0" w:uiPriority="66" w:unhideWhenUsed="0"/>
-    <w:lsdException w:name="Medium Grid 1 Accent 5" w:semiHidden="0" w:uiPriority="67" w:unhideWhenUsed="0"/>
-    <w:lsdException w:name="Medium Grid 2 Accent 5" w:semiHidden="0" w:uiPriority="68" w:unhideWhenUsed="0"/>
-    <w:lsdException w:name="Medium Grid 3 Accent 5" w:semiHidden="0" w:uiPriority="69" w:unhideWhenUsed="0"/>
-    <w:lsdException w:name="Dark List Accent 5" w:semiHidden="0" w:uiPriority="70" w:unhideWhenUsed="0"/>
-    <w:lsdException w:name="Colorful Shading Accent 5" w:semiHidden="0" w:uiPriority="71" w:unhideWhenUsed="0"/>
-    <w:lsdException w:name="Colorful List Accent 5" w:semiHidden="0" w:uiPriority="72" w:unhideWhenUsed="0"/>
-    <w:lsdException w:name="Colorful Grid Accent 5" w:semiHidden="0" w:uiPriority="73" w:unhideWhenUsed="0"/>
-    <w:lsdException w:name="Light Shading Accent 6" w:semiHidden="0" w:uiPriority="60" w:unhideWhenUsed="0"/>
-    <w:lsdException w:name="Light List Accent 6" w:semiHidden="0" w:uiPriority="61" w:unhideWhenUsed="0"/>
-    <w:lsdException w:name="Light Grid Accent 6" w:semiHidden="0" w:uiPriority="62" w:unhideWhenUsed="0"/>
-    <w:lsdException w:name="Medium Shading 1 Accent 6" w:semiHidden="0" w:uiPriority="63" w:unhideWhenUsed="0"/>
-    <w:lsdException w:name="Medium Shading 2 Accent 6" w:semiHidden="0" w:uiPriority="64" w:unhideWhenUsed="0"/>
-    <w:lsdException w:name="Medium List 1 Accent 6" w:semiHidden="0" w:uiPriority="65" w:unhideWhenUsed="0"/>
-    <w:lsdException w:name="Medium List 2 Accent 6" w:semiHidden="0" w:uiPriority="66" w:unhideWhenUsed="0"/>
-    <w:lsdException w:name="Medium Grid 1 Accent 6" w:semiHidden="0" w:uiPriority="67" w:unhideWhenUsed="0"/>
-    <w:lsdException w:name="Medium Grid 2 Accent 6" w:semiHidden="0" w:uiPriority="68" w:unhideWhenUsed="0"/>
-    <w:lsdException w:name="Medium Grid 3 Accent 6" w:semiHidden="0" w:uiPriority="69" w:unhideWhenUsed="0"/>
-    <w:lsdException w:name="Dark List Accent 6" w:semiHidden="0" w:uiPriority="70" w:unhideWhenUsed="0"/>
-    <w:lsdException w:name="Colorful Shading Accent 6" w:semiHidden="0" w:uiPriority="71" w:unhideWhenUsed="0"/>
-    <w:lsdException w:name="Colorful List Accent 6" w:semiHidden="0" w:uiPriority="72" w:unhideWhenUsed="0"/>
-    <w:lsdException w:name="Colorful Grid Accent 6" w:semiHidden="0" w:uiPriority="73" w:unhideWhenUsed="0"/>
-    <w:lsdException w:name="Subtle Emphasis" w:semiHidden="0" w:uiPriority="19" w:unhideWhenUsed="0" w:qFormat="1"/>
-    <w:lsdException w:name="Intense Emphasis" w:semiHidden="0" w:uiPriority="21" w:unhideWhenUsed="0" w:qFormat="1"/>
-    <w:lsdException w:name="Subtle Reference" w:semiHidden="0" w:uiPriority="31" w:unhideWhenUsed="0" w:qFormat="1"/>
-    <w:lsdException w:name="Intense Reference" w:semiHidden="0" w:uiPriority="32" w:unhideWhenUsed="0" w:qFormat="1"/>
-    <w:lsdException w:name="Book Title" w:semiHidden="0" w:uiPriority="33" w:unhideWhenUsed="0" w:qFormat="1"/>
-    <w:lsdException w:name="Bibliography" w:uiPriority="37"/>
-    <w:lsdException w:name="TOC Heading" w:uiPriority="39" w:qFormat="1"/>
-  </w:latentStyles>
-  <w:style w:type="paragraph" w:default="1" w:styleId="Normal">
-    <w:name w:val="Normal"/>
-    <w:qFormat/>
-    <w:pPr>
-      <w:spacing w:line="240" w:lineRule="auto"/>
-    </w:pPr>
-  </w:style>
-  <w:style w:type="paragraph" w:styleId="Titre1">
-    <w:name w:val="heading 1"/>
-    <w:basedOn w:val="Normal"/>
-    <w:next w:val="Normal"/>
-    <w:link w:val="Titre1Car"/>
-    <w:uiPriority w:val="9"/>
-    <w:qFormat/>
-    <w:rsid w:val="00EB2F53"/>
-    <w:pPr>
-      <w:keepNext/>
-      <w:keepLines/>
-      <w:spacing w:before="480"/>
-      <w:outlineLvl w:val="0"/>
-    </w:pPr>
-    <w:rPr>
-      <w:rFonts w:asciiTheme="majorHAnsi" w:eastAsiaTheme="majorEastAsia" w:hAnsiTheme="majorHAnsi" w:cstheme="majorBidi"/>
-      <w:b/>
-      <w:bCs/>
-      <w:color w:val="365F91" w:themeColor="accent1" w:themeShade="BF"/>
-      <w:sz w:val="28"/>
-      <w:szCs w:val="28"/>
-    </w:rPr>
-  </w:style>
-  <w:style w:type="paragraph" w:styleId="Titre2">
-    <w:name w:val="heading 2"/>
-    <w:basedOn w:val="Normal"/>
-    <w:next w:val="Normal"/>
-    <w:link w:val="Titre2Car"/>
-    <w:uiPriority w:val="9"/>
-    <w:unhideWhenUsed/>
-    <w:qFormat/>
-    <w:rsid w:val="00D84B2E"/>
-    <w:pPr>
-      <w:keepNext/>
-      <w:keepLines/>
-      <w:spacing w:before="200"/>
-      <w:outlineLvl w:val="1"/>
-    </w:pPr>
-    <w:rPr>
-      <w:rFonts w:asciiTheme="majorHAnsi" w:eastAsiaTheme="majorEastAsia" w:hAnsiTheme="majorHAnsi" w:cstheme="majorBidi"/>
-      <w:b/>
-      <w:bCs/>
-      <w:color w:val="4F81BD" w:themeColor="accent1"/>
-      <w:sz w:val="26"/>
-      <w:szCs w:val="26"/>
-    </w:rPr>
-  </w:style>
-  <w:style w:type="paragraph" w:styleId="Titre3">
-    <w:name w:val="heading 3"/>
-    <w:basedOn w:val="Normal"/>
-    <w:next w:val="Normal"/>
-    <w:link w:val="Titre3Car"/>
-    <w:uiPriority w:val="9"/>
-    <w:unhideWhenUsed/>
-    <w:qFormat/>
-    <w:rsid w:val="00D84B2E"/>
-    <w:pPr>
-      <w:keepNext/>
-      <w:keepLines/>
-      <w:spacing w:before="200"/>
-      <w:outlineLvl w:val="2"/>
-    </w:pPr>
-    <w:rPr>
-      <w:rFonts w:asciiTheme="majorHAnsi" w:eastAsiaTheme="majorEastAsia" w:hAnsiTheme="majorHAnsi" w:cstheme="majorBidi"/>
-      <w:b/>
-      <w:bCs/>
-      <w:color w:val="4F81BD" w:themeColor="accent1"/>
-    </w:rPr>
-  </w:style>
-  <w:style w:type="paragraph" w:styleId="Titre4">
-    <w:name w:val="heading 4"/>
-    <w:basedOn w:val="Normal"/>
-    <w:next w:val="Normal"/>
-    <w:link w:val="Titre4Car"/>
-    <w:uiPriority w:val="9"/>
-    <w:unhideWhenUsed/>
-    <w:qFormat/>
-    <w:rsid w:val="00D84B2E"/>
-    <w:pPr>
-      <w:keepNext/>
-      <w:keepLines/>
-      <w:spacing w:before="200"/>
-      <w:outlineLvl w:val="3"/>
-    </w:pPr>
-    <w:rPr>
-      <w:rFonts w:asciiTheme="majorHAnsi" w:eastAsiaTheme="majorEastAsia" w:hAnsiTheme="majorHAnsi" w:cstheme="majorBidi"/>
-      <w:b/>
-      <w:bCs/>
-      <w:i/>
-      <w:iCs/>
-      <w:color w:val="4F81BD" w:themeColor="accent1"/>
-    </w:rPr>
-  </w:style>
-  <w:style w:type="paragraph" w:styleId="Titre5">
-    <w:name w:val="heading 5"/>
-    <w:basedOn w:val="Normal"/>
-    <w:next w:val="Normal"/>
-    <w:link w:val="Titre5Car"/>
-    <w:uiPriority w:val="9"/>
-    <w:unhideWhenUsed/>
-    <w:qFormat/>
-    <w:rsid w:val="00E06C6E"/>
-    <w:pPr>
-      <w:keepNext/>
-      <w:keepLines/>
-      <w:spacing w:before="200"/>
-      <w:outlineLvl w:val="4"/>
-    </w:pPr>
-    <w:rPr>
-      <w:rFonts w:asciiTheme="majorHAnsi" w:eastAsiaTheme="majorEastAsia" w:hAnsiTheme="majorHAnsi" w:cstheme="majorBidi"/>
-      <w:color w:val="243F60" w:themeColor="accent1" w:themeShade="7F"/>
-    </w:rPr>
-  </w:style>
-  <w:style w:type="character" w:default="1" w:styleId="Policepardfaut">
-    <w:name w:val="Default Paragraph Font"/>
-    <w:uiPriority w:val="1"/>
-    <w:semiHidden/>
-    <w:unhideWhenUsed/>
-  </w:style>
-  <w:style w:type="table" w:default="1" w:styleId="TableauNormal">
-    <w:name w:val="Normal Table"/>
-    <w:uiPriority w:val="99"/>
-    <w:semiHidden/>
-    <w:unhideWhenUsed/>
-    <w:tblPr>
-      <w:tblInd w:w="0" w:type="dxa"/>
-      <w:tblCellMar>
-        <w:top w:w="0" w:type="dxa"/>
-        <w:left w:w="108" w:type="dxa"/>
-        <w:bottom w:w="0" w:type="dxa"/>
-        <w:right w:w="108" w:type="dxa"/>
-      </w:tblCellMar>
-    </w:tblPr>
-  </w:style>
-  <w:style w:type="numbering" w:default="1" w:styleId="Aucuneliste">
-    <w:name w:val="No List"/>
-    <w:uiPriority w:val="99"/>
-    <w:semiHidden/>
-    <w:unhideWhenUsed/>
-  </w:style>
-  <w:style w:type="paragraph" w:styleId="Textedebulles">
-    <w:name w:val="Balloon Text"/>
-    <w:basedOn w:val="Normal"/>
-    <w:link w:val="TextedebullesCar"/>
-    <w:uiPriority w:val="99"/>
-    <w:semiHidden/>
-    <w:unhideWhenUsed/>
-    <w:rsid w:val="00704C07"/>
-    <w:rPr>
-      <w:rFonts w:ascii="Tahoma" w:hAnsi="Tahoma" w:cs="Tahoma"/>
-      <w:sz w:val="16"/>
-      <w:szCs w:val="16"/>
-    </w:rPr>
-  </w:style>
-  <w:style w:type="character" w:customStyle="1" w:styleId="TextedebullesCar">
-    <w:name w:val="Texte de bulles Car"/>
-    <w:basedOn w:val="Policepardfaut"/>
-    <w:link w:val="Textedebulles"/>
-    <w:uiPriority w:val="99"/>
-    <w:semiHidden/>
-    <w:rsid w:val="00704C07"/>
-    <w:rPr>
-      <w:rFonts w:ascii="Tahoma" w:hAnsi="Tahoma" w:cs="Tahoma"/>
-      <w:sz w:val="16"/>
-      <w:szCs w:val="16"/>
-    </w:rPr>
-  </w:style>
-  <w:style w:type="paragraph" w:styleId="En-tte">
-    <w:name w:val="header"/>
-    <w:basedOn w:val="Normal"/>
-    <w:link w:val="En-tteCar"/>
-    <w:uiPriority w:val="99"/>
-    <w:unhideWhenUsed/>
-    <w:rsid w:val="00704C07"/>
-    <w:pPr>
-      <w:tabs>
-        <w:tab w:val="center" w:pos="4536"/>
-        <w:tab w:val="right" w:pos="9072"/>
-      </w:tabs>
-    </w:pPr>
-  </w:style>
-  <w:style w:type="character" w:customStyle="1" w:styleId="En-tteCar">
-    <w:name w:val="En-tête Car"/>
-    <w:basedOn w:val="Policepardfaut"/>
-    <w:link w:val="En-tte"/>
-    <w:uiPriority w:val="99"/>
-    <w:rsid w:val="00704C07"/>
-  </w:style>
-  <w:style w:type="paragraph" w:styleId="Pieddepage">
-    <w:name w:val="footer"/>
-    <w:basedOn w:val="Normal"/>
-    <w:link w:val="PieddepageCar"/>
-    <w:uiPriority w:val="99"/>
-    <w:unhideWhenUsed/>
-    <w:rsid w:val="00704C07"/>
-    <w:pPr>
-      <w:tabs>
-        <w:tab w:val="center" w:pos="4536"/>
-        <w:tab w:val="right" w:pos="9072"/>
-      </w:tabs>
-    </w:pPr>
-  </w:style>
-  <w:style w:type="character" w:customStyle="1" w:styleId="PieddepageCar">
-    <w:name w:val="Pied de page Car"/>
-    <w:basedOn w:val="Policepardfaut"/>
-    <w:link w:val="Pieddepage"/>
-    <w:uiPriority w:val="99"/>
-    <w:rsid w:val="00704C07"/>
-  </w:style>
-  <w:style w:type="paragraph" w:styleId="Sansinterligne">
-    <w:name w:val="No Spacing"/>
-    <w:link w:val="SansinterligneCar"/>
-    <w:uiPriority w:val="1"/>
-    <w:qFormat/>
-    <w:rsid w:val="00704C07"/>
-    <w:pPr>
-      <w:spacing w:line="240" w:lineRule="auto"/>
-    </w:pPr>
-    <w:rPr>
-      <w:rFonts w:eastAsiaTheme="minorEastAsia"/>
-      <w:lang w:eastAsia="fr-FR"/>
-    </w:rPr>
-  </w:style>
-  <w:style w:type="character" w:customStyle="1" w:styleId="SansinterligneCar">
-    <w:name w:val="Sans interligne Car"/>
-    <w:basedOn w:val="Policepardfaut"/>
-    <w:link w:val="Sansinterligne"/>
-    <w:uiPriority w:val="1"/>
-    <w:rsid w:val="00704C07"/>
-    <w:rPr>
-      <w:rFonts w:eastAsiaTheme="minorEastAsia"/>
-      <w:lang w:eastAsia="fr-FR"/>
-    </w:rPr>
-  </w:style>
-  <w:style w:type="table" w:styleId="Grilledutableau">
-    <w:name w:val="Table Grid"/>
-    <w:basedOn w:val="TableauNormal"/>
-    <w:uiPriority w:val="59"/>
-    <w:rsid w:val="000A0829"/>
-    <w:pPr>
-      <w:spacing w:line="240" w:lineRule="auto"/>
-    </w:pPr>
-    <w:tblPr>
-      <w:tblInd w:w="0" w:type="dxa"/>
-      <w:tblBorders>
-        <w:top w:val="single" w:sz="4" w:space="0" w:color="auto"/>
-        <w:left w:val="single" w:sz="4" w:space="0" w:color="auto"/>
-        <w:bottom w:val="single" w:sz="4" w:space="0" w:color="auto"/>
-        <w:right w:val="single" w:sz="4" w:space="0" w:color="auto"/>
-        <w:insideH w:val="single" w:sz="4" w:space="0" w:color="auto"/>
-        <w:insideV w:val="single" w:sz="4" w:space="0" w:color="auto"/>
-      </w:tblBorders>
-      <w:tblCellMar>
-        <w:top w:w="0" w:type="dxa"/>
-        <w:left w:w="108" w:type="dxa"/>
-        <w:bottom w:w="0" w:type="dxa"/>
-        <w:right w:w="108" w:type="dxa"/>
-      </w:tblCellMar>
-    </w:tblPr>
-  </w:style>
-  <w:style w:type="paragraph" w:styleId="Titre">
-    <w:name w:val="Title"/>
-    <w:basedOn w:val="Normal"/>
-    <w:next w:val="Normal"/>
-    <w:link w:val="TitreCar"/>
-    <w:uiPriority w:val="10"/>
-    <w:qFormat/>
-    <w:rsid w:val="000A0829"/>
-    <w:pPr>
-      <w:pBdr>
-        <w:bottom w:val="single" w:sz="8" w:space="4" w:color="4F81BD" w:themeColor="accent1"/>
-      </w:pBdr>
-      <w:spacing w:after="300"/>
-      <w:contextualSpacing/>
-    </w:pPr>
-    <w:rPr>
-      <w:rFonts w:asciiTheme="majorHAnsi" w:eastAsiaTheme="majorEastAsia" w:hAnsiTheme="majorHAnsi" w:cstheme="majorBidi"/>
-      <w:color w:val="17365D" w:themeColor="text2" w:themeShade="BF"/>
-      <w:spacing w:val="5"/>
-      <w:kern w:val="28"/>
-      <w:sz w:val="52"/>
-      <w:szCs w:val="52"/>
-    </w:rPr>
-  </w:style>
-  <w:style w:type="character" w:customStyle="1" w:styleId="TitreCar">
-    <w:name w:val="Titre Car"/>
-    <w:basedOn w:val="Policepardfaut"/>
-    <w:link w:val="Titre"/>
-    <w:uiPriority w:val="10"/>
-    <w:rsid w:val="000A0829"/>
-    <w:rPr>
-      <w:rFonts w:asciiTheme="majorHAnsi" w:eastAsiaTheme="majorEastAsia" w:hAnsiTheme="majorHAnsi" w:cstheme="majorBidi"/>
-      <w:color w:val="17365D" w:themeColor="text2" w:themeShade="BF"/>
-      <w:spacing w:val="5"/>
-      <w:kern w:val="28"/>
-      <w:sz w:val="52"/>
-      <w:szCs w:val="52"/>
-    </w:rPr>
-  </w:style>
-  <w:style w:type="character" w:customStyle="1" w:styleId="st">
-    <w:name w:val="st"/>
-    <w:basedOn w:val="Policepardfaut"/>
-    <w:rsid w:val="00636279"/>
-  </w:style>
-  <w:style w:type="character" w:styleId="Accentuation">
-    <w:name w:val="Emphasis"/>
-    <w:basedOn w:val="Policepardfaut"/>
-    <w:uiPriority w:val="20"/>
-    <w:qFormat/>
-    <w:rsid w:val="00636279"/>
-    <w:rPr>
-      <w:i/>
-      <w:iCs/>
-    </w:rPr>
-  </w:style>
-  <w:style w:type="character" w:styleId="Numrodeligne">
-    <w:name w:val="line number"/>
-    <w:basedOn w:val="Policepardfaut"/>
-    <w:uiPriority w:val="99"/>
-    <w:semiHidden/>
-    <w:unhideWhenUsed/>
-    <w:rsid w:val="00636279"/>
-  </w:style>
-  <w:style w:type="paragraph" w:styleId="Paragraphedeliste">
-    <w:name w:val="List Paragraph"/>
-    <w:basedOn w:val="Normal"/>
-    <w:uiPriority w:val="34"/>
-    <w:qFormat/>
-    <w:rsid w:val="00636279"/>
-    <w:pPr>
-      <w:ind w:left="720"/>
-      <w:contextualSpacing/>
-    </w:pPr>
-  </w:style>
-  <w:style w:type="character" w:customStyle="1" w:styleId="Titre1Car">
-    <w:name w:val="Titre 1 Car"/>
-    <w:basedOn w:val="Policepardfaut"/>
-    <w:link w:val="Titre1"/>
-    <w:uiPriority w:val="9"/>
-    <w:rsid w:val="00EB2F53"/>
-    <w:rPr>
-      <w:rFonts w:asciiTheme="majorHAnsi" w:eastAsiaTheme="majorEastAsia" w:hAnsiTheme="majorHAnsi" w:cstheme="majorBidi"/>
-      <w:b/>
-      <w:bCs/>
-      <w:color w:val="365F91" w:themeColor="accent1" w:themeShade="BF"/>
-      <w:sz w:val="28"/>
-      <w:szCs w:val="28"/>
-    </w:rPr>
-  </w:style>
-  <w:style w:type="paragraph" w:styleId="En-ttedetabledesmatires">
-    <w:name w:val="TOC Heading"/>
-    <w:basedOn w:val="Titre1"/>
-    <w:next w:val="Normal"/>
-    <w:uiPriority w:val="39"/>
-    <w:unhideWhenUsed/>
-    <w:qFormat/>
-    <w:rsid w:val="00EB2F53"/>
-    <w:pPr>
-      <w:spacing w:line="276" w:lineRule="auto"/>
-      <w:outlineLvl w:val="9"/>
-    </w:pPr>
-    <w:rPr>
-      <w:lang w:eastAsia="fr-FR"/>
-    </w:rPr>
-  </w:style>
-  <w:style w:type="paragraph" w:styleId="Index1">
-    <w:name w:val="index 1"/>
-    <w:basedOn w:val="Normal"/>
-    <w:next w:val="Normal"/>
-    <w:autoRedefine/>
-    <w:uiPriority w:val="99"/>
-    <w:unhideWhenUsed/>
-    <w:rsid w:val="00D84B2E"/>
-    <w:pPr>
-      <w:ind w:left="220" w:hanging="220"/>
-    </w:pPr>
-    <w:rPr>
-      <w:sz w:val="20"/>
-      <w:szCs w:val="20"/>
-    </w:rPr>
-  </w:style>
-  <w:style w:type="paragraph" w:styleId="Index2">
-    <w:name w:val="index 2"/>
-    <w:basedOn w:val="Normal"/>
-    <w:next w:val="Normal"/>
-    <w:autoRedefine/>
-    <w:uiPriority w:val="99"/>
-    <w:unhideWhenUsed/>
-    <w:rsid w:val="00D84B2E"/>
-    <w:pPr>
-      <w:ind w:left="440" w:hanging="220"/>
-    </w:pPr>
-    <w:rPr>
-      <w:sz w:val="20"/>
-      <w:szCs w:val="20"/>
-    </w:rPr>
-  </w:style>
-  <w:style w:type="paragraph" w:styleId="Index3">
-    <w:name w:val="index 3"/>
-    <w:basedOn w:val="Normal"/>
-    <w:next w:val="Normal"/>
-    <w:autoRedefine/>
-    <w:uiPriority w:val="99"/>
-    <w:unhideWhenUsed/>
-    <w:rsid w:val="00D84B2E"/>
-    <w:pPr>
-      <w:ind w:left="660" w:hanging="220"/>
-    </w:pPr>
-    <w:rPr>
-      <w:sz w:val="20"/>
-      <w:szCs w:val="20"/>
-    </w:rPr>
-  </w:style>
-  <w:style w:type="paragraph" w:styleId="Index4">
-    <w:name w:val="index 4"/>
-    <w:basedOn w:val="Normal"/>
-    <w:next w:val="Normal"/>
-    <w:autoRedefine/>
-    <w:uiPriority w:val="99"/>
-    <w:unhideWhenUsed/>
-    <w:rsid w:val="00D84B2E"/>
-    <w:pPr>
-      <w:ind w:left="880" w:hanging="220"/>
-    </w:pPr>
-    <w:rPr>
-      <w:sz w:val="20"/>
-      <w:szCs w:val="20"/>
-    </w:rPr>
-  </w:style>
-  <w:style w:type="paragraph" w:styleId="Index5">
-    <w:name w:val="index 5"/>
-    <w:basedOn w:val="Normal"/>
-    <w:next w:val="Normal"/>
-    <w:autoRedefine/>
-    <w:uiPriority w:val="99"/>
-    <w:unhideWhenUsed/>
-    <w:rsid w:val="00D84B2E"/>
-    <w:pPr>
-      <w:ind w:left="1100" w:hanging="220"/>
-    </w:pPr>
-    <w:rPr>
-      <w:sz w:val="20"/>
-      <w:szCs w:val="20"/>
-    </w:rPr>
-  </w:style>
-  <w:style w:type="paragraph" w:styleId="Index6">
-    <w:name w:val="index 6"/>
-    <w:basedOn w:val="Normal"/>
-    <w:next w:val="Normal"/>
-    <w:autoRedefine/>
-    <w:uiPriority w:val="99"/>
-    <w:unhideWhenUsed/>
-    <w:rsid w:val="00D84B2E"/>
-    <w:pPr>
-      <w:ind w:left="1320" w:hanging="220"/>
-    </w:pPr>
-    <w:rPr>
-      <w:sz w:val="20"/>
-      <w:szCs w:val="20"/>
-    </w:rPr>
-  </w:style>
-  <w:style w:type="paragraph" w:styleId="Index7">
-    <w:name w:val="index 7"/>
-    <w:basedOn w:val="Normal"/>
-    <w:next w:val="Normal"/>
-    <w:autoRedefine/>
-    <w:uiPriority w:val="99"/>
-    <w:unhideWhenUsed/>
-    <w:rsid w:val="00D84B2E"/>
-    <w:pPr>
-      <w:ind w:left="1540" w:hanging="220"/>
-    </w:pPr>
-    <w:rPr>
-      <w:sz w:val="20"/>
-      <w:szCs w:val="20"/>
-    </w:rPr>
-  </w:style>
-  <w:style w:type="paragraph" w:styleId="Index8">
-    <w:name w:val="index 8"/>
-    <w:basedOn w:val="Normal"/>
-    <w:next w:val="Normal"/>
-    <w:autoRedefine/>
-    <w:uiPriority w:val="99"/>
-    <w:unhideWhenUsed/>
-    <w:rsid w:val="00D84B2E"/>
-    <w:pPr>
-      <w:ind w:left="1760" w:hanging="220"/>
-    </w:pPr>
-    <w:rPr>
-      <w:sz w:val="20"/>
-      <w:szCs w:val="20"/>
-    </w:rPr>
-  </w:style>
-  <w:style w:type="paragraph" w:styleId="Index9">
-    <w:name w:val="index 9"/>
-    <w:basedOn w:val="Normal"/>
-    <w:next w:val="Normal"/>
-    <w:autoRedefine/>
-    <w:uiPriority w:val="99"/>
-    <w:unhideWhenUsed/>
-    <w:rsid w:val="00D84B2E"/>
-    <w:pPr>
-      <w:ind w:left="1980" w:hanging="220"/>
-    </w:pPr>
-    <w:rPr>
-      <w:sz w:val="20"/>
-      <w:szCs w:val="20"/>
-    </w:rPr>
-  </w:style>
-  <w:style w:type="paragraph" w:styleId="Titreindex">
-    <w:name w:val="index heading"/>
-    <w:basedOn w:val="Normal"/>
-    <w:next w:val="Index1"/>
-    <w:uiPriority w:val="99"/>
-    <w:unhideWhenUsed/>
-    <w:rsid w:val="00D84B2E"/>
-    <w:pPr>
-      <w:spacing w:before="120" w:after="120"/>
-    </w:pPr>
-    <w:rPr>
-      <w:b/>
-      <w:bCs/>
-      <w:i/>
-      <w:iCs/>
-      <w:sz w:val="20"/>
-      <w:szCs w:val="20"/>
-    </w:rPr>
-  </w:style>
-  <w:style w:type="paragraph" w:styleId="TM2">
-    <w:name w:val="toc 2"/>
-    <w:basedOn w:val="Normal"/>
-    <w:next w:val="Normal"/>
-    <w:autoRedefine/>
-    <w:uiPriority w:val="39"/>
-    <w:semiHidden/>
-    <w:unhideWhenUsed/>
-    <w:qFormat/>
-    <w:rsid w:val="00D84B2E"/>
-    <w:pPr>
-      <w:spacing w:after="100" w:line="276" w:lineRule="auto"/>
-      <w:ind w:left="220"/>
-    </w:pPr>
-    <w:rPr>
-      <w:rFonts w:eastAsiaTheme="minorEastAsia"/>
-      <w:lang w:eastAsia="fr-FR"/>
-    </w:rPr>
-  </w:style>
-  <w:style w:type="paragraph" w:styleId="TM1">
-    <w:name w:val="toc 1"/>
-    <w:basedOn w:val="Normal"/>
-    <w:next w:val="Normal"/>
-    <w:autoRedefine/>
-    <w:uiPriority w:val="39"/>
-    <w:unhideWhenUsed/>
-    <w:qFormat/>
-    <w:rsid w:val="003F6FA5"/>
-    <w:pPr>
-      <w:tabs>
-        <w:tab w:val="left" w:pos="440"/>
-        <w:tab w:val="right" w:leader="dot" w:pos="9062"/>
-      </w:tabs>
-      <w:spacing w:after="100" w:line="276" w:lineRule="auto"/>
-      <w:jc w:val="center"/>
-    </w:pPr>
-    <w:rPr>
-      <w:rFonts w:eastAsiaTheme="minorEastAsia"/>
-      <w:lang w:eastAsia="fr-FR"/>
-    </w:rPr>
-  </w:style>
-  <w:style w:type="paragraph" w:styleId="TM3">
-    <w:name w:val="toc 3"/>
-    <w:basedOn w:val="Normal"/>
-    <w:next w:val="Normal"/>
-    <w:autoRedefine/>
-    <w:uiPriority w:val="39"/>
-    <w:semiHidden/>
-    <w:unhideWhenUsed/>
-    <w:qFormat/>
-    <w:rsid w:val="00D84B2E"/>
-    <w:pPr>
-      <w:spacing w:after="100" w:line="276" w:lineRule="auto"/>
-      <w:ind w:left="440"/>
-    </w:pPr>
-    <w:rPr>
-      <w:rFonts w:eastAsiaTheme="minorEastAsia"/>
-      <w:lang w:eastAsia="fr-FR"/>
-    </w:rPr>
-  </w:style>
-  <w:style w:type="paragraph" w:styleId="Sous-titre">
-    <w:name w:val="Subtitle"/>
-    <w:basedOn w:val="Normal"/>
-    <w:next w:val="Normal"/>
-    <w:link w:val="Sous-titreCar"/>
-    <w:uiPriority w:val="11"/>
-    <w:qFormat/>
-    <w:rsid w:val="00D84B2E"/>
-    <w:pPr>
-      <w:numPr>
-        <w:ilvl w:val="1"/>
-      </w:numPr>
-    </w:pPr>
-    <w:rPr>
-      <w:rFonts w:asciiTheme="majorHAnsi" w:eastAsiaTheme="majorEastAsia" w:hAnsiTheme="majorHAnsi" w:cstheme="majorBidi"/>
-      <w:i/>
-      <w:iCs/>
-      <w:color w:val="4F81BD" w:themeColor="accent1"/>
-      <w:spacing w:val="15"/>
-      <w:sz w:val="24"/>
-      <w:szCs w:val="24"/>
-    </w:rPr>
-  </w:style>
-  <w:style w:type="character" w:customStyle="1" w:styleId="Sous-titreCar">
-    <w:name w:val="Sous-titre Car"/>
-    <w:basedOn w:val="Policepardfaut"/>
-    <w:link w:val="Sous-titre"/>
-    <w:uiPriority w:val="11"/>
-    <w:rsid w:val="00D84B2E"/>
-    <w:rPr>
-      <w:rFonts w:asciiTheme="majorHAnsi" w:eastAsiaTheme="majorEastAsia" w:hAnsiTheme="majorHAnsi" w:cstheme="majorBidi"/>
-      <w:i/>
-      <w:iCs/>
-      <w:color w:val="4F81BD" w:themeColor="accent1"/>
-      <w:spacing w:val="15"/>
-      <w:sz w:val="24"/>
-      <w:szCs w:val="24"/>
-    </w:rPr>
-  </w:style>
-  <w:style w:type="character" w:customStyle="1" w:styleId="Titre2Car">
-    <w:name w:val="Titre 2 Car"/>
-    <w:basedOn w:val="Policepardfaut"/>
-    <w:link w:val="Titre2"/>
-    <w:uiPriority w:val="9"/>
-    <w:rsid w:val="00D84B2E"/>
-    <w:rPr>
-      <w:rFonts w:asciiTheme="majorHAnsi" w:eastAsiaTheme="majorEastAsia" w:hAnsiTheme="majorHAnsi" w:cstheme="majorBidi"/>
-      <w:b/>
-      <w:bCs/>
-      <w:color w:val="4F81BD" w:themeColor="accent1"/>
-      <w:sz w:val="26"/>
-      <w:szCs w:val="26"/>
-    </w:rPr>
-  </w:style>
-  <w:style w:type="character" w:customStyle="1" w:styleId="Titre3Car">
-    <w:name w:val="Titre 3 Car"/>
-    <w:basedOn w:val="Policepardfaut"/>
-    <w:link w:val="Titre3"/>
-    <w:uiPriority w:val="9"/>
-    <w:rsid w:val="00D84B2E"/>
-    <w:rPr>
-      <w:rFonts w:asciiTheme="majorHAnsi" w:eastAsiaTheme="majorEastAsia" w:hAnsiTheme="majorHAnsi" w:cstheme="majorBidi"/>
-      <w:b/>
-      <w:bCs/>
-      <w:color w:val="4F81BD" w:themeColor="accent1"/>
-    </w:rPr>
-  </w:style>
-  <w:style w:type="character" w:customStyle="1" w:styleId="Titre4Car">
-    <w:name w:val="Titre 4 Car"/>
-    <w:basedOn w:val="Policepardfaut"/>
-    <w:link w:val="Titre4"/>
-    <w:uiPriority w:val="9"/>
-    <w:rsid w:val="00D84B2E"/>
-    <w:rPr>
-      <w:rFonts w:asciiTheme="majorHAnsi" w:eastAsiaTheme="majorEastAsia" w:hAnsiTheme="majorHAnsi" w:cstheme="majorBidi"/>
-      <w:b/>
-      <w:bCs/>
-      <w:i/>
-      <w:iCs/>
-      <w:color w:val="4F81BD" w:themeColor="accent1"/>
-    </w:rPr>
-  </w:style>
-  <w:style w:type="character" w:customStyle="1" w:styleId="Titre5Car">
-    <w:name w:val="Titre 5 Car"/>
-    <w:basedOn w:val="Policepardfaut"/>
-    <w:link w:val="Titre5"/>
-    <w:uiPriority w:val="9"/>
-    <w:rsid w:val="00E06C6E"/>
-    <w:rPr>
-      <w:rFonts w:asciiTheme="majorHAnsi" w:eastAsiaTheme="majorEastAsia" w:hAnsiTheme="majorHAnsi" w:cstheme="majorBidi"/>
-      <w:color w:val="243F60" w:themeColor="accent1" w:themeShade="7F"/>
-    </w:rPr>
-  </w:style>
-  <w:style w:type="character" w:styleId="Lienhypertexte">
-    <w:name w:val="Hyperlink"/>
-    <w:basedOn w:val="Policepardfaut"/>
-    <w:uiPriority w:val="99"/>
-    <w:unhideWhenUsed/>
-    <w:rsid w:val="00281627"/>
-    <w:rPr>
-      <w:color w:val="0000FF" w:themeColor="hyperlink"/>
-      <w:u w:val="single"/>
-    </w:rPr>
-  </w:style>
-  <w:style w:type="character" w:customStyle="1" w:styleId="lang-en">
-    <w:name w:val="lang-en"/>
-    <w:basedOn w:val="Policepardfaut"/>
-    <w:rsid w:val="003B14E4"/>
-  </w:style>
-  <w:style w:type="paragraph" w:styleId="NormalWeb">
-    <w:name w:val="Normal (Web)"/>
-    <w:basedOn w:val="Normal"/>
-    <w:uiPriority w:val="99"/>
-    <w:semiHidden/>
-    <w:unhideWhenUsed/>
-    <w:rsid w:val="00A96AEC"/>
-    <w:pPr>
-      <w:spacing w:before="100" w:beforeAutospacing="1" w:after="100" w:afterAutospacing="1"/>
-    </w:pPr>
-    <w:rPr>
-      <w:rFonts w:ascii="Times New Roman" w:eastAsia="Times New Roman" w:hAnsi="Times New Roman" w:cs="Times New Roman"/>
-      <w:sz w:val="24"/>
-      <w:szCs w:val="24"/>
-      <w:lang w:eastAsia="fr-FR"/>
-    </w:rPr>
-  </w:style>
-  <w:style w:type="character" w:styleId="Marquedecommentaire">
-    <w:name w:val="annotation reference"/>
-    <w:basedOn w:val="Policepardfaut"/>
-    <w:uiPriority w:val="99"/>
-    <w:semiHidden/>
-    <w:unhideWhenUsed/>
-    <w:rsid w:val="00B61FCE"/>
-    <w:rPr>
-      <w:sz w:val="18"/>
-      <w:szCs w:val="18"/>
-    </w:rPr>
-  </w:style>
-  <w:style w:type="paragraph" w:styleId="Commentaire">
-    <w:name w:val="annotation text"/>
-    <w:basedOn w:val="Normal"/>
-    <w:link w:val="CommentaireCar"/>
-    <w:uiPriority w:val="99"/>
-    <w:semiHidden/>
-    <w:unhideWhenUsed/>
-    <w:rsid w:val="00B61FCE"/>
-    <w:rPr>
-      <w:sz w:val="24"/>
-      <w:szCs w:val="24"/>
-    </w:rPr>
-  </w:style>
-  <w:style w:type="character" w:customStyle="1" w:styleId="CommentaireCar">
-    <w:name w:val="Commentaire Car"/>
-    <w:basedOn w:val="Policepardfaut"/>
-    <w:link w:val="Commentaire"/>
-    <w:uiPriority w:val="99"/>
-    <w:semiHidden/>
-    <w:rsid w:val="00B61FCE"/>
-    <w:rPr>
-      <w:sz w:val="24"/>
-      <w:szCs w:val="24"/>
-    </w:rPr>
-  </w:style>
-</w:styles>
-</file>
-
-<file path=word/stylesWithEffects.xml><?xml version="1.0" encoding="utf-8"?>
-<w:styles xmlns:wpc="http://schemas.microsoft.com/office/word/2010/wordprocessingCanvas" xmlns:mc="http://schemas.openxmlformats.org/markup-compatibility/2006" xmlns:o="urn:schemas-microsoft-com:office:office" xmlns:r="http://schemas.openxmlformats.org/officeDocument/2006/relationships" xmlns:m="http://schemas.openxmlformats.org/officeDocument/2006/math" xmlns:v="urn:schemas-microsoft-com:vml" xmlns:wp14="http://schemas.microsoft.com/office/word/2010/wordprocessingDrawing" xmlns:wp="http://schemas.openxmlformats.org/drawingml/2006/wordprocessingDrawing" xmlns:w10="urn:schemas-microsoft-com:office:word" xmlns:w="http://schemas.openxmlformats.org/wordprocessingml/2006/main" xmlns:w14="http://schemas.microsoft.com/office/word/2010/wordml" xmlns:wpg="http://schemas.microsoft.com/office/word/2010/wordprocessingGroup" xmlns:wpi="http://schemas.microsoft.com/office/word/2010/wordprocessingInk" xmlns:wne="http://schemas.microsoft.com/office/word/2006/wordml" xmlns:wps="http://schemas.microsoft.com/office/word/2010/wordprocessingShape" mc:Ignorable="w14 wp14">
-  <w:docDefaults>
-    <w:rPrDefault>
-      <w:rPr>
-        <w:rFonts w:asciiTheme="minorHAnsi" w:eastAsiaTheme="minorHAnsi" w:hAnsiTheme="minorHAnsi" w:cstheme="minorBidi"/>
-        <w:sz w:val="22"/>
-        <w:szCs w:val="22"/>
-        <w:lang w:val="fr-FR" w:eastAsia="en-US" w:bidi="ar-SA"/>
-      </w:rPr>
-    </w:rPrDefault>
-    <w:pPrDefault>
-      <w:pPr>
-        <w:spacing w:line="276" w:lineRule="auto"/>
-      </w:pPr>
-    </w:pPrDefault>
-  </w:docDefaults>
-  <w:latentStyles w:defLockedState="0" w:defUIPriority="99" w:defSemiHidden="1" w:defUnhideWhenUsed="1" w:defQFormat="0" w:count="267">
-    <w:lsdException w:name="Normal" w:semiHidden="0" w:uiPriority="0" w:unhideWhenUsed="0" w:qFormat="1"/>
-    <w:lsdException w:name="heading 1" w:semiHidden="0" w:uiPriority="9" w:unhideWhenUsed="0" w:qFormat="1"/>
-    <w:lsdException w:name="heading 2" w:uiPriority="9" w:qFormat="1"/>
-    <w:lsdException w:name="heading 3" w:uiPriority="9" w:qFormat="1"/>
-    <w:lsdException w:name="heading 4" w:uiPriority="9" w:qFormat="1"/>
-    <w:lsdException w:name="heading 5" w:uiPriority="9" w:qFormat="1"/>
-    <w:lsdException w:name="heading 6" w:uiPriority="9" w:qFormat="1"/>
-    <w:lsdException w:name="heading 7" w:uiPriority="9" w:qFormat="1"/>
-    <w:lsdException w:name="heading 8" w:uiPriority="9" w:qFormat="1"/>
-    <w:lsdException w:name="heading 9" w:uiPriority="9" w:qFormat="1"/>
-    <w:lsdException w:name="toc 1" w:uiPriority="39" w:qFormat="1"/>
-    <w:lsdException w:name="toc 2" w:uiPriority="39" w:qFormat="1"/>
-    <w:lsdException w:name="toc 3" w:uiPriority="39" w:qFormat="1"/>
-    <w:lsdException w:name="toc 4" w:uiPriority="39"/>
-    <w:lsdException w:name="toc 5" w:uiPriority="39"/>
-    <w:lsdException w:name="toc 6" w:uiPriority="39"/>
-    <w:lsdException w:name="toc 7" w:uiPriority="39"/>
-    <w:lsdException w:name="toc 8" w:uiPriority="39"/>
-    <w:lsdException w:name="toc 9" w:uiPriority="39"/>
-    <w:lsdException w:name="caption" w:uiPriority="35" w:qFormat="1"/>
-    <w:lsdException w:name="Title" w:semiHidden="0" w:uiPriority="10" w:unhideWhenUsed="0" w:qFormat="1"/>
-    <w:lsdException w:name="Default Paragraph Font" w:uiPriority="1"/>
-    <w:lsdException w:name="Subtitle" w:semiHidden="0" w:uiPriority="11" w:unhideWhenUsed="0" w:qFormat="1"/>
-    <w:lsdException w:name="Strong" w:semiHidden="0" w:uiPriority="22" w:unhideWhenUsed="0" w:qFormat="1"/>
-    <w:lsdException w:name="Emphasis" w:semiHidden="0" w:uiPriority="20" w:unhideWhenUsed="0" w:qFormat="1"/>
-    <w:lsdException w:name="Table Grid" w:semiHidden="0" w:uiPriority="59" w:unhideWhenUsed="0"/>
-    <w:lsdException w:name="Placeholder Text" w:unhideWhenUsed="0"/>
-    <w:lsdException w:name="No Spacing" w:semiHidden="0" w:uiPriority="1" w:unhideWhenUsed="0" w:qFormat="1"/>
-    <w:lsdException w:name="Light Shading" w:semiHidden="0" w:uiPriority="60" w:unhideWhenUsed="0"/>
-    <w:lsdException w:name="Light List" w:semiHidden="0" w:uiPriority="61" w:unhideWhenUsed="0"/>
-    <w:lsdException w:name="Light Grid" w:semiHidden="0" w:uiPriority="62" w:unhideWhenUsed="0"/>
-    <w:lsdException w:name="Medium Shading 1" w:semiHidden="0" w:uiPriority="63" w:unhideWhenUsed="0"/>
-    <w:lsdException w:name="Medium Shading 2" w:semiHidden="0" w:uiPriority="64" w:unhideWhenUsed="0"/>
-    <w:lsdException w:name="Medium List 1" w:semiHidden="0" w:uiPriority="65" w:unhideWhenUsed="0"/>
-    <w:lsdException w:name="Medium List 2" w:semiHidden="0" w:uiPriority="66" w:unhideWhenUsed="0"/>
-    <w:lsdException w:name="Medium Grid 1" w:semiHidden="0" w:uiPriority="67" w:unhideWhenUsed="0"/>
-    <w:lsdException w:name="Medium Grid 2" w:semiHidden="0" w:uiPriority="68" w:unhideWhenUsed="0"/>
-    <w:lsdException w:name="Medium Grid 3" w:semiHidden="0" w:uiPriority="69" w:unhideWhenUsed="0"/>
-    <w:lsdException w:name="Dark List" w:semiHidden="0" w:uiPriority="70" w:unhideWhenUsed="0"/>
-    <w:lsdException w:name="Colorful Shading" w:semiHidden="0" w:uiPriority="71" w:unhideWhenUsed="0"/>
-    <w:lsdException w:name="Colorful List" w:semiHidden="0" w:uiPriority="72" w:unhideWhenUsed="0"/>
-    <w:lsdException w:name="Colorful Grid" w:semiHidden="0" w:uiPriority="73" w:unhideWhenUsed="0"/>
-    <w:lsdException w:name="Light Shading Accent 1" w:semiHidden="0" w:uiPriority="60" w:unhideWhenUsed="0"/>
-    <w:lsdException w:name="Light List Accent 1" w:semiHidden="0" w:uiPriority="61" w:unhideWhenUsed="0"/>
-    <w:lsdException w:name="Light Grid Accent 1" w:semiHidden="0" w:uiPriority="62" w:unhideWhenUsed="0"/>
-    <w:lsdException w:name="Medium Shading 1 Accent 1" w:semiHidden="0" w:uiPriority="63" w:unhideWhenUsed="0"/>
-    <w:lsdException w:name="Medium Shading 2 Accent 1" w:semiHidden="0" w:uiPriority="64" w:unhideWhenUsed="0"/>
-    <w:lsdException w:name="Medium List 1 Accent 1" w:semiHidden="0" w:uiPriority="65" w:unhideWhenUsed="0"/>
-    <w:lsdException w:name="Revision" w:unhideWhenUsed="0"/>
-    <w:lsdException w:name="List Paragraph" w:semiHidden="0" w:uiPriority="34" w:unhideWhenUsed="0" w:qFormat="1"/>
-    <w:lsdException w:name="Quote" w:semiHidden="0" w:uiPriority="29" w:unhideWhenUsed="0" w:qFormat="1"/>
-    <w:lsdException w:name="Intense Quote" w:semiHidden="0" w:uiPriority="30" w:unhideWhenUsed="0" w:qFormat="1"/>
-    <w:lsdException w:name="Medium List 2 Accent 1" w:semiHidden="0" w:uiPriority="66" w:unhideWhenUsed="0"/>
-    <w:lsdException w:name="Medium Grid 1 Accent 1" w:semiHidden="0" w:uiPriority="67" w:unhideWhenUsed="0"/>
-    <w:lsdException w:name="Medium Grid 2 Accent 1" w:semiHidden="0" w:uiPriority="68" w:unhideWhenUsed="0"/>
-    <w:lsdException w:name="Medium Grid 3 Accent 1" w:semiHidden="0" w:uiPriority="69" w:unhideWhenUsed="0"/>
-    <w:lsdException w:name="Dark List Accent 1" w:semiHidden="0" w:uiPriority="70" w:unhideWhenUsed="0"/>
-    <w:lsdException w:name="Colorful Shading Accent 1" w:semiHidden="0" w:uiPriority="71" w:unhideWhenUsed="0"/>
-    <w:lsdException w:name="Colorful List Accent 1" w:semiHidden="0" w:uiPriority="72" w:unhideWhenUsed="0"/>
-    <w:lsdException w:name="Colorful Grid Accent 1" w:semiHidden="0" w:uiPriority="73" w:unhideWhenUsed="0"/>
-    <w:lsdException w:name="Light Shading Accent 2" w:semiHidden="0" w:uiPriority="60" w:unhideWhenUsed="0"/>
-    <w:lsdException w:name="Light List Accent 2" w:semiHidden="0" w:uiPriority="61" w:unhideWhenUsed="0"/>
-    <w:lsdException w:name="Light Grid Accent 2" w:semiHidden="0" w:uiPriority="62" w:unhideWhenUsed="0"/>
-    <w:lsdException w:name="Medium Shading 1 Accent 2" w:semiHidden="0" w:uiPriority="63" w:unhideWhenUsed="0"/>
-    <w:lsdException w:name="Medium Shading 2 Accent 2" w:semiHidden="0" w:uiPriority="64" w:unhideWhenUsed="0"/>
-    <w:lsdException w:name="Medium List 1 Accent 2" w:semiHidden="0" w:uiPriority="65" w:unhideWhenUsed="0"/>
-    <w:lsdException w:name="Medium List 2 Accent 2" w:semiHidden="0" w:uiPriority="66" w:unhideWhenUsed="0"/>
-    <w:lsdException w:name="Medium Grid 1 Accent 2" w:semiHidden="0" w:uiPriority="67" w:unhideWhenUsed="0"/>
-    <w:lsdException w:name="Medium Grid 2 Accent 2" w:semiHidden="0" w:uiPriority="68" w:unhideWhenUsed="0"/>
-    <w:lsdException w:name="Medium Grid 3 Accent 2" w:semiHidden="0" w:uiPriority="69" w:unhideWhenUsed="0"/>
-    <w:lsdException w:name="Dark List Accent 2" w:semiHidden="0" w:uiPriority="70" w:unhideWhenUsed="0"/>
-    <w:lsdException w:name="Colorful Shading Accent 2" w:semiHidden="0" w:uiPriority="71" w:unhideWhenUsed="0"/>
-    <w:lsdException w:name="Colorful List Accent 2" w:semiHidden="0" w:uiPriority="72" w:unhideWhenUsed="0"/>
-    <w:lsdException w:name="Colorful Grid Accent 2" w:semiHidden="0" w:uiPriority="73" w:unhideWhenUsed="0"/>
-    <w:lsdException w:name="Light Shading Accent 3" w:semiHidden="0" w:uiPriority="60" w:unhideWhenUsed="0"/>
-    <w:lsdException w:name="Light List Accent 3" w:semiHidden="0" w:uiPriority="61" w:unhideWhenUsed="0"/>
-    <w:lsdException w:name="Light Grid Accent 3" w:semiHidden="0" w:uiPriority="62" w:unhideWhenUsed="0"/>
-    <w:lsdException w:name="Medium Shading 1 Accent 3" w:semiHidden="0" w:uiPriority="63" w:unhideWhenUsed="0"/>
-    <w:lsdException w:name="Medium Shading 2 Accent 3" w:semiHidden="0" w:uiPriority="64" w:unhideWhenUsed="0"/>
-    <w:lsdException w:name="Medium List 1 Accent 3" w:semiHidden="0" w:uiPriority="65" w:unhideWhenUsed="0"/>
-    <w:lsdException w:name="Medium List 2 Accent 3" w:semiHidden="0" w:uiPriority="66" w:unhideWhenUsed="0"/>
-    <w:lsdException w:name="Medium Grid 1 Accent 3" w:semiHidden="0" w:uiPriority="67" w:unhideWhenUsed="0"/>
-    <w:lsdException w:name="Medium Grid 2 Accent 3" w:semiHidden="0" w:uiPriority="68" w:unhideWhenUsed="0"/>
-    <w:lsdException w:name="Medium Grid 3 Accent 3" w:semiHidden="0" w:uiPriority="69" w:unhideWhenUsed="0"/>
-    <w:lsdException w:name="Dark List Accent 3" w:semiHidden="0" w:uiPriority="70" w:unhideWhenUsed="0"/>
-    <w:lsdException w:name="Colorful Shading Accent 3" w:semiHidden="0" w:uiPriority="71" w:unhideWhenUsed="0"/>
-    <w:lsdException w:name="Colorful List Accent 3" w:semiHidden="0" w:uiPriority="72" w:unhideWhenUsed="0"/>
-    <w:lsdException w:name="Colorful Grid Accent 3" w:semiHidden="0" w:uiPriority="73" w:unhideWhenUsed="0"/>
-    <w:lsdException w:name="Light Shading Accent 4" w:semiHidden="0" w:uiPriority="60" w:unhideWhenUsed="0"/>
-    <w:lsdException w:name="Light List Accent 4" w:semiHidden="0" w:uiPriority="61" w:unhideWhenUsed="0"/>
-    <w:lsdException w:name="Light Grid Accent 4" w:semiHidden="0" w:uiPriority="62" w:unhideWhenUsed="0"/>
-    <w:lsdException w:name="Medium Shading 1 Accent 4" w:semiHidden="0" w:uiPriority="63" w:unhideWhenUsed="0"/>
-    <w:lsdException w:name="Medium Shading 2 Accent 4" w:semiHidden="0" w:uiPriority="64" w:unhideWhenUsed="0"/>
-    <w:lsdException w:name="Medium List 1 Accent 4" w:semiHidden="0" w:uiPriority="65" w:unhideWhenUsed="0"/>
-    <w:lsdException w:name="Medium List 2 Accent 4" w:semiHidden="0" w:uiPriority="66" w:unhideWhenUsed="0"/>
-    <w:lsdException w:name="Medium Grid 1 Accent 4" w:semiHidden="0" w:uiPriority="67" w:unhideWhenUsed="0"/>
-    <w:lsdException w:name="Medium Grid 2 Accent 4" w:semiHidden="0" w:uiPriority="68" w:unhideWhenUsed="0"/>
-    <w:lsdException w:name="Medium Grid 3 Accent 4" w:semiHidden="0" w:uiPriority="69" w:unhideWhenUsed="0"/>
-    <w:lsdException w:name="Dark List Accent 4" w:semiHidden="0" w:uiPriority="70" w:unhideWhenUsed="0"/>
-    <w:lsdException w:name="Colorful Shading Accent 4" w:semiHidden="0" w:uiPriority="71" w:unhideWhenUsed="0"/>
-    <w:lsdException w:name="Colorful List Accent 4" w:semiHidden="0" w:uiPriority="72" w:unhideWhenUsed="0"/>
-    <w:lsdException w:name="Colorful Grid Accent 4" w:semiHidden="0" w:uiPriority="73" w:unhideWhenUsed="0"/>
-    <w:lsdException w:name="Light Shading Accent 5" w:semiHidden="0" w:uiPriority="60" w:unhideWhenUsed="0"/>
-    <w:lsdException w:name="Light List Accent 5" w:semiHidden="0" w:uiPriority="61" w:unhideWhenUsed="0"/>
-    <w:lsdException w:name="Light Grid Accent 5" w:semiHidden="0" w:uiPriority="62" w:unhideWhenUsed="0"/>
-    <w:lsdException w:name="Medium Shading 1 Accent 5" w:semiHidden="0" w:uiPriority="63" w:unhideWhenUsed="0"/>
-    <w:lsdException w:name="Medium Shading 2 Accent 5" w:semiHidden="0" w:uiPriority="64" w:unhideWhenUsed="0"/>
-    <w:lsdException w:name="Medium List 1 Accent 5" w:semiHidden="0" w:uiPriority="65" w:unhideWhenUsed="0"/>
-    <w:lsdException w:name="Medium List 2 Accent 5" w:semiHidden="0" w:uiPriority="66" w:unhideWhenUsed="0"/>
-    <w:lsdException w:name="Medium Grid 1 Accent 5" w:semiHidden="0" w:uiPriority="67" w:unhideWhenUsed="0"/>
-    <w:lsdException w:name="Medium Grid 2 Accent 5" w:semiHidden="0" w:uiPriority="68" w:unhideWhenUsed="0"/>
-    <w:lsdException w:name="Medium Grid 3 Accent 5" w:semiHidden="0" w:uiPriority="69" w:unhideWhenUsed="0"/>
-    <w:lsdException w:name="Dark List Accent 5" w:semiHidden="0" w:uiPriority="70" w:unhideWhenUsed="0"/>
-    <w:lsdException w:name="Colorful Shading Accent 5" w:semiHidden="0" w:uiPriority="71" w:unhideWhenUsed="0"/>
-    <w:lsdException w:name="Colorful List Accent 5" w:semiHidden="0" w:uiPriority="72" w:unhideWhenUsed="0"/>
-    <w:lsdException w:name="Colorful Grid Accent 5" w:semiHidden="0" w:uiPriority="73" w:unhideWhenUsed="0"/>
-    <w:lsdException w:name="Light Shading Accent 6" w:semiHidden="0" w:uiPriority="60" w:unhideWhenUsed="0"/>
-    <w:lsdException w:name="Light List Accent 6" w:semiHidden="0" w:uiPriority="61" w:unhideWhenUsed="0"/>
-    <w:lsdException w:name="Light Grid Accent 6" w:semiHidden="0" w:uiPriority="62" w:unhideWhenUsed="0"/>
-    <w:lsdException w:name="Medium Shading 1 Accent 6" w:semiHidden="0" w:uiPriority="63" w:unhideWhenUsed="0"/>
-    <w:lsdException w:name="Medium Shading 2 Accent 6" w:semiHidden="0" w:uiPriority="64" w:unhideWhenUsed="0"/>
-    <w:lsdException w:name="Medium List 1 Accent 6" w:semiHidden="0" w:uiPriority="65" w:unhideWhenUsed="0"/>
-    <w:lsdException w:name="Medium List 2 Accent 6" w:semiHidden="0" w:uiPriority="66" w:unhideWhenUsed="0"/>
-    <w:lsdException w:name="Medium Grid 1 Accent 6" w:semiHidden="0" w:uiPriority="67" w:unhideWhenUsed="0"/>
-    <w:lsdException w:name="Medium Grid 2 Accent 6" w:semiHidden="0" w:uiPriority="68" w:unhideWhenUsed="0"/>
-    <w:lsdException w:name="Medium Grid 3 Accent 6" w:semiHidden="0" w:uiPriority="69" w:unhideWhenUsed="0"/>
-    <w:lsdException w:name="Dark List Accent 6" w:semiHidden="0" w:uiPriority="70" w:unhideWhenUsed="0"/>
-    <w:lsdException w:name="Colorful Shading Accent 6" w:semiHidden="0" w:uiPriority="71" w:unhideWhenUsed="0"/>
-    <w:lsdException w:name="Colorful List Accent 6" w:semiHidden="0" w:uiPriority="72" w:unhideWhenUsed="0"/>
-    <w:lsdException w:name="Colorful Grid Accent 6" w:semiHidden="0" w:uiPriority="73" w:unhideWhenUsed="0"/>
-    <w:lsdException w:name="Subtle Emphasis" w:semiHidden="0" w:uiPriority="19" w:unhideWhenUsed="0" w:qFormat="1"/>
-    <w:lsdException w:name="Intense Emphasis" w:semiHidden="0" w:uiPriority="21" w:unhideWhenUsed="0" w:qFormat="1"/>
-    <w:lsdException w:name="Subtle Reference" w:semiHidden="0" w:uiPriority="31" w:unhideWhenUsed="0" w:qFormat="1"/>
-    <w:lsdException w:name="Intense Reference" w:semiHidden="0" w:uiPriority="32" w:unhideWhenUsed="0" w:qFormat="1"/>
-    <w:lsdException w:name="Book Title" w:semiHidden="0" w:uiPriority="33" w:unhideWhenUsed="0" w:qFormat="1"/>
-    <w:lsdException w:name="Bibliography" w:uiPriority="37"/>
-    <w:lsdException w:name="TOC Heading" w:uiPriority="39" w:qFormat="1"/>
+  <w:latentStyles w:defLockedState="0" w:defUIPriority="99" w:defSemiHidden="0" w:defUnhideWhenUsed="0" w:defQFormat="0" w:count="371">
+    <w:lsdException w:name="Normal" w:uiPriority="0" w:qFormat="1"/>
+    <w:lsdException w:name="heading 1" w:uiPriority="9" w:qFormat="1"/>
+    <w:lsdException w:name="heading 2" w:semiHidden="1" w:uiPriority="9" w:unhideWhenUsed="1" w:qFormat="1"/>
+    <w:lsdException w:name="heading 3" w:semiHidden="1" w:uiPriority="9" w:unhideWhenUsed="1" w:qFormat="1"/>
+    <w:lsdException w:name="heading 4" w:semiHidden="1" w:uiPriority="9" w:unhideWhenUsed="1" w:qFormat="1"/>
+    <w:lsdException w:name="heading 5" w:semiHidden="1" w:uiPriority="9" w:unhideWhenUsed="1" w:qFormat="1"/>
+    <w:lsdException w:name="heading 6" w:semiHidden="1" w:uiPriority="9" w:unhideWhenUsed="1" w:qFormat="1"/>
+    <w:lsdException w:name="heading 7" w:semiHidden="1" w:uiPriority="9" w:unhideWhenUsed="1" w:qFormat="1"/>
+    <w:lsdException w:name="heading 8" w:semiHidden="1" w:uiPriority="9" w:unhideWhenUsed="1" w:qFormat="1"/>
+    <w:lsdException w:name="heading 9" w:semiHidden="1" w:uiPriority="9" w:unhideWhenUsed="1" w:qFormat="1"/>
+    <w:lsdException w:name="index 1" w:semiHidden="1" w:unhideWhenUsed="1"/>
+    <w:lsdException w:name="index 2" w:semiHidden="1" w:unhideWhenUsed="1"/>
+    <w:lsdException w:name="index 3" w:semiHidden="1" w:unhideWhenUsed="1"/>
+    <w:lsdException w:name="index 4" w:semiHidden="1" w:unhideWhenUsed="1"/>
+    <w:lsdException w:name="index 5" w:semiHidden="1" w:unhideWhenUsed="1"/>
+    <w:lsdException w:name="index 6" w:semiHidden="1" w:unhideWhenUsed="1"/>
+    <w:lsdException w:name="index 7" w:semiHidden="1" w:unhideWhenUsed="1"/>
+    <w:lsdException w:name="index 8" w:semiHidden="1" w:unhideWhenUsed="1"/>
+    <w:lsdException w:name="index 9" w:semiHidden="1" w:unhideWhenUsed="1"/>
+    <w:lsdException w:name="toc 1" w:semiHidden="1" w:uiPriority="39" w:unhideWhenUsed="1" w:qFormat="1"/>
+    <w:lsdException w:name="toc 2" w:semiHidden="1" w:uiPriority="39" w:unhideWhenUsed="1" w:qFormat="1"/>
+    <w:lsdException w:name="toc 3" w:semiHidden="1" w:uiPriority="39" w:unhideWhenUsed="1" w:qFormat="1"/>
+    <w:lsdException w:name="toc 4" w:semiHidden="1" w:uiPriority="39" w:unhideWhenUsed="1"/>
+    <w:lsdException w:name="toc 5" w:semiHidden="1" w:uiPriority="39" w:unhideWhenUsed="1"/>
+    <w:lsdException w:name="toc 6" w:semiHidden="1" w:uiPriority="39" w:unhideWhenUsed="1"/>
+    <w:lsdException w:name="toc 7" w:semiHidden="1" w:uiPriority="39" w:unhideWhenUsed="1"/>
+    <w:lsdException w:name="toc 8" w:semiHidden="1" w:uiPriority="39" w:unhideWhenUsed="1"/>
+    <w:lsdException w:name="toc 9" w:semiHidden="1" w:uiPriority="39" w:unhideWhenUsed="1"/>
+    <w:lsdException w:name="Normal Indent" w:semiHidden="1" w:unhideWhenUsed="1"/>
+    <w:lsdException w:name="footnote text" w:semiHidden="1" w:unhideWhenUsed="1"/>
+    <w:lsdException w:name="annotation text" w:semiHidden="1" w:unhideWhenUsed="1"/>
+    <w:lsdException w:name="header" w:semiHidden="1" w:unhideWhenUsed="1"/>
+    <w:lsdException w:name="footer" w:semiHidden="1" w:unhideWhenUsed="1"/>
+    <w:lsdException w:name="index heading" w:semiHidden="1" w:unhideWhenUsed="1"/>
+    <w:lsdException w:name="caption" w:semiHidden="1" w:uiPriority="35" w:unhideWhenUsed="1" w:qFormat="1"/>
+    <w:lsdException w:name="table of figures" w:semiHidden="1" w:unhideWhenUsed="1"/>
+    <w:lsdException w:name="envelope address" w:semiHidden="1" w:unhideWhenUsed="1"/>
+    <w:lsdException w:name="envelope return" w:semiHidden="1" w:unhideWhenUsed="1"/>
+    <w:lsdException w:name="footnote reference" w:semiHidden="1" w:unhideWhenUsed="1"/>
+    <w:lsdException w:name="annotation reference" w:semiHidden="1" w:unhideWhenUsed="1"/>
+    <w:lsdException w:name="line number" w:semiHidden="1" w:unhideWhenUsed="1"/>
+    <w:lsdException w:name="page number" w:semiHidden="1" w:unhideWhenUsed="1"/>
+    <w:lsdException w:name="endnote reference" w:semiHidden="1" w:unhideWhenUsed="1"/>
+    <w:lsdException w:name="endnote text" w:semiHidden="1" w:unhideWhenUsed="1"/>
+    <w:lsdException w:name="table of authorities" w:semiHidden="1" w:unhideWhenUsed="1"/>
+    <w:lsdException w:name="macro" w:semiHidden="1" w:unhideWhenUsed="1"/>
+    <w:lsdException w:name="toa heading" w:semiHidden="1" w:unhideWhenUsed="1"/>
+    <w:lsdException w:name="List" w:semiHidden="1" w:unhideWhenUsed="1"/>
+    <w:lsdException w:name="List Bullet" w:semiHidden="1" w:unhideWhenUsed="1"/>
+    <w:lsdException w:name="List Number" w:semiHidden="1" w:unhideWhenUsed="1"/>
+    <w:lsdException w:name="List 2" w:semiHidden="1" w:unhideWhenUsed="1"/>
+    <w:lsdException w:name="List 3" w:semiHidden="1" w:unhideWhenUsed="1"/>
+    <w:lsdException w:name="List 4" w:semiHidden="1" w:unhideWhenUsed="1"/>
+    <w:lsdException w:name="List 5" w:semiHidden="1" w:unhideWhenUsed="1"/>
+    <w:lsdException w:name="List Bullet 2" w:semiHidden="1" w:unhideWhenUsed="1"/>
+    <w:lsdException w:name="List Bullet 3" w:semiHidden="1" w:unhideWhenUsed="1"/>
+    <w:lsdException w:name="List Bullet 4" w:semiHidden="1" w:unhideWhenUsed="1"/>
+    <w:lsdException w:name="List Bullet 5" w:semiHidden="1" w:unhideWhenUsed="1"/>
+    <w:lsdException w:name="List Number 2" w:semiHidden="1" w:unhideWhenUsed="1"/>
+    <w:lsdException w:name="List Number 3" w:semiHidden="1" w:unhideWhenUsed="1"/>
+    <w:lsdException w:name="List Number 4" w:semiHidden="1" w:unhideWhenUsed="1"/>
+    <w:lsdException w:name="List Number 5" w:semiHidden="1" w:unhideWhenUsed="1"/>
+    <w:lsdException w:name="Title" w:uiPriority="10" w:qFormat="1"/>
+    <w:lsdException w:name="Closing" w:semiHidden="1" w:unhideWhenUsed="1"/>
+    <w:lsdException w:name="Signature" w:semiHidden="1" w:unhideWhenUsed="1"/>
+    <w:lsdException w:name="Default Paragraph Font" w:semiHidden="1" w:uiPriority="1" w:unhideWhenUsed="1"/>
+    <w:lsdException w:name="Body Text" w:semiHidden="1" w:unhideWhenUsed="1"/>
+    <w:lsdException w:name="Body Text Indent" w:semiHidden="1" w:unhideWhenUsed="1"/>
+    <w:lsdException w:name="List Continue" w:semiHidden="1" w:unhideWhenUsed="1"/>
+    <w:lsdException w:name="List Continue 2" w:semiHidden="1" w:unhideWhenUsed="1"/>
+    <w:lsdException w:name="List Continue 3" w:semiHidden="1" w:unhideWhenUsed="1"/>
+    <w:lsdException w:name="List Continue 4" w:semiHidden="1" w:unhideWhenUsed="1"/>
+    <w:lsdException w:name="List Continue 5" w:semiHidden="1" w:unhideWhenUsed="1"/>
+    <w:lsdException w:name="Message Header" w:semiHidden="1" w:unhideWhenUsed="1"/>
+    <w:lsdException w:name="Subtitle" w:uiPriority="11" w:qFormat="1"/>
+    <w:lsdException w:name="Salutation" w:semiHidden="1" w:unhideWhenUsed="1"/>
+    <w:lsdException w:name="Date" w:semiHidden="1" w:unhideWhenUsed="1"/>
+    <w:lsdException w:name="Body Text First Indent" w:semiHidden="1" w:unhideWhenUsed="1"/>
+    <w:lsdException w:name="Body Text First Indent 2" w:semiHidden="1" w:unhideWhenUsed="1"/>
+    <w:lsdException w:name="Note Heading" w:semiHidden="1" w:unhideWhenUsed="1"/>
+    <w:lsdException w:name="Body Text 2" w:semiHidden="1" w:unhideWhenUsed="1"/>
+    <w:lsdException w:name="Body Text 3" w:semiHidden="1" w:unhideWhenUsed="1"/>
+    <w:lsdException w:name="Body Text Indent 2" w:semiHidden="1" w:unhideWhenUsed="1"/>
+    <w:lsdException w:name="Body Text Indent 3" w:semiHidden="1" w:unhideWhenUsed="1"/>
+    <w:lsdException w:name="Block Text" w:semiHidden="1" w:unhideWhenUsed="1"/>
+    <w:lsdException w:name="Hyperlink" w:semiHidden="1" w:unhideWhenUsed="1"/>
+    <w:lsdException w:name="FollowedHyperlink" w:semiHidden="1" w:unhideWhenUsed="1"/>
+    <w:lsdException w:name="Strong" w:uiPriority="22" w:qFormat="1"/>
+    <w:lsdException w:name="Emphasis" w:uiPriority="20" w:qFormat="1"/>
+    <w:lsdException w:name="Document Map" w:semiHidden="1" w:unhideWhenUsed="1"/>
+    <w:lsdException w:name="Plain Text" w:semiHidden="1" w:unhideWhenUsed="1"/>
+    <w:lsdException w:name="E-mail Signature" w:semiHidden="1" w:unhideWhenUsed="1"/>
+    <w:lsdException w:name="HTML Top of Form" w:semiHidden="1" w:unhideWhenUsed="1"/>
+    <w:lsdException w:name="HTML Bottom of Form" w:semiHidden="1" w:unhideWhenUsed="1"/>
+    <w:lsdException w:name="Normal (Web)" w:semiHidden="1" w:unhideWhenUsed="1"/>
+    <w:lsdException w:name="HTML Acronym" w:semiHidden="1" w:unhideWhenUsed="1"/>
+    <w:lsdException w:name="HTML Address" w:semiHidden="1" w:unhideWhenUsed="1"/>
+    <w:lsdException w:name="HTML Cite" w:semiHidden="1" w:unhideWhenUsed="1"/>
+    <w:lsdException w:name="HTML Code" w:semiHidden="1" w:unhideWhenUsed="1"/>
+    <w:lsdException w:name="HTML Definition" w:semiHidden="1" w:unhideWhenUsed="1"/>
+    <w:lsdException w:name="HTML Keyboard" w:semiHidden="1" w:unhideWhenUsed="1"/>
+    <w:lsdException w:name="HTML Preformatted" w:semiHidden="1" w:unhideWhenUsed="1"/>
+    <w:lsdException w:name="HTML Sample" w:semiHidden="1" w:unhideWhenUsed="1"/>
+    <w:lsdException w:name="HTML Typewriter" w:semiHidden="1" w:unhideWhenUsed="1"/>
+    <w:lsdException w:name="HTML Variable" w:semiHidden="1" w:unhideWhenUsed="1"/>
+    <w:lsdException w:name="Normal Table" w:semiHidden="1" w:unhideWhenUsed="1"/>
+    <w:lsdException w:name="annotation subject" w:semiHidden="1" w:unhideWhenUsed="1"/>
+    <w:lsdException w:name="No List" w:semiHidden="1" w:unhideWhenUsed="1"/>
+    <w:lsdException w:name="Outline List 1" w:semiHidden="1" w:unhideWhenUsed="1"/>
+    <w:lsdException w:name="Outline List 2" w:semiHidden="1" w:unhideWhenUsed="1"/>
+    <w:lsdException w:name="Outline List 3" w:semiHidden="1" w:unhideWhenUsed="1"/>
+    <w:lsdException w:name="Table Simple 1" w:semiHidden="1" w:unhideWhenUsed="1"/>
+    <w:lsdException w:name="Table Simple 2" w:semiHidden="1" w:unhideWhenUsed="1"/>
+    <w:lsdException w:name="Table Simple 3" w:semiHidden="1" w:unhideWhenUsed="1"/>
+    <w:lsdException w:name="Table Classic 1" w:semiHidden="1" w:unhideWhenUsed="1"/>
+    <w:lsdException w:name="Table Classic 2" w:semiHidden="1" w:unhideWhenUsed="1"/>
+    <w:lsdException w:name="Table Classic 3" w:semiHidden="1" w:unhideWhenUsed="1"/>
+    <w:lsdException w:name="Table Classic 4" w:semiHidden="1" w:unhideWhenUsed="1"/>
+    <w:lsdException w:name="Table Colorful 1" w:semiHidden="1" w:unhideWhenUsed="1"/>
+    <w:lsdException w:name="Table Colorful 2" w:semiHidden="1" w:unhideWhenUsed="1"/>
+    <w:lsdException w:name="Table Colorful 3" w:semiHidden="1" w:unhideWhenUsed="1"/>
+    <w:lsdException w:name="Table Columns 1" w:semiHidden="1" w:unhideWhenUsed="1"/>
+    <w:lsdException w:name="Table Columns 2" w:semiHidden="1" w:unhideWhenUsed="1"/>
+    <w:lsdException w:name="Table Columns 3" w:semiHidden="1" w:unhideWhenUsed="1"/>
+    <w:lsdException w:name="Table Columns 4" w:semiHidden="1" w:unhideWhenUsed="1"/>
+    <w:lsdException w:name="Table Columns 5" w:semiHidden="1" w:unhideWhenUsed="1"/>
+    <w:lsdException w:name="Table Grid 1" w:semiHidden="1" w:unhideWhenUsed="1"/>
+    <w:lsdException w:name="Table Grid 2" w:semiHidden="1" w:unhideWhenUsed="1"/>
+    <w:lsdException w:name="Table Grid 3" w:semiHidden="1" w:unhideWhenUsed="1"/>
+    <w:lsdException w:name="Table Grid 4" w:semiHidden="1" w:unhideWhenUsed="1"/>
+    <w:lsdException w:name="Table Grid 5" w:semiHidden="1" w:unhideWhenUsed="1"/>
+    <w:lsdException w:name="Table Grid 6" w:semiHidden="1" w:unhideWhenUsed="1"/>
+    <w:lsdException w:name="Table Grid 7" w:semiHidden="1" w:unhideWhenUsed="1"/>
+    <w:lsdException w:name="Table Grid 8" w:semiHidden="1" w:unhideWhenUsed="1"/>
+    <w:lsdException w:name="Table List 1" w:semiHidden="1" w:unhideWhenUsed="1"/>
+    <w:lsdException w:name="Table List 2" w:semiHidden="1" w:unhideWhenUsed="1"/>
+    <w:lsdException w:name="Table List 3" w:semiHidden="1" w:unhideWhenUsed="1"/>
+    <w:lsdException w:name="Table List 4" w:semiHidden="1" w:unhideWhenUsed="1"/>
+    <w:lsdException w:name="Table List 5" w:semiHidden="1" w:unhideWhenUsed="1"/>
+    <w:lsdException w:name="Table List 6" w:semiHidden="1" w:unhideWhenUsed="1"/>
+    <w:lsdException w:name="Table List 7" w:semiHidden="1" w:unhideWhenUsed="1"/>
+    <w:lsdException w:name="Table List 8" w:semiHidden="1" w:unhideWhenUsed="1"/>
+    <w:lsdException w:name="Table 3D effects 1" w:semiHidden="1" w:unhideWhenUsed="1"/>
+    <w:lsdException w:name="Table 3D effects 2" w:semiHidden="1" w:unhideWhenUsed="1"/>
+    <w:lsdException w:name="Table 3D effects 3" w:semiHidden="1" w:unhideWhenUsed="1"/>
+    <w:lsdException w:name="Table Contemporary" w:semiHidden="1" w:unhideWhenUsed="1"/>
+    <w:lsdException w:name="Table Elegant" w:semiHidden="1" w:unhideWhenUsed="1"/>
+    <w:lsdException w:name="Table Professional" w:semiHidden="1" w:unhideWhenUsed="1"/>
+    <w:lsdException w:name="Table Subtle 1" w:semiHidden="1" w:unhideWhenUsed="1"/>
+    <w:lsdException w:name="Table Subtle 2" w:semiHidden="1" w:unhideWhenUsed="1"/>
+    <w:lsdException w:name="Table Web 1" w:semiHidden="1" w:unhideWhenUsed="1"/>
+    <w:lsdException w:name="Table Web 2" w:semiHidden="1" w:unhideWhenUsed="1"/>
+    <w:lsdException w:name="Table Web 3" w:semiHidden="1" w:unhideWhenUsed="1"/>
+    <w:lsdException w:name="Balloon Text" w:semiHidden="1" w:unhideWhenUsed="1"/>
+    <w:lsdException w:name="Table Grid" w:uiPriority="59"/>
+    <w:lsdException w:name="Table Theme" w:semiHidden="1" w:unhideWhenUsed="1"/>
+    <w:lsdException w:name="Placeholder Text" w:semiHidden="1"/>
+    <w:lsdException w:name="No Spacing" w:uiPriority="1" w:qFormat="1"/>
+    <w:lsdException w:name="Light Shading" w:uiPriority="60"/>
+    <w:lsdException w:name="Light List" w:uiPriority="61"/>
+    <w:lsdException w:name="Light Grid" w:uiPriority="62"/>
+    <w:lsdException w:name="Medium Shading 1" w:uiPriority="63"/>
+    <w:lsdException w:name="Medium Shading 2" w:uiPriority="64"/>
+    <w:lsdException w:name="Medium List 1" w:uiPriority="65"/>
+    <w:lsdException w:name="Medium List 2" w:uiPriority="66"/>
+    <w:lsdException w:name="Medium Grid 1" w:uiPriority="67"/>
+    <w:lsdException w:name="Medium Grid 2" w:uiPriority="68"/>
+    <w:lsdException w:name="Medium Grid 3" w:uiPriority="69"/>
+    <w:lsdException w:name="Dark List" w:uiPriority="70"/>
+    <w:lsdException w:name="Colorful Shading" w:uiPriority="71"/>
+    <w:lsdException w:name="Colorful List" w:uiPriority="72"/>
+    <w:lsdException w:name="Colorful Grid" w:uiPriority="73"/>
+    <w:lsdException w:name="Light Shading Accent 1" w:uiPriority="60"/>
+    <w:lsdException w:name="Light List Accent 1" w:uiPriority="61"/>
+    <w:lsdException w:name="Light Grid Accent 1" w:uiPriority="62"/>
+    <w:lsdException w:name="Medium Shading 1 Accent 1" w:uiPriority="63"/>
+    <w:lsdException w:name="Medium Shading 2 Accent 1" w:uiPriority="64"/>
+    <w:lsdException w:name="Medium List 1 Accent 1" w:uiPriority="65"/>
+    <w:lsdException w:name="Revision" w:semiHidden="1"/>
+    <w:lsdException w:name="List Paragraph" w:uiPriority="34" w:qFormat="1"/>
+    <w:lsdException w:name="Quote" w:uiPriority="29" w:qFormat="1"/>
+    <w:lsdException w:name="Intense Quote" w:uiPriority="30" w:qFormat="1"/>
+    <w:lsdException w:name="Medium List 2 Accent 1" w:uiPriority="66"/>
+    <w:lsdException w:name="Medium Grid 1 Accent 1" w:uiPriority="67"/>
+    <w:lsdException w:name="Medium Grid 2 Accent 1" w:uiPriority="68"/>
+    <w:lsdException w:name="Medium Grid 3 Accent 1" w:uiPriority="69"/>
+    <w:lsdException w:name="Dark List Accent 1" w:uiPriority="70"/>
+    <w:lsdException w:name="Colorful Shading Accent 1" w:uiPriority="71"/>
+    <w:lsdException w:name="Colorful List Accent 1" w:uiPriority="72"/>
+    <w:lsdException w:name="Colorful Grid Accent 1" w:uiPriority="73"/>
+    <w:lsdException w:name="Light Shading Accent 2" w:uiPriority="60"/>
+    <w:lsdException w:name="Light List Accent 2" w:uiPriority="61"/>
+    <w:lsdException w:name="Light Grid Accent 2" w:uiPriority="62"/>
+    <w:lsdException w:name="Medium Shading 1 Accent 2" w:uiPriority="63"/>
+    <w:lsdException w:name="Medium Shading 2 Accent 2" w:uiPriority="64"/>
+    <w:lsdException w:name="Medium List 1 Accent 2" w:uiPriority="65"/>
+    <w:lsdException w:name="Medium List 2 Accent 2" w:uiPriority="66"/>
+    <w:lsdException w:name="Medium Grid 1 Accent 2" w:uiPriority="67"/>
+    <w:lsdException w:name="Medium Grid 2 Accent 2" w:uiPriority="68"/>
+    <w:lsdException w:name="Medium Grid 3 Accent 2" w:uiPriority="69"/>
+    <w:lsdException w:name="Dark List Accent 2" w:uiPriority="70"/>
+    <w:lsdException w:name="Colorful Shading Accent 2" w:uiPriority="71"/>
+    <w:lsdException w:name="Colorful List Accent 2" w:uiPriority="72"/>
+    <w:lsdException w:name="Colorful Grid Accent 2" w:uiPriority="73"/>
+    <w:lsdException w:name="Light Shading Accent 3" w:uiPriority="60"/>
+    <w:lsdException w:name="Light List Accent 3" w:uiPriority="61"/>
+    <w:lsdException w:name="Light Grid Accent 3" w:uiPriority="62"/>
+    <w:lsdException w:name="Medium Shading 1 Accent 3" w:uiPriority="63"/>
+    <w:lsdException w:name="Medium Shading 2 Accent 3" w:uiPriority="64"/>
+    <w:lsdException w:name="Medium List 1 Accent 3" w:uiPriority="65"/>
+    <w:lsdException w:name="Medium List 2 Accent 3" w:uiPriority="66"/>
+    <w:lsdException w:name="Medium Grid 1 Accent 3" w:uiPriority="67"/>
+    <w:lsdException w:name="Medium Grid 2 Accent 3" w:uiPriority="68"/>
+    <w:lsdException w:name="Medium Grid 3 Accent 3" w:uiPriority="69"/>
+    <w:lsdException w:name="Dark List Accent 3" w:uiPriority="70"/>
+    <w:lsdException w:name="Colorful Shading Accent 3" w:uiPriority="71"/>
+    <w:lsdException w:name="Colorful List Accent 3" w:uiPriority="72"/>
+    <w:lsdException w:name="Colorful Grid Accent 3" w:uiPriority="73"/>
+    <w:lsdException w:name="Light Shading Accent 4" w:uiPriority="60"/>
+    <w:lsdException w:name="Light List Accent 4" w:uiPriority="61"/>
+    <w:lsdException w:name="Light Grid Accent 4" w:uiPriority="62"/>
+    <w:lsdException w:name="Medium Shading 1 Accent 4" w:uiPriority="63"/>
+    <w:lsdException w:name="Medium Shading 2 Accent 4" w:uiPriority="64"/>
+    <w:lsdException w:name="Medium List 1 Accent 4" w:uiPriority="65"/>
+    <w:lsdException w:name="Medium List 2 Accent 4" w:uiPriority="66"/>
+    <w:lsdException w:name="Medium Grid 1 Accent 4" w:uiPriority="67"/>
+    <w:lsdException w:name="Medium Grid 2 Accent 4" w:uiPriority="68"/>
+    <w:lsdException w:name="Medium Grid 3 Accent 4" w:uiPriority="69"/>
+    <w:lsdException w:name="Dark List Accent 4" w:uiPriority="70"/>
+    <w:lsdException w:name="Colorful Shading Accent 4" w:uiPriority="71"/>
+    <w:lsdException w:name="Colorful List Accent 4" w:uiPriority="72"/>
+    <w:lsdException w:name="Colorful Grid Accent 4" w:uiPriority="73"/>
+    <w:lsdException w:name="Light Shading Accent 5" w:uiPriority="60"/>
+    <w:lsdException w:name="Light List Accent 5" w:uiPriority="61"/>
+    <w:lsdException w:name="Light Grid Accent 5" w:uiPriority="62"/>
+    <w:lsdException w:name="Medium Shading 1 Accent 5" w:uiPriority="63"/>
+    <w:lsdException w:name="Medium Shading 2 Accent 5" w:uiPriority="64"/>
+    <w:lsdException w:name="Medium List 1 Accent 5" w:uiPriority="65"/>
+    <w:lsdException w:name="Medium List 2 Accent 5" w:uiPriority="66"/>
+    <w:lsdException w:name="Medium Grid 1 Accent 5" w:uiPriority="67"/>
+    <w:lsdException w:name="Medium Grid 2 Accent 5" w:uiPriority="68"/>
+    <w:lsdException w:name="Medium Grid 3 Accent 5" w:uiPriority="69"/>
+    <w:lsdException w:name="Dark List Accent 5" w:uiPriority="70"/>
+    <w:lsdException w:name="Colorful Shading Accent 5" w:uiPriority="71"/>
+    <w:lsdException w:name="Colorful List Accent 5" w:uiPriority="72"/>
+    <w:lsdException w:name="Colorful Grid Accent 5" w:uiPriority="73"/>
+    <w:lsdException w:name="Light Shading Accent 6" w:uiPriority="60"/>
+    <w:lsdException w:name="Light List Accent 6" w:uiPriority="61"/>
+    <w:lsdException w:name="Light Grid Accent 6" w:uiPriority="62"/>
+    <w:lsdException w:name="Medium Shading 1 Accent 6" w:uiPriority="63"/>
+    <w:lsdException w:name="Medium Shading 2 Accent 6" w:uiPriority="64"/>
+    <w:lsdException w:name="Medium List 1 Accent 6" w:uiPriority="65"/>
+    <w:lsdException w:name="Medium List 2 Accent 6" w:uiPriority="66"/>
+    <w:lsdException w:name="Medium Grid 1 Accent 6" w:uiPriority="67"/>
+    <w:lsdException w:name="Medium Grid 2 Accent 6" w:uiPriority="68"/>
+    <w:lsdException w:name="Medium Grid 3 Accent 6" w:uiPriority="69"/>
+    <w:lsdException w:name="Dark List Accent 6" w:uiPriority="70"/>
+    <w:lsdException w:name="Colorful Shading Accent 6" w:uiPriority="71"/>
+    <w:lsdException w:name="Colorful List Accent 6" w:uiPriority="72"/>
+    <w:lsdException w:name="Colorful Grid Accent 6" w:uiPriority="73"/>
+    <w:lsdException w:name="Subtle Emphasis" w:uiPriority="19" w:qFormat="1"/>
+    <w:lsdException w:name="Intense Emphasis" w:uiPriority="21" w:qFormat="1"/>
+    <w:lsdException w:name="Subtle Reference" w:uiPriority="31" w:qFormat="1"/>
+    <w:lsdException w:name="Intense Reference" w:uiPriority="32" w:qFormat="1"/>
+    <w:lsdException w:name="Book Title" w:uiPriority="33" w:qFormat="1"/>
+    <w:lsdException w:name="Bibliography" w:semiHidden="1" w:uiPriority="37" w:unhideWhenUsed="1"/>
+    <w:lsdException w:name="TOC Heading" w:semiHidden="1" w:uiPriority="39" w:unhideWhenUsed="1" w:qFormat="1"/>
+    <w:lsdException w:name="Plain Table 1" w:uiPriority="41"/>
+    <w:lsdException w:name="Plain Table 2" w:uiPriority="42"/>
+    <w:lsdException w:name="Plain Table 3" w:uiPriority="43"/>
+    <w:lsdException w:name="Plain Table 4" w:uiPriority="44"/>
+    <w:lsdException w:name="Plain Table 5" w:uiPriority="45"/>
+    <w:lsdException w:name="Grid Table Light" w:uiPriority="40"/>
+    <w:lsdException w:name="Grid Table 1 Light" w:uiPriority="46"/>
+    <w:lsdException w:name="Grid Table 2" w:uiPriority="47"/>
+    <w:lsdException w:name="Grid Table 3" w:uiPriority="48"/>
+    <w:lsdException w:name="Grid Table 4" w:uiPriority="49"/>
+    <w:lsdException w:name="Grid Table 5 Dark" w:uiPriority="50"/>
+    <w:lsdException w:name="Grid Table 6 Colorful" w:uiPriority="51"/>
+    <w:lsdException w:name="Grid Table 7 Colorful" w:uiPriority="52"/>
+    <w:lsdException w:name="Grid Table 1 Light Accent 1" w:uiPriority="46"/>
+    <w:lsdException w:name="Grid Table 2 Accent 1" w:uiPriority="47"/>
+    <w:lsdException w:name="Grid Table 3 Accent 1" w:uiPriority="48"/>
+    <w:lsdException w:name="Grid Table 4 Accent 1" w:uiPriority="49"/>
+    <w:lsdException w:name="Grid Table 5 Dark Accent 1" w:uiPriority="50"/>
+    <w:lsdException w:name="Grid Table 6 Colorful Accent 1" w:uiPriority="51"/>
+    <w:lsdException w:name="Grid Table 7 Colorful Accent 1" w:uiPriority="52"/>
+    <w:lsdException w:name="Grid Table 1 Light Accent 2" w:uiPriority="46"/>
+    <w:lsdException w:name="Grid Table 2 Accent 2" w:uiPriority="47"/>
+    <w:lsdException w:name="Grid Table 3 Accent 2" w:uiPriority="48"/>
+    <w:lsdException w:name="Grid Table 4 Accent 2" w:uiPriority="49"/>
+    <w:lsdException w:name="Grid Table 5 Dark Accent 2" w:uiPriority="50"/>
+    <w:lsdException w:name="Grid Table 6 Colorful Accent 2" w:uiPriority="51"/>
+    <w:lsdException w:name="Grid Table 7 Colorful Accent 2" w:uiPriority="52"/>
+    <w:lsdException w:name="Grid Table 1 Light Accent 3" w:uiPriority="46"/>
+    <w:lsdException w:name="Grid Table 2 Accent 3" w:uiPriority="47"/>
+    <w:lsdException w:name="Grid Table 3 Accent 3" w:uiPriority="48"/>
+    <w:lsdException w:name="Grid Table 4 Accent 3" w:uiPriority="49"/>
+    <w:lsdException w:name="Grid Table 5 Dark Accent 3" w:uiPriority="50"/>
+    <w:lsdException w:name="Grid Table 6 Colorful Accent 3" w:uiPriority="51"/>
+    <w:lsdException w:name="Grid Table 7 Colorful Accent 3" w:uiPriority="52"/>
+    <w:lsdException w:name="Grid Table 1 Light Accent 4" w:uiPriority="46"/>
+    <w:lsdException w:name="Grid Table 2 Accent 4" w:uiPriority="47"/>
+    <w:lsdException w:name="Grid Table 3 Accent 4" w:uiPriority="48"/>
+    <w:lsdException w:name="Grid Table 4 Accent 4" w:uiPriority="49"/>
+    <w:lsdException w:name="Grid Table 5 Dark Accent 4" w:uiPriority="50"/>
+    <w:lsdException w:name="Grid Table 6 Colorful Accent 4" w:uiPriority="51"/>
+    <w:lsdException w:name="Grid Table 7 Colorful Accent 4" w:uiPriority="52"/>
+    <w:lsdException w:name="Grid Table 1 Light Accent 5" w:uiPriority="46"/>
+    <w:lsdException w:name="Grid Table 2 Accent 5" w:uiPriority="47"/>
+    <w:lsdException w:name="Grid Table 3 Accent 5" w:uiPriority="48"/>
+    <w:lsdException w:name="Grid Table 4 Accent 5" w:uiPriority="49"/>
+    <w:lsdException w:name="Grid Table 5 Dark Accent 5" w:uiPriority="50"/>
+    <w:lsdException w:name="Grid Table 6 Colorful Accent 5" w:uiPriority="51"/>
+    <w:lsdException w:name="Grid Table 7 Colorful Accent 5" w:uiPriority="52"/>
+    <w:lsdException w:name="Grid Table 1 Light Accent 6" w:uiPriority="46"/>
+    <w:lsdException w:name="Grid Table 2 Accent 6" w:uiPriority="47"/>
+    <w:lsdException w:name="Grid Table 3 Accent 6" w:uiPriority="48"/>
+    <w:lsdException w:name="Grid Table 4 Accent 6" w:uiPriority="49"/>
+    <w:lsdException w:name="Grid Table 5 Dark Accent 6" w:uiPriority="50"/>
+    <w:lsdException w:name="Grid Table 6 Colorful Accent 6" w:uiPriority="51"/>
+    <w:lsdException w:name="Grid Table 7 Colorful Accent 6" w:uiPriority="52"/>
+    <w:lsdException w:name="List Table 1 Light" w:uiPriority="46"/>
+    <w:lsdException w:name="List Table 2" w:uiPriority="47"/>
+    <w:lsdException w:name="List Table 3" w:uiPriority="48"/>
+    <w:lsdException w:name="List Table 4" w:uiPriority="49"/>
+    <w:lsdException w:name="List Table 5 Dark" w:uiPriority="50"/>
+    <w:lsdException w:name="List Table 6 Colorful" w:uiPriority="51"/>
+    <w:lsdException w:name="List Table 7 Colorful" w:uiPriority="52"/>
+    <w:lsdException w:name="List Table 1 Light Accent 1" w:uiPriority="46"/>
+    <w:lsdException w:name="List Table 2 Accent 1" w:uiPriority="47"/>
+    <w:lsdException w:name="List Table 3 Accent 1" w:uiPriority="48"/>
+    <w:lsdException w:name="List Table 4 Accent 1" w:uiPriority="49"/>
+    <w:lsdException w:name="List Table 5 Dark Accent 1" w:uiPriority="50"/>
+    <w:lsdException w:name="List Table 6 Colorful Accent 1" w:uiPriority="51"/>
+    <w:lsdException w:name="List Table 7 Colorful Accent 1" w:uiPriority="52"/>
+    <w:lsdException w:name="List Table 1 Light Accent 2" w:uiPriority="46"/>
+    <w:lsdException w:name="List Table 2 Accent 2" w:uiPriority="47"/>
+    <w:lsdException w:name="List Table 3 Accent 2" w:uiPriority="48"/>
+    <w:lsdException w:name="List Table 4 Accent 2" w:uiPriority="49"/>
+    <w:lsdException w:name="List Table 5 Dark Accent 2" w:uiPriority="50"/>
+    <w:lsdException w:name="List Table 6 Colorful Accent 2" w:uiPriority="51"/>
+    <w:lsdException w:name="List Table 7 Colorful Accent 2" w:uiPriority="52"/>
+    <w:lsdException w:name="List Table 1 Light Accent 3" w:uiPriority="46"/>
+    <w:lsdException w:name="List Table 2 Accent 3" w:uiPriority="47"/>
+    <w:lsdException w:name="List Table 3 Accent 3" w:uiPriority="48"/>
+    <w:lsdException w:name="List Table 4 Accent 3" w:uiPriority="49"/>
+    <w:lsdException w:name="List Table 5 Dark Accent 3" w:uiPriority="50"/>
+    <w:lsdException w:name="List Table 6 Colorful Accent 3" w:uiPriority="51"/>
+    <w:lsdException w:name="List Table 7 Colorful Accent 3" w:uiPriority="52"/>
+    <w:lsdException w:name="List Table 1 Light Accent 4" w:uiPriority="46"/>
+    <w:lsdException w:name="List Table 2 Accent 4" w:uiPriority="47"/>
+    <w:lsdException w:name="List Table 3 Accent 4" w:uiPriority="48"/>
+    <w:lsdException w:name="List Table 4 Accent 4" w:uiPriority="49"/>
+    <w:lsdException w:name="List Table 5 Dark Accent 4" w:uiPriority="50"/>
+    <w:lsdException w:name="List Table 6 Colorful Accent 4" w:uiPriority="51"/>
+    <w:lsdException w:name="List Table 7 Colorful Accent 4" w:uiPriority="52"/>
+    <w:lsdException w:name="List Table 1 Light Accent 5" w:uiPriority="46"/>
+    <w:lsdException w:name="List Table 2 Accent 5" w:uiPriority="47"/>
+    <w:lsdException w:name="List Table 3 Accent 5" w:uiPriority="48"/>
+    <w:lsdException w:name="List Table 4 Accent 5" w:uiPriority="49"/>
+    <w:lsdException w:name="List Table 5 Dark Accent 5" w:uiPriority="50"/>
+    <w:lsdException w:name="List Table 6 Colorful Accent 5" w:uiPriority="51"/>
+    <w:lsdException w:name="List Table 7 Colorful Accent 5" w:uiPriority="52"/>
+    <w:lsdException w:name="List Table 1 Light Accent 6" w:uiPriority="46"/>
+    <w:lsdException w:name="List Table 2 Accent 6" w:uiPriority="47"/>
+    <w:lsdException w:name="List Table 3 Accent 6" w:uiPriority="48"/>
+    <w:lsdException w:name="List Table 4 Accent 6" w:uiPriority="49"/>
+    <w:lsdException w:name="List Table 5 Dark Accent 6" w:uiPriority="50"/>
+    <w:lsdException w:name="List Table 6 Colorful Accent 6" w:uiPriority="51"/>
+    <w:lsdException w:name="List Table 7 Colorful Accent 6" w:uiPriority="52"/>
   </w:latentStyles>
   <w:style w:type="paragraph" w:default="1" w:styleId="Normal">
     <w:name w:val="Normal"/>
@@ -10314,7 +9447,7 @@
 </file>
 
 <file path=customXml/itemProps2.xml><?xml version="1.0" encoding="utf-8"?>
-<ds:datastoreItem xmlns:ds="http://schemas.openxmlformats.org/officeDocument/2006/customXml" ds:itemID="{AF50514F-5D95-49E0-9064-9424F09F7AC7}">
+<ds:datastoreItem xmlns:ds="http://schemas.openxmlformats.org/officeDocument/2006/customXml" ds:itemID="{741C5120-B166-40F3-A88C-55B53863EB99}">
   <ds:schemaRefs>
     <ds:schemaRef ds:uri="http://schemas.openxmlformats.org/officeDocument/2006/bibliography"/>
   </ds:schemaRefs>

</xml_diff>

<commit_message>
Update Cahier des Charges quasi FINAL je pense
</commit_message>
<xml_diff>
--- a/Cahier des charges/Cahier Des Charges.docx
+++ b/Cahier des charges/Cahier Des Charges.docx
@@ -1594,7 +1594,43 @@
           <w:color w:val="000000"/>
           <w:lang w:eastAsia="fr-FR"/>
         </w:rPr>
-        <w:t>Le laboratoire SYMME (SYstèmes et Matériaux pour la MEcatronique) est un laboratoire de l'Université de Savoie, dont les activités sont tournées vers</w:t>
+        <w:t>Le laboratoire SYMME (</w:t>
+      </w:r>
+      <w:proofErr w:type="spellStart"/>
+      <w:r>
+        <w:rPr>
+          <w:rFonts w:ascii="Arial" w:eastAsia="Times New Roman" w:hAnsi="Arial" w:cs="Arial"/>
+          <w:color w:val="000000"/>
+          <w:lang w:eastAsia="fr-FR"/>
+        </w:rPr>
+        <w:t>SYstèmes</w:t>
+      </w:r>
+      <w:proofErr w:type="spellEnd"/>
+      <w:r>
+        <w:rPr>
+          <w:rFonts w:ascii="Arial" w:eastAsia="Times New Roman" w:hAnsi="Arial" w:cs="Arial"/>
+          <w:color w:val="000000"/>
+          <w:lang w:eastAsia="fr-FR"/>
+        </w:rPr>
+        <w:t xml:space="preserve"> et Matériaux pour la </w:t>
+      </w:r>
+      <w:proofErr w:type="spellStart"/>
+      <w:r>
+        <w:rPr>
+          <w:rFonts w:ascii="Arial" w:eastAsia="Times New Roman" w:hAnsi="Arial" w:cs="Arial"/>
+          <w:color w:val="000000"/>
+          <w:lang w:eastAsia="fr-FR"/>
+        </w:rPr>
+        <w:t>MEcatronique</w:t>
+      </w:r>
+      <w:proofErr w:type="spellEnd"/>
+      <w:r>
+        <w:rPr>
+          <w:rFonts w:ascii="Arial" w:eastAsia="Times New Roman" w:hAnsi="Arial" w:cs="Arial"/>
+          <w:color w:val="000000"/>
+          <w:lang w:eastAsia="fr-FR"/>
+        </w:rPr>
+        <w:t>) est un laboratoire de l'Université de Savoie, dont les activités sont tournées vers</w:t>
       </w:r>
       <w:r>
         <w:rPr>
@@ -1818,7 +1854,23 @@
         <w:t xml:space="preserve"> </w:t>
       </w:r>
       <w:r>
-        <w:t>(SYstèmes et Matériaux pour la MEcatronique)</w:t>
+        <w:t>(</w:t>
+      </w:r>
+      <w:proofErr w:type="spellStart"/>
+      <w:r>
+        <w:t>SYstèmes</w:t>
+      </w:r>
+      <w:proofErr w:type="spellEnd"/>
+      <w:r>
+        <w:t xml:space="preserve"> et Matériaux pour la </w:t>
+      </w:r>
+      <w:proofErr w:type="spellStart"/>
+      <w:r>
+        <w:t>MEcatronique</w:t>
+      </w:r>
+      <w:proofErr w:type="spellEnd"/>
+      <w:r>
+        <w:t>)</w:t>
       </w:r>
     </w:p>
     <w:p>
@@ -2327,94 +2379,43 @@
         </w:numPr>
       </w:pPr>
       <w:r>
-        <w:t>Les objectifs principaux</w:t>
-      </w:r>
-    </w:p>
-    <w:p>
-      <w:pPr>
-        <w:autoSpaceDE w:val="0"/>
-        <w:autoSpaceDN w:val="0"/>
-        <w:adjustRightInd w:val="0"/>
-        <w:jc w:val="both"/>
-        <w:rPr>
-          <w:rFonts w:ascii="Calibri" w:hAnsi="Calibri" w:cs="Calibri"/>
-          <w:sz w:val="24"/>
-          <w:szCs w:val="24"/>
-        </w:rPr>
-      </w:pPr>
+        <w:t>L</w:t>
+      </w:r>
+      <w:r>
+        <w:t>’objectif</w:t>
+      </w:r>
+      <w:r>
+        <w:t xml:space="preserve"> principa</w:t>
+      </w:r>
+      <w:r>
+        <w:t>l</w:t>
+      </w:r>
     </w:p>
     <w:p>
       <w:pPr>
         <w:pStyle w:val="Paragraphedeliste"/>
-        <w:numPr>
-          <w:ilvl w:val="0"/>
-          <w:numId w:val="5"/>
-        </w:numPr>
-        <w:autoSpaceDE w:val="0"/>
-        <w:autoSpaceDN w:val="0"/>
-        <w:adjustRightInd w:val="0"/>
-        <w:jc w:val="both"/>
-        <w:rPr>
-          <w:rFonts w:ascii="Calibri" w:hAnsi="Calibri" w:cs="Calibri"/>
-          <w:sz w:val="24"/>
-          <w:szCs w:val="24"/>
-        </w:rPr>
-      </w:pPr>
-      <w:r>
-        <w:rPr>
-          <w:rFonts w:ascii="Calibri" w:hAnsi="Calibri" w:cs="Calibri"/>
-          <w:sz w:val="24"/>
-          <w:szCs w:val="24"/>
-        </w:rPr>
+      </w:pPr>
+    </w:p>
+    <w:p>
+      <w:pPr>
+        <w:pStyle w:val="Paragraphedeliste"/>
+        <w:ind w:left="0"/>
+      </w:pPr>
+      <w:r>
         <w:t>Réaliser un logiciel mettant en œuvre les techniques décrites dans l'état de l'art.</w:t>
       </w:r>
-    </w:p>
-    <w:p>
-      <w:pPr>
-        <w:pStyle w:val="Paragraphedeliste"/>
-        <w:autoSpaceDE w:val="0"/>
-        <w:autoSpaceDN w:val="0"/>
-        <w:adjustRightInd w:val="0"/>
-        <w:ind w:left="1428"/>
-        <w:jc w:val="both"/>
-        <w:rPr>
-          <w:rFonts w:ascii="Calibri" w:hAnsi="Calibri" w:cs="Calibri"/>
-          <w:sz w:val="24"/>
-          <w:szCs w:val="24"/>
-        </w:rPr>
-      </w:pPr>
-      <w:r>
-        <w:rPr>
-          <w:rFonts w:ascii="Calibri" w:hAnsi="Calibri" w:cs="Calibri"/>
-          <w:sz w:val="24"/>
-          <w:szCs w:val="24"/>
-        </w:rPr>
-        <w:t>L'application doit permettre de d'afficher une représentation 3D calculée à partir d'une ou deux images afin de simuler des effets de lumière.</w:t>
-      </w:r>
-    </w:p>
-    <w:p>
-      <w:pPr>
-        <w:rPr>
-          <w:rFonts w:ascii="Calibri" w:hAnsi="Calibri" w:cs="Calibri"/>
-          <w:sz w:val="24"/>
-          <w:szCs w:val="24"/>
-        </w:rPr>
-      </w:pPr>
-    </w:p>
-    <w:p>
-      <w:pPr>
-        <w:rPr>
-          <w:rFonts w:ascii="Calibri" w:hAnsi="Calibri" w:cs="Calibri"/>
-          <w:sz w:val="24"/>
-          <w:szCs w:val="24"/>
-        </w:rPr>
-      </w:pPr>
-      <w:r>
-        <w:rPr>
-          <w:rFonts w:ascii="Calibri" w:hAnsi="Calibri" w:cs="Calibri"/>
-          <w:sz w:val="24"/>
-          <w:szCs w:val="24"/>
-        </w:rPr>
+      <w:r>
+        <w:t xml:space="preserve"> L'application doit permettre</w:t>
+      </w:r>
+      <w:r>
+        <w:t xml:space="preserve"> d'afficher une représentation 3D calculée à partir d'une ou deux images afin de simuler des effets de lumière.</w:t>
+      </w:r>
+      <w:bookmarkStart w:id="4" w:name="_GoBack"/>
+      <w:bookmarkEnd w:id="4"/>
+    </w:p>
+    <w:p/>
+    <w:p>
+      <w:r>
         <w:t>Nous gèrerons principalement l'aspect technique (utilisation d'OpenGL, fenêtrage, rendu par GPU).</w:t>
       </w:r>
     </w:p>
@@ -2435,8 +2436,32 @@
         <w:t>Position du projet dans la société</w:t>
       </w:r>
     </w:p>
-    <w:p/>
-    <w:p/>
+    <w:p>
+      <w:pPr>
+        <w:pStyle w:val="Paragraphedeliste"/>
+      </w:pPr>
+    </w:p>
+    <w:p>
+      <w:r>
+        <w:t xml:space="preserve">Le projet a pour but de mettre en évidence les différences d’utilisation ainsi que de </w:t>
+      </w:r>
+      <w:proofErr w:type="spellStart"/>
+      <w:r>
+        <w:t>perfroamnce</w:t>
+      </w:r>
+      <w:proofErr w:type="spellEnd"/>
+      <w:r>
+        <w:t xml:space="preserve"> avec la solution existante sous </w:t>
+      </w:r>
+      <w:proofErr w:type="spellStart"/>
+      <w:r>
+        <w:t>Matlab</w:t>
+      </w:r>
+      <w:proofErr w:type="spellEnd"/>
+      <w:r>
+        <w:t>.</w:t>
+      </w:r>
+    </w:p>
     <w:p/>
     <w:p>
       <w:pPr>
@@ -2477,7 +2502,15 @@
         </w:numPr>
       </w:pPr>
       <w:r>
-        <w:t>Simon-Frédéric Desage, doctorant au sein du laboratoire SYMME.</w:t>
+        <w:t xml:space="preserve">Simon-Frédéric </w:t>
+      </w:r>
+      <w:proofErr w:type="spellStart"/>
+      <w:r>
+        <w:t>Desage</w:t>
+      </w:r>
+      <w:proofErr w:type="spellEnd"/>
+      <w:r>
+        <w:t>, doctorant au sein du laboratoire SYMME.</w:t>
       </w:r>
     </w:p>
     <w:p/>
@@ -2503,13 +2536,29 @@
         <w:spacing w:line="276" w:lineRule="auto"/>
       </w:pPr>
       <w:r>
-        <w:t>Le but de l’état de l’art est pour M. Desage de s’appuyer sur celui-ci pour la méthode de rendu OpenGL, l’application, el</w:t>
+        <w:t xml:space="preserve">Le but de l’état de l’art est pour M. </w:t>
+      </w:r>
+      <w:proofErr w:type="spellStart"/>
+      <w:r>
+        <w:t>Desage</w:t>
+      </w:r>
+      <w:proofErr w:type="spellEnd"/>
+      <w:r>
+        <w:t xml:space="preserve"> de s’appuyer sur celui-ci pour la méthode de rendu OpenGL, l’application, el</w:t>
       </w:r>
       <w:r>
         <w:t>le, a pour but d’être réutilisée</w:t>
       </w:r>
       <w:r>
-        <w:t xml:space="preserve"> à l’avenir , pour permettre le rendu d’une image.</w:t>
+        <w:t xml:space="preserve"> à </w:t>
+      </w:r>
+      <w:proofErr w:type="gramStart"/>
+      <w:r>
+        <w:t>l’avenir ,</w:t>
+      </w:r>
+      <w:proofErr w:type="gramEnd"/>
+      <w:r>
+        <w:t xml:space="preserve"> pour permettre le rendu d’une image.</w:t>
       </w:r>
       <w:r>
         <w:br w:type="page"/>
@@ -2528,7 +2577,7 @@
           <w:szCs w:val="52"/>
         </w:rPr>
       </w:pPr>
-      <w:bookmarkStart w:id="4" w:name="_Toc372285926"/>
+      <w:bookmarkStart w:id="5" w:name="_Toc372285926"/>
       <w:r>
         <w:rPr>
           <w:sz w:val="52"/>
@@ -2537,7 +2586,7 @@
         <w:lastRenderedPageBreak/>
         <w:t>Organisation du projet</w:t>
       </w:r>
-      <w:bookmarkEnd w:id="4"/>
+      <w:bookmarkEnd w:id="5"/>
       <w:r>
         <w:rPr>
           <w:sz w:val="52"/>
@@ -3001,7 +3050,7 @@
           <w:szCs w:val="52"/>
         </w:rPr>
       </w:pPr>
-      <w:bookmarkStart w:id="5" w:name="_Toc372285927"/>
+      <w:bookmarkStart w:id="6" w:name="_Toc372285927"/>
       <w:r>
         <w:rPr>
           <w:sz w:val="52"/>
@@ -3010,7 +3059,7 @@
         <w:lastRenderedPageBreak/>
         <w:t>Etude de l’existant</w:t>
       </w:r>
-      <w:bookmarkEnd w:id="5"/>
+      <w:bookmarkEnd w:id="6"/>
     </w:p>
     <w:p>
       <w:pPr>
@@ -3030,7 +3079,15 @@
         <w:jc w:val="both"/>
       </w:pPr>
       <w:r>
-        <w:t xml:space="preserve">Le logiciel utilisé pour récupérer les données par le dispositif est  un programme édité sous Matlab. Le dispositif est basé sur l’analyse et la modélisation de l’interaction surface/lumière. </w:t>
+        <w:t xml:space="preserve">Le logiciel utilisé pour récupérer les données par le dispositif est  un programme édité sous </w:t>
+      </w:r>
+      <w:proofErr w:type="spellStart"/>
+      <w:r>
+        <w:t>Matlab</w:t>
+      </w:r>
+      <w:proofErr w:type="spellEnd"/>
+      <w:r>
+        <w:t xml:space="preserve">. Le dispositif est basé sur l’analyse et la modélisation de l’interaction surface/lumière. </w:t>
       </w:r>
     </w:p>
     <w:p>
@@ -3051,7 +3108,15 @@
         <w:jc w:val="both"/>
       </w:pPr>
       <w:r>
-        <w:t>Des sources lumineuses s’allument progressivement et une photo est prise pour chacune d’entre elles. Le programme créé sous Matlab prend alors en charge l’ensemble d’images et génère un fichier afin de simuler le rendu de la pièce. L’utilisateur peut ensuite mettre en évidence ce qu’il souhaite voir en détail, quelle que soit la position de la source lumineuse qui éclaire.</w:t>
+        <w:t xml:space="preserve">Des sources lumineuses s’allument progressivement et une photo est prise pour chacune d’entre elles. Le programme créé sous </w:t>
+      </w:r>
+      <w:proofErr w:type="spellStart"/>
+      <w:r>
+        <w:t>Matlab</w:t>
+      </w:r>
+      <w:proofErr w:type="spellEnd"/>
+      <w:r>
+        <w:t xml:space="preserve"> prend alors en charge l’ensemble d’images et génère un fichier afin de simuler le rendu de la pièce. L’utilisateur peut ensuite mettre en évidence ce qu’il souhaite voir en détail, quelle que soit la position de la source lumineuse qui éclaire.</w:t>
       </w:r>
     </w:p>
     <w:p>
@@ -3077,7 +3142,15 @@
         <w:jc w:val="both"/>
       </w:pPr>
       <w:r>
-        <w:t xml:space="preserve">Le programme que nous devons développer en C++ devra utiliser OpenGL pour reconstruire des objets à partir d’une ou deux images dont l’information sera ensuite traitée et rendu.  Notre objectif est de montrer en quoi l’utilisation d’OpenGL et des shaders permettrait d’améliorer les performances du programme précédent. </w:t>
+        <w:t xml:space="preserve">Le programme que nous devons développer en C++ devra utiliser OpenGL pour reconstruire des objets à partir d’une ou deux images dont l’information sera ensuite traitée et rendu.  Notre objectif est de montrer en quoi l’utilisation d’OpenGL et des </w:t>
+      </w:r>
+      <w:proofErr w:type="spellStart"/>
+      <w:r>
+        <w:t>shaders</w:t>
+      </w:r>
+      <w:proofErr w:type="spellEnd"/>
+      <w:r>
+        <w:t xml:space="preserve"> permettrait d’améliorer les performances du programme précédent. </w:t>
       </w:r>
     </w:p>
     <w:p>
@@ -3103,7 +3176,7 @@
           <w:lang w:eastAsia="fr-FR"/>
         </w:rPr>
       </w:pPr>
-      <w:bookmarkStart w:id="6" w:name="_Toc372285928"/>
+      <w:bookmarkStart w:id="7" w:name="_Toc372285928"/>
       <w:r>
         <w:rPr>
           <w:sz w:val="52"/>
@@ -3112,7 +3185,7 @@
         <w:lastRenderedPageBreak/>
         <w:t>Les besoins fonctionnels</w:t>
       </w:r>
-      <w:bookmarkEnd w:id="6"/>
+      <w:bookmarkEnd w:id="7"/>
     </w:p>
     <w:p/>
     <w:p/>
@@ -3252,10 +3325,7 @@
         <w:t>Cas d’utilisation</w:t>
       </w:r>
       <w:r>
-        <w:t xml:space="preserve"> : </w:t>
-      </w:r>
-      <w:r>
-        <w:t>Calculer le rendu</w:t>
+        <w:t> : Calculer le rendu</w:t>
       </w:r>
     </w:p>
     <w:p>
@@ -3277,10 +3347,7 @@
         <w:t xml:space="preserve">Objectif </w:t>
       </w:r>
       <w:r>
-        <w:t xml:space="preserve">: </w:t>
-      </w:r>
-      <w:r>
-        <w:t>Calculer le rendu 3D à partir de</w:t>
+        <w:t>: Calculer le rendu 3D à partir de</w:t>
       </w:r>
       <w:r>
         <w:t>s fichiers sources</w:t>
@@ -3302,11 +3369,13 @@
       <w:r>
         <w:t xml:space="preserve">Avoir </w:t>
       </w:r>
-      <w:r>
-        <w:t>séléctionné une ou des image(s)</w:t>
-      </w:r>
-      <w:r>
-        <w:t xml:space="preserve"> d’un objet à étudier.</w:t>
+      <w:proofErr w:type="spellStart"/>
+      <w:r>
+        <w:t>séléctionné</w:t>
+      </w:r>
+      <w:proofErr w:type="spellEnd"/>
+      <w:r>
+        <w:t xml:space="preserve"> une ou des image(s) d’un objet à étudier.</w:t>
       </w:r>
     </w:p>
     <w:p>
@@ -3631,7 +3700,15 @@
         <w:t xml:space="preserve">Avoir </w:t>
       </w:r>
       <w:r>
-        <w:t>deux images d’un même objet à étudier, espacées de 6 cm (stéréocscopie)</w:t>
+        <w:t>deux images d’un même objet à étudier, espacées de 6 cm (</w:t>
+      </w:r>
+      <w:proofErr w:type="spellStart"/>
+      <w:r>
+        <w:t>stéréocscopie</w:t>
+      </w:r>
+      <w:proofErr w:type="spellEnd"/>
+      <w:r>
+        <w:t>)</w:t>
       </w:r>
     </w:p>
     <w:p>
@@ -3859,7 +3936,15 @@
     </w:p>
     <w:p>
       <w:r>
-        <w:t>2. L’application met à jour le rendu en fcontion de la nouvelle position de la lumière.</w:t>
+        <w:t xml:space="preserve">2. L’application met à jour le rendu en </w:t>
+      </w:r>
+      <w:proofErr w:type="spellStart"/>
+      <w:r>
+        <w:t>fcontion</w:t>
+      </w:r>
+      <w:proofErr w:type="spellEnd"/>
+      <w:r>
+        <w:t xml:space="preserve"> de la nouvelle position de la lumière.</w:t>
       </w:r>
     </w:p>
     <w:p/>
@@ -3962,12 +4047,28 @@
     </w:p>
     <w:p>
       <w:r>
-        <w:t>1. L’utilisateur selectionne le filtre à appliquer dans la liste déroulante.</w:t>
-      </w:r>
-    </w:p>
-    <w:p>
-      <w:r>
-        <w:t>2. Le programme recalcule le rendu en utilisant le filtre selectionné.</w:t>
+        <w:t xml:space="preserve">1. L’utilisateur </w:t>
+      </w:r>
+      <w:proofErr w:type="spellStart"/>
+      <w:r>
+        <w:t>selectionne</w:t>
+      </w:r>
+      <w:proofErr w:type="spellEnd"/>
+      <w:r>
+        <w:t xml:space="preserve"> le filtre à appliquer dans la liste déroulante.</w:t>
+      </w:r>
+    </w:p>
+    <w:p>
+      <w:r>
+        <w:t xml:space="preserve">2. Le programme recalcule le rendu en utilisant le filtre </w:t>
+      </w:r>
+      <w:proofErr w:type="spellStart"/>
+      <w:r>
+        <w:t>selectionné</w:t>
+      </w:r>
+      <w:proofErr w:type="spellEnd"/>
+      <w:r>
+        <w:t>.</w:t>
       </w:r>
     </w:p>
     <w:p/>
@@ -4009,7 +4110,15 @@
         <w:t xml:space="preserve">Objectif </w:t>
       </w:r>
       <w:r>
-        <w:t>: Changer les composantes du repère 3D afin d’afficher le rendu 3D non pas dans un repère X,Y,Z (Coordonnées spatiales) mais R,G,B (Couleurs)</w:t>
+        <w:t>: Changer les composantes du repère 3D afin d’afficher le rendu 3D non pas dans un repère X</w:t>
+      </w:r>
+      <w:proofErr w:type="gramStart"/>
+      <w:r>
+        <w:t>,Y,Z</w:t>
+      </w:r>
+      <w:proofErr w:type="gramEnd"/>
+      <w:r>
+        <w:t xml:space="preserve"> (Coordonnées spatiales) mais R,G,B (Couleurs)</w:t>
       </w:r>
     </w:p>
     <w:p>
@@ -4086,8 +4195,13 @@
         </w:rPr>
         <w:t xml:space="preserve"> </w:t>
       </w:r>
-      <w:r>
-        <w:t>Desactivation du rendu RGB</w:t>
+      <w:proofErr w:type="spellStart"/>
+      <w:r>
+        <w:t>Desactivation</w:t>
+      </w:r>
+      <w:proofErr w:type="spellEnd"/>
+      <w:r>
+        <w:t xml:space="preserve"> du rendu RGB</w:t>
       </w:r>
     </w:p>
     <w:p>
@@ -4165,10 +4279,21 @@
         <w:rPr>
           <w:b/>
         </w:rPr>
-        <w:t>Post conditions :</w:t>
-      </w:r>
-      <w:r>
-        <w:t xml:space="preserve">  Le rendu est recalculé avec le nouvel angle de vision</w:t>
+        <w:t xml:space="preserve">Post conditions </w:t>
+      </w:r>
+      <w:proofErr w:type="gramStart"/>
+      <w:r>
+        <w:rPr>
+          <w:b/>
+        </w:rPr>
+        <w:t>:</w:t>
+      </w:r>
+      <w:r>
+        <w:t xml:space="preserve">  Le</w:t>
+      </w:r>
+      <w:proofErr w:type="gramEnd"/>
+      <w:r>
+        <w:t xml:space="preserve"> rendu est recalculé avec le nouvel angle de vision</w:t>
       </w:r>
     </w:p>
     <w:p>
@@ -4199,7 +4324,15 @@
     </w:p>
     <w:p>
       <w:r>
-        <w:t>1. L’utilisateur fait un « cliquer-glisser » sur la fenetre de rendu.</w:t>
+        <w:t xml:space="preserve">1. L’utilisateur fait un « cliquer-glisser » sur la </w:t>
+      </w:r>
+      <w:proofErr w:type="spellStart"/>
+      <w:r>
+        <w:t>fenetre</w:t>
+      </w:r>
+      <w:proofErr w:type="spellEnd"/>
+      <w:r>
+        <w:t xml:space="preserve"> de rendu.</w:t>
       </w:r>
     </w:p>
     <w:p>
@@ -4287,7 +4420,15 @@
     </w:p>
     <w:p>
       <w:r>
-        <w:t>1. L’utilisateur utilise la molette de la souris ou les boutons « + »/ « -» sur la fenetre de rendu </w:t>
+        <w:t xml:space="preserve">1. L’utilisateur utilise la molette de la souris ou les boutons « + »/ « -» sur la </w:t>
+      </w:r>
+      <w:proofErr w:type="spellStart"/>
+      <w:r>
+        <w:t>fenetre</w:t>
+      </w:r>
+      <w:proofErr w:type="spellEnd"/>
+      <w:r>
+        <w:t xml:space="preserve"> de rendu </w:t>
       </w:r>
     </w:p>
     <w:p>
@@ -4334,7 +4475,15 @@
         <w:t xml:space="preserve">Objectif </w:t>
       </w:r>
       <w:r>
-        <w:t>: Enregistrer une capture d’écran de la fenetre de rendu à un moment donné</w:t>
+        <w:t xml:space="preserve">: Enregistrer une capture d’écran de la </w:t>
+      </w:r>
+      <w:proofErr w:type="spellStart"/>
+      <w:r>
+        <w:t>fenetre</w:t>
+      </w:r>
+      <w:proofErr w:type="spellEnd"/>
+      <w:r>
+        <w:t xml:space="preserve"> de rendu à un moment donné</w:t>
       </w:r>
     </w:p>
     <w:p>
@@ -4380,7 +4529,15 @@
     </w:p>
     <w:p>
       <w:r>
-        <w:t>2. L’application ouvre un sélécteur de dossier.</w:t>
+        <w:t xml:space="preserve">2. L’application ouvre un </w:t>
+      </w:r>
+      <w:proofErr w:type="spellStart"/>
+      <w:r>
+        <w:t>sélécteur</w:t>
+      </w:r>
+      <w:proofErr w:type="spellEnd"/>
+      <w:r>
+        <w:t xml:space="preserve"> de dossier.</w:t>
       </w:r>
     </w:p>
     <w:p>
@@ -4430,7 +4587,23 @@
     </w:p>
     <w:p>
       <w:r>
-        <w:t>4b. L’application quitte le sélécteur de dossier et revient sur le fenêtre de rendu.</w:t>
+        <w:t xml:space="preserve">4b. L’application quitte le </w:t>
+      </w:r>
+      <w:proofErr w:type="spellStart"/>
+      <w:r>
+        <w:t>sélécteur</w:t>
+      </w:r>
+      <w:proofErr w:type="spellEnd"/>
+      <w:r>
+        <w:t xml:space="preserve"> de dossier et revient sur </w:t>
+      </w:r>
+      <w:proofErr w:type="gramStart"/>
+      <w:r>
+        <w:t>le</w:t>
+      </w:r>
+      <w:proofErr w:type="gramEnd"/>
+      <w:r>
+        <w:t xml:space="preserve"> fenêtre de rendu.</w:t>
       </w:r>
     </w:p>
     <w:p>
@@ -4531,7 +4704,15 @@
         <w:jc w:val="both"/>
       </w:pPr>
       <w:r>
-        <w:t>Le projet est à vocation pédagogique (projet tutoré dans le</w:t>
+        <w:t xml:space="preserve">Le projet est à vocation pédagogique (projet </w:t>
+      </w:r>
+      <w:proofErr w:type="spellStart"/>
+      <w:r>
+        <w:t>tutoré</w:t>
+      </w:r>
+      <w:proofErr w:type="spellEnd"/>
+      <w:r>
+        <w:t xml:space="preserve"> dans le</w:t>
       </w:r>
       <w:r>
         <w:t xml:space="preserve"> cadre de la 2ème année de DUT)</w:t>
@@ -4690,7 +4871,15 @@
         <w:t xml:space="preserve">Utilisation de l'API OpenGL pour le rendu ainsi </w:t>
       </w:r>
       <w:r>
-        <w:t>que du framework QT pour créer l’interface</w:t>
+        <w:t xml:space="preserve">que du </w:t>
+      </w:r>
+      <w:proofErr w:type="spellStart"/>
+      <w:r>
+        <w:t>framework</w:t>
+      </w:r>
+      <w:proofErr w:type="spellEnd"/>
+      <w:r>
+        <w:t xml:space="preserve"> QT pour créer l’interface</w:t>
       </w:r>
     </w:p>
     <w:p>
@@ -4773,8 +4962,13 @@
         <w:jc w:val="both"/>
       </w:pPr>
       <w:r>
-        <w:t>Langages : C++, GLSL, LaTeX</w:t>
-      </w:r>
+        <w:t xml:space="preserve">Langages : C++, GLSL, </w:t>
+      </w:r>
+      <w:proofErr w:type="spellStart"/>
+      <w:r>
+        <w:t>LaTeX</w:t>
+      </w:r>
+      <w:proofErr w:type="spellEnd"/>
       <w:r>
         <w:t xml:space="preserve"> pour l’Etat de l’Art</w:t>
       </w:r>
@@ -4790,8 +4984,13 @@
         <w:jc w:val="both"/>
       </w:pPr>
       <w:r>
-        <w:t>Bibliothèques : OpenGL, QT, OpenCV</w:t>
-      </w:r>
+        <w:t xml:space="preserve">Bibliothèques : OpenGL, QT, </w:t>
+      </w:r>
+      <w:proofErr w:type="spellStart"/>
+      <w:r>
+        <w:t>OpenCV</w:t>
+      </w:r>
+      <w:proofErr w:type="spellEnd"/>
     </w:p>
     <w:p>
       <w:pPr>
@@ -4804,11 +5003,16 @@
         <w:jc w:val="both"/>
       </w:pPr>
       <w:r>
-        <w:t>Utilisation de Shader</w:t>
+        <w:t xml:space="preserve">Utilisation de </w:t>
+      </w:r>
+      <w:proofErr w:type="spellStart"/>
+      <w:r>
+        <w:t>Shader</w:t>
       </w:r>
       <w:r>
         <w:t>s</w:t>
       </w:r>
+      <w:proofErr w:type="spellEnd"/>
     </w:p>
     <w:p>
       <w:pPr>
@@ -4871,8 +5075,13 @@
       <w:r>
         <w:t xml:space="preserve">L’application sera </w:t>
       </w:r>
-      <w:r>
-        <w:t>livré par lots.</w:t>
+      <w:proofErr w:type="gramStart"/>
+      <w:r>
+        <w:t>livré</w:t>
+      </w:r>
+      <w:proofErr w:type="gramEnd"/>
+      <w:r>
+        <w:t xml:space="preserve"> par lots.</w:t>
       </w:r>
     </w:p>
     <w:p>
@@ -5551,8 +5760,6 @@
         </w:rPr>
         <w:t>Aller</w:t>
       </w:r>
-      <w:bookmarkStart w:id="7" w:name="_GoBack"/>
-      <w:bookmarkEnd w:id="7"/>
       <w:r>
         <w:rPr>
           <w:b/>
@@ -5794,24 +6001,24 @@
       <w:pPr>
         <w:jc w:val="both"/>
       </w:pPr>
-    </w:p>
-    <w:p>
-      <w:pPr>
-        <w:jc w:val="both"/>
-      </w:pPr>
-    </w:p>
-    <w:p>
-      <w:pPr>
-        <w:jc w:val="both"/>
-      </w:pPr>
-      <w:r>
-        <w:rPr>
-          <w:b/>
-        </w:rPr>
-        <w:t>Vendredi 13 décembre 2013 :</w:t>
-      </w:r>
-      <w:r>
-        <w:t xml:space="preserve"> Validation définitive du Cahier des Charges.</w:t>
+      <w:r>
+        <w:tab/>
+      </w:r>
+      <w:r>
+        <w:tab/>
+      </w:r>
+      <w:r>
+        <w:tab/>
+        <w:t xml:space="preserve">    </w:t>
+      </w:r>
+      <w:r>
+        <w:rPr>
+          <w:b/>
+        </w:rPr>
+        <w:t xml:space="preserve">: </w:t>
+      </w:r>
+      <w:r>
+        <w:t>Validation définitive du Cahier des Charges.</w:t>
       </w:r>
     </w:p>
     <w:p>
@@ -5977,11 +6184,19 @@
       </w:pPr>
     </w:p>
     <w:p>
-      <w:r>
-        <w:rPr>
-          <w:b/>
-        </w:rPr>
-        <w:t>Shader :</w:t>
+      <w:proofErr w:type="spellStart"/>
+      <w:r>
+        <w:rPr>
+          <w:b/>
+        </w:rPr>
+        <w:t>Shader</w:t>
+      </w:r>
+      <w:proofErr w:type="spellEnd"/>
+      <w:r>
+        <w:rPr>
+          <w:b/>
+        </w:rPr>
+        <w:t> :</w:t>
       </w:r>
       <w:r>
         <w:rPr>
@@ -6026,7 +6241,31 @@
         <w:t xml:space="preserve"> </w:t>
       </w:r>
       <w:r>
-        <w:t>(OpenGL Shading Language) langage de programmation utilisé pour la définition des shaders avec l’API OpenGL.</w:t>
+        <w:t xml:space="preserve">(OpenGL </w:t>
+      </w:r>
+      <w:proofErr w:type="spellStart"/>
+      <w:r>
+        <w:t>Shading</w:t>
+      </w:r>
+      <w:proofErr w:type="spellEnd"/>
+      <w:r>
+        <w:t xml:space="preserve"> </w:t>
+      </w:r>
+      <w:proofErr w:type="spellStart"/>
+      <w:r>
+        <w:t>Language</w:t>
+      </w:r>
+      <w:proofErr w:type="spellEnd"/>
+      <w:r>
+        <w:t xml:space="preserve">) langage de programmation utilisé pour la définition des </w:t>
+      </w:r>
+      <w:proofErr w:type="spellStart"/>
+      <w:r>
+        <w:t>shaders</w:t>
+      </w:r>
+      <w:proofErr w:type="spellEnd"/>
+      <w:r>
+        <w:t xml:space="preserve"> avec l’API OpenGL.</w:t>
       </w:r>
     </w:p>
     <w:p>
@@ -6057,12 +6296,37 @@
       <w:r>
         <w:t>(</w:t>
       </w:r>
+      <w:proofErr w:type="spellStart"/>
       <w:r>
         <w:rPr>
           <w:rStyle w:val="lang-en"/>
           <w:iCs/>
         </w:rPr>
-        <w:t xml:space="preserve">Graphics Processing Unit)  </w:t>
+        <w:t>Graphics</w:t>
+      </w:r>
+      <w:proofErr w:type="spellEnd"/>
+      <w:r>
+        <w:rPr>
+          <w:rStyle w:val="lang-en"/>
+          <w:iCs/>
+        </w:rPr>
+        <w:t xml:space="preserve"> </w:t>
+      </w:r>
+      <w:proofErr w:type="spellStart"/>
+      <w:r>
+        <w:rPr>
+          <w:rStyle w:val="lang-en"/>
+          <w:iCs/>
+        </w:rPr>
+        <w:t>Processing</w:t>
+      </w:r>
+      <w:proofErr w:type="spellEnd"/>
+      <w:r>
+        <w:rPr>
+          <w:rStyle w:val="lang-en"/>
+          <w:iCs/>
+        </w:rPr>
+        <w:t xml:space="preserve"> Unit)  </w:t>
       </w:r>
       <w:r>
         <w:t xml:space="preserve">est un </w:t>
@@ -6081,6 +6345,177 @@
       </w:r>
     </w:p>
     <w:p/>
+    <w:p>
+      <w:r>
+        <w:rPr>
+          <w:b/>
+        </w:rPr>
+        <w:t>IHM</w:t>
+      </w:r>
+      <w:r>
+        <w:rPr>
+          <w:b/>
+        </w:rPr>
+        <w:t xml:space="preserve"> : </w:t>
+      </w:r>
+      <w:r>
+        <w:t xml:space="preserve">Interface Homme Machine : correspond à la </w:t>
+      </w:r>
+      <w:proofErr w:type="spellStart"/>
+      <w:r>
+        <w:t>fentre</w:t>
+      </w:r>
+      <w:proofErr w:type="spellEnd"/>
+      <w:r>
+        <w:t xml:space="preserve"> d’interaction avec l’utilisateur. Elle comporte un ensemble de composants : boutons, </w:t>
+      </w:r>
+      <w:proofErr w:type="spellStart"/>
+      <w:r>
+        <w:t>sliders</w:t>
+      </w:r>
+      <w:proofErr w:type="spellEnd"/>
+      <w:r>
+        <w:t xml:space="preserve">, </w:t>
+      </w:r>
+      <w:proofErr w:type="spellStart"/>
+      <w:r>
+        <w:t>sélécteur</w:t>
+      </w:r>
+      <w:proofErr w:type="spellEnd"/>
+      <w:r>
+        <w:t xml:space="preserve"> de fichiers/dossiers et permet l’</w:t>
+      </w:r>
+      <w:proofErr w:type="spellStart"/>
+      <w:r>
+        <w:t>intéraction</w:t>
+      </w:r>
+      <w:proofErr w:type="spellEnd"/>
+      <w:r>
+        <w:t xml:space="preserve"> entre l’application et l’utilisateur.</w:t>
+      </w:r>
+    </w:p>
+    <w:p/>
+    <w:p>
+      <w:r>
+        <w:rPr>
+          <w:b/>
+        </w:rPr>
+        <w:t xml:space="preserve">Reconstruction 3D : </w:t>
+      </w:r>
+      <w:r>
+        <w:t xml:space="preserve">Différentes méthodes utilisées pour </w:t>
+      </w:r>
+      <w:proofErr w:type="spellStart"/>
+      <w:r>
+        <w:t>obternir</w:t>
+      </w:r>
+      <w:proofErr w:type="spellEnd"/>
+      <w:r>
+        <w:t xml:space="preserve"> une </w:t>
+      </w:r>
+      <w:proofErr w:type="spellStart"/>
+      <w:r>
+        <w:t>Depth</w:t>
+      </w:r>
+      <w:proofErr w:type="spellEnd"/>
+      <w:r>
+        <w:t xml:space="preserve"> </w:t>
+      </w:r>
+      <w:proofErr w:type="spellStart"/>
+      <w:r>
+        <w:t>Map</w:t>
+      </w:r>
+      <w:proofErr w:type="spellEnd"/>
+      <w:r>
+        <w:t xml:space="preserve"> à partir de fichiers images 2D sources.</w:t>
+      </w:r>
+    </w:p>
+    <w:p/>
+    <w:p>
+      <w:pPr>
+        <w:rPr>
+          <w:b/>
+        </w:rPr>
+      </w:pPr>
+      <w:proofErr w:type="spellStart"/>
+      <w:r>
+        <w:rPr>
+          <w:b/>
+        </w:rPr>
+        <w:t>D</w:t>
+      </w:r>
+      <w:r>
+        <w:rPr>
+          <w:b/>
+        </w:rPr>
+        <w:t>epth</w:t>
+      </w:r>
+      <w:proofErr w:type="spellEnd"/>
+      <w:r>
+        <w:rPr>
+          <w:b/>
+        </w:rPr>
+        <w:t xml:space="preserve"> </w:t>
+      </w:r>
+      <w:proofErr w:type="spellStart"/>
+      <w:r>
+        <w:rPr>
+          <w:b/>
+        </w:rPr>
+        <w:t>M</w:t>
+      </w:r>
+      <w:r>
+        <w:rPr>
+          <w:b/>
+        </w:rPr>
+        <w:t>ap</w:t>
+      </w:r>
+      <w:proofErr w:type="spellEnd"/>
+      <w:r>
+        <w:rPr>
+          <w:b/>
+        </w:rPr>
+        <w:t> </w:t>
+      </w:r>
+      <w:proofErr w:type="gramStart"/>
+      <w:r>
+        <w:rPr>
+          <w:b/>
+        </w:rPr>
+        <w:t xml:space="preserve">:  </w:t>
+      </w:r>
+      <w:r>
+        <w:t>«</w:t>
+      </w:r>
+      <w:proofErr w:type="gramEnd"/>
+      <w:r>
+        <w:t> Carte de profondeur »</w:t>
+      </w:r>
+      <w:r>
+        <w:t> :</w:t>
+      </w:r>
+      <w:r>
+        <w:rPr>
+          <w:b/>
+        </w:rPr>
+        <w:t> </w:t>
+      </w:r>
+      <w:r>
+        <w:t xml:space="preserve">Elle </w:t>
+      </w:r>
+      <w:r>
+        <w:t>définit la profondeur</w:t>
+      </w:r>
+      <w:r>
+        <w:rPr>
+          <w:b/>
+        </w:rPr>
+        <w:t> </w:t>
+      </w:r>
+      <w:r>
+        <w:t>de chaque pixel d’une image 2D.</w:t>
+      </w:r>
+    </w:p>
     <w:sectPr>
       <w:headerReference w:type="default" r:id="rId18"/>
       <w:footerReference w:type="default" r:id="rId19"/>
@@ -9447,7 +9882,7 @@
 </file>
 
 <file path=customXml/itemProps2.xml><?xml version="1.0" encoding="utf-8"?>
-<ds:datastoreItem xmlns:ds="http://schemas.openxmlformats.org/officeDocument/2006/customXml" ds:itemID="{741C5120-B166-40F3-A88C-55B53863EB99}">
+<ds:datastoreItem xmlns:ds="http://schemas.openxmlformats.org/officeDocument/2006/customXml" ds:itemID="{C9F33C29-2934-44FB-843B-BAB911C5A672}">
   <ds:schemaRefs>
     <ds:schemaRef ds:uri="http://schemas.openxmlformats.org/officeDocument/2006/bibliography"/>
   </ds:schemaRefs>

</xml_diff>